<commit_message>
added question 8-15 to the report
</commit_message>
<xml_diff>
--- a/דוח.docx
+++ b/דוח.docx
@@ -301,7 +301,6 @@
     <w:p>
       <w:pPr>
         <w:rPr>
-          <w:rFonts w:hint="cs"/>
           <w:rtl/>
         </w:rPr>
       </w:pPr>
@@ -600,7 +599,6 @@
             <w:pPr>
               <w:jc w:val="center"/>
               <w:rPr>
-                <w:rFonts w:hint="cs"/>
                 <w:rtl/>
               </w:rPr>
             </w:pPr>
@@ -650,7 +648,6 @@
             <w:pPr>
               <w:jc w:val="center"/>
               <w:rPr>
-                <w:rFonts w:hint="cs"/>
                 <w:rtl/>
               </w:rPr>
             </w:pPr>
@@ -739,7 +736,6 @@
             <w:pPr>
               <w:jc w:val="center"/>
               <w:rPr>
-                <w:rFonts w:hint="cs"/>
                 <w:i/>
                 <w:rtl/>
               </w:rPr>
@@ -790,7 +786,6 @@
             <w:pPr>
               <w:jc w:val="center"/>
               <w:rPr>
-                <w:rFonts w:hint="cs"/>
                 <w:rtl/>
               </w:rPr>
             </w:pPr>
@@ -1054,7 +1049,6 @@
             <w:pPr>
               <w:jc w:val="center"/>
               <w:rPr>
-                <w:rFonts w:hint="cs"/>
                 <w:i/>
                 <w:rtl/>
               </w:rPr>
@@ -1862,7 +1856,7 @@
     <w:p>
       <w:pPr>
         <w:rPr>
-          <w:rFonts w:eastAsiaTheme="minorEastAsia" w:hint="cs"/>
+          <w:rFonts w:eastAsiaTheme="minorEastAsia"/>
           <w:rtl/>
         </w:rPr>
       </w:pPr>
@@ -3073,14 +3067,28 @@
         <w:rPr>
           <w:rFonts w:eastAsiaTheme="minorEastAsia"/>
         </w:rPr>
-        <w:t>2k+1</w:t>
-      </w:r>
-      <w:r>
-        <w:rPr>
-          <w:rFonts w:eastAsiaTheme="minorEastAsia" w:hint="cs"/>
-          <w:rtl/>
-        </w:rPr>
-        <w:t xml:space="preserve"> (מספר המצבים במסלול).</w:t>
+        <w:t>2k</w:t>
+      </w:r>
+      <w:r>
+        <w:rPr>
+          <w:rFonts w:eastAsiaTheme="minorEastAsia" w:hint="cs"/>
+          <w:rtl/>
+        </w:rPr>
+        <w:t xml:space="preserve"> (מספר </w:t>
+      </w:r>
+      <w:r>
+        <w:rPr>
+          <w:rFonts w:eastAsiaTheme="minorEastAsia" w:hint="cs"/>
+          <w:rtl/>
+        </w:rPr>
+        <w:t>הקשתות</w:t>
+      </w:r>
+      <w:r>
+        <w:rPr>
+          <w:rFonts w:eastAsiaTheme="minorEastAsia" w:hint="cs"/>
+          <w:rtl/>
+        </w:rPr>
+        <w:t xml:space="preserve"> במסלול).</w:t>
       </w:r>
     </w:p>
     <w:p>
@@ -3245,7 +3253,21 @@
           <w:rFonts w:eastAsiaTheme="minorEastAsia" w:hint="cs"/>
           <w:rtl/>
         </w:rPr>
-        <w:t xml:space="preserve">' סיום חייב להיות לפחות באורך </w:t>
+        <w:t xml:space="preserve">' סיום חייב </w:t>
+      </w:r>
+      <w:r>
+        <w:rPr>
+          <w:rFonts w:eastAsiaTheme="minorEastAsia" w:hint="cs"/>
+          <w:rtl/>
+        </w:rPr>
+        <w:t>להכיל לפחות</w:t>
+      </w:r>
+      <w:r>
+        <w:rPr>
+          <w:rFonts w:eastAsiaTheme="minorEastAsia" w:hint="cs"/>
+          <w:rtl/>
+        </w:rPr>
+        <w:t xml:space="preserve"> </w:t>
       </w:r>
       <w:r>
         <w:rPr>
@@ -3258,6 +3280,39 @@
           <w:rFonts w:eastAsiaTheme="minorEastAsia" w:hint="cs"/>
           <w:rtl/>
         </w:rPr>
+        <w:t xml:space="preserve"> צמתים ולכן </w:t>
+      </w:r>
+      <w:r>
+        <w:rPr>
+          <w:rFonts w:eastAsiaTheme="minorEastAsia"/>
+        </w:rPr>
+        <w:t>2k</w:t>
+      </w:r>
+      <w:r>
+        <w:rPr>
+          <w:rFonts w:eastAsiaTheme="minorEastAsia" w:hint="cs"/>
+          <w:rtl/>
+        </w:rPr>
+        <w:t xml:space="preserve"> קשתות (אורך מינימלי הינו </w:t>
+      </w:r>
+      <w:r>
+        <w:rPr>
+          <w:rFonts w:eastAsiaTheme="minorEastAsia"/>
+        </w:rPr>
+        <w:t>2k</w:t>
+      </w:r>
+      <w:r>
+        <w:rPr>
+          <w:rFonts w:eastAsiaTheme="minorEastAsia" w:hint="cs"/>
+          <w:rtl/>
+        </w:rPr>
+        <w:t>)</w:t>
+      </w:r>
+      <w:r>
+        <w:rPr>
+          <w:rFonts w:eastAsiaTheme="minorEastAsia" w:hint="cs"/>
+          <w:rtl/>
+        </w:rPr>
         <w:t>.</w:t>
       </w:r>
       <w:r>
@@ -3317,7 +3372,21 @@
           <w:rFonts w:eastAsiaTheme="minorEastAsia" w:hint="cs"/>
           <w:rtl/>
         </w:rPr>
-        <w:t>' הסיום חייב להיות באורך לא יותר מ</w:t>
+        <w:t>' הסיום חייב ל</w:t>
+      </w:r>
+      <w:r>
+        <w:rPr>
+          <w:rFonts w:eastAsiaTheme="minorEastAsia" w:hint="cs"/>
+          <w:rtl/>
+        </w:rPr>
+        <w:t>עבור ב</w:t>
+      </w:r>
+      <w:r>
+        <w:rPr>
+          <w:rFonts w:eastAsiaTheme="minorEastAsia" w:hint="cs"/>
+          <w:rtl/>
+        </w:rPr>
+        <w:t>לא יותר מ</w:t>
       </w:r>
       <w:r>
         <w:rPr>
@@ -3330,13 +3399,53 @@
           <w:rFonts w:eastAsiaTheme="minorEastAsia" w:hint="cs"/>
           <w:rtl/>
         </w:rPr>
-        <w:t xml:space="preserve"> ולכן נקבל כי אורך כל מסלול ממצב ההתחלה למצב סופי הינו באורך </w:t>
-      </w:r>
-      <w:r>
-        <w:rPr>
-          <w:rFonts w:eastAsiaTheme="minorEastAsia"/>
-        </w:rPr>
-        <w:t>2k+1</w:t>
+        <w:t xml:space="preserve"> </w:t>
+      </w:r>
+      <w:r>
+        <w:rPr>
+          <w:rFonts w:eastAsiaTheme="minorEastAsia" w:hint="cs"/>
+          <w:rtl/>
+        </w:rPr>
+        <w:t xml:space="preserve">צמתים כלומר </w:t>
+      </w:r>
+      <w:r>
+        <w:rPr>
+          <w:rFonts w:eastAsiaTheme="minorEastAsia"/>
+        </w:rPr>
+        <w:t>2k</w:t>
+      </w:r>
+      <w:r>
+        <w:rPr>
+          <w:rFonts w:eastAsiaTheme="minorEastAsia" w:hint="cs"/>
+          <w:rtl/>
+        </w:rPr>
+        <w:t xml:space="preserve"> קשתות (אורך מקסימלי הינו </w:t>
+      </w:r>
+      <w:r>
+        <w:rPr>
+          <w:rFonts w:eastAsiaTheme="minorEastAsia"/>
+        </w:rPr>
+        <w:t>2k</w:t>
+      </w:r>
+      <w:r>
+        <w:rPr>
+          <w:rFonts w:eastAsiaTheme="minorEastAsia" w:hint="cs"/>
+          <w:rtl/>
+        </w:rPr>
+        <w:t xml:space="preserve">) </w:t>
+      </w:r>
+      <w:r>
+        <w:rPr>
+          <w:rFonts w:eastAsiaTheme="minorEastAsia" w:hint="cs"/>
+          <w:rtl/>
+        </w:rPr>
+        <w:t xml:space="preserve">ולכן נקבל כי אורך כל מסלול ממצב ההתחלה למצב סופי הינו באורך </w:t>
+      </w:r>
+      <w:r>
+        <w:rPr>
+          <w:rFonts w:eastAsiaTheme="minorEastAsia"/>
+        </w:rPr>
+        <w:t>2k</w:t>
       </w:r>
       <w:r>
         <w:rPr>
@@ -3357,7 +3466,7 @@
     <w:p>
       <w:pPr>
         <w:rPr>
-          <w:rFonts w:eastAsiaTheme="minorEastAsia"/>
+          <w:rFonts w:eastAsiaTheme="minorEastAsia" w:hint="cs"/>
           <w:b/>
           <w:bCs/>
           <w:rtl/>
@@ -3376,20 +3485,2074 @@
     <w:p>
       <w:pPr>
         <w:rPr>
+          <w:rFonts w:eastAsiaTheme="minorEastAsia"/>
+          <w:rtl/>
+        </w:rPr>
+      </w:pPr>
+      <w:r>
+        <w:rPr>
+          <w:rFonts w:eastAsiaTheme="minorEastAsia" w:hint="cs"/>
+          <w:rtl/>
+        </w:rPr>
+        <w:t xml:space="preserve">גרף המצבים שלנו הינו גרף </w:t>
+      </w:r>
+      <w:r>
+        <w:rPr>
+          <w:rFonts w:eastAsiaTheme="minorEastAsia" w:hint="cs"/>
+        </w:rPr>
+        <w:t>DAG</w:t>
+      </w:r>
+      <w:r>
+        <w:rPr>
+          <w:rFonts w:eastAsiaTheme="minorEastAsia" w:hint="cs"/>
+          <w:rtl/>
+        </w:rPr>
+        <w:t xml:space="preserve"> , כלומר גרף ללא מעגלים.</w:t>
+      </w:r>
+    </w:p>
+    <w:p>
+      <w:pPr>
+        <w:rPr>
+          <w:rFonts w:eastAsiaTheme="minorEastAsia"/>
+          <w:rtl/>
+        </w:rPr>
+      </w:pPr>
+      <w:r>
+        <w:rPr>
+          <w:rFonts w:eastAsiaTheme="minorEastAsia" w:hint="cs"/>
+          <w:rtl/>
+        </w:rPr>
+        <w:lastRenderedPageBreak/>
+        <w:t xml:space="preserve">נשים לב כי הגרף שלנו אינו עץ מפני שניתן להגיע לאותו מצב ממסלולים שונים, לדוג' על ידי איסוף החבילות 1,2,3 בסדר הבא </w:t>
+      </w:r>
+      <m:oMath>
+        <m:r>
+          <w:rPr>
+            <w:rFonts w:ascii="Cambria Math" w:eastAsiaTheme="minorEastAsia" w:hAnsi="Cambria Math" w:hint="cs"/>
+            <w:rtl/>
+          </w:rPr>
+          <m:t>1</m:t>
+        </m:r>
+        <m:r>
+          <w:rPr>
+            <w:rFonts w:ascii="Cambria Math" w:eastAsiaTheme="minorEastAsia" w:hAnsi="Cambria Math"/>
+            <w:rtl/>
+          </w:rPr>
+          <m:t>→</m:t>
+        </m:r>
+        <m:r>
+          <w:rPr>
+            <w:rFonts w:ascii="Cambria Math" w:eastAsiaTheme="minorEastAsia" w:hAnsi="Cambria Math" w:hint="cs"/>
+            <w:rtl/>
+          </w:rPr>
+          <m:t>2</m:t>
+        </m:r>
+        <m:r>
+          <w:rPr>
+            <w:rFonts w:ascii="Cambria Math" w:eastAsiaTheme="minorEastAsia" w:hAnsi="Cambria Math"/>
+            <w:rtl/>
+          </w:rPr>
+          <m:t>→</m:t>
+        </m:r>
+        <m:r>
+          <w:rPr>
+            <w:rFonts w:ascii="Cambria Math" w:eastAsiaTheme="minorEastAsia" w:hAnsi="Cambria Math" w:hint="cs"/>
+            <w:rtl/>
+          </w:rPr>
+          <m:t xml:space="preserve">3 </m:t>
+        </m:r>
+      </m:oMath>
+      <w:r>
+        <w:rPr>
+          <w:rFonts w:eastAsiaTheme="minorEastAsia" w:hint="cs"/>
+          <w:rtl/>
+        </w:rPr>
+        <w:t xml:space="preserve"> או בסדר </w:t>
+      </w:r>
+      <m:oMath>
+        <m:r>
+          <w:rPr>
+            <w:rFonts w:ascii="Cambria Math" w:eastAsiaTheme="minorEastAsia" w:hAnsi="Cambria Math" w:hint="cs"/>
+            <w:rtl/>
+          </w:rPr>
+          <m:t>2</m:t>
+        </m:r>
+        <m:r>
+          <w:rPr>
+            <w:rFonts w:ascii="Cambria Math" w:eastAsiaTheme="minorEastAsia" w:hAnsi="Cambria Math"/>
+            <w:rtl/>
+          </w:rPr>
+          <m:t>→</m:t>
+        </m:r>
+        <m:r>
+          <w:rPr>
+            <w:rFonts w:ascii="Cambria Math" w:eastAsiaTheme="minorEastAsia" w:hAnsi="Cambria Math" w:hint="cs"/>
+            <w:rtl/>
+          </w:rPr>
+          <m:t>1</m:t>
+        </m:r>
+        <m:r>
+          <w:rPr>
+            <w:rFonts w:ascii="Cambria Math" w:eastAsiaTheme="minorEastAsia" w:hAnsi="Cambria Math"/>
+            <w:rtl/>
+          </w:rPr>
+          <m:t>→</m:t>
+        </m:r>
+        <m:r>
+          <w:rPr>
+            <w:rFonts w:ascii="Cambria Math" w:eastAsiaTheme="minorEastAsia" w:hAnsi="Cambria Math" w:hint="cs"/>
+            <w:rtl/>
+          </w:rPr>
+          <m:t>3</m:t>
+        </m:r>
+      </m:oMath>
+      <w:r>
+        <w:rPr>
+          <w:rFonts w:eastAsiaTheme="minorEastAsia" w:hint="cs"/>
+          <w:rtl/>
+        </w:rPr>
+        <w:t>.</w:t>
+      </w:r>
+      <w:r>
+        <w:rPr>
+          <w:rFonts w:eastAsiaTheme="minorEastAsia"/>
+          <w:rtl/>
+        </w:rPr>
+        <w:br/>
+      </w:r>
+      <w:r>
+        <w:rPr>
+          <w:rFonts w:eastAsiaTheme="minorEastAsia" w:hint="cs"/>
+          <w:rtl/>
+        </w:rPr>
+        <w:t xml:space="preserve">בשני המצבים הסופיים </w:t>
+      </w:r>
+      <w:proofErr w:type="spellStart"/>
+      <w:r>
+        <w:rPr>
+          <w:rFonts w:eastAsiaTheme="minorEastAsia" w:hint="cs"/>
+          <w:rtl/>
+        </w:rPr>
+        <w:t>הנק</w:t>
+      </w:r>
+      <w:proofErr w:type="spellEnd"/>
+      <w:r>
+        <w:rPr>
+          <w:rFonts w:eastAsiaTheme="minorEastAsia" w:hint="cs"/>
+          <w:rtl/>
+        </w:rPr>
+        <w:t>' הנוכחית היא צומת האיסוף של חבילה 3, ותכולת המשאית זהה וכך גם החבילות שהורדנו, כלומר ישנן מצבים אשר ניתן להגיע אליהן ממסלולים שונים ולכן הגרף אינו עץ.</w:t>
+      </w:r>
+      <w:r>
+        <w:rPr>
+          <w:rFonts w:eastAsiaTheme="minorEastAsia"/>
+          <w:rtl/>
+        </w:rPr>
+        <w:br/>
+      </w:r>
+      <w:r>
+        <w:rPr>
+          <w:rFonts w:eastAsiaTheme="minorEastAsia" w:hint="cs"/>
+          <w:rtl/>
+        </w:rPr>
+        <w:t xml:space="preserve">בנוסף הוכחנו כי הגרף לא מכיל מעגלים, כלומר נקבל כי גרף המצבים שלנו הינו גרף </w:t>
+      </w:r>
+      <w:r>
+        <w:rPr>
+          <w:rFonts w:eastAsiaTheme="minorEastAsia" w:hint="cs"/>
+        </w:rPr>
+        <w:t>DAG</w:t>
+      </w:r>
+      <w:r>
+        <w:rPr>
+          <w:rFonts w:eastAsiaTheme="minorEastAsia" w:hint="cs"/>
+          <w:rtl/>
+        </w:rPr>
+        <w:t>.</w:t>
+      </w:r>
+    </w:p>
+    <w:p>
+      <w:pPr>
+        <w:rPr>
+          <w:rFonts w:eastAsiaTheme="minorEastAsia"/>
+          <w:rtl/>
+        </w:rPr>
+      </w:pPr>
+    </w:p>
+    <w:p>
+      <w:pPr>
+        <w:rPr>
+          <w:rFonts w:eastAsiaTheme="minorEastAsia"/>
+          <w:b/>
+          <w:bCs/>
+          <w:rtl/>
+        </w:rPr>
+      </w:pPr>
+      <w:r>
+        <w:rPr>
+          <w:rFonts w:eastAsiaTheme="minorEastAsia" w:hint="cs"/>
+          <w:b/>
+          <w:bCs/>
+          <w:rtl/>
+        </w:rPr>
+        <w:t xml:space="preserve">תרגיל 9 </w:t>
+      </w:r>
+    </w:p>
+    <w:p>
+      <w:pPr>
+        <w:rPr>
+          <w:rFonts w:eastAsiaTheme="minorEastAsia"/>
+          <w:rtl/>
+        </w:rPr>
+      </w:pPr>
+      <w:r>
+        <w:rPr>
+          <w:rFonts w:eastAsiaTheme="minorEastAsia" w:hint="cs"/>
+          <w:rtl/>
+        </w:rPr>
+        <w:t>נגדיר את פונק' העוקב בצורה הבאה :</w:t>
+      </w:r>
+    </w:p>
+    <w:p>
+      <w:pPr>
+        <w:rPr>
+          <w:rFonts w:eastAsiaTheme="minorEastAsia" w:hint="cs"/>
+          <w:rtl/>
+        </w:rPr>
+      </w:pPr>
+      <m:oMathPara>
+        <m:oMath>
+          <m:r>
+            <w:rPr>
+              <w:rFonts w:ascii="Cambria Math" w:eastAsiaTheme="minorEastAsia" w:hAnsi="Cambria Math"/>
+            </w:rPr>
+            <m:t>Succ</m:t>
+          </m:r>
+          <m:d>
+            <m:dPr>
+              <m:ctrlPr>
+                <w:rPr>
+                  <w:rFonts w:ascii="Cambria Math" w:eastAsiaTheme="minorEastAsia" w:hAnsi="Cambria Math"/>
+                  <w:i/>
+                </w:rPr>
+              </m:ctrlPr>
+            </m:dPr>
+            <m:e>
+              <m:r>
+                <w:rPr>
+                  <w:rFonts w:ascii="Cambria Math" w:eastAsiaTheme="minorEastAsia" w:hAnsi="Cambria Math"/>
+                </w:rPr>
+                <m:t>s</m:t>
+              </m:r>
+            </m:e>
+          </m:d>
+          <m:r>
+            <w:rPr>
+              <w:rFonts w:ascii="Cambria Math" w:eastAsiaTheme="minorEastAsia" w:hAnsi="Cambria Math"/>
+            </w:rPr>
+            <m:t>=</m:t>
+          </m:r>
+          <m:d>
+            <m:dPr>
+              <m:begChr m:val="{"/>
+              <m:endChr m:val="}"/>
+              <m:ctrlPr>
+                <w:rPr>
+                  <w:rFonts w:ascii="Cambria Math" w:eastAsiaTheme="minorEastAsia" w:hAnsi="Cambria Math"/>
+                  <w:i/>
+                </w:rPr>
+              </m:ctrlPr>
+            </m:dPr>
+            <m:e>
+              <m:d>
+                <m:dPr>
+                  <m:ctrlPr>
+                    <w:rPr>
+                      <w:rFonts w:ascii="Cambria Math" w:eastAsiaTheme="minorEastAsia" w:hAnsi="Cambria Math"/>
+                      <w:i/>
+                    </w:rPr>
+                  </m:ctrlPr>
+                </m:dPr>
+                <m:e>
+                  <m:r>
+                    <w:rPr>
+                      <w:rFonts w:ascii="Cambria Math" w:eastAsiaTheme="minorEastAsia" w:hAnsi="Cambria Math"/>
+                    </w:rPr>
+                    <m:t>c,L,D</m:t>
+                  </m:r>
+                </m:e>
+              </m:d>
+            </m:e>
+            <m:e>
+              <m:eqArr>
+                <m:eqArrPr>
+                  <m:ctrlPr>
+                    <w:rPr>
+                      <w:rFonts w:ascii="Cambria Math" w:eastAsiaTheme="minorEastAsia" w:hAnsi="Cambria Math"/>
+                      <w:i/>
+                    </w:rPr>
+                  </m:ctrlPr>
+                </m:eqArrPr>
+                <m:e>
+                  <m:r>
+                    <w:rPr>
+                      <w:rFonts w:ascii="Cambria Math" w:eastAsiaTheme="minorEastAsia" w:hAnsi="Cambria Math"/>
+                    </w:rPr>
+                    <m:t xml:space="preserve">  ∃p, L=s.Loaded∪</m:t>
+                  </m:r>
+                  <m:d>
+                    <m:dPr>
+                      <m:begChr m:val="{"/>
+                      <m:endChr m:val="}"/>
+                      <m:ctrlPr>
+                        <w:rPr>
+                          <w:rFonts w:ascii="Cambria Math" w:eastAsiaTheme="minorEastAsia" w:hAnsi="Cambria Math"/>
+                          <w:i/>
+                        </w:rPr>
+                      </m:ctrlPr>
+                    </m:dPr>
+                    <m:e>
+                      <m:r>
+                        <w:rPr>
+                          <w:rFonts w:ascii="Cambria Math" w:eastAsiaTheme="minorEastAsia" w:hAnsi="Cambria Math"/>
+                        </w:rPr>
+                        <m:t>p</m:t>
+                      </m:r>
+                    </m:e>
+                  </m:d>
+                  <m:r>
+                    <w:rPr>
+                      <w:rFonts w:ascii="Cambria Math" w:eastAsiaTheme="minorEastAsia" w:hAnsi="Cambria Math"/>
+                    </w:rPr>
+                    <m:t xml:space="preserve"> ⋀</m:t>
+                  </m:r>
+                </m:e>
+                <m:e>
+                  <m:r>
+                    <w:rPr>
+                      <w:rFonts w:ascii="Cambria Math" w:eastAsiaTheme="minorEastAsia" w:hAnsi="Cambria Math"/>
+                    </w:rPr>
+                    <m:t>D=s.Dropped</m:t>
+                  </m:r>
+                  <m:r>
+                    <w:rPr>
+                      <w:rFonts w:ascii="Cambria Math" w:eastAsiaTheme="minorEastAsia" w:hAnsi="Cambria Math"/>
+                    </w:rPr>
+                    <m:t xml:space="preserve"> ⋀</m:t>
+                  </m:r>
+                  <m:ctrlPr>
+                    <w:rPr>
+                      <w:rFonts w:ascii="Cambria Math" w:eastAsia="Cambria Math" w:hAnsi="Cambria Math" w:cs="Cambria Math"/>
+                      <w:i/>
+                    </w:rPr>
+                  </m:ctrlPr>
+                </m:e>
+                <m:e>
+                  <m:r>
+                    <w:rPr>
+                      <w:rFonts w:ascii="Cambria Math" w:eastAsia="Cambria Math" w:hAnsi="Cambria Math" w:cs="Cambria Math"/>
+                    </w:rPr>
+                    <m:t>c=p.pick</m:t>
+                  </m:r>
+                  <m:r>
+                    <w:rPr>
+                      <w:rFonts w:ascii="Cambria Math" w:eastAsia="Cambria Math" w:hAnsi="Cambria Math" w:cs="Cambria Math"/>
+                    </w:rPr>
+                    <m:t xml:space="preserve"> ⋀</m:t>
+                  </m:r>
+                  <m:ctrlPr>
+                    <w:rPr>
+                      <w:rFonts w:ascii="Cambria Math" w:eastAsia="Cambria Math" w:hAnsi="Cambria Math" w:cs="Cambria Math"/>
+                      <w:i/>
+                    </w:rPr>
+                  </m:ctrlPr>
+                </m:e>
+                <m:e>
+                  <m:r>
+                    <w:rPr>
+                      <w:rFonts w:ascii="Cambria Math" w:eastAsia="Cambria Math" w:hAnsi="Cambria Math" w:cs="Cambria Math"/>
+                    </w:rPr>
+                    <m:t>p∉s.Loaded∪s.Dropped</m:t>
+                  </m:r>
+                  <m:r>
+                    <w:rPr>
+                      <w:rFonts w:ascii="Cambria Math" w:eastAsia="Cambria Math" w:hAnsi="Cambria Math" w:cs="Cambria Math"/>
+                    </w:rPr>
+                    <m:t xml:space="preserve"> ⋀</m:t>
+                  </m:r>
+                  <m:ctrlPr>
+                    <w:rPr>
+                      <w:rFonts w:ascii="Cambria Math" w:eastAsia="Cambria Math" w:hAnsi="Cambria Math" w:cs="Cambria Math"/>
+                      <w:i/>
+                    </w:rPr>
+                  </m:ctrlPr>
+                </m:e>
+                <m:e>
+                  <m:r>
+                    <w:rPr>
+                      <w:rFonts w:ascii="Cambria Math" w:eastAsia="Cambria Math" w:hAnsi="Cambria Math" w:cs="Cambria Math"/>
+                    </w:rPr>
+                    <m:t>p.pkgs≤</m:t>
+                  </m:r>
+                  <m:r>
+                    <w:rPr>
+                      <w:rFonts w:ascii="Cambria Math" w:eastAsiaTheme="minorEastAsia" w:hAnsi="Cambria Math"/>
+                    </w:rPr>
+                    <m:t>truck.MaxCapacity-</m:t>
+                  </m:r>
+                  <m:nary>
+                    <m:naryPr>
+                      <m:chr m:val="∑"/>
+                      <m:limLoc m:val="undOvr"/>
+                      <m:supHide m:val="1"/>
+                      <m:ctrlPr>
+                        <w:rPr>
+                          <w:rFonts w:ascii="Cambria Math" w:eastAsiaTheme="minorEastAsia" w:hAnsi="Cambria Math"/>
+                          <w:i/>
+                        </w:rPr>
+                      </m:ctrlPr>
+                    </m:naryPr>
+                    <m:sub>
+                      <m:r>
+                        <w:rPr>
+                          <w:rFonts w:ascii="Cambria Math" w:eastAsiaTheme="minorEastAsia" w:hAnsi="Cambria Math"/>
+                        </w:rPr>
+                        <m:t>d∈s.Loaded</m:t>
+                      </m:r>
+                    </m:sub>
+                    <m:sup/>
+                    <m:e>
+                      <m:r>
+                        <w:rPr>
+                          <w:rFonts w:ascii="Cambria Math" w:eastAsiaTheme="minorEastAsia" w:hAnsi="Cambria Math"/>
+                        </w:rPr>
+                        <m:t>d.pkgs</m:t>
+                      </m:r>
+                    </m:e>
+                  </m:nary>
+                </m:e>
+              </m:eqArr>
+            </m:e>
+          </m:d>
+          <m:r>
+            <w:rPr>
+              <w:rFonts w:ascii="Cambria Math" w:eastAsiaTheme="minorEastAsia" w:hAnsi="Cambria Math"/>
+            </w:rPr>
+            <m:t>∪</m:t>
+          </m:r>
+          <m:d>
+            <m:dPr>
+              <m:begChr m:val="{"/>
+              <m:endChr m:val="}"/>
+              <m:ctrlPr>
+                <w:rPr>
+                  <w:rFonts w:ascii="Cambria Math" w:eastAsiaTheme="minorEastAsia" w:hAnsi="Cambria Math"/>
+                  <w:i/>
+                </w:rPr>
+              </m:ctrlPr>
+            </m:dPr>
+            <m:e>
+              <m:r>
+                <w:rPr>
+                  <w:rFonts w:ascii="Cambria Math" w:eastAsiaTheme="minorEastAsia" w:hAnsi="Cambria Math"/>
+                </w:rPr>
+                <m:t>(c,L,D</m:t>
+              </m:r>
+            </m:e>
+            <m:e>
+              <m:eqArr>
+                <m:eqArrPr>
+                  <m:ctrlPr>
+                    <w:rPr>
+                      <w:rFonts w:ascii="Cambria Math" w:eastAsiaTheme="minorEastAsia" w:hAnsi="Cambria Math"/>
+                      <w:i/>
+                    </w:rPr>
+                  </m:ctrlPr>
+                </m:eqArrPr>
+                <m:e>
+                  <m:r>
+                    <w:rPr>
+                      <w:rFonts w:ascii="Cambria Math" w:eastAsiaTheme="minorEastAsia" w:hAnsi="Cambria Math"/>
+                    </w:rPr>
+                    <m:t xml:space="preserve">  ∃</m:t>
+                  </m:r>
+                  <m:r>
+                    <w:rPr>
+                      <w:rFonts w:ascii="Cambria Math" w:eastAsiaTheme="minorEastAsia" w:hAnsi="Cambria Math"/>
+                    </w:rPr>
+                    <m:t>d</m:t>
+                  </m:r>
+                  <m:r>
+                    <w:rPr>
+                      <w:rFonts w:ascii="Cambria Math" w:eastAsiaTheme="minorEastAsia" w:hAnsi="Cambria Math"/>
+                    </w:rPr>
+                    <m:t>, L=s.</m:t>
+                  </m:r>
+                  <m:r>
+                    <w:rPr>
+                      <w:rFonts w:ascii="Cambria Math" w:eastAsiaTheme="minorEastAsia" w:hAnsi="Cambria Math"/>
+                    </w:rPr>
+                    <m:t>Loaded ∖{d} ⋀</m:t>
+                  </m:r>
+                </m:e>
+                <m:e>
+                  <m:r>
+                    <w:rPr>
+                      <w:rFonts w:ascii="Cambria Math" w:eastAsiaTheme="minorEastAsia" w:hAnsi="Cambria Math"/>
+                    </w:rPr>
+                    <m:t>D=s.Dropped</m:t>
+                  </m:r>
+                  <m:r>
+                    <w:rPr>
+                      <w:rFonts w:ascii="Cambria Math" w:eastAsiaTheme="minorEastAsia" w:hAnsi="Cambria Math"/>
+                    </w:rPr>
+                    <m:t>∪</m:t>
+                  </m:r>
+                  <m:d>
+                    <m:dPr>
+                      <m:begChr m:val="{"/>
+                      <m:endChr m:val="}"/>
+                      <m:ctrlPr>
+                        <w:rPr>
+                          <w:rFonts w:ascii="Cambria Math" w:eastAsiaTheme="minorEastAsia" w:hAnsi="Cambria Math"/>
+                          <w:i/>
+                        </w:rPr>
+                      </m:ctrlPr>
+                    </m:dPr>
+                    <m:e>
+                      <m:r>
+                        <w:rPr>
+                          <w:rFonts w:ascii="Cambria Math" w:eastAsiaTheme="minorEastAsia" w:hAnsi="Cambria Math"/>
+                        </w:rPr>
+                        <m:t>d</m:t>
+                      </m:r>
+                    </m:e>
+                  </m:d>
+                  <m:r>
+                    <w:rPr>
+                      <w:rFonts w:ascii="Cambria Math" w:eastAsiaTheme="minorEastAsia" w:hAnsi="Cambria Math"/>
+                    </w:rPr>
+                    <m:t xml:space="preserve"> ⋀</m:t>
+                  </m:r>
+                  <m:ctrlPr>
+                    <w:rPr>
+                      <w:rFonts w:ascii="Cambria Math" w:eastAsia="Cambria Math" w:hAnsi="Cambria Math" w:cs="Cambria Math"/>
+                      <w:i/>
+                    </w:rPr>
+                  </m:ctrlPr>
+                </m:e>
+                <m:e>
+                  <m:r>
+                    <w:rPr>
+                      <w:rFonts w:ascii="Cambria Math" w:eastAsia="Cambria Math" w:hAnsi="Cambria Math" w:cs="Cambria Math"/>
+                    </w:rPr>
+                    <m:t>c=</m:t>
+                  </m:r>
+                  <m:r>
+                    <w:rPr>
+                      <w:rFonts w:ascii="Cambria Math" w:eastAsia="Cambria Math" w:hAnsi="Cambria Math" w:cs="Cambria Math"/>
+                    </w:rPr>
+                    <m:t>d</m:t>
+                  </m:r>
+                  <m:r>
+                    <w:rPr>
+                      <w:rFonts w:ascii="Cambria Math" w:eastAsia="Cambria Math" w:hAnsi="Cambria Math" w:cs="Cambria Math"/>
+                    </w:rPr>
+                    <m:t>.</m:t>
+                  </m:r>
+                  <m:r>
+                    <w:rPr>
+                      <w:rFonts w:ascii="Cambria Math" w:eastAsia="Cambria Math" w:hAnsi="Cambria Math" w:cs="Cambria Math"/>
+                    </w:rPr>
+                    <m:t>drop</m:t>
+                  </m:r>
+                  <m:r>
+                    <w:rPr>
+                      <w:rFonts w:ascii="Cambria Math" w:eastAsia="Cambria Math" w:hAnsi="Cambria Math" w:cs="Cambria Math"/>
+                    </w:rPr>
+                    <m:t xml:space="preserve"> ⋀</m:t>
+                  </m:r>
+                  <m:ctrlPr>
+                    <w:rPr>
+                      <w:rFonts w:ascii="Cambria Math" w:eastAsia="Cambria Math" w:hAnsi="Cambria Math" w:cs="Cambria Math"/>
+                      <w:i/>
+                    </w:rPr>
+                  </m:ctrlPr>
+                </m:e>
+                <m:e>
+                  <m:r>
+                    <w:rPr>
+                      <w:rFonts w:ascii="Cambria Math" w:eastAsia="Cambria Math" w:hAnsi="Cambria Math" w:cs="Cambria Math"/>
+                    </w:rPr>
+                    <m:t>d∈</m:t>
+                  </m:r>
+                  <m:r>
+                    <w:rPr>
+                      <w:rFonts w:ascii="Cambria Math" w:eastAsia="Cambria Math" w:hAnsi="Cambria Math" w:cs="Cambria Math"/>
+                    </w:rPr>
+                    <m:t>s.Loaded</m:t>
+                  </m:r>
+                </m:e>
+              </m:eqArr>
+            </m:e>
+          </m:d>
+        </m:oMath>
+      </m:oMathPara>
+    </w:p>
+    <w:p>
+      <w:pPr>
+        <w:rPr>
+          <w:rFonts w:eastAsiaTheme="minorEastAsia"/>
+          <w:rtl/>
+        </w:rPr>
+      </w:pPr>
+      <w:r>
+        <w:rPr>
+          <w:rFonts w:eastAsiaTheme="minorEastAsia" w:hint="cs"/>
+          <w:rtl/>
+        </w:rPr>
+        <w:t>הסבר : חילקנו את המצבים העוקבים לשתי קבוצות, הקבוצה הראשונה היא קבוצת המצבים העוקבים לאחר שאספנו חבילה חדשה, אשר לא אספנו או הורדנו לפני, יש מקום במשאית לחבילה והמיקום הנוכחי החדש הינו נק' האיסוף של החבילה.</w:t>
+      </w:r>
+    </w:p>
+    <w:p>
+      <w:pPr>
+        <w:rPr>
+          <w:rFonts w:eastAsiaTheme="minorEastAsia"/>
+          <w:rtl/>
+        </w:rPr>
+      </w:pPr>
+      <w:r>
+        <w:rPr>
+          <w:rFonts w:eastAsiaTheme="minorEastAsia" w:hint="cs"/>
+          <w:rtl/>
+        </w:rPr>
+        <w:t>הקבוצה השנייה הינה קבוצה המצבים העוקבים לאחר שהורדנו חבילה, אשר אספנו בעבר ולא הורדנו עדיין.</w:t>
+      </w:r>
+    </w:p>
+    <w:p>
+      <w:pPr>
+        <w:rPr>
+          <w:rFonts w:eastAsiaTheme="minorEastAsia"/>
+          <w:rtl/>
+        </w:rPr>
+      </w:pPr>
+    </w:p>
+    <w:p>
+      <w:pPr>
+        <w:rPr>
+          <w:rFonts w:eastAsiaTheme="minorEastAsia"/>
+          <w:b/>
+          <w:bCs/>
+          <w:rtl/>
+        </w:rPr>
+      </w:pPr>
+      <w:r>
+        <w:rPr>
+          <w:rFonts w:eastAsiaTheme="minorEastAsia" w:hint="cs"/>
+          <w:b/>
+          <w:bCs/>
+          <w:rtl/>
+        </w:rPr>
+        <w:t>תרגיל 10</w:t>
+      </w:r>
+    </w:p>
+    <w:p>
+      <w:pPr>
+        <w:rPr>
+          <w:rFonts w:eastAsiaTheme="minorEastAsia"/>
+          <w:rtl/>
+        </w:rPr>
+      </w:pPr>
+      <w:r>
+        <w:rPr>
+          <w:rFonts w:eastAsiaTheme="minorEastAsia"/>
+          <w:b/>
+          <w:bCs/>
+        </w:rPr>
+        <w:t>f</w:t>
+      </w:r>
+      <w:r>
+        <w:rPr>
+          <w:rFonts w:eastAsiaTheme="minorEastAsia" w:hint="cs"/>
+          <w:rtl/>
+        </w:rPr>
+        <w:t xml:space="preserve">. פלט </w:t>
+      </w:r>
+      <w:proofErr w:type="gramStart"/>
+      <w:r>
+        <w:rPr>
+          <w:rFonts w:eastAsiaTheme="minorEastAsia" w:hint="cs"/>
+          <w:rtl/>
+        </w:rPr>
+        <w:t>התוכנית :</w:t>
+      </w:r>
+      <w:proofErr w:type="gramEnd"/>
+      <w:r>
+        <w:rPr>
+          <w:rFonts w:eastAsiaTheme="minorEastAsia" w:hint="cs"/>
+          <w:rtl/>
+        </w:rPr>
+        <w:t xml:space="preserve"> </w:t>
+      </w:r>
+    </w:p>
+    <w:p>
+      <w:pPr>
+        <w:autoSpaceDE w:val="0"/>
+        <w:autoSpaceDN w:val="0"/>
+        <w:bidi w:val="0"/>
+        <w:adjustRightInd w:val="0"/>
+        <w:spacing w:after="0" w:line="240" w:lineRule="auto"/>
+        <w:rPr>
+          <w:rFonts w:ascii="Courier New" w:hAnsi="Courier New" w:cs="Courier New"/>
+          <w:color w:val="000000"/>
+          <w:sz w:val="20"/>
+          <w:szCs w:val="20"/>
+          <w:highlight w:val="white"/>
+        </w:rPr>
+      </w:pPr>
+    </w:p>
+    <w:p>
+      <w:pPr>
+        <w:autoSpaceDE w:val="0"/>
+        <w:autoSpaceDN w:val="0"/>
+        <w:bidi w:val="0"/>
+        <w:adjustRightInd w:val="0"/>
+        <w:spacing w:after="0" w:line="240" w:lineRule="auto"/>
+        <w:rPr>
+          <w:rFonts w:ascii="Courier New" w:hAnsi="Courier New" w:cs="Courier New"/>
+          <w:color w:val="000000"/>
+          <w:sz w:val="20"/>
+          <w:szCs w:val="20"/>
+          <w:highlight w:val="white"/>
+        </w:rPr>
+      </w:pPr>
+      <w:r>
+        <w:rPr>
+          <w:rFonts w:ascii="Courier New" w:hAnsi="Courier New" w:cs="Courier New"/>
+          <w:color w:val="000000"/>
+          <w:sz w:val="20"/>
+          <w:szCs w:val="20"/>
+          <w:highlight w:val="white"/>
+        </w:rPr>
+        <w:t>Solve the map problem.</w:t>
+      </w:r>
+    </w:p>
+    <w:p>
+      <w:pPr>
+        <w:autoSpaceDE w:val="0"/>
+        <w:autoSpaceDN w:val="0"/>
+        <w:bidi w:val="0"/>
+        <w:adjustRightInd w:val="0"/>
+        <w:spacing w:after="0" w:line="240" w:lineRule="auto"/>
+        <w:rPr>
+          <w:rFonts w:ascii="Courier New" w:hAnsi="Courier New" w:cs="Courier New"/>
+          <w:color w:val="000000"/>
+          <w:sz w:val="20"/>
+          <w:szCs w:val="20"/>
+          <w:highlight w:val="white"/>
+        </w:rPr>
+      </w:pPr>
+      <w:proofErr w:type="spellStart"/>
+      <w:r>
+        <w:rPr>
+          <w:rFonts w:ascii="Courier New" w:hAnsi="Courier New" w:cs="Courier New"/>
+          <w:color w:val="000000"/>
+          <w:sz w:val="20"/>
+          <w:szCs w:val="20"/>
+          <w:highlight w:val="white"/>
+        </w:rPr>
+        <w:t>StreetsMap</w:t>
+      </w:r>
+      <w:proofErr w:type="spellEnd"/>
+      <w:r>
+        <w:rPr>
+          <w:rFonts w:ascii="Courier New" w:hAnsi="Courier New" w:cs="Courier New"/>
+          <w:color w:val="000000"/>
+          <w:sz w:val="20"/>
+          <w:szCs w:val="20"/>
+          <w:highlight w:val="white"/>
+        </w:rPr>
+        <w:t>(</w:t>
+      </w:r>
+      <w:proofErr w:type="spellStart"/>
+      <w:r>
+        <w:rPr>
+          <w:rFonts w:ascii="Courier New" w:hAnsi="Courier New" w:cs="Courier New"/>
+          <w:color w:val="000000"/>
+          <w:sz w:val="20"/>
+          <w:szCs w:val="20"/>
+          <w:highlight w:val="white"/>
+        </w:rPr>
+        <w:t>src</w:t>
+      </w:r>
+      <w:proofErr w:type="spellEnd"/>
+      <w:r>
+        <w:rPr>
+          <w:rFonts w:ascii="Courier New" w:hAnsi="Courier New" w:cs="Courier New"/>
+          <w:color w:val="000000"/>
+          <w:sz w:val="20"/>
+          <w:szCs w:val="20"/>
+          <w:highlight w:val="white"/>
+        </w:rPr>
+        <w:t xml:space="preserve">: 54 </w:t>
+      </w:r>
+      <w:proofErr w:type="spellStart"/>
+      <w:r>
+        <w:rPr>
+          <w:rFonts w:ascii="Courier New" w:hAnsi="Courier New" w:cs="Courier New"/>
+          <w:color w:val="000000"/>
+          <w:sz w:val="20"/>
+          <w:szCs w:val="20"/>
+          <w:highlight w:val="white"/>
+        </w:rPr>
+        <w:t>dst</w:t>
+      </w:r>
+      <w:proofErr w:type="spellEnd"/>
+      <w:r>
+        <w:rPr>
+          <w:rFonts w:ascii="Courier New" w:hAnsi="Courier New" w:cs="Courier New"/>
+          <w:color w:val="000000"/>
+          <w:sz w:val="20"/>
+          <w:szCs w:val="20"/>
+          <w:highlight w:val="white"/>
+        </w:rPr>
+        <w:t xml:space="preserve">: 549)          </w:t>
+      </w:r>
+      <w:proofErr w:type="spellStart"/>
+      <w:r>
+        <w:rPr>
+          <w:rFonts w:ascii="Courier New" w:hAnsi="Courier New" w:cs="Courier New"/>
+          <w:color w:val="000000"/>
+          <w:sz w:val="20"/>
+          <w:szCs w:val="20"/>
+          <w:highlight w:val="white"/>
+        </w:rPr>
+        <w:t>UniformCost</w:t>
+      </w:r>
+      <w:proofErr w:type="spellEnd"/>
+      <w:r>
+        <w:rPr>
+          <w:rFonts w:ascii="Courier New" w:hAnsi="Courier New" w:cs="Courier New"/>
+          <w:color w:val="000000"/>
+          <w:sz w:val="20"/>
+          <w:szCs w:val="20"/>
+          <w:highlight w:val="white"/>
+        </w:rPr>
+        <w:t xml:space="preserve">                   time:   1.07   #dev: 17354   |space|: 17514    </w:t>
+      </w:r>
+      <w:proofErr w:type="spellStart"/>
+      <w:r>
+        <w:rPr>
+          <w:rFonts w:ascii="Courier New" w:hAnsi="Courier New" w:cs="Courier New"/>
+          <w:color w:val="000000"/>
+          <w:sz w:val="20"/>
+          <w:szCs w:val="20"/>
+          <w:highlight w:val="white"/>
+        </w:rPr>
+        <w:t>total_g_cost</w:t>
+      </w:r>
+      <w:proofErr w:type="spellEnd"/>
+      <w:r>
+        <w:rPr>
+          <w:rFonts w:ascii="Courier New" w:hAnsi="Courier New" w:cs="Courier New"/>
+          <w:color w:val="000000"/>
+          <w:sz w:val="20"/>
+          <w:szCs w:val="20"/>
+          <w:highlight w:val="white"/>
+        </w:rPr>
+        <w:t xml:space="preserve">:  7465.52560   |path|: 137   path: [   54  ==&gt;     55  ==&gt;     56  ==&gt;     57  ==&gt;     58  ==&gt;     59  ==&gt;     60  ==&gt;  28893  ==&gt;  14580  ==&gt;  14590  ==&gt;  14591  ==&gt;  14592  ==&gt;  14593  ==&gt;  81892  ==&gt;  25814  ==&gt;     81  ==&gt;  26236  ==&gt;  26234  ==&gt;   1188  ==&gt;  33068  ==&gt;  33069  ==&gt;  33070  ==&gt;  15474  ==&gt;  33071  ==&gt;   5020  ==&gt;  21699  ==&gt;  33072  ==&gt;  33073  ==&gt;  33074  ==&gt;  16203  ==&gt;   9847  ==&gt;   9848  ==&gt;   9849  ==&gt;   9850  ==&gt;   9851  ==&gt;    335  ==&gt;   9852  ==&gt;  82906  ==&gt;  82907  ==&gt;  82908  ==&gt;  82909  ==&gt;  95454  ==&gt;  96539  ==&gt;  72369  ==&gt;  94627  ==&gt;  38553  ==&gt;  72367  ==&gt;  29007  ==&gt;  94632  ==&gt;  96540  ==&gt;   9269  ==&gt;  82890  ==&gt;  29049  ==&gt;  29026  ==&gt;  82682  ==&gt;  71897  ==&gt;  83380  ==&gt;  96541  ==&gt;  82904  ==&gt;  96542  ==&gt;  96543  ==&gt;  96544  ==&gt;  96545  ==&gt;  96546  ==&gt;  96547  ==&gt;  82911  ==&gt;  82928  ==&gt;  24841  ==&gt;  24842  ==&gt;  24843  ==&gt;   5215  ==&gt;  24844  ==&gt;   9274  ==&gt;  24845  ==&gt;  24846  ==&gt;  24847  ==&gt;  24848  ==&gt;  24849  ==&gt;  24850  ==&gt;  24851  ==&gt;  24852  ==&gt;  24853  ==&gt;  24854  ==&gt;  24855  ==&gt;  24856  ==&gt;  24857  ==&gt;  24858  ==&gt;  24859  ==&gt;  24860  ==&gt;  24861  ==&gt;  24862  ==&gt;  24863  ==&gt;  24864  ==&gt;  24865  ==&gt;  24866  ==&gt;  82208  ==&gt;  82209  ==&gt;  82210  ==&gt;  21518  ==&gt;  21431  ==&gt;  21432  ==&gt;  21433  ==&gt;  21434  ==&gt;  21435  ==&gt;  21436  ==&gt;  21437  ==&gt;  21438  ==&gt;  21439  ==&gt;  21440  ==&gt;  </w:t>
+      </w:r>
+      <w:r>
+        <w:rPr>
+          <w:rFonts w:ascii="Courier New" w:hAnsi="Courier New" w:cs="Courier New"/>
+          <w:color w:val="000000"/>
+          <w:sz w:val="20"/>
+          <w:szCs w:val="20"/>
+          <w:highlight w:val="white"/>
+        </w:rPr>
+        <w:lastRenderedPageBreak/>
+        <w:t>21441  ==&gt;  21442  ==&gt;  21443  ==&gt;  21444  ==&gt;  21445  ==&gt;  21446  ==&gt;  21447  ==&gt;  21448  ==&gt;  21449  ==&gt;  21450  ==&gt;  21451  ==&gt;    621  ==&gt;  21452  ==&gt;  21453  ==&gt;  21454  ==&gt;  21495  ==&gt;  21496  ==&gt;    539  ==&gt;    540  ==&gt;    541  ==&gt;    542  ==&gt;    543  ==&gt;    544  ==&gt;    545  ==&gt;    546  ==&gt;    547  ==&gt;    548  ==&gt;    549]</w:t>
+      </w:r>
+    </w:p>
+    <w:p>
+      <w:pPr>
+        <w:rPr>
+          <w:rtl/>
+        </w:rPr>
+      </w:pPr>
+    </w:p>
+    <w:p>
+      <w:pPr>
+        <w:rPr>
+          <w:rtl/>
+        </w:rPr>
+      </w:pPr>
+      <w:r>
+        <w:rPr>
+          <w:b/>
+          <w:bCs/>
+          <w:noProof/>
+        </w:rPr>
+        <w:drawing>
+          <wp:anchor distT="0" distB="0" distL="114300" distR="114300" simplePos="0" relativeHeight="251658240" behindDoc="0" locked="0" layoutInCell="1" allowOverlap="1" wp14:anchorId="5540027C" wp14:editId="518E8EAA">
+            <wp:simplePos x="0" y="0"/>
+            <wp:positionH relativeFrom="margin">
+              <wp:align>center</wp:align>
+            </wp:positionH>
+            <wp:positionV relativeFrom="paragraph">
+              <wp:posOffset>269240</wp:posOffset>
+            </wp:positionV>
+            <wp:extent cx="4737100" cy="698500"/>
+            <wp:effectExtent l="0" t="0" r="6350" b="6350"/>
+            <wp:wrapThrough wrapText="bothSides">
+              <wp:wrapPolygon edited="0">
+                <wp:start x="0" y="0"/>
+                <wp:lineTo x="0" y="21207"/>
+                <wp:lineTo x="21542" y="21207"/>
+                <wp:lineTo x="21542" y="0"/>
+                <wp:lineTo x="0" y="0"/>
+              </wp:wrapPolygon>
+            </wp:wrapThrough>
+            <wp:docPr id="1" name="Picture 1"/>
+            <wp:cNvGraphicFramePr>
+              <a:graphicFrameLocks xmlns:a="http://schemas.openxmlformats.org/drawingml/2006/main" noChangeAspect="1"/>
+            </wp:cNvGraphicFramePr>
+            <a:graphic xmlns:a="http://schemas.openxmlformats.org/drawingml/2006/main">
+              <a:graphicData uri="http://schemas.openxmlformats.org/drawingml/2006/picture">
+                <pic:pic xmlns:pic="http://schemas.openxmlformats.org/drawingml/2006/picture">
+                  <pic:nvPicPr>
+                    <pic:cNvPr id="0" name="Picture 1"/>
+                    <pic:cNvPicPr>
+                      <a:picLocks noChangeAspect="1" noChangeArrowheads="1"/>
+                    </pic:cNvPicPr>
+                  </pic:nvPicPr>
+                  <pic:blipFill>
+                    <a:blip r:embed="rId4">
+                      <a:extLst>
+                        <a:ext uri="{28A0092B-C50C-407E-A947-70E740481C1C}">
+                          <a14:useLocalDpi xmlns:a14="http://schemas.microsoft.com/office/drawing/2010/main" val="0"/>
+                        </a:ext>
+                      </a:extLst>
+                    </a:blip>
+                    <a:srcRect/>
+                    <a:stretch>
+                      <a:fillRect/>
+                    </a:stretch>
+                  </pic:blipFill>
+                  <pic:spPr bwMode="auto">
+                    <a:xfrm>
+                      <a:off x="0" y="0"/>
+                      <a:ext cx="4737100" cy="698500"/>
+                    </a:xfrm>
+                    <a:prstGeom prst="rect">
+                      <a:avLst/>
+                    </a:prstGeom>
+                    <a:noFill/>
+                    <a:ln>
+                      <a:noFill/>
+                    </a:ln>
+                  </pic:spPr>
+                </pic:pic>
+              </a:graphicData>
+            </a:graphic>
+          </wp:anchor>
+        </w:drawing>
+      </w:r>
+      <w:r>
+        <w:rPr>
+          <w:b/>
+          <w:bCs/>
+        </w:rPr>
+        <w:t>g</w:t>
+      </w:r>
+      <w:r>
+        <w:rPr>
+          <w:rFonts w:hint="cs"/>
+          <w:rtl/>
+        </w:rPr>
+        <w:t xml:space="preserve">. </w:t>
+      </w:r>
+    </w:p>
+    <w:p>
+      <w:pPr>
+        <w:rPr>
+          <w:rtl/>
+        </w:rPr>
+      </w:pPr>
+      <w:r>
+        <w:rPr>
+          <w:rFonts w:hint="cs"/>
+          <w:rtl/>
+        </w:rPr>
+        <w:t>השורה הראשונה קובעת כי האובייקט לא יהיה ניתן לשינוי.</w:t>
+      </w:r>
+    </w:p>
+    <w:p>
+      <w:pPr>
+        <w:rPr>
+          <w:rtl/>
+        </w:rPr>
+      </w:pPr>
+      <w:r>
+        <w:rPr>
+          <w:rFonts w:hint="cs"/>
+          <w:rtl/>
+        </w:rPr>
+        <w:t>נרצה לקבוע כי משתנה זה יהיה לא ניתן לשינוי, מפני שאובייקט זה מגדיר לנו צומת בגרף המצבים, ואם נחזיר למשתמש צומת זו, והוא בטעות ישנה אותה, או שאנחנו בטעות נשנה אותה.</w:t>
+      </w:r>
+      <w:r>
+        <w:rPr>
+          <w:rtl/>
+        </w:rPr>
+        <w:br/>
+      </w:r>
+      <w:r>
+        <w:rPr>
+          <w:rFonts w:hint="cs"/>
+          <w:rtl/>
+        </w:rPr>
+        <w:t>כל מרחב המצבים שלנו יכול להשתנות, ולפגוע בפתרון הבעיה.</w:t>
+      </w:r>
+      <w:r>
+        <w:rPr>
+          <w:rtl/>
+        </w:rPr>
+        <w:br/>
+      </w:r>
+      <w:r>
+        <w:rPr>
+          <w:rFonts w:hint="cs"/>
+          <w:rtl/>
+        </w:rPr>
+        <w:t>נניח כי שינו את מספר הצומת המגדירה את ה</w:t>
+      </w:r>
+      <w:r>
+        <w:t>state</w:t>
+      </w:r>
+      <w:r>
+        <w:rPr>
+          <w:rFonts w:hint="cs"/>
+          <w:rtl/>
+        </w:rPr>
+        <w:t>, כעת לא נוכל להמשיך להשתמש במצב זה כי הוא כבר לא מגדיר לנו את הצומת הנכונה ונקבל פתרון שאינו נכון.</w:t>
+      </w:r>
+    </w:p>
+    <w:p>
+      <w:pPr>
+        <w:rPr>
+          <w:rtl/>
+        </w:rPr>
+      </w:pPr>
+      <w:r>
+        <w:rPr>
+          <w:rFonts w:hint="cs"/>
+          <w:highlight w:val="yellow"/>
+          <w:rtl/>
+        </w:rPr>
+        <w:t>לעבור על סעיף זה שוב ולבדוק מה התשובה הנכונה</w:t>
+      </w:r>
+    </w:p>
+    <w:p>
+      <w:pPr>
+        <w:rPr>
+          <w:rtl/>
+        </w:rPr>
+      </w:pPr>
+    </w:p>
+    <w:p>
+      <w:pPr>
+        <w:rPr>
+          <w:b/>
+          <w:bCs/>
+          <w:rtl/>
+        </w:rPr>
+      </w:pPr>
+      <w:r>
+        <w:rPr>
+          <w:rFonts w:hint="cs"/>
+          <w:b/>
+          <w:bCs/>
+          <w:rtl/>
+        </w:rPr>
+        <w:t>תרגיל 13</w:t>
+      </w:r>
+    </w:p>
+    <w:p>
+      <w:pPr>
+        <w:autoSpaceDE w:val="0"/>
+        <w:autoSpaceDN w:val="0"/>
+        <w:bidi w:val="0"/>
+        <w:adjustRightInd w:val="0"/>
+        <w:spacing w:after="0" w:line="240" w:lineRule="auto"/>
+        <w:rPr>
+          <w:rFonts w:ascii="Courier New" w:hAnsi="Courier New" w:cs="Courier New"/>
+          <w:color w:val="000000"/>
+          <w:sz w:val="20"/>
+          <w:szCs w:val="20"/>
+          <w:highlight w:val="white"/>
+        </w:rPr>
+      </w:pPr>
+      <w:r>
+        <w:rPr>
+          <w:rFonts w:ascii="Courier New" w:hAnsi="Courier New" w:cs="Courier New"/>
+          <w:color w:val="000000"/>
+          <w:sz w:val="20"/>
+          <w:szCs w:val="20"/>
+          <w:highlight w:val="white"/>
+        </w:rPr>
+        <w:t>Solve the map problem.</w:t>
+      </w:r>
+    </w:p>
+    <w:p>
+      <w:pPr>
+        <w:autoSpaceDE w:val="0"/>
+        <w:autoSpaceDN w:val="0"/>
+        <w:bidi w:val="0"/>
+        <w:adjustRightInd w:val="0"/>
+        <w:spacing w:after="0" w:line="240" w:lineRule="auto"/>
+        <w:rPr>
+          <w:rFonts w:ascii="Courier New" w:hAnsi="Courier New" w:cs="Courier New"/>
+          <w:color w:val="000000"/>
+          <w:sz w:val="20"/>
+          <w:szCs w:val="20"/>
+          <w:highlight w:val="white"/>
+        </w:rPr>
+      </w:pPr>
+      <w:proofErr w:type="spellStart"/>
+      <w:r>
+        <w:rPr>
+          <w:rFonts w:ascii="Courier New" w:hAnsi="Courier New" w:cs="Courier New"/>
+          <w:color w:val="000000"/>
+          <w:sz w:val="20"/>
+          <w:szCs w:val="20"/>
+          <w:highlight w:val="white"/>
+        </w:rPr>
+        <w:t>StreetsMap</w:t>
+      </w:r>
+      <w:proofErr w:type="spellEnd"/>
+      <w:r>
+        <w:rPr>
+          <w:rFonts w:ascii="Courier New" w:hAnsi="Courier New" w:cs="Courier New"/>
+          <w:color w:val="000000"/>
+          <w:sz w:val="20"/>
+          <w:szCs w:val="20"/>
+          <w:highlight w:val="white"/>
+        </w:rPr>
+        <w:t>(</w:t>
+      </w:r>
+      <w:proofErr w:type="spellStart"/>
+      <w:r>
+        <w:rPr>
+          <w:rFonts w:ascii="Courier New" w:hAnsi="Courier New" w:cs="Courier New"/>
+          <w:color w:val="000000"/>
+          <w:sz w:val="20"/>
+          <w:szCs w:val="20"/>
+          <w:highlight w:val="white"/>
+        </w:rPr>
+        <w:t>src</w:t>
+      </w:r>
+      <w:proofErr w:type="spellEnd"/>
+      <w:r>
+        <w:rPr>
+          <w:rFonts w:ascii="Courier New" w:hAnsi="Courier New" w:cs="Courier New"/>
+          <w:color w:val="000000"/>
+          <w:sz w:val="20"/>
+          <w:szCs w:val="20"/>
+          <w:highlight w:val="white"/>
+        </w:rPr>
+        <w:t xml:space="preserve">: 54 </w:t>
+      </w:r>
+      <w:proofErr w:type="spellStart"/>
+      <w:r>
+        <w:rPr>
+          <w:rFonts w:ascii="Courier New" w:hAnsi="Courier New" w:cs="Courier New"/>
+          <w:color w:val="000000"/>
+          <w:sz w:val="20"/>
+          <w:szCs w:val="20"/>
+          <w:highlight w:val="white"/>
+        </w:rPr>
+        <w:t>dst</w:t>
+      </w:r>
+      <w:proofErr w:type="spellEnd"/>
+      <w:r>
+        <w:rPr>
+          <w:rFonts w:ascii="Courier New" w:hAnsi="Courier New" w:cs="Courier New"/>
+          <w:color w:val="000000"/>
+          <w:sz w:val="20"/>
+          <w:szCs w:val="20"/>
+          <w:highlight w:val="white"/>
+        </w:rPr>
+        <w:t xml:space="preserve">: 549)          </w:t>
+      </w:r>
+      <w:proofErr w:type="spellStart"/>
+      <w:r>
+        <w:rPr>
+          <w:rFonts w:ascii="Courier New" w:hAnsi="Courier New" w:cs="Courier New"/>
+          <w:color w:val="000000"/>
+          <w:sz w:val="20"/>
+          <w:szCs w:val="20"/>
+          <w:highlight w:val="white"/>
+        </w:rPr>
+        <w:t>UniformCost</w:t>
+      </w:r>
+      <w:proofErr w:type="spellEnd"/>
+      <w:r>
+        <w:rPr>
+          <w:rFonts w:ascii="Courier New" w:hAnsi="Courier New" w:cs="Courier New"/>
+          <w:color w:val="000000"/>
+          <w:sz w:val="20"/>
+          <w:szCs w:val="20"/>
+          <w:highlight w:val="white"/>
+        </w:rPr>
+        <w:t xml:space="preserve">                   time:   1.07   #dev: 17354   |space|: 17514    </w:t>
+      </w:r>
+      <w:proofErr w:type="spellStart"/>
+      <w:r>
+        <w:rPr>
+          <w:rFonts w:ascii="Courier New" w:hAnsi="Courier New" w:cs="Courier New"/>
+          <w:color w:val="000000"/>
+          <w:sz w:val="20"/>
+          <w:szCs w:val="20"/>
+          <w:highlight w:val="white"/>
+        </w:rPr>
+        <w:t>total_g_cost</w:t>
+      </w:r>
+      <w:proofErr w:type="spellEnd"/>
+      <w:r>
+        <w:rPr>
+          <w:rFonts w:ascii="Courier New" w:hAnsi="Courier New" w:cs="Courier New"/>
+          <w:color w:val="000000"/>
+          <w:sz w:val="20"/>
+          <w:szCs w:val="20"/>
+          <w:highlight w:val="white"/>
+        </w:rPr>
+        <w:t>:  7465.52560   |path|: 137   path: [   54  ==&gt;     55  ==&gt;     56  ==&gt;     57  ==&gt;     58  ==&gt;     59  ==&gt;     60  ==&gt;  28893  ==&gt;  14580  ==&gt;  14590  ==&gt;  14591  ==&gt;  14592  ==&gt;  14593  ==&gt;  81892  ==&gt;  25814  ==&gt;     81  ==&gt;  26236  ==&gt;  26234  ==&gt;   1188  ==&gt;  33068  ==&gt;  33069  ==&gt;  33070  ==&gt;  15474  ==&gt;  33071  ==&gt;   5020  ==&gt;  21699  ==&gt;  33072  ==&gt;  33073  ==&gt;  33074  ==&gt;  16203  ==&gt;   9847  ==&gt;   9848  ==&gt;   9849  ==&gt;   9850  ==&gt;   9851  ==&gt;    335  ==&gt;   9852  ==&gt;  82906  ==&gt;  82907  ==&gt;  82908  ==&gt;  82909  ==&gt;  95454  ==&gt;  96539  ==&gt;  72369  ==&gt;  94627  ==&gt;  38553  ==&gt;  72367  ==&gt;  29007  ==&gt;  94632  ==&gt;  96540  ==&gt;   9269  ==&gt;  82890  ==&gt;  29049  ==&gt;  29026  ==&gt;  82682  ==&gt;  71897  ==&gt;  83380  ==&gt;  96541  ==&gt;  82904  ==&gt;  96542  ==&gt;  96543  ==&gt;  96544  ==&gt;  96545  ==&gt;  96546  ==&gt;  96547  ==&gt;  82911  ==&gt;  82928  ==&gt;  24841  ==&gt;  24842  ==&gt;  24843  ==&gt;   5215  ==&gt;  24844  ==&gt;   9274  ==&gt;  24845  ==&gt;  24846  ==&gt;  24847  ==&gt;  24848  ==&gt;  24849  ==&gt;  24850  ==&gt;  24851  ==&gt;  24852  ==&gt;  24853  ==&gt;  24854  ==&gt;  24855  ==&gt;  24856  ==&gt;  24857  ==&gt;  24858  ==&gt;  24859  ==&gt;  24860  ==&gt;  24861  ==&gt;  24862  ==&gt;  24863  ==&gt;  24864  ==&gt;  24865  ==&gt;  24866  ==&gt;  82208  ==&gt;  82209  ==&gt;  82210  ==&gt;  21518  ==&gt;  21431  ==&gt;  21432  ==&gt;  21433  ==&gt;  21434  ==&gt;  21435  ==&gt;  21436  ==&gt;  21437  ==&gt;  21438  ==&gt;  21439  ==&gt;  21440  ==&gt;  21441  ==&gt;  21442  ==&gt;  21443  ==&gt;  21444  ==&gt;  21445  ==&gt;  21446  ==&gt;  21447  ==&gt;  21448  ==&gt;  21449  ==&gt;  21450  ==&gt;  21451  ==&gt;    621  ==&gt;  21452  ==&gt;  21453  ==&gt;  21454  ==&gt;  21495  ==&gt;  21496  ==&gt;    539  ==&gt;    540  ==&gt;    541  ==&gt;    542  ==&gt;    543  ==&gt;    544  ==&gt;    545  ==&gt;    546  ==&gt;    547  ==&gt;    548  ==&gt;    549]</w:t>
+      </w:r>
+    </w:p>
+    <w:p>
+      <w:pPr>
+        <w:autoSpaceDE w:val="0"/>
+        <w:autoSpaceDN w:val="0"/>
+        <w:bidi w:val="0"/>
+        <w:adjustRightInd w:val="0"/>
+        <w:spacing w:after="0" w:line="240" w:lineRule="auto"/>
+        <w:rPr>
+          <w:rFonts w:ascii="Courier New" w:hAnsi="Courier New" w:cs="Courier New"/>
+          <w:color w:val="000000"/>
+          <w:sz w:val="20"/>
+          <w:szCs w:val="20"/>
+          <w:highlight w:val="white"/>
+        </w:rPr>
+      </w:pPr>
+      <w:proofErr w:type="spellStart"/>
+      <w:r>
+        <w:rPr>
+          <w:rFonts w:ascii="Courier New" w:hAnsi="Courier New" w:cs="Courier New"/>
+          <w:color w:val="000000"/>
+          <w:sz w:val="20"/>
+          <w:szCs w:val="20"/>
+          <w:highlight w:val="white"/>
+        </w:rPr>
+        <w:t>StreetsMap</w:t>
+      </w:r>
+      <w:proofErr w:type="spellEnd"/>
+      <w:r>
+        <w:rPr>
+          <w:rFonts w:ascii="Courier New" w:hAnsi="Courier New" w:cs="Courier New"/>
+          <w:color w:val="000000"/>
+          <w:sz w:val="20"/>
+          <w:szCs w:val="20"/>
+          <w:highlight w:val="white"/>
+        </w:rPr>
+        <w:t>(</w:t>
+      </w:r>
+      <w:proofErr w:type="spellStart"/>
+      <w:r>
+        <w:rPr>
+          <w:rFonts w:ascii="Courier New" w:hAnsi="Courier New" w:cs="Courier New"/>
+          <w:color w:val="000000"/>
+          <w:sz w:val="20"/>
+          <w:szCs w:val="20"/>
+          <w:highlight w:val="white"/>
+        </w:rPr>
+        <w:t>src</w:t>
+      </w:r>
+      <w:proofErr w:type="spellEnd"/>
+      <w:r>
+        <w:rPr>
+          <w:rFonts w:ascii="Courier New" w:hAnsi="Courier New" w:cs="Courier New"/>
+          <w:color w:val="000000"/>
+          <w:sz w:val="20"/>
+          <w:szCs w:val="20"/>
+          <w:highlight w:val="white"/>
+        </w:rPr>
+        <w:t xml:space="preserve">: 54 </w:t>
+      </w:r>
+      <w:proofErr w:type="spellStart"/>
+      <w:r>
+        <w:rPr>
+          <w:rFonts w:ascii="Courier New" w:hAnsi="Courier New" w:cs="Courier New"/>
+          <w:color w:val="000000"/>
+          <w:sz w:val="20"/>
+          <w:szCs w:val="20"/>
+          <w:highlight w:val="white"/>
+        </w:rPr>
+        <w:t>dst</w:t>
+      </w:r>
+      <w:proofErr w:type="spellEnd"/>
+      <w:r>
+        <w:rPr>
+          <w:rFonts w:ascii="Courier New" w:hAnsi="Courier New" w:cs="Courier New"/>
+          <w:color w:val="000000"/>
+          <w:sz w:val="20"/>
+          <w:szCs w:val="20"/>
+          <w:highlight w:val="white"/>
+        </w:rPr>
+        <w:t xml:space="preserve">: 549)          A* (h=0, w=0.500)             time:   1.01   #dev: 17354   |space|: 17514    </w:t>
+      </w:r>
+      <w:proofErr w:type="spellStart"/>
+      <w:r>
+        <w:rPr>
+          <w:rFonts w:ascii="Courier New" w:hAnsi="Courier New" w:cs="Courier New"/>
+          <w:color w:val="000000"/>
+          <w:sz w:val="20"/>
+          <w:szCs w:val="20"/>
+          <w:highlight w:val="white"/>
+        </w:rPr>
+        <w:t>total_g_cost</w:t>
+      </w:r>
+      <w:proofErr w:type="spellEnd"/>
+      <w:r>
+        <w:rPr>
+          <w:rFonts w:ascii="Courier New" w:hAnsi="Courier New" w:cs="Courier New"/>
+          <w:color w:val="000000"/>
+          <w:sz w:val="20"/>
+          <w:szCs w:val="20"/>
+          <w:highlight w:val="white"/>
+        </w:rPr>
+        <w:t xml:space="preserve">:  7465.52560   |path|: 137   path: [   54  ==&gt;     55  ==&gt;     56  ==&gt;     57  ==&gt;     58  ==&gt;     59  ==&gt;     60  ==&gt;  28893  ==&gt;  14580  ==&gt;  </w:t>
+      </w:r>
+      <w:r>
+        <w:rPr>
+          <w:rFonts w:ascii="Courier New" w:hAnsi="Courier New" w:cs="Courier New"/>
+          <w:color w:val="000000"/>
+          <w:sz w:val="20"/>
+          <w:szCs w:val="20"/>
+          <w:highlight w:val="white"/>
+        </w:rPr>
+        <w:lastRenderedPageBreak/>
+        <w:t>14590  ==&gt;  14591  ==&gt;  14592  ==&gt;  14593  ==&gt;  81892  ==&gt;  25814  ==&gt;     81  ==&gt;  26236  ==&gt;  26234  ==&gt;   1188  ==&gt;  33068  ==&gt;  33069  ==&gt;  33070  ==&gt;  15474  ==&gt;  33071  ==&gt;   5020  ==&gt;  21699  ==&gt;  33072  ==&gt;  33073  ==&gt;  33074  ==&gt;  16203  ==&gt;   9847  ==&gt;   9848  ==&gt;   9849  ==&gt;   9850  ==&gt;   9851  ==&gt;    335  ==&gt;   9852  ==&gt;  82906  ==&gt;  82907  ==&gt;  82908  ==&gt;  82909  ==&gt;  95454  ==&gt;  96539  ==&gt;  72369  ==&gt;  94627  ==&gt;  38553  ==&gt;  72367  ==&gt;  29007  ==&gt;  94632  ==&gt;  96540  ==&gt;   9269  ==&gt;  82890  ==&gt;  29049  ==&gt;  29026  ==&gt;  82682  ==&gt;  71897  ==&gt;  83380  ==&gt;  96541  ==&gt;  82904  ==&gt;  96542  ==&gt;  96543  ==&gt;  96544  ==&gt;  96545  ==&gt;  96546  ==&gt;  96547  ==&gt;  82911  ==&gt;  82928  ==&gt;  24841  ==&gt;  24842  ==&gt;  24843  ==&gt;   5215  ==&gt;  24844  ==&gt;   9274  ==&gt;  24845  ==&gt;  24846  ==&gt;  24847  ==&gt;  24848  ==&gt;  24849  ==&gt;  24850  ==&gt;  24851  ==&gt;  24852  ==&gt;  24853  ==&gt;  24854  ==&gt;  24855  ==&gt;  24856  ==&gt;  24857  ==&gt;  24858  ==&gt;  24859  ==&gt;  24860  ==&gt;  24861  ==&gt;  24862  ==&gt;  24863  ==&gt;  24864  ==&gt;  24865  ==&gt;  24866  ==&gt;  82208  ==&gt;  82209  ==&gt;  82210  ==&gt;  21518  ==&gt;  21431  ==&gt;  21432  ==&gt;  21433  ==&gt;  21434  ==&gt;  21435  ==&gt;  21436  ==&gt;  21437  ==&gt;  21438  ==&gt;  21439  ==&gt;  21440  ==&gt;  21441  ==&gt;  21442  ==&gt;  21443  ==&gt;  21444  ==&gt;  21445  ==&gt;  21446  ==&gt;  21447  ==&gt;  21448  ==&gt;  21449  ==&gt;  21450  ==&gt;  21451  ==&gt;    621  ==&gt;  21452  ==&gt;  21453  ==&gt;  21454  ==&gt;  21495  ==&gt;  21496  ==&gt;    539  ==&gt;    540  ==&gt;    541  ==&gt;    542  ==&gt;    543  ==&gt;    544  ==&gt;    545  ==&gt;    546  ==&gt;    547  ==&gt;    548  ==&gt;    549]</w:t>
+      </w:r>
+    </w:p>
+    <w:p>
+      <w:pPr>
+        <w:autoSpaceDE w:val="0"/>
+        <w:autoSpaceDN w:val="0"/>
+        <w:bidi w:val="0"/>
+        <w:adjustRightInd w:val="0"/>
+        <w:spacing w:after="0" w:line="240" w:lineRule="auto"/>
+        <w:rPr>
+          <w:rFonts w:ascii="Courier New" w:hAnsi="Courier New" w:cs="Courier New"/>
+          <w:color w:val="000000"/>
+          <w:sz w:val="20"/>
+          <w:szCs w:val="20"/>
+          <w:highlight w:val="white"/>
+        </w:rPr>
+      </w:pPr>
+      <w:proofErr w:type="spellStart"/>
+      <w:r>
+        <w:rPr>
+          <w:rFonts w:ascii="Courier New" w:hAnsi="Courier New" w:cs="Courier New"/>
+          <w:color w:val="000000"/>
+          <w:sz w:val="20"/>
+          <w:szCs w:val="20"/>
+          <w:highlight w:val="white"/>
+        </w:rPr>
+        <w:t>StreetsMap</w:t>
+      </w:r>
+      <w:proofErr w:type="spellEnd"/>
+      <w:r>
+        <w:rPr>
+          <w:rFonts w:ascii="Courier New" w:hAnsi="Courier New" w:cs="Courier New"/>
+          <w:color w:val="000000"/>
+          <w:sz w:val="20"/>
+          <w:szCs w:val="20"/>
+          <w:highlight w:val="white"/>
+        </w:rPr>
+        <w:t>(</w:t>
+      </w:r>
+      <w:proofErr w:type="spellStart"/>
+      <w:r>
+        <w:rPr>
+          <w:rFonts w:ascii="Courier New" w:hAnsi="Courier New" w:cs="Courier New"/>
+          <w:color w:val="000000"/>
+          <w:sz w:val="20"/>
+          <w:szCs w:val="20"/>
+          <w:highlight w:val="white"/>
+        </w:rPr>
+        <w:t>src</w:t>
+      </w:r>
+      <w:proofErr w:type="spellEnd"/>
+      <w:r>
+        <w:rPr>
+          <w:rFonts w:ascii="Courier New" w:hAnsi="Courier New" w:cs="Courier New"/>
+          <w:color w:val="000000"/>
+          <w:sz w:val="20"/>
+          <w:szCs w:val="20"/>
+          <w:highlight w:val="white"/>
+        </w:rPr>
+        <w:t xml:space="preserve">: 54 </w:t>
+      </w:r>
+      <w:proofErr w:type="spellStart"/>
+      <w:r>
+        <w:rPr>
+          <w:rFonts w:ascii="Courier New" w:hAnsi="Courier New" w:cs="Courier New"/>
+          <w:color w:val="000000"/>
+          <w:sz w:val="20"/>
+          <w:szCs w:val="20"/>
+          <w:highlight w:val="white"/>
+        </w:rPr>
+        <w:t>dst</w:t>
+      </w:r>
+      <w:proofErr w:type="spellEnd"/>
+      <w:r>
+        <w:rPr>
+          <w:rFonts w:ascii="Courier New" w:hAnsi="Courier New" w:cs="Courier New"/>
+          <w:color w:val="000000"/>
+          <w:sz w:val="20"/>
+          <w:szCs w:val="20"/>
+          <w:highlight w:val="white"/>
+        </w:rPr>
+        <w:t>: 549)          A* (h=</w:t>
+      </w:r>
+      <w:proofErr w:type="spellStart"/>
+      <w:r>
+        <w:rPr>
+          <w:rFonts w:ascii="Courier New" w:hAnsi="Courier New" w:cs="Courier New"/>
+          <w:color w:val="000000"/>
+          <w:sz w:val="20"/>
+          <w:szCs w:val="20"/>
+          <w:highlight w:val="white"/>
+        </w:rPr>
+        <w:t>AirDist</w:t>
+      </w:r>
+      <w:proofErr w:type="spellEnd"/>
+      <w:r>
+        <w:rPr>
+          <w:rFonts w:ascii="Courier New" w:hAnsi="Courier New" w:cs="Courier New"/>
+          <w:color w:val="000000"/>
+          <w:sz w:val="20"/>
+          <w:szCs w:val="20"/>
+          <w:highlight w:val="white"/>
+        </w:rPr>
+        <w:t xml:space="preserve">, w=0.500)       time:   0.17   #dev: 2015    |space|: 2229     </w:t>
+      </w:r>
+      <w:proofErr w:type="spellStart"/>
+      <w:r>
+        <w:rPr>
+          <w:rFonts w:ascii="Courier New" w:hAnsi="Courier New" w:cs="Courier New"/>
+          <w:color w:val="000000"/>
+          <w:sz w:val="20"/>
+          <w:szCs w:val="20"/>
+          <w:highlight w:val="white"/>
+        </w:rPr>
+        <w:t>total_g_cost</w:t>
+      </w:r>
+      <w:proofErr w:type="spellEnd"/>
+      <w:r>
+        <w:rPr>
+          <w:rFonts w:ascii="Courier New" w:hAnsi="Courier New" w:cs="Courier New"/>
+          <w:color w:val="000000"/>
+          <w:sz w:val="20"/>
+          <w:szCs w:val="20"/>
+          <w:highlight w:val="white"/>
+        </w:rPr>
+        <w:t>:  7465.52560   |path|: 137   path: [   54  ==&gt;     55  ==&gt;     56  ==&gt;     57  ==&gt;     58  ==&gt;     59  ==&gt;     60  ==&gt;  28893  ==&gt;  14580  ==&gt;  14590  ==&gt;  14591  ==&gt;  14592  ==&gt;  14593  ==&gt;  81892  ==&gt;  25814  ==&gt;     81  ==&gt;  26236  ==&gt;  26234  ==&gt;   1188  ==&gt;  33068  ==&gt;  33069  ==&gt;  33070  ==&gt;  15474  ==&gt;  33071  ==&gt;   5020  ==&gt;  21699  ==&gt;  33072  ==&gt;  33073  ==&gt;  33074  ==&gt;  16203  ==&gt;   9847  ==&gt;   9848  ==&gt;   9849  ==&gt;   9850  ==&gt;   9851  ==&gt;    335  ==&gt;   9852  ==&gt;  82906  ==&gt;  82907  ==&gt;  82908  ==&gt;  82909  ==&gt;  95454  ==&gt;  96539  ==&gt;  72369  ==&gt;  94627  ==&gt;  38553  ==&gt;  72367  ==&gt;  29007  ==&gt;  94632  ==&gt;  96540  ==&gt;   9269  ==&gt;  82890  ==&gt;  29049  ==&gt;  29026  ==&gt;  82682  ==&gt;  71897  ==&gt;  83380  ==&gt;  96541  ==&gt;  82904  ==&gt;  96542  ==&gt;  96543  ==&gt;  96544  ==&gt;  96545  ==&gt;  96546  ==&gt;  96547  ==&gt;  82911  ==&gt;  82928  ==&gt;  24841  ==&gt;  24842  ==&gt;  24843  ==&gt;   5215  ==&gt;  24844  ==&gt;   9274  ==&gt;  24845  ==&gt;  24846  ==&gt;  24847  ==&gt;  24848  ==&gt;  24849  ==&gt;  24850  ==&gt;  24851  ==&gt;  24852  ==&gt;  24853  ==&gt;  24854  ==&gt;  24855  ==&gt;  24856  ==&gt;  24857  ==&gt;  24858  ==&gt;  24859  ==&gt;  24860  ==&gt;  24861  ==&gt;  24862  ==&gt;  24863  ==&gt;  24864  ==&gt;  24865  ==&gt;  24866  ==&gt;  82208  ==&gt;  82209  ==&gt;  82210  ==&gt;  21518  ==&gt;  21431  ==&gt;  21432  ==&gt;  21433  ==&gt;  21434  ==&gt;  21435  ==&gt;  21436  ==&gt;  21437  ==&gt;  21438  ==&gt;  21439  ==&gt;  21440  ==&gt;  21441  ==&gt;  21442  ==&gt;  21443  ==&gt;  21444  ==&gt;  21445  ==&gt;  21446  ==&gt;  21447  ==&gt;  21448  ==&gt;  21449  ==&gt;  21450  ==&gt;  21451  ==&gt;    621  ==&gt;  21452  ==&gt;  21453  ==&gt;  21454  ==&gt;  21495  ==&gt;  21496  ==&gt;    539  ==&gt;    540  ==&gt;    541  ==&gt;    542  ==&gt;    543  ==&gt;    544  ==&gt;    545  ==&gt;    546  ==&gt;    547  ==&gt;    548  ==&gt;    549]</w:t>
+      </w:r>
+    </w:p>
+    <w:p>
+      <w:pPr>
+        <w:rPr>
+          <w:b/>
+          <w:bCs/>
+          <w:rtl/>
+        </w:rPr>
+      </w:pPr>
+    </w:p>
+    <w:p>
+      <w:pPr>
+        <w:rPr>
+          <w:rtl/>
+        </w:rPr>
+      </w:pPr>
+      <w:r>
+        <w:rPr>
+          <w:rFonts w:hint="cs"/>
+          <w:rtl/>
+        </w:rPr>
+        <w:t xml:space="preserve">מס' פיתוחי מצבים יחסי שחסכנו : </w:t>
+      </w:r>
+    </w:p>
+    <w:p>
+      <w:pPr>
+        <w:rPr>
+          <w:rFonts w:eastAsiaTheme="minorEastAsia"/>
+        </w:rPr>
+      </w:pPr>
+      <m:oMathPara>
+        <m:oMath>
+          <m:f>
+            <m:fPr>
+              <m:ctrlPr>
+                <w:rPr>
+                  <w:rFonts w:ascii="Cambria Math" w:hAnsi="Cambria Math"/>
+                  <w:i/>
+                </w:rPr>
+              </m:ctrlPr>
+            </m:fPr>
+            <m:num>
+              <m:r>
+                <w:rPr>
+                  <w:rFonts w:ascii="Cambria Math" w:hAnsi="Cambria Math"/>
+                </w:rPr>
+                <m:t>17354-2015</m:t>
+              </m:r>
+            </m:num>
+            <m:den>
+              <m:r>
+                <w:rPr>
+                  <w:rFonts w:ascii="Cambria Math" w:hAnsi="Cambria Math"/>
+                </w:rPr>
+                <m:t>17354</m:t>
+              </m:r>
+            </m:den>
+          </m:f>
+          <m:r>
+            <w:rPr>
+              <w:rFonts w:ascii="Cambria Math" w:hAnsi="Cambria Math"/>
+            </w:rPr>
+            <m:t>=0.8838</m:t>
+          </m:r>
+        </m:oMath>
+      </m:oMathPara>
+    </w:p>
+    <w:p>
+      <w:pPr>
+        <w:rPr>
+          <w:rFonts w:eastAsiaTheme="minorEastAsia"/>
+          <w:rtl/>
+        </w:rPr>
+      </w:pPr>
+      <w:r>
+        <w:rPr>
+          <w:rFonts w:eastAsiaTheme="minorEastAsia" w:hint="cs"/>
+          <w:rtl/>
+        </w:rPr>
+        <w:t>כלומר חסכנו 88.38 אחוז מהפיתוחים.</w:t>
+      </w:r>
+    </w:p>
+    <w:p>
+      <w:pPr>
+        <w:rPr>
+          <w:rFonts w:eastAsiaTheme="minorEastAsia"/>
+          <w:rtl/>
+        </w:rPr>
+      </w:pPr>
+    </w:p>
+    <w:p>
+      <w:pPr>
+        <w:rPr>
+          <w:rFonts w:eastAsiaTheme="minorEastAsia"/>
+          <w:b/>
+          <w:bCs/>
+          <w:rtl/>
+        </w:rPr>
+      </w:pPr>
+      <w:r>
+        <w:rPr>
+          <w:rFonts w:eastAsiaTheme="minorEastAsia" w:hint="cs"/>
+          <w:b/>
+          <w:bCs/>
+          <w:rtl/>
+        </w:rPr>
+        <w:lastRenderedPageBreak/>
+        <w:t>תרגיל 14</w:t>
+      </w:r>
+    </w:p>
+    <w:p>
+      <w:pPr>
+        <w:rPr>
+          <w:rFonts w:eastAsiaTheme="minorEastAsia"/>
+          <w:rtl/>
+        </w:rPr>
+      </w:pPr>
+      <w:r>
+        <w:rPr>
+          <w:rFonts w:eastAsiaTheme="minorEastAsia"/>
+          <w:noProof/>
+        </w:rPr>
+        <w:drawing>
+          <wp:anchor distT="0" distB="0" distL="114300" distR="114300" simplePos="0" relativeHeight="251659264" behindDoc="0" locked="0" layoutInCell="1" allowOverlap="1" wp14:anchorId="1A5F1019" wp14:editId="695142AA">
+            <wp:simplePos x="0" y="0"/>
+            <wp:positionH relativeFrom="margin">
+              <wp:align>right</wp:align>
+            </wp:positionH>
+            <wp:positionV relativeFrom="paragraph">
+              <wp:posOffset>340995</wp:posOffset>
+            </wp:positionV>
+            <wp:extent cx="5270500" cy="4000500"/>
+            <wp:effectExtent l="0" t="0" r="6350" b="0"/>
+            <wp:wrapThrough wrapText="bothSides">
+              <wp:wrapPolygon edited="0">
+                <wp:start x="0" y="0"/>
+                <wp:lineTo x="0" y="21497"/>
+                <wp:lineTo x="21548" y="21497"/>
+                <wp:lineTo x="21548" y="0"/>
+                <wp:lineTo x="0" y="0"/>
+              </wp:wrapPolygon>
+            </wp:wrapThrough>
+            <wp:docPr id="2" name="Picture 2"/>
+            <wp:cNvGraphicFramePr>
+              <a:graphicFrameLocks xmlns:a="http://schemas.openxmlformats.org/drawingml/2006/main" noChangeAspect="1"/>
+            </wp:cNvGraphicFramePr>
+            <a:graphic xmlns:a="http://schemas.openxmlformats.org/drawingml/2006/main">
+              <a:graphicData uri="http://schemas.openxmlformats.org/drawingml/2006/picture">
+                <pic:pic xmlns:pic="http://schemas.openxmlformats.org/drawingml/2006/picture">
+                  <pic:nvPicPr>
+                    <pic:cNvPr id="0" name="Picture 2"/>
+                    <pic:cNvPicPr>
+                      <a:picLocks noChangeAspect="1" noChangeArrowheads="1"/>
+                    </pic:cNvPicPr>
+                  </pic:nvPicPr>
+                  <pic:blipFill>
+                    <a:blip r:embed="rId5">
+                      <a:extLst>
+                        <a:ext uri="{28A0092B-C50C-407E-A947-70E740481C1C}">
+                          <a14:useLocalDpi xmlns:a14="http://schemas.microsoft.com/office/drawing/2010/main" val="0"/>
+                        </a:ext>
+                      </a:extLst>
+                    </a:blip>
+                    <a:srcRect/>
+                    <a:stretch>
+                      <a:fillRect/>
+                    </a:stretch>
+                  </pic:blipFill>
+                  <pic:spPr bwMode="auto">
+                    <a:xfrm>
+                      <a:off x="0" y="0"/>
+                      <a:ext cx="5270500" cy="4000500"/>
+                    </a:xfrm>
+                    <a:prstGeom prst="rect">
+                      <a:avLst/>
+                    </a:prstGeom>
+                    <a:noFill/>
+                    <a:ln>
+                      <a:noFill/>
+                    </a:ln>
+                  </pic:spPr>
+                </pic:pic>
+              </a:graphicData>
+            </a:graphic>
+          </wp:anchor>
+        </w:drawing>
+      </w:r>
+      <w:r>
+        <w:rPr>
+          <w:rFonts w:eastAsiaTheme="minorEastAsia" w:hint="cs"/>
+          <w:rtl/>
+        </w:rPr>
+        <w:t>הגרף שנוצר בסעיף זה :</w:t>
+      </w:r>
+    </w:p>
+    <w:p>
+      <w:pPr>
+        <w:rPr>
+          <w:rFonts w:eastAsiaTheme="minorEastAsia"/>
+        </w:rPr>
+      </w:pPr>
+    </w:p>
+    <w:p>
+      <w:pPr>
+        <w:rPr>
+          <w:rFonts w:eastAsiaTheme="minorEastAsia"/>
+          <w:rtl/>
+        </w:rPr>
+      </w:pPr>
+      <w:r>
+        <w:rPr>
+          <w:rFonts w:eastAsiaTheme="minorEastAsia" w:hint="cs"/>
+          <w:rtl/>
+        </w:rPr>
+        <w:t xml:space="preserve">הגרף הכחול מתאר לנו את טיב הפתרון (ככל שיותר נמוך יותר טוב) כפונקציה של המשקל </w:t>
+      </w:r>
+      <w:r>
+        <w:rPr>
+          <w:rFonts w:eastAsiaTheme="minorEastAsia"/>
+        </w:rPr>
+        <w:t>w</w:t>
+      </w:r>
+      <w:r>
+        <w:rPr>
+          <w:rFonts w:eastAsiaTheme="minorEastAsia" w:hint="cs"/>
+          <w:rtl/>
+        </w:rPr>
+        <w:t xml:space="preserve">, והגרף האדום מתאר לנו את מספר המצבים שפותחו כפונקציה של המשקל </w:t>
+      </w:r>
+      <w:r>
+        <w:rPr>
+          <w:rFonts w:eastAsiaTheme="minorEastAsia"/>
+        </w:rPr>
+        <w:t>w</w:t>
+      </w:r>
+      <w:r>
+        <w:rPr>
+          <w:rFonts w:eastAsiaTheme="minorEastAsia" w:hint="cs"/>
+          <w:rtl/>
+        </w:rPr>
+        <w:t>.</w:t>
+      </w:r>
+    </w:p>
+    <w:p>
+      <w:pPr>
+        <w:rPr>
+          <w:rFonts w:eastAsiaTheme="minorEastAsia"/>
+          <w:rtl/>
+        </w:rPr>
+      </w:pPr>
+      <w:r>
+        <w:rPr>
+          <w:rFonts w:eastAsiaTheme="minorEastAsia" w:hint="cs"/>
+          <w:rtl/>
+        </w:rPr>
+        <w:t xml:space="preserve">ניתן לראות כי עבור טיב הפתרון, ככל שנגדיל את </w:t>
+      </w:r>
+      <w:r>
+        <w:rPr>
+          <w:rFonts w:eastAsiaTheme="minorEastAsia"/>
+        </w:rPr>
+        <w:t>w</w:t>
+      </w:r>
+      <w:r>
+        <w:rPr>
+          <w:rFonts w:eastAsiaTheme="minorEastAsia" w:hint="cs"/>
+          <w:rtl/>
+        </w:rPr>
+        <w:t xml:space="preserve"> </w:t>
+      </w:r>
+      <w:r>
+        <w:rPr>
+          <w:rFonts w:eastAsiaTheme="minorEastAsia" w:hint="cs"/>
+          <w:rtl/>
+        </w:rPr>
+        <w:t>כך טיב הפתרון שלנו ירד, כלומר העלות של הפתרון גדלה (מסלול פתרון ארוך\ יקר יותר).</w:t>
+      </w:r>
+    </w:p>
+    <w:p>
+      <w:pPr>
+        <w:rPr>
+          <w:rFonts w:eastAsiaTheme="minorEastAsia" w:hint="cs"/>
+          <w:rtl/>
+        </w:rPr>
+      </w:pPr>
+      <w:r>
+        <w:rPr>
+          <w:rFonts w:eastAsiaTheme="minorEastAsia" w:hint="cs"/>
+          <w:rtl/>
+        </w:rPr>
+        <w:t xml:space="preserve">וככל שנגדיל את </w:t>
+      </w:r>
+      <w:r>
+        <w:rPr>
+          <w:rFonts w:eastAsiaTheme="minorEastAsia"/>
+        </w:rPr>
+        <w:t>w</w:t>
+      </w:r>
+      <w:r>
+        <w:rPr>
+          <w:rFonts w:eastAsiaTheme="minorEastAsia" w:hint="cs"/>
+          <w:rtl/>
+        </w:rPr>
+        <w:t xml:space="preserve"> מספר הצמתים שנפתח קטן יותר (עד ערך </w:t>
+      </w:r>
+      <w:proofErr w:type="spellStart"/>
+      <w:r>
+        <w:rPr>
+          <w:rFonts w:eastAsiaTheme="minorEastAsia" w:hint="cs"/>
+          <w:rtl/>
+        </w:rPr>
+        <w:t>מסויים</w:t>
+      </w:r>
+      <w:proofErr w:type="spellEnd"/>
+      <w:r>
+        <w:rPr>
+          <w:rFonts w:eastAsiaTheme="minorEastAsia" w:hint="cs"/>
+          <w:rtl/>
+        </w:rPr>
+        <w:t xml:space="preserve"> של </w:t>
+      </w:r>
+      <w:r>
+        <w:rPr>
+          <w:rFonts w:eastAsiaTheme="minorEastAsia"/>
+        </w:rPr>
+        <w:t>w</w:t>
+      </w:r>
+      <w:r>
+        <w:rPr>
+          <w:rFonts w:eastAsiaTheme="minorEastAsia" w:hint="cs"/>
+          <w:rtl/>
+        </w:rPr>
+        <w:t xml:space="preserve"> בו כמעט ואין שינוי במספר הפיתוחים).</w:t>
+      </w:r>
+    </w:p>
+    <w:p>
+      <w:pPr>
+        <w:rPr>
+          <w:rFonts w:eastAsiaTheme="minorEastAsia"/>
+          <w:rtl/>
+        </w:rPr>
+      </w:pPr>
+      <w:r>
+        <w:rPr>
+          <w:rFonts w:eastAsiaTheme="minorEastAsia" w:hint="cs"/>
+          <w:rtl/>
+        </w:rPr>
+        <w:t>נזכיר כי ככל ש</w:t>
+      </w:r>
+      <w:r>
+        <w:rPr>
+          <w:rFonts w:eastAsiaTheme="minorEastAsia"/>
+        </w:rPr>
+        <w:t>w</w:t>
+      </w:r>
+      <w:r>
+        <w:rPr>
+          <w:rFonts w:eastAsiaTheme="minorEastAsia" w:hint="cs"/>
+          <w:rtl/>
+        </w:rPr>
+        <w:t xml:space="preserve"> גדול יותר כך נותנים משקל גדול יותר להיוריסטיקה שלנו, וכאשר </w:t>
+      </w:r>
+      <w:r>
+        <w:rPr>
+          <w:rFonts w:eastAsiaTheme="minorEastAsia"/>
+        </w:rPr>
+        <w:t xml:space="preserve">w=0.5 </w:t>
+      </w:r>
+      <w:r>
+        <w:rPr>
+          <w:rFonts w:eastAsiaTheme="minorEastAsia" w:hint="cs"/>
+          <w:rtl/>
+        </w:rPr>
+        <w:t xml:space="preserve"> נקבל את </w:t>
+      </w:r>
+      <w:proofErr w:type="spellStart"/>
+      <w:r>
+        <w:rPr>
+          <w:rFonts w:eastAsiaTheme="minorEastAsia" w:hint="cs"/>
+        </w:rPr>
+        <w:t>AS</w:t>
+      </w:r>
+      <w:r>
+        <w:rPr>
+          <w:rFonts w:eastAsiaTheme="minorEastAsia"/>
+        </w:rPr>
+        <w:t>tar</w:t>
+      </w:r>
+      <w:proofErr w:type="spellEnd"/>
+      <w:r>
+        <w:rPr>
+          <w:rFonts w:eastAsiaTheme="minorEastAsia" w:hint="cs"/>
+          <w:rtl/>
+        </w:rPr>
+        <w:t xml:space="preserve"> שבמקרה זה מובטח לנו פתרון אופטימלי.</w:t>
+      </w:r>
+    </w:p>
+    <w:p>
+      <w:pPr>
+        <w:rPr>
+          <w:rFonts w:eastAsiaTheme="minorEastAsia"/>
+          <w:rtl/>
+        </w:rPr>
+      </w:pPr>
+      <w:r>
+        <w:rPr>
+          <w:rFonts w:eastAsiaTheme="minorEastAsia" w:hint="cs"/>
+          <w:rtl/>
+        </w:rPr>
+        <w:t xml:space="preserve">במקרה שלנו היינו בוחרים ערך </w:t>
+      </w:r>
+      <w:r>
+        <w:rPr>
+          <w:rFonts w:eastAsiaTheme="minorEastAsia"/>
+        </w:rPr>
+        <w:t>w</w:t>
+      </w:r>
+      <w:r>
+        <w:rPr>
+          <w:rFonts w:eastAsiaTheme="minorEastAsia" w:hint="cs"/>
+          <w:rtl/>
+        </w:rPr>
+        <w:t xml:space="preserve"> השווה בקירוב ל </w:t>
+      </w:r>
+      <w:r>
+        <w:rPr>
+          <w:rFonts w:eastAsiaTheme="minorEastAsia"/>
+        </w:rPr>
+        <w:t>0.585</w:t>
+      </w:r>
+      <w:r>
+        <w:rPr>
+          <w:rFonts w:eastAsiaTheme="minorEastAsia" w:hint="cs"/>
+          <w:rtl/>
+        </w:rPr>
+        <w:t xml:space="preserve"> , ניתן לראות בגרף כי עבור ערך זה טיב הפתרון כמעט וזהה לטיב הפתרון האופטימלי, ובנוסף לעומת הפתרון האופטימלי שמתקבל על ידי </w:t>
+      </w:r>
+      <w:proofErr w:type="spellStart"/>
+      <w:r>
+        <w:rPr>
+          <w:rFonts w:eastAsiaTheme="minorEastAsia" w:hint="cs"/>
+        </w:rPr>
+        <w:t>A</w:t>
+      </w:r>
+      <w:r>
+        <w:rPr>
+          <w:rFonts w:eastAsiaTheme="minorEastAsia"/>
+        </w:rPr>
+        <w:t>Star</w:t>
+      </w:r>
+      <w:proofErr w:type="spellEnd"/>
+      <w:r>
+        <w:rPr>
+          <w:rFonts w:eastAsiaTheme="minorEastAsia" w:hint="cs"/>
+          <w:rtl/>
+        </w:rPr>
+        <w:t xml:space="preserve"> , מספר המצבים שפותחו עבור </w:t>
+      </w:r>
+      <w:r>
+        <w:rPr>
+          <w:rFonts w:eastAsiaTheme="minorEastAsia"/>
+        </w:rPr>
+        <w:t>w</w:t>
+      </w:r>
+      <w:r>
+        <w:rPr>
+          <w:rFonts w:eastAsiaTheme="minorEastAsia" w:hint="cs"/>
+          <w:rtl/>
+        </w:rPr>
+        <w:t xml:space="preserve"> זה הינו קטן בהרבה מאשר ב</w:t>
+      </w:r>
+      <w:proofErr w:type="spellStart"/>
+      <w:r>
+        <w:rPr>
+          <w:rFonts w:eastAsiaTheme="minorEastAsia" w:hint="cs"/>
+        </w:rPr>
+        <w:t>A</w:t>
+      </w:r>
+      <w:r>
+        <w:rPr>
+          <w:rFonts w:eastAsiaTheme="minorEastAsia"/>
+        </w:rPr>
+        <w:t>Star</w:t>
+      </w:r>
+      <w:proofErr w:type="spellEnd"/>
+      <w:r>
+        <w:rPr>
+          <w:rFonts w:eastAsiaTheme="minorEastAsia" w:hint="cs"/>
+          <w:rtl/>
+        </w:rPr>
+        <w:t xml:space="preserve"> .</w:t>
+      </w:r>
+      <w:r>
+        <w:rPr>
+          <w:rFonts w:eastAsiaTheme="minorEastAsia"/>
+          <w:rtl/>
+        </w:rPr>
+        <w:br/>
+      </w:r>
+      <w:r>
+        <w:rPr>
+          <w:rFonts w:eastAsiaTheme="minorEastAsia" w:hint="cs"/>
+          <w:rtl/>
+        </w:rPr>
+        <w:t>כך בעצם אנו מורידים את מספר הפיתוחים אך שומרים על פתרון אופטימלי.</w:t>
+      </w:r>
+    </w:p>
+    <w:p>
+      <w:pPr>
+        <w:rPr>
+          <w:rFonts w:eastAsiaTheme="minorEastAsia"/>
+          <w:rtl/>
+        </w:rPr>
+      </w:pPr>
+      <w:r>
+        <w:rPr>
+          <w:rFonts w:eastAsiaTheme="minorEastAsia" w:hint="cs"/>
+          <w:rtl/>
+        </w:rPr>
+        <w:t>גם בגרף שלו ניתן לראות כי ככל ש</w:t>
+      </w:r>
+      <w:r>
+        <w:rPr>
+          <w:rFonts w:eastAsiaTheme="minorEastAsia"/>
+        </w:rPr>
+        <w:t xml:space="preserve">w </w:t>
+      </w:r>
+      <w:r>
+        <w:rPr>
+          <w:rFonts w:eastAsiaTheme="minorEastAsia" w:hint="cs"/>
+          <w:rtl/>
+        </w:rPr>
+        <w:t xml:space="preserve"> גדל איכות הפתרון יורדת ומספר הפיתוחים יורד גם הוא, אך ישנם מקרים בהם כאשר נגדיל את </w:t>
+      </w:r>
+      <w:r>
+        <w:rPr>
+          <w:rFonts w:eastAsiaTheme="minorEastAsia"/>
+        </w:rPr>
+        <w:t>w</w:t>
+      </w:r>
+      <w:r>
+        <w:rPr>
+          <w:rFonts w:eastAsiaTheme="minorEastAsia" w:hint="cs"/>
+          <w:rtl/>
+        </w:rPr>
+        <w:t xml:space="preserve"> נקבל איכות פתרון טובה יותר ומספר פיתוחים קטן יותר.</w:t>
+      </w:r>
+      <w:r>
+        <w:rPr>
+          <w:rFonts w:eastAsiaTheme="minorEastAsia"/>
+          <w:rtl/>
+        </w:rPr>
+        <w:br/>
+      </w:r>
+      <w:r>
+        <w:rPr>
+          <w:rFonts w:eastAsiaTheme="minorEastAsia" w:hint="cs"/>
+          <w:rtl/>
+        </w:rPr>
+        <w:t xml:space="preserve">ניתן לראות מקרים אלה בגרף בחלקים בהם יש ירידה בגרף הכחול לדוג' בערך </w:t>
+      </w:r>
+      <w:r>
+        <w:rPr>
+          <w:rFonts w:eastAsiaTheme="minorEastAsia"/>
+        </w:rPr>
+        <w:t>w=0.7</w:t>
+      </w:r>
+      <w:r>
+        <w:rPr>
+          <w:rFonts w:eastAsiaTheme="minorEastAsia" w:hint="cs"/>
+          <w:rtl/>
+        </w:rPr>
+        <w:t>.</w:t>
+      </w:r>
+    </w:p>
+    <w:p>
+      <w:pPr>
+        <w:rPr>
           <w:rFonts w:eastAsiaTheme="minorEastAsia" w:hint="cs"/>
           <w:rtl/>
         </w:rPr>
       </w:pPr>
       <w:bookmarkStart w:id="0" w:name="_GoBack"/>
       <w:bookmarkEnd w:id="0"/>
-    </w:p>
-    <w:p>
-      <w:pPr>
-        <w:rPr>
-          <w:rFonts w:hint="cs"/>
-          <w:rtl/>
-        </w:rPr>
-      </w:pPr>
     </w:p>
     <w:sectPr>
       <w:pgSz w:w="11906" w:h="16838"/>

</xml_diff>

<commit_message>
fix to 2nd hueristic
</commit_message>
<xml_diff>
--- a/דוח.docx
+++ b/דוח.docx
@@ -3466,7 +3466,7 @@
     <w:p>
       <w:pPr>
         <w:rPr>
-          <w:rFonts w:eastAsiaTheme="minorEastAsia" w:hint="cs"/>
+          <w:rFonts w:eastAsiaTheme="minorEastAsia"/>
           <w:b/>
           <w:bCs/>
           <w:rtl/>
@@ -3716,7 +3716,7 @@
     <w:p>
       <w:pPr>
         <w:rPr>
-          <w:rFonts w:eastAsiaTheme="minorEastAsia" w:hint="cs"/>
+          <w:rFonts w:eastAsiaTheme="minorEastAsia"/>
           <w:rtl/>
         </w:rPr>
       </w:pPr>
@@ -3832,13 +3832,7 @@
                     <w:rPr>
                       <w:rFonts w:ascii="Cambria Math" w:eastAsiaTheme="minorEastAsia" w:hAnsi="Cambria Math"/>
                     </w:rPr>
-                    <m:t>D=s.Dropped</m:t>
-                  </m:r>
-                  <m:r>
-                    <w:rPr>
-                      <w:rFonts w:ascii="Cambria Math" w:eastAsiaTheme="minorEastAsia" w:hAnsi="Cambria Math"/>
-                    </w:rPr>
-                    <m:t xml:space="preserve"> ⋀</m:t>
+                    <m:t>D=s.Dropped ⋀</m:t>
                   </m:r>
                   <m:ctrlPr>
                     <w:rPr>
@@ -3852,13 +3846,7 @@
                     <w:rPr>
                       <w:rFonts w:ascii="Cambria Math" w:eastAsia="Cambria Math" w:hAnsi="Cambria Math" w:cs="Cambria Math"/>
                     </w:rPr>
-                    <m:t>c=p.pick</m:t>
-                  </m:r>
-                  <m:r>
-                    <w:rPr>
-                      <w:rFonts w:ascii="Cambria Math" w:eastAsia="Cambria Math" w:hAnsi="Cambria Math" w:cs="Cambria Math"/>
-                    </w:rPr>
-                    <m:t xml:space="preserve"> ⋀</m:t>
+                    <m:t>c=p.pick ⋀</m:t>
                   </m:r>
                   <m:ctrlPr>
                     <w:rPr>
@@ -3872,13 +3860,7 @@
                     <w:rPr>
                       <w:rFonts w:ascii="Cambria Math" w:eastAsia="Cambria Math" w:hAnsi="Cambria Math" w:cs="Cambria Math"/>
                     </w:rPr>
-                    <m:t>p∉s.Loaded∪s.Dropped</m:t>
-                  </m:r>
-                  <m:r>
-                    <w:rPr>
-                      <w:rFonts w:ascii="Cambria Math" w:eastAsia="Cambria Math" w:hAnsi="Cambria Math" w:cs="Cambria Math"/>
-                    </w:rPr>
-                    <m:t xml:space="preserve"> ⋀</m:t>
+                    <m:t>p∉s.Loaded∪s.Dropped ⋀</m:t>
                   </m:r>
                   <m:ctrlPr>
                     <w:rPr>
@@ -3974,25 +3956,7 @@
                     <w:rPr>
                       <w:rFonts w:ascii="Cambria Math" w:eastAsiaTheme="minorEastAsia" w:hAnsi="Cambria Math"/>
                     </w:rPr>
-                    <m:t xml:space="preserve">  ∃</m:t>
-                  </m:r>
-                  <m:r>
-                    <w:rPr>
-                      <w:rFonts w:ascii="Cambria Math" w:eastAsiaTheme="minorEastAsia" w:hAnsi="Cambria Math"/>
-                    </w:rPr>
-                    <m:t>d</m:t>
-                  </m:r>
-                  <m:r>
-                    <w:rPr>
-                      <w:rFonts w:ascii="Cambria Math" w:eastAsiaTheme="minorEastAsia" w:hAnsi="Cambria Math"/>
-                    </w:rPr>
-                    <m:t>, L=s.</m:t>
-                  </m:r>
-                  <m:r>
-                    <w:rPr>
-                      <w:rFonts w:ascii="Cambria Math" w:eastAsiaTheme="minorEastAsia" w:hAnsi="Cambria Math"/>
-                    </w:rPr>
-                    <m:t>Loaded ∖{d} ⋀</m:t>
+                    <m:t xml:space="preserve">  ∃d, L=s.Loaded ∖{d} ⋀</m:t>
                   </m:r>
                 </m:e>
                 <m:e>
@@ -4000,13 +3964,7 @@
                     <w:rPr>
                       <w:rFonts w:ascii="Cambria Math" w:eastAsiaTheme="minorEastAsia" w:hAnsi="Cambria Math"/>
                     </w:rPr>
-                    <m:t>D=s.Dropped</m:t>
-                  </m:r>
-                  <m:r>
-                    <w:rPr>
-                      <w:rFonts w:ascii="Cambria Math" w:eastAsiaTheme="minorEastAsia" w:hAnsi="Cambria Math"/>
-                    </w:rPr>
-                    <m:t>∪</m:t>
+                    <m:t>D=s.Dropped∪</m:t>
                   </m:r>
                   <m:d>
                     <m:dPr>
@@ -4046,31 +4004,7 @@
                     <w:rPr>
                       <w:rFonts w:ascii="Cambria Math" w:eastAsia="Cambria Math" w:hAnsi="Cambria Math" w:cs="Cambria Math"/>
                     </w:rPr>
-                    <m:t>c=</m:t>
-                  </m:r>
-                  <m:r>
-                    <w:rPr>
-                      <w:rFonts w:ascii="Cambria Math" w:eastAsia="Cambria Math" w:hAnsi="Cambria Math" w:cs="Cambria Math"/>
-                    </w:rPr>
-                    <m:t>d</m:t>
-                  </m:r>
-                  <m:r>
-                    <w:rPr>
-                      <w:rFonts w:ascii="Cambria Math" w:eastAsia="Cambria Math" w:hAnsi="Cambria Math" w:cs="Cambria Math"/>
-                    </w:rPr>
-                    <m:t>.</m:t>
-                  </m:r>
-                  <m:r>
-                    <w:rPr>
-                      <w:rFonts w:ascii="Cambria Math" w:eastAsia="Cambria Math" w:hAnsi="Cambria Math" w:cs="Cambria Math"/>
-                    </w:rPr>
-                    <m:t>drop</m:t>
-                  </m:r>
-                  <m:r>
-                    <w:rPr>
-                      <w:rFonts w:ascii="Cambria Math" w:eastAsia="Cambria Math" w:hAnsi="Cambria Math" w:cs="Cambria Math"/>
-                    </w:rPr>
-                    <m:t xml:space="preserve"> ⋀</m:t>
+                    <m:t>c=d.drop ⋀</m:t>
                   </m:r>
                   <m:ctrlPr>
                     <w:rPr>
@@ -4084,13 +4018,7 @@
                     <w:rPr>
                       <w:rFonts w:ascii="Cambria Math" w:eastAsia="Cambria Math" w:hAnsi="Cambria Math" w:cs="Cambria Math"/>
                     </w:rPr>
-                    <m:t>d∈</m:t>
-                  </m:r>
-                  <m:r>
-                    <w:rPr>
-                      <w:rFonts w:ascii="Cambria Math" w:eastAsia="Cambria Math" w:hAnsi="Cambria Math" w:cs="Cambria Math"/>
-                    </w:rPr>
-                    <m:t>s.Loaded</m:t>
+                    <m:t>d∈s.Loaded</m:t>
                   </m:r>
                 </m:e>
               </m:eqArr>
@@ -4786,29 +4714,7 @@
           <w:szCs w:val="20"/>
           <w:highlight w:val="white"/>
         </w:rPr>
-        <w:t xml:space="preserve">: 54 </w:t>
-      </w:r>
-      <w:proofErr w:type="spellStart"/>
-      <w:r>
-        <w:rPr>
-          <w:rFonts w:ascii="Courier New" w:hAnsi="Courier New" w:cs="Courier New"/>
-          <w:color w:val="000000"/>
-          <w:sz w:val="20"/>
-          <w:szCs w:val="20"/>
-          <w:highlight w:val="white"/>
-        </w:rPr>
-        <w:t>dst</w:t>
-      </w:r>
-      <w:proofErr w:type="spellEnd"/>
-      <w:r>
-        <w:rPr>
-          <w:rFonts w:ascii="Courier New" w:hAnsi="Courier New" w:cs="Courier New"/>
-          <w:color w:val="000000"/>
-          <w:sz w:val="20"/>
-          <w:szCs w:val="20"/>
-          <w:highlight w:val="white"/>
-        </w:rPr>
-        <w:t xml:space="preserve">: 549)          A* (h=0, w=0.500)             time:   1.01   #dev: 17354   |space|: 17514    </w:t>
+        <w:t xml:space="preserve">: 54 dst: 549)          A* (h=0, w=0.500)             time:   1.01   #dev: 17354   |space|: 17514    </w:t>
       </w:r>
       <w:proofErr w:type="spellStart"/>
       <w:r>
@@ -5083,35 +4989,35 @@
       <w:pPr>
         <w:rPr>
           <w:rFonts w:eastAsiaTheme="minorEastAsia"/>
-          <w:rtl/>
-        </w:rPr>
-      </w:pPr>
-      <w:r>
-        <w:rPr>
-          <w:rFonts w:eastAsiaTheme="minorEastAsia"/>
-          <w:noProof/>
+          <w:b/>
+          <w:bCs/>
+          <w:rtl/>
+        </w:rPr>
+      </w:pPr>
+      <w:r>
+        <w:rPr>
+          <w:rFonts w:eastAsiaTheme="minorEastAsia" w:hint="cs"/>
+          <w:rtl/>
+        </w:rPr>
+        <w:t>הגרף שנוצר בסעיף זה :</w:t>
+      </w:r>
+    </w:p>
+    <w:p>
+      <w:pPr>
+        <w:rPr>
+          <w:rFonts w:eastAsiaTheme="minorEastAsia"/>
+        </w:rPr>
+      </w:pPr>
+      <w:r>
+        <w:rPr>
+          <w:rFonts w:eastAsiaTheme="minorEastAsia" w:cs="Arial"/>
+          <w:rtl/>
         </w:rPr>
         <w:drawing>
-          <wp:anchor distT="0" distB="0" distL="114300" distR="114300" simplePos="0" relativeHeight="251659264" behindDoc="0" locked="0" layoutInCell="1" allowOverlap="1" wp14:anchorId="1A5F1019" wp14:editId="695142AA">
-            <wp:simplePos x="0" y="0"/>
-            <wp:positionH relativeFrom="margin">
-              <wp:align>right</wp:align>
-            </wp:positionH>
-            <wp:positionV relativeFrom="paragraph">
-              <wp:posOffset>340995</wp:posOffset>
-            </wp:positionV>
-            <wp:extent cx="5270500" cy="4000500"/>
-            <wp:effectExtent l="0" t="0" r="6350" b="0"/>
-            <wp:wrapThrough wrapText="bothSides">
-              <wp:wrapPolygon edited="0">
-                <wp:start x="0" y="0"/>
-                <wp:lineTo x="0" y="21497"/>
-                <wp:lineTo x="21548" y="21497"/>
-                <wp:lineTo x="21548" y="0"/>
-                <wp:lineTo x="0" y="0"/>
-              </wp:wrapPolygon>
-            </wp:wrapThrough>
-            <wp:docPr id="2" name="Picture 2"/>
+          <wp:inline distT="0" distB="0" distL="0" distR="0" wp14:anchorId="056F2788" wp14:editId="535C0F16">
+            <wp:extent cx="5274310" cy="3971290"/>
+            <wp:effectExtent l="0" t="0" r="2540" b="0"/>
+            <wp:docPr id="3" name="Picture 3"/>
             <wp:cNvGraphicFramePr>
               <a:graphicFrameLocks xmlns:a="http://schemas.openxmlformats.org/drawingml/2006/main" noChangeAspect="1"/>
             </wp:cNvGraphicFramePr>
@@ -5119,57 +5025,30 @@
               <a:graphicData uri="http://schemas.openxmlformats.org/drawingml/2006/picture">
                 <pic:pic xmlns:pic="http://schemas.openxmlformats.org/drawingml/2006/picture">
                   <pic:nvPicPr>
-                    <pic:cNvPr id="0" name="Picture 2"/>
-                    <pic:cNvPicPr>
-                      <a:picLocks noChangeAspect="1" noChangeArrowheads="1"/>
-                    </pic:cNvPicPr>
+                    <pic:cNvPr id="1" name=""/>
+                    <pic:cNvPicPr/>
                   </pic:nvPicPr>
                   <pic:blipFill>
-                    <a:blip r:embed="rId5">
-                      <a:extLst>
-                        <a:ext uri="{28A0092B-C50C-407E-A947-70E740481C1C}">
-                          <a14:useLocalDpi xmlns:a14="http://schemas.microsoft.com/office/drawing/2010/main" val="0"/>
-                        </a:ext>
-                      </a:extLst>
-                    </a:blip>
-                    <a:srcRect/>
+                    <a:blip r:embed="rId5"/>
                     <a:stretch>
                       <a:fillRect/>
                     </a:stretch>
                   </pic:blipFill>
-                  <pic:spPr bwMode="auto">
+                  <pic:spPr>
                     <a:xfrm>
                       <a:off x="0" y="0"/>
-                      <a:ext cx="5270500" cy="4000500"/>
+                      <a:ext cx="5274310" cy="3971290"/>
                     </a:xfrm>
                     <a:prstGeom prst="rect">
                       <a:avLst/>
                     </a:prstGeom>
-                    <a:noFill/>
-                    <a:ln>
-                      <a:noFill/>
-                    </a:ln>
                   </pic:spPr>
                 </pic:pic>
               </a:graphicData>
             </a:graphic>
-          </wp:anchor>
+          </wp:inline>
         </w:drawing>
       </w:r>
-      <w:r>
-        <w:rPr>
-          <w:rFonts w:eastAsiaTheme="minorEastAsia" w:hint="cs"/>
-          <w:rtl/>
-        </w:rPr>
-        <w:t>הגרף שנוצר בסעיף זה :</w:t>
-      </w:r>
-    </w:p>
-    <w:p>
-      <w:pPr>
-        <w:rPr>
-          <w:rFonts w:eastAsiaTheme="minorEastAsia"/>
-        </w:rPr>
-      </w:pPr>
     </w:p>
     <w:p>
       <w:pPr>
@@ -5196,363 +5075,370 @@
           <w:rFonts w:eastAsiaTheme="minorEastAsia" w:hint="cs"/>
           <w:rtl/>
         </w:rPr>
-        <w:t xml:space="preserve">, והגרף האדום מתאר לנו את מספר המצבים שפותחו כפונקציה של המשקל </w:t>
-      </w:r>
-      <w:r>
-        <w:rPr>
-          <w:rFonts w:eastAsiaTheme="minorEastAsia"/>
-        </w:rPr>
-        <w:t>w</w:t>
-      </w:r>
-      <w:r>
-        <w:rPr>
-          <w:rFonts w:eastAsiaTheme="minorEastAsia" w:hint="cs"/>
-          <w:rtl/>
-        </w:rPr>
-        <w:t>.</w:t>
-      </w:r>
-    </w:p>
-    <w:p>
-      <w:pPr>
-        <w:rPr>
-          <w:rFonts w:eastAsiaTheme="minorEastAsia"/>
-          <w:rtl/>
-        </w:rPr>
-      </w:pPr>
-      <w:r>
-        <w:rPr>
-          <w:rFonts w:eastAsiaTheme="minorEastAsia" w:hint="cs"/>
-          <w:rtl/>
-        </w:rPr>
-        <w:t xml:space="preserve">ניתן לראות כי עבור טיב הפתרון, ככל שנגדיל את </w:t>
-      </w:r>
-      <w:r>
-        <w:rPr>
-          <w:rFonts w:eastAsiaTheme="minorEastAsia"/>
-        </w:rPr>
-        <w:t>w</w:t>
-      </w:r>
-      <w:r>
-        <w:rPr>
-          <w:rFonts w:eastAsiaTheme="minorEastAsia" w:hint="cs"/>
-          <w:rtl/>
-        </w:rPr>
-        <w:t xml:space="preserve"> </w:t>
-      </w:r>
-      <w:r>
-        <w:rPr>
-          <w:rFonts w:eastAsiaTheme="minorEastAsia" w:hint="cs"/>
-          <w:rtl/>
-        </w:rPr>
-        <w:t>כך טיב הפתרון שלנו ירד, כלומר העלות של הפתרון גדלה (מסלול פתרון ארוך\ יקר יותר).</w:t>
-      </w:r>
-    </w:p>
-    <w:p>
-      <w:pPr>
-        <w:rPr>
-          <w:rFonts w:eastAsiaTheme="minorEastAsia" w:hint="cs"/>
-          <w:rtl/>
-        </w:rPr>
-      </w:pPr>
-      <w:r>
-        <w:rPr>
-          <w:rFonts w:eastAsiaTheme="minorEastAsia" w:hint="cs"/>
-          <w:rtl/>
-        </w:rPr>
-        <w:t xml:space="preserve">וככל שנגדיל את </w:t>
-      </w:r>
-      <w:r>
-        <w:rPr>
-          <w:rFonts w:eastAsiaTheme="minorEastAsia"/>
-        </w:rPr>
-        <w:t>w</w:t>
-      </w:r>
-      <w:r>
-        <w:rPr>
-          <w:rFonts w:eastAsiaTheme="minorEastAsia" w:hint="cs"/>
-          <w:rtl/>
-        </w:rPr>
-        <w:t xml:space="preserve"> מספר הצמתים שנפתח קטן יותר (עד ערך </w:t>
-      </w:r>
-      <w:proofErr w:type="spellStart"/>
-      <w:r>
-        <w:rPr>
-          <w:rFonts w:eastAsiaTheme="minorEastAsia" w:hint="cs"/>
-          <w:rtl/>
-        </w:rPr>
-        <w:t>מסויים</w:t>
-      </w:r>
-      <w:proofErr w:type="spellEnd"/>
-      <w:r>
-        <w:rPr>
-          <w:rFonts w:eastAsiaTheme="minorEastAsia" w:hint="cs"/>
-          <w:rtl/>
-        </w:rPr>
-        <w:t xml:space="preserve"> של </w:t>
-      </w:r>
-      <w:r>
-        <w:rPr>
-          <w:rFonts w:eastAsiaTheme="minorEastAsia"/>
-        </w:rPr>
-        <w:t>w</w:t>
-      </w:r>
-      <w:r>
-        <w:rPr>
-          <w:rFonts w:eastAsiaTheme="minorEastAsia" w:hint="cs"/>
-          <w:rtl/>
-        </w:rPr>
-        <w:t xml:space="preserve"> בו כמעט ואין שינוי במספר הפיתוחים).</w:t>
-      </w:r>
-    </w:p>
-    <w:p>
-      <w:pPr>
-        <w:rPr>
-          <w:rFonts w:eastAsiaTheme="minorEastAsia"/>
-          <w:rtl/>
-        </w:rPr>
-      </w:pPr>
-      <w:r>
-        <w:rPr>
-          <w:rFonts w:eastAsiaTheme="minorEastAsia" w:hint="cs"/>
-          <w:rtl/>
-        </w:rPr>
-        <w:t>נזכיר כי ככל ש</w:t>
-      </w:r>
-      <w:r>
-        <w:rPr>
-          <w:rFonts w:eastAsiaTheme="minorEastAsia"/>
-        </w:rPr>
-        <w:t>w</w:t>
-      </w:r>
-      <w:r>
-        <w:rPr>
-          <w:rFonts w:eastAsiaTheme="minorEastAsia" w:hint="cs"/>
-          <w:rtl/>
-        </w:rPr>
-        <w:t xml:space="preserve"> גדול יותר כך נותנים משקל גדול יותר להיוריסטיקה שלנו, וכאשר </w:t>
-      </w:r>
-      <w:r>
-        <w:rPr>
-          <w:rFonts w:eastAsiaTheme="minorEastAsia"/>
-        </w:rPr>
-        <w:t xml:space="preserve">w=0.5 </w:t>
-      </w:r>
-      <w:r>
-        <w:rPr>
-          <w:rFonts w:eastAsiaTheme="minorEastAsia" w:hint="cs"/>
-          <w:rtl/>
-        </w:rPr>
-        <w:t xml:space="preserve"> נקבל את </w:t>
-      </w:r>
-      <w:proofErr w:type="spellStart"/>
-      <w:r>
-        <w:rPr>
-          <w:rFonts w:eastAsiaTheme="minorEastAsia" w:hint="cs"/>
-        </w:rPr>
-        <w:t>AS</w:t>
-      </w:r>
-      <w:r>
-        <w:rPr>
-          <w:rFonts w:eastAsiaTheme="minorEastAsia"/>
-        </w:rPr>
-        <w:t>tar</w:t>
-      </w:r>
-      <w:proofErr w:type="spellEnd"/>
-      <w:r>
-        <w:rPr>
-          <w:rFonts w:eastAsiaTheme="minorEastAsia" w:hint="cs"/>
-          <w:rtl/>
-        </w:rPr>
-        <w:t xml:space="preserve"> שבמקרה זה מובטח לנו פתרון אופטימלי.</w:t>
-      </w:r>
-    </w:p>
-    <w:p>
-      <w:pPr>
-        <w:rPr>
-          <w:rFonts w:eastAsiaTheme="minorEastAsia"/>
-          <w:rtl/>
-        </w:rPr>
-      </w:pPr>
-      <w:r>
-        <w:rPr>
-          <w:rFonts w:eastAsiaTheme="minorEastAsia" w:hint="cs"/>
-          <w:rtl/>
-        </w:rPr>
-        <w:t xml:space="preserve">במקרה שלנו היינו בוחרים ערך </w:t>
-      </w:r>
-      <w:r>
-        <w:rPr>
-          <w:rFonts w:eastAsiaTheme="minorEastAsia"/>
-        </w:rPr>
-        <w:t>w</w:t>
-      </w:r>
-      <w:r>
-        <w:rPr>
-          <w:rFonts w:eastAsiaTheme="minorEastAsia" w:hint="cs"/>
-          <w:rtl/>
-        </w:rPr>
-        <w:t xml:space="preserve"> השווה בקירוב ל </w:t>
-      </w:r>
-      <w:r>
-        <w:rPr>
-          <w:rFonts w:eastAsiaTheme="minorEastAsia"/>
-        </w:rPr>
-        <w:t>0.585</w:t>
-      </w:r>
-      <w:r>
-        <w:rPr>
-          <w:rFonts w:eastAsiaTheme="minorEastAsia" w:hint="cs"/>
-          <w:rtl/>
-        </w:rPr>
-        <w:t xml:space="preserve"> , ניתן לראות בגרף כי עבור ערך זה טיב הפתרון כמעט וזהה לטיב הפתרון האופטימלי, ובנוסף לעומת הפתרון האופטימלי שמתקבל על ידי </w:t>
-      </w:r>
-      <w:proofErr w:type="spellStart"/>
-      <w:r>
-        <w:rPr>
-          <w:rFonts w:eastAsiaTheme="minorEastAsia" w:hint="cs"/>
-        </w:rPr>
-        <w:t>A</w:t>
-      </w:r>
-      <w:r>
-        <w:rPr>
-          <w:rFonts w:eastAsiaTheme="minorEastAsia"/>
-        </w:rPr>
-        <w:t>Star</w:t>
-      </w:r>
-      <w:proofErr w:type="spellEnd"/>
-      <w:r>
-        <w:rPr>
-          <w:rFonts w:eastAsiaTheme="minorEastAsia" w:hint="cs"/>
-          <w:rtl/>
-        </w:rPr>
-        <w:t xml:space="preserve"> , מספר המצבים שפותחו עבור </w:t>
-      </w:r>
-      <w:r>
-        <w:rPr>
-          <w:rFonts w:eastAsiaTheme="minorEastAsia"/>
-        </w:rPr>
-        <w:t>w</w:t>
-      </w:r>
-      <w:r>
-        <w:rPr>
-          <w:rFonts w:eastAsiaTheme="minorEastAsia" w:hint="cs"/>
-          <w:rtl/>
-        </w:rPr>
-        <w:t xml:space="preserve"> זה הינו קטן בהרבה מאשר ב</w:t>
-      </w:r>
-      <w:proofErr w:type="spellStart"/>
-      <w:r>
-        <w:rPr>
-          <w:rFonts w:eastAsiaTheme="minorEastAsia" w:hint="cs"/>
-        </w:rPr>
-        <w:t>A</w:t>
-      </w:r>
-      <w:r>
-        <w:rPr>
-          <w:rFonts w:eastAsiaTheme="minorEastAsia"/>
-        </w:rPr>
-        <w:t>Star</w:t>
-      </w:r>
-      <w:proofErr w:type="spellEnd"/>
-      <w:r>
-        <w:rPr>
-          <w:rFonts w:eastAsiaTheme="minorEastAsia" w:hint="cs"/>
-          <w:rtl/>
-        </w:rPr>
-        <w:t xml:space="preserve"> .</w:t>
-      </w:r>
-      <w:r>
-        <w:rPr>
-          <w:rFonts w:eastAsiaTheme="minorEastAsia"/>
-          <w:rtl/>
-        </w:rPr>
-        <w:br/>
-      </w:r>
-      <w:r>
-        <w:rPr>
-          <w:rFonts w:eastAsiaTheme="minorEastAsia" w:hint="cs"/>
-          <w:rtl/>
-        </w:rPr>
-        <w:t>כך בעצם אנו מורידים את מספר הפיתוחים אך שומרים על פתרון אופטימלי.</w:t>
-      </w:r>
-    </w:p>
-    <w:p>
-      <w:pPr>
-        <w:rPr>
-          <w:rFonts w:eastAsiaTheme="minorEastAsia"/>
-          <w:rtl/>
-        </w:rPr>
-      </w:pPr>
-      <w:r>
-        <w:rPr>
-          <w:rFonts w:eastAsiaTheme="minorEastAsia" w:hint="cs"/>
-          <w:rtl/>
-        </w:rPr>
-        <w:t>גם בגרף שלו ניתן לראות כי ככל ש</w:t>
-      </w:r>
-      <w:r>
-        <w:rPr>
-          <w:rFonts w:eastAsiaTheme="minorEastAsia"/>
-        </w:rPr>
-        <w:t xml:space="preserve">w </w:t>
-      </w:r>
-      <w:r>
-        <w:rPr>
-          <w:rFonts w:eastAsiaTheme="minorEastAsia" w:hint="cs"/>
-          <w:rtl/>
-        </w:rPr>
-        <w:t xml:space="preserve"> גדל איכות הפתרון יורדת ומספר הפיתוחים יורד גם הוא, אך ישנם מקרים בהם כאשר נגדיל את </w:t>
-      </w:r>
-      <w:r>
-        <w:rPr>
-          <w:rFonts w:eastAsiaTheme="minorEastAsia"/>
-        </w:rPr>
-        <w:t>w</w:t>
-      </w:r>
-      <w:r>
-        <w:rPr>
-          <w:rFonts w:eastAsiaTheme="minorEastAsia" w:hint="cs"/>
-          <w:rtl/>
-        </w:rPr>
-        <w:t xml:space="preserve"> נקבל איכות פתרון טובה יותר ומספר פיתוחים קטן יותר.</w:t>
-      </w:r>
-      <w:r>
-        <w:rPr>
-          <w:rFonts w:eastAsiaTheme="minorEastAsia"/>
-          <w:rtl/>
-        </w:rPr>
-        <w:br/>
-      </w:r>
-      <w:r>
-        <w:rPr>
-          <w:rFonts w:eastAsiaTheme="minorEastAsia" w:hint="cs"/>
-          <w:rtl/>
-        </w:rPr>
-        <w:t xml:space="preserve">ניתן לראות מקרים אלה בגרף בחלקים בהם יש ירידה בגרף הכחול לדוג' בערך </w:t>
-      </w:r>
-      <w:r>
-        <w:rPr>
-          <w:rFonts w:eastAsiaTheme="minorEastAsia"/>
-        </w:rPr>
-        <w:t>w=0.7</w:t>
-      </w:r>
-      <w:r>
-        <w:rPr>
-          <w:rFonts w:eastAsiaTheme="minorEastAsia" w:hint="cs"/>
-          <w:rtl/>
-        </w:rPr>
-        <w:t>.</w:t>
-      </w:r>
-    </w:p>
-    <w:p>
-      <w:pPr>
-        <w:rPr>
-          <w:rFonts w:eastAsiaTheme="minorEastAsia" w:hint="cs"/>
-          <w:rtl/>
-        </w:rPr>
-      </w:pPr>
+        <w:t>, והגרף האדום מתאר לנו את מספר המצבים שפותח</w:t>
+      </w:r>
       <w:bookmarkStart w:id="0" w:name="_GoBack"/>
       <w:bookmarkEnd w:id="0"/>
+      <w:r>
+        <w:rPr>
+          <w:rFonts w:eastAsiaTheme="minorEastAsia" w:hint="cs"/>
+          <w:rtl/>
+        </w:rPr>
+        <w:t xml:space="preserve">ו כפונקציה של המשקל </w:t>
+      </w:r>
+      <w:r>
+        <w:rPr>
+          <w:rFonts w:eastAsiaTheme="minorEastAsia"/>
+        </w:rPr>
+        <w:t>w</w:t>
+      </w:r>
+      <w:r>
+        <w:rPr>
+          <w:rFonts w:eastAsiaTheme="minorEastAsia" w:hint="cs"/>
+          <w:rtl/>
+        </w:rPr>
+        <w:t>.</w:t>
+      </w:r>
+    </w:p>
+    <w:p>
+      <w:pPr>
+        <w:rPr>
+          <w:rFonts w:eastAsiaTheme="minorEastAsia"/>
+          <w:rtl/>
+        </w:rPr>
+      </w:pPr>
+      <w:r>
+        <w:rPr>
+          <w:rFonts w:eastAsiaTheme="minorEastAsia" w:hint="cs"/>
+          <w:rtl/>
+        </w:rPr>
+        <w:t xml:space="preserve">ניתן לראות כי עבור טיב הפתרון, ככל שנגדיל את </w:t>
+      </w:r>
+      <w:r>
+        <w:rPr>
+          <w:rFonts w:eastAsiaTheme="minorEastAsia"/>
+        </w:rPr>
+        <w:t>w</w:t>
+      </w:r>
+      <w:r>
+        <w:rPr>
+          <w:rFonts w:eastAsiaTheme="minorEastAsia" w:hint="cs"/>
+          <w:rtl/>
+        </w:rPr>
+        <w:t xml:space="preserve"> </w:t>
+      </w:r>
+      <w:r>
+        <w:rPr>
+          <w:rFonts w:eastAsiaTheme="minorEastAsia" w:hint="cs"/>
+          <w:rtl/>
+        </w:rPr>
+        <w:t>כך טיב הפתרון שלנו ירד, כלומר העלות של הפתרון גדלה (מסלול פתרון ארוך\ יקר יותר).</w:t>
+      </w:r>
+    </w:p>
+    <w:p>
+      <w:pPr>
+        <w:rPr>
+          <w:rFonts w:eastAsiaTheme="minorEastAsia"/>
+          <w:rtl/>
+        </w:rPr>
+      </w:pPr>
+      <w:r>
+        <w:rPr>
+          <w:rFonts w:eastAsiaTheme="minorEastAsia" w:hint="cs"/>
+          <w:rtl/>
+        </w:rPr>
+        <w:t xml:space="preserve">וככל שנגדיל את </w:t>
+      </w:r>
+      <w:r>
+        <w:rPr>
+          <w:rFonts w:eastAsiaTheme="minorEastAsia"/>
+        </w:rPr>
+        <w:t>w</w:t>
+      </w:r>
+      <w:r>
+        <w:rPr>
+          <w:rFonts w:eastAsiaTheme="minorEastAsia" w:hint="cs"/>
+          <w:rtl/>
+        </w:rPr>
+        <w:t xml:space="preserve"> מספר הצמתים שנפתח קטן יותר (עד ערך </w:t>
+      </w:r>
+      <w:proofErr w:type="spellStart"/>
+      <w:r>
+        <w:rPr>
+          <w:rFonts w:eastAsiaTheme="minorEastAsia" w:hint="cs"/>
+          <w:rtl/>
+        </w:rPr>
+        <w:t>מסויים</w:t>
+      </w:r>
+      <w:proofErr w:type="spellEnd"/>
+      <w:r>
+        <w:rPr>
+          <w:rFonts w:eastAsiaTheme="minorEastAsia" w:hint="cs"/>
+          <w:rtl/>
+        </w:rPr>
+        <w:t xml:space="preserve"> של </w:t>
+      </w:r>
+      <w:r>
+        <w:rPr>
+          <w:rFonts w:eastAsiaTheme="minorEastAsia"/>
+        </w:rPr>
+        <w:t>w</w:t>
+      </w:r>
+      <w:r>
+        <w:rPr>
+          <w:rFonts w:eastAsiaTheme="minorEastAsia" w:hint="cs"/>
+          <w:rtl/>
+        </w:rPr>
+        <w:t xml:space="preserve"> בו כמעט ואין שינוי במספר הפיתוחים).</w:t>
+      </w:r>
+    </w:p>
+    <w:p>
+      <w:pPr>
+        <w:rPr>
+          <w:rFonts w:eastAsiaTheme="minorEastAsia"/>
+          <w:rtl/>
+        </w:rPr>
+      </w:pPr>
+      <w:r>
+        <w:rPr>
+          <w:rFonts w:eastAsiaTheme="minorEastAsia" w:hint="cs"/>
+          <w:rtl/>
+        </w:rPr>
+        <w:t>נזכיר כי ככל ש</w:t>
+      </w:r>
+      <w:r>
+        <w:rPr>
+          <w:rFonts w:eastAsiaTheme="minorEastAsia"/>
+        </w:rPr>
+        <w:t>w</w:t>
+      </w:r>
+      <w:r>
+        <w:rPr>
+          <w:rFonts w:eastAsiaTheme="minorEastAsia" w:hint="cs"/>
+          <w:rtl/>
+        </w:rPr>
+        <w:t xml:space="preserve"> גדול יותר כך נותנים משקל גדול יותר להיוריסטיקה שלנו, וכאשר </w:t>
+      </w:r>
+      <w:r>
+        <w:rPr>
+          <w:rFonts w:eastAsiaTheme="minorEastAsia"/>
+        </w:rPr>
+        <w:t xml:space="preserve">w=0.5 </w:t>
+      </w:r>
+      <w:r>
+        <w:rPr>
+          <w:rFonts w:eastAsiaTheme="minorEastAsia" w:hint="cs"/>
+          <w:rtl/>
+        </w:rPr>
+        <w:t xml:space="preserve"> נקבל את </w:t>
+      </w:r>
+      <w:proofErr w:type="spellStart"/>
+      <w:r>
+        <w:rPr>
+          <w:rFonts w:eastAsiaTheme="minorEastAsia" w:hint="cs"/>
+        </w:rPr>
+        <w:t>AS</w:t>
+      </w:r>
+      <w:r>
+        <w:rPr>
+          <w:rFonts w:eastAsiaTheme="minorEastAsia"/>
+        </w:rPr>
+        <w:t>tar</w:t>
+      </w:r>
+      <w:proofErr w:type="spellEnd"/>
+      <w:r>
+        <w:rPr>
+          <w:rFonts w:eastAsiaTheme="minorEastAsia" w:hint="cs"/>
+          <w:rtl/>
+        </w:rPr>
+        <w:t xml:space="preserve"> שבמקרה זה מובטח לנו פתרון אופטימלי.</w:t>
+      </w:r>
+    </w:p>
+    <w:p>
+      <w:pPr>
+        <w:rPr>
+          <w:rFonts w:eastAsiaTheme="minorEastAsia"/>
+          <w:rtl/>
+        </w:rPr>
+      </w:pPr>
+      <w:r>
+        <w:rPr>
+          <w:rFonts w:eastAsiaTheme="minorEastAsia" w:hint="cs"/>
+          <w:rtl/>
+        </w:rPr>
+        <w:t xml:space="preserve">במקרה שלנו היינו בוחרים ערך </w:t>
+      </w:r>
+      <w:r>
+        <w:rPr>
+          <w:rFonts w:eastAsiaTheme="minorEastAsia"/>
+        </w:rPr>
+        <w:t>w</w:t>
+      </w:r>
+      <w:r>
+        <w:rPr>
+          <w:rFonts w:eastAsiaTheme="minorEastAsia" w:hint="cs"/>
+          <w:rtl/>
+        </w:rPr>
+        <w:t xml:space="preserve"> השווה בקירוב ל </w:t>
+      </w:r>
+      <w:r>
+        <w:rPr>
+          <w:rFonts w:eastAsiaTheme="minorEastAsia"/>
+        </w:rPr>
+        <w:t>0.585</w:t>
+      </w:r>
+      <w:r>
+        <w:rPr>
+          <w:rFonts w:eastAsiaTheme="minorEastAsia" w:hint="cs"/>
+          <w:rtl/>
+        </w:rPr>
+        <w:t xml:space="preserve"> , ניתן לראות בגרף כי עבור ערך זה טיב הפתרון כמעט וזהה לטיב הפתרון האופטימלי, ובנוסף לעומת הפתרון האופטימלי שמתקבל על ידי </w:t>
+      </w:r>
+      <w:proofErr w:type="spellStart"/>
+      <w:r>
+        <w:rPr>
+          <w:rFonts w:eastAsiaTheme="minorEastAsia" w:hint="cs"/>
+        </w:rPr>
+        <w:t>A</w:t>
+      </w:r>
+      <w:r>
+        <w:rPr>
+          <w:rFonts w:eastAsiaTheme="minorEastAsia"/>
+        </w:rPr>
+        <w:t>Star</w:t>
+      </w:r>
+      <w:proofErr w:type="spellEnd"/>
+      <w:r>
+        <w:rPr>
+          <w:rFonts w:eastAsiaTheme="minorEastAsia" w:hint="cs"/>
+          <w:rtl/>
+        </w:rPr>
+        <w:t xml:space="preserve"> , מספר המצבים שפותחו עבור </w:t>
+      </w:r>
+      <w:r>
+        <w:rPr>
+          <w:rFonts w:eastAsiaTheme="minorEastAsia"/>
+        </w:rPr>
+        <w:t>w</w:t>
+      </w:r>
+      <w:r>
+        <w:rPr>
+          <w:rFonts w:eastAsiaTheme="minorEastAsia" w:hint="cs"/>
+          <w:rtl/>
+        </w:rPr>
+        <w:t xml:space="preserve"> זה הינו קטן בהרבה מאשר ב</w:t>
+      </w:r>
+      <w:proofErr w:type="spellStart"/>
+      <w:r>
+        <w:rPr>
+          <w:rFonts w:eastAsiaTheme="minorEastAsia" w:hint="cs"/>
+        </w:rPr>
+        <w:t>A</w:t>
+      </w:r>
+      <w:r>
+        <w:rPr>
+          <w:rFonts w:eastAsiaTheme="minorEastAsia"/>
+        </w:rPr>
+        <w:t>Star</w:t>
+      </w:r>
+      <w:proofErr w:type="spellEnd"/>
+      <w:r>
+        <w:rPr>
+          <w:rFonts w:eastAsiaTheme="minorEastAsia" w:hint="cs"/>
+          <w:rtl/>
+        </w:rPr>
+        <w:t xml:space="preserve"> .</w:t>
+      </w:r>
+      <w:r>
+        <w:rPr>
+          <w:rFonts w:eastAsiaTheme="minorEastAsia"/>
+          <w:rtl/>
+        </w:rPr>
+        <w:br/>
+      </w:r>
+      <w:r>
+        <w:rPr>
+          <w:rFonts w:eastAsiaTheme="minorEastAsia" w:hint="cs"/>
+          <w:rtl/>
+        </w:rPr>
+        <w:t>כך בעצם אנו מורידים את מספר הפיתוחים אך שומרים על פתרון אופטימלי.</w:t>
+      </w:r>
+    </w:p>
+    <w:p>
+      <w:pPr>
+        <w:rPr>
+          <w:rFonts w:eastAsiaTheme="minorEastAsia"/>
+          <w:rtl/>
+        </w:rPr>
+      </w:pPr>
+      <w:r>
+        <w:rPr>
+          <w:rFonts w:eastAsiaTheme="minorEastAsia" w:hint="cs"/>
+          <w:rtl/>
+        </w:rPr>
+        <w:t>גם בגרף שלו ניתן לראות כי ככל ש</w:t>
+      </w:r>
+      <w:r>
+        <w:rPr>
+          <w:rFonts w:eastAsiaTheme="minorEastAsia"/>
+        </w:rPr>
+        <w:t xml:space="preserve">w </w:t>
+      </w:r>
+      <w:r>
+        <w:rPr>
+          <w:rFonts w:eastAsiaTheme="minorEastAsia" w:hint="cs"/>
+          <w:rtl/>
+        </w:rPr>
+        <w:t xml:space="preserve"> גדל איכות הפתרון יורדת ומספר הפיתוחים יורד גם הוא, אך ישנם מקרים בהם כאשר נגדיל את </w:t>
+      </w:r>
+      <w:r>
+        <w:rPr>
+          <w:rFonts w:eastAsiaTheme="minorEastAsia"/>
+        </w:rPr>
+        <w:t>w</w:t>
+      </w:r>
+      <w:r>
+        <w:rPr>
+          <w:rFonts w:eastAsiaTheme="minorEastAsia" w:hint="cs"/>
+          <w:rtl/>
+        </w:rPr>
+        <w:t xml:space="preserve"> נקבל איכות פתרון טובה יותר ומספר פיתוחים קטן יותר.</w:t>
+      </w:r>
+      <w:r>
+        <w:rPr>
+          <w:rFonts w:eastAsiaTheme="minorEastAsia"/>
+          <w:rtl/>
+        </w:rPr>
+        <w:br/>
+      </w:r>
+      <w:r>
+        <w:rPr>
+          <w:rFonts w:eastAsiaTheme="minorEastAsia" w:hint="cs"/>
+          <w:rtl/>
+        </w:rPr>
+        <w:t xml:space="preserve">ניתן לראות מקרים אלה בגרף בחלקים בהם יש ירידה בגרף הכחול לדוג' בערך </w:t>
+      </w:r>
+      <w:r>
+        <w:rPr>
+          <w:rFonts w:eastAsiaTheme="minorEastAsia"/>
+        </w:rPr>
+        <w:t>w=0.7</w:t>
+      </w:r>
+      <w:r>
+        <w:rPr>
+          <w:rFonts w:eastAsiaTheme="minorEastAsia" w:hint="cs"/>
+          <w:rtl/>
+        </w:rPr>
+        <w:t>.</w:t>
+      </w:r>
+    </w:p>
+    <w:p>
+      <w:pPr>
+        <w:rPr>
+          <w:rFonts w:eastAsiaTheme="minorEastAsia"/>
+          <w:rtl/>
+        </w:rPr>
+      </w:pPr>
     </w:p>
     <w:sectPr>
       <w:pgSz w:w="11906" w:h="16838"/>

</xml_diff>

<commit_message>
report done except 30-31 parts (and question 7)
</commit_message>
<xml_diff>
--- a/דוח.docx
+++ b/דוח.docx
@@ -1658,6 +1658,7 @@
       <w:pPr>
         <w:rPr>
           <w:rFonts w:eastAsiaTheme="minorEastAsia"/>
+          <w:i/>
         </w:rPr>
       </w:pPr>
       <m:oMathPara>
@@ -1856,7 +1857,7 @@
     <w:p>
       <w:pPr>
         <w:rPr>
-          <w:rFonts w:eastAsiaTheme="minorEastAsia"/>
+          <w:rFonts w:eastAsiaTheme="minorEastAsia" w:hint="cs"/>
           <w:rtl/>
         </w:rPr>
       </w:pPr>
@@ -10730,7 +10731,7 @@
     <w:p>
       <w:pPr>
         <w:rPr>
-          <w:rFonts w:eastAsiaTheme="minorEastAsia"/>
+          <w:rFonts w:eastAsiaTheme="minorEastAsia" w:hint="cs"/>
           <w:i/>
           <w:rtl/>
         </w:rPr>
@@ -12414,8 +12415,1944 @@
           <w:rtl/>
         </w:rPr>
       </w:pPr>
+    </w:p>
+    <w:p>
+      <w:pPr>
+        <w:rPr>
+          <w:rFonts w:eastAsiaTheme="minorEastAsia"/>
+          <w:b/>
+          <w:bCs/>
+          <w:i/>
+          <w:rtl/>
+        </w:rPr>
+      </w:pPr>
+      <w:r>
+        <w:rPr>
+          <w:rFonts w:eastAsiaTheme="minorEastAsia" w:hint="cs"/>
+          <w:b/>
+          <w:bCs/>
+          <w:i/>
+          <w:rtl/>
+        </w:rPr>
+        <w:lastRenderedPageBreak/>
+        <w:t>תרגיל 26</w:t>
+      </w:r>
+    </w:p>
+    <w:p>
+      <w:pPr>
+        <w:rPr>
+          <w:rFonts w:eastAsiaTheme="minorEastAsia"/>
+          <w:i/>
+          <w:rtl/>
+        </w:rPr>
+      </w:pPr>
+      <w:r>
+        <w:rPr>
+          <w:rFonts w:eastAsiaTheme="minorEastAsia" w:hint="cs"/>
+          <w:i/>
+          <w:rtl/>
+        </w:rPr>
+        <w:t>הגרפים שקיבלנו הם :</w:t>
+      </w:r>
+    </w:p>
+    <w:p>
+      <w:pPr>
+        <w:rPr>
+          <w:rFonts w:eastAsiaTheme="minorEastAsia"/>
+          <w:i/>
+          <w:rtl/>
+        </w:rPr>
+      </w:pPr>
+      <w:r>
+        <w:rPr>
+          <w:rFonts w:eastAsiaTheme="minorEastAsia" w:hint="cs"/>
+          <w:i/>
+          <w:rtl/>
+        </w:rPr>
+        <w:t xml:space="preserve">עבור הרצה עם היוריסטיקה </w:t>
+      </w:r>
+      <w:r>
+        <w:rPr>
+          <w:rFonts w:eastAsiaTheme="minorEastAsia" w:hint="cs"/>
+          <w:i/>
+        </w:rPr>
+        <w:t>MST</w:t>
+      </w:r>
+      <w:r>
+        <w:rPr>
+          <w:rFonts w:eastAsiaTheme="minorEastAsia" w:hint="cs"/>
+          <w:i/>
+          <w:rtl/>
+        </w:rPr>
+        <w:t xml:space="preserve"> :</w:t>
+      </w:r>
+    </w:p>
+    <w:p>
+      <w:pPr>
+        <w:rPr>
+          <w:rFonts w:eastAsiaTheme="minorEastAsia"/>
+          <w:i/>
+        </w:rPr>
+      </w:pPr>
+      <w:r>
+        <w:rPr>
+          <w:rFonts w:eastAsiaTheme="minorEastAsia"/>
+          <w:i/>
+          <w:noProof/>
+        </w:rPr>
+        <w:drawing>
+          <wp:anchor distT="0" distB="0" distL="114300" distR="114300" simplePos="0" relativeHeight="251679744" behindDoc="0" locked="0" layoutInCell="1" allowOverlap="1" wp14:anchorId="14FBE445" wp14:editId="6B19E494">
+            <wp:simplePos x="0" y="0"/>
+            <wp:positionH relativeFrom="column">
+              <wp:posOffset>298450</wp:posOffset>
+            </wp:positionH>
+            <wp:positionV relativeFrom="paragraph">
+              <wp:posOffset>8255</wp:posOffset>
+            </wp:positionV>
+            <wp:extent cx="4337050" cy="3295650"/>
+            <wp:effectExtent l="0" t="0" r="6350" b="0"/>
+            <wp:wrapThrough wrapText="bothSides">
+              <wp:wrapPolygon edited="0">
+                <wp:start x="0" y="0"/>
+                <wp:lineTo x="0" y="21475"/>
+                <wp:lineTo x="21537" y="21475"/>
+                <wp:lineTo x="21537" y="0"/>
+                <wp:lineTo x="0" y="0"/>
+              </wp:wrapPolygon>
+            </wp:wrapThrough>
+            <wp:docPr id="135" name="Picture 135"/>
+            <wp:cNvGraphicFramePr>
+              <a:graphicFrameLocks xmlns:a="http://schemas.openxmlformats.org/drawingml/2006/main" noChangeAspect="1"/>
+            </wp:cNvGraphicFramePr>
+            <a:graphic xmlns:a="http://schemas.openxmlformats.org/drawingml/2006/main">
+              <a:graphicData uri="http://schemas.openxmlformats.org/drawingml/2006/picture">
+                <pic:pic xmlns:pic="http://schemas.openxmlformats.org/drawingml/2006/picture">
+                  <pic:nvPicPr>
+                    <pic:cNvPr id="0" name="Picture 1"/>
+                    <pic:cNvPicPr>
+                      <a:picLocks noChangeAspect="1" noChangeArrowheads="1"/>
+                    </pic:cNvPicPr>
+                  </pic:nvPicPr>
+                  <pic:blipFill>
+                    <a:blip r:embed="rId6">
+                      <a:extLst>
+                        <a:ext uri="{28A0092B-C50C-407E-A947-70E740481C1C}">
+                          <a14:useLocalDpi xmlns:a14="http://schemas.microsoft.com/office/drawing/2010/main" val="0"/>
+                        </a:ext>
+                      </a:extLst>
+                    </a:blip>
+                    <a:srcRect/>
+                    <a:stretch>
+                      <a:fillRect/>
+                    </a:stretch>
+                  </pic:blipFill>
+                  <pic:spPr bwMode="auto">
+                    <a:xfrm>
+                      <a:off x="0" y="0"/>
+                      <a:ext cx="4337050" cy="3295650"/>
+                    </a:xfrm>
+                    <a:prstGeom prst="rect">
+                      <a:avLst/>
+                    </a:prstGeom>
+                    <a:noFill/>
+                    <a:ln>
+                      <a:noFill/>
+                    </a:ln>
+                  </pic:spPr>
+                </pic:pic>
+              </a:graphicData>
+            </a:graphic>
+          </wp:anchor>
+        </w:drawing>
+      </w:r>
+    </w:p>
+    <w:p>
+      <w:pPr>
+        <w:rPr>
+          <w:rFonts w:eastAsiaTheme="minorEastAsia"/>
+          <w:i/>
+        </w:rPr>
+      </w:pPr>
+    </w:p>
+    <w:p>
+      <w:pPr>
+        <w:rPr>
+          <w:rFonts w:eastAsiaTheme="minorEastAsia"/>
+          <w:i/>
+        </w:rPr>
+      </w:pPr>
+    </w:p>
+    <w:p>
+      <w:pPr>
+        <w:rPr>
+          <w:rFonts w:eastAsiaTheme="minorEastAsia"/>
+          <w:i/>
+        </w:rPr>
+      </w:pPr>
+    </w:p>
+    <w:p>
+      <w:pPr>
+        <w:rPr>
+          <w:rFonts w:eastAsiaTheme="minorEastAsia"/>
+          <w:i/>
+        </w:rPr>
+      </w:pPr>
+    </w:p>
+    <w:p>
+      <w:pPr>
+        <w:rPr>
+          <w:rFonts w:eastAsiaTheme="minorEastAsia"/>
+          <w:i/>
+        </w:rPr>
+      </w:pPr>
+    </w:p>
+    <w:p>
+      <w:pPr>
+        <w:rPr>
+          <w:rFonts w:eastAsiaTheme="minorEastAsia"/>
+          <w:i/>
+        </w:rPr>
+      </w:pPr>
+    </w:p>
+    <w:p>
+      <w:pPr>
+        <w:rPr>
+          <w:rFonts w:eastAsiaTheme="minorEastAsia"/>
+          <w:i/>
+        </w:rPr>
+      </w:pPr>
+    </w:p>
+    <w:p>
+      <w:pPr>
+        <w:rPr>
+          <w:rFonts w:eastAsiaTheme="minorEastAsia"/>
+          <w:i/>
+        </w:rPr>
+      </w:pPr>
+    </w:p>
+    <w:p>
+      <w:pPr>
+        <w:rPr>
+          <w:rFonts w:eastAsiaTheme="minorEastAsia"/>
+          <w:i/>
+        </w:rPr>
+      </w:pPr>
+    </w:p>
+    <w:p>
+      <w:pPr>
+        <w:rPr>
+          <w:rFonts w:eastAsiaTheme="minorEastAsia"/>
+          <w:i/>
+          <w:rtl/>
+        </w:rPr>
+      </w:pPr>
+    </w:p>
+    <w:p>
+      <w:pPr>
+        <w:rPr>
+          <w:rFonts w:eastAsiaTheme="minorEastAsia"/>
+          <w:i/>
+          <w:rtl/>
+        </w:rPr>
+      </w:pPr>
+    </w:p>
+    <w:p>
+      <w:pPr>
+        <w:rPr>
+          <w:rFonts w:eastAsiaTheme="minorEastAsia"/>
+          <w:i/>
+          <w:rtl/>
+        </w:rPr>
+      </w:pPr>
+      <w:r>
+        <w:rPr>
+          <w:rFonts w:eastAsiaTheme="minorEastAsia" w:hint="cs"/>
+          <w:i/>
+          <w:rtl/>
+        </w:rPr>
+        <w:t xml:space="preserve">ניתן לראות בגרף כי ככל שמעלים את </w:t>
+      </w:r>
+      <w:r>
+        <w:rPr>
+          <w:rFonts w:eastAsiaTheme="minorEastAsia"/>
+          <w:i/>
+        </w:rPr>
+        <w:t>w</w:t>
+      </w:r>
+      <w:r>
+        <w:rPr>
+          <w:rFonts w:eastAsiaTheme="minorEastAsia" w:hint="cs"/>
+          <w:i/>
+          <w:rtl/>
+        </w:rPr>
+        <w:t xml:space="preserve"> , מספר הפיתוחים שנבצע יורד, ועלות הפתרון עולה כמו שציפינו.</w:t>
+      </w:r>
+      <w:r>
+        <w:rPr>
+          <w:rFonts w:eastAsiaTheme="minorEastAsia"/>
+          <w:i/>
+          <w:rtl/>
+        </w:rPr>
+        <w:br/>
+      </w:r>
+      <w:r>
+        <w:rPr>
+          <w:rFonts w:eastAsiaTheme="minorEastAsia" w:hint="cs"/>
+          <w:i/>
+          <w:rtl/>
+        </w:rPr>
+        <w:t>במקרה זה היינו בוחרים ב</w:t>
+      </w:r>
+      <w:r>
+        <w:rPr>
+          <w:rFonts w:eastAsiaTheme="minorEastAsia"/>
+          <w:i/>
+        </w:rPr>
+        <w:t>w</w:t>
+      </w:r>
+      <w:r>
+        <w:rPr>
+          <w:rFonts w:eastAsiaTheme="minorEastAsia" w:hint="cs"/>
+          <w:i/>
+          <w:rtl/>
+        </w:rPr>
+        <w:t xml:space="preserve"> השווה בערך ל0.685 , ניתן לראות כי עבור </w:t>
+      </w:r>
+      <w:r>
+        <w:rPr>
+          <w:rFonts w:eastAsiaTheme="minorEastAsia"/>
+          <w:i/>
+        </w:rPr>
+        <w:t>w</w:t>
+      </w:r>
+      <w:r>
+        <w:rPr>
+          <w:rFonts w:eastAsiaTheme="minorEastAsia" w:hint="cs"/>
+          <w:i/>
+          <w:rtl/>
+        </w:rPr>
+        <w:t xml:space="preserve"> זה איכות הפתרון נשמרת, ומספר הצמתים שפותחו </w:t>
+      </w:r>
+      <w:r>
+        <w:rPr>
+          <w:rFonts w:eastAsiaTheme="minorEastAsia" w:hint="cs"/>
+          <w:i/>
+          <w:rtl/>
+        </w:rPr>
+        <w:t>הינו קטן יחסית לכל פתרון אופטימלי אחר שמצאנו.</w:t>
+      </w:r>
+    </w:p>
+    <w:p>
+      <w:pPr>
+        <w:rPr>
+          <w:rFonts w:eastAsiaTheme="minorEastAsia"/>
+          <w:i/>
+          <w:rtl/>
+        </w:rPr>
+      </w:pPr>
+      <w:r>
+        <w:rPr>
+          <w:rFonts w:eastAsiaTheme="minorEastAsia" w:hint="cs"/>
+          <w:i/>
+          <w:rtl/>
+        </w:rPr>
+        <w:t xml:space="preserve">עבור הרצה עם היוריסטיקה </w:t>
+      </w:r>
+      <w:r>
+        <w:rPr>
+          <w:rFonts w:eastAsiaTheme="minorEastAsia" w:hint="cs"/>
+          <w:i/>
+        </w:rPr>
+        <w:t>SUM</w:t>
+      </w:r>
+      <w:r>
+        <w:rPr>
+          <w:rFonts w:eastAsiaTheme="minorEastAsia" w:hint="cs"/>
+          <w:i/>
+          <w:rtl/>
+        </w:rPr>
+        <w:t>:</w:t>
+      </w:r>
+    </w:p>
+    <w:p>
+      <w:pPr>
+        <w:rPr>
+          <w:rFonts w:eastAsiaTheme="minorEastAsia"/>
+          <w:i/>
+        </w:rPr>
+      </w:pPr>
+      <w:r>
+        <w:rPr>
+          <w:rFonts w:eastAsiaTheme="minorEastAsia"/>
+          <w:i/>
+          <w:noProof/>
+        </w:rPr>
+        <w:drawing>
+          <wp:anchor distT="0" distB="0" distL="114300" distR="114300" simplePos="0" relativeHeight="251680768" behindDoc="0" locked="0" layoutInCell="1" allowOverlap="1" wp14:anchorId="713DE6B9" wp14:editId="4F375607">
+            <wp:simplePos x="0" y="0"/>
+            <wp:positionH relativeFrom="margin">
+              <wp:align>center</wp:align>
+            </wp:positionH>
+            <wp:positionV relativeFrom="paragraph">
+              <wp:posOffset>11430</wp:posOffset>
+            </wp:positionV>
+            <wp:extent cx="4362450" cy="3302000"/>
+            <wp:effectExtent l="0" t="0" r="0" b="0"/>
+            <wp:wrapThrough wrapText="bothSides">
+              <wp:wrapPolygon edited="0">
+                <wp:start x="0" y="0"/>
+                <wp:lineTo x="0" y="21434"/>
+                <wp:lineTo x="21506" y="21434"/>
+                <wp:lineTo x="21506" y="0"/>
+                <wp:lineTo x="0" y="0"/>
+              </wp:wrapPolygon>
+            </wp:wrapThrough>
+            <wp:docPr id="138" name="Picture 138"/>
+            <wp:cNvGraphicFramePr>
+              <a:graphicFrameLocks xmlns:a="http://schemas.openxmlformats.org/drawingml/2006/main" noChangeAspect="1"/>
+            </wp:cNvGraphicFramePr>
+            <a:graphic xmlns:a="http://schemas.openxmlformats.org/drawingml/2006/main">
+              <a:graphicData uri="http://schemas.openxmlformats.org/drawingml/2006/picture">
+                <pic:pic xmlns:pic="http://schemas.openxmlformats.org/drawingml/2006/picture">
+                  <pic:nvPicPr>
+                    <pic:cNvPr id="0" name="Picture 2"/>
+                    <pic:cNvPicPr>
+                      <a:picLocks noChangeAspect="1" noChangeArrowheads="1"/>
+                    </pic:cNvPicPr>
+                  </pic:nvPicPr>
+                  <pic:blipFill>
+                    <a:blip r:embed="rId7">
+                      <a:extLst>
+                        <a:ext uri="{28A0092B-C50C-407E-A947-70E740481C1C}">
+                          <a14:useLocalDpi xmlns:a14="http://schemas.microsoft.com/office/drawing/2010/main" val="0"/>
+                        </a:ext>
+                      </a:extLst>
+                    </a:blip>
+                    <a:srcRect/>
+                    <a:stretch>
+                      <a:fillRect/>
+                    </a:stretch>
+                  </pic:blipFill>
+                  <pic:spPr bwMode="auto">
+                    <a:xfrm>
+                      <a:off x="0" y="0"/>
+                      <a:ext cx="4362450" cy="3302000"/>
+                    </a:xfrm>
+                    <a:prstGeom prst="rect">
+                      <a:avLst/>
+                    </a:prstGeom>
+                    <a:noFill/>
+                    <a:ln>
+                      <a:noFill/>
+                    </a:ln>
+                  </pic:spPr>
+                </pic:pic>
+              </a:graphicData>
+            </a:graphic>
+          </wp:anchor>
+        </w:drawing>
+      </w:r>
+    </w:p>
+    <w:p>
+      <w:pPr>
+        <w:rPr>
+          <w:rFonts w:eastAsiaTheme="minorEastAsia"/>
+          <w:i/>
+        </w:rPr>
+      </w:pPr>
+    </w:p>
+    <w:p>
+      <w:pPr>
+        <w:rPr>
+          <w:rFonts w:eastAsiaTheme="minorEastAsia"/>
+          <w:i/>
+        </w:rPr>
+      </w:pPr>
+    </w:p>
+    <w:p>
+      <w:pPr>
+        <w:rPr>
+          <w:rFonts w:eastAsiaTheme="minorEastAsia"/>
+          <w:i/>
+          <w:rtl/>
+        </w:rPr>
+      </w:pPr>
+    </w:p>
+    <w:p>
+      <w:pPr>
+        <w:rPr>
+          <w:rFonts w:eastAsiaTheme="minorEastAsia"/>
+          <w:i/>
+          <w:rtl/>
+        </w:rPr>
+      </w:pPr>
+    </w:p>
+    <w:p>
+      <w:pPr>
+        <w:rPr>
+          <w:rFonts w:eastAsiaTheme="minorEastAsia"/>
+          <w:i/>
+          <w:rtl/>
+        </w:rPr>
+      </w:pPr>
+    </w:p>
+    <w:p>
+      <w:pPr>
+        <w:bidi w:val="0"/>
+        <w:rPr>
+          <w:rFonts w:eastAsiaTheme="minorEastAsia"/>
+          <w:i/>
+          <w:rtl/>
+        </w:rPr>
+      </w:pPr>
+      <w:r>
+        <w:rPr>
+          <w:rFonts w:eastAsiaTheme="minorEastAsia"/>
+          <w:i/>
+          <w:rtl/>
+        </w:rPr>
+        <w:br w:type="page"/>
+      </w:r>
+    </w:p>
+    <w:p>
+      <w:pPr>
+        <w:rPr>
+          <w:rFonts w:eastAsiaTheme="minorEastAsia"/>
+          <w:i/>
+          <w:rtl/>
+        </w:rPr>
+      </w:pPr>
+      <w:r>
+        <w:rPr>
+          <w:rFonts w:eastAsiaTheme="minorEastAsia" w:hint="cs"/>
+          <w:i/>
+          <w:rtl/>
+        </w:rPr>
+        <w:lastRenderedPageBreak/>
+        <w:t xml:space="preserve">ניתן לראות בגרף זה בדומה לגרפים קודמים כי ככל שנגדיל את </w:t>
+      </w:r>
+      <w:r>
+        <w:rPr>
+          <w:rFonts w:eastAsiaTheme="minorEastAsia"/>
+          <w:i/>
+        </w:rPr>
+        <w:t>w</w:t>
+      </w:r>
+      <w:r>
+        <w:rPr>
+          <w:rFonts w:eastAsiaTheme="minorEastAsia" w:hint="cs"/>
+          <w:i/>
+          <w:rtl/>
+        </w:rPr>
+        <w:t xml:space="preserve"> כך מספר הצמתים שנפתח קטן, בנוסף איכות הפתרון יורדת ככל שנגדיל את </w:t>
+      </w:r>
+      <w:r>
+        <w:rPr>
+          <w:rFonts w:eastAsiaTheme="minorEastAsia"/>
+          <w:i/>
+        </w:rPr>
+        <w:t>w</w:t>
+      </w:r>
+      <w:r>
+        <w:rPr>
+          <w:rFonts w:eastAsiaTheme="minorEastAsia" w:hint="cs"/>
+          <w:i/>
+          <w:rtl/>
+        </w:rPr>
+        <w:t xml:space="preserve"> . בדומה לגרף הראשון שהצגנו בתרגיל זה, גם כאן ישנם מקרים בהם נגדיל את </w:t>
+      </w:r>
+      <w:r>
+        <w:rPr>
+          <w:rFonts w:eastAsiaTheme="minorEastAsia"/>
+          <w:i/>
+        </w:rPr>
+        <w:t>w</w:t>
+      </w:r>
+      <w:r>
+        <w:rPr>
+          <w:rFonts w:eastAsiaTheme="minorEastAsia" w:hint="cs"/>
+          <w:i/>
+          <w:rtl/>
+        </w:rPr>
+        <w:t xml:space="preserve"> אך נקבל איכות פתרון טובה יותר, לדוגמא עבור </w:t>
+      </w:r>
+      <w:r>
+        <w:rPr>
+          <w:rFonts w:eastAsiaTheme="minorEastAsia"/>
+          <w:i/>
+        </w:rPr>
+        <w:t>w=0.9</w:t>
+      </w:r>
+      <w:r>
+        <w:rPr>
+          <w:rFonts w:eastAsiaTheme="minorEastAsia" w:hint="cs"/>
+          <w:i/>
+          <w:rtl/>
+        </w:rPr>
+        <w:t xml:space="preserve"> נקבל איכות פתרון טובה יותר מאשר עבור </w:t>
+      </w:r>
+      <w:r>
+        <w:rPr>
+          <w:rFonts w:eastAsiaTheme="minorEastAsia"/>
+          <w:i/>
+        </w:rPr>
+        <w:t>w=0.85</w:t>
+      </w:r>
+      <w:r>
+        <w:rPr>
+          <w:rFonts w:eastAsiaTheme="minorEastAsia" w:hint="cs"/>
+          <w:i/>
+          <w:rtl/>
+        </w:rPr>
+        <w:t>.</w:t>
+      </w:r>
+      <w:r>
+        <w:rPr>
+          <w:rFonts w:eastAsiaTheme="minorEastAsia"/>
+          <w:i/>
+          <w:rtl/>
+        </w:rPr>
+        <w:br/>
+      </w:r>
+      <w:r>
+        <w:rPr>
+          <w:rFonts w:eastAsiaTheme="minorEastAsia" w:hint="cs"/>
+          <w:i/>
+          <w:rtl/>
+        </w:rPr>
+        <w:t xml:space="preserve">במקרה זה נבחר </w:t>
+      </w:r>
+      <w:r>
+        <w:rPr>
+          <w:rFonts w:eastAsiaTheme="minorEastAsia"/>
+          <w:i/>
+        </w:rPr>
+        <w:t>w=0.7</w:t>
+      </w:r>
+      <w:r>
+        <w:rPr>
+          <w:rFonts w:eastAsiaTheme="minorEastAsia" w:hint="cs"/>
+          <w:i/>
+          <w:rtl/>
+        </w:rPr>
+        <w:t xml:space="preserve"> מסיבות דומות להסבר הקודם, עבור </w:t>
+      </w:r>
+      <w:r>
+        <w:rPr>
+          <w:rFonts w:eastAsiaTheme="minorEastAsia"/>
+          <w:i/>
+        </w:rPr>
+        <w:t>w</w:t>
+      </w:r>
+      <w:r>
+        <w:rPr>
+          <w:rFonts w:eastAsiaTheme="minorEastAsia" w:hint="cs"/>
+          <w:i/>
+          <w:rtl/>
+        </w:rPr>
+        <w:t xml:space="preserve"> זה מספר הצמתים שפיתחנו מינימלי ואיכות הפתרון עדיין אופטימלית.</w:t>
+      </w:r>
+    </w:p>
+    <w:p>
+      <w:pPr>
+        <w:rPr>
+          <w:rFonts w:eastAsiaTheme="minorEastAsia"/>
+          <w:i/>
+        </w:rPr>
+      </w:pPr>
+    </w:p>
+    <w:p>
+      <w:pPr>
+        <w:rPr>
+          <w:rFonts w:eastAsiaTheme="minorEastAsia"/>
+          <w:b/>
+          <w:bCs/>
+          <w:i/>
+          <w:rtl/>
+        </w:rPr>
+      </w:pPr>
+      <w:r>
+        <w:rPr>
+          <w:rFonts w:eastAsiaTheme="minorEastAsia" w:hint="cs"/>
+          <w:b/>
+          <w:bCs/>
+          <w:i/>
+          <w:rtl/>
+        </w:rPr>
+        <w:t>תרגיל 29</w:t>
+      </w:r>
+    </w:p>
+    <w:p>
+      <w:pPr>
+        <w:rPr>
+          <w:rFonts w:eastAsiaTheme="minorEastAsia" w:hint="cs"/>
+          <w:i/>
+          <w:rtl/>
+        </w:rPr>
+      </w:pPr>
+      <w:r>
+        <w:rPr>
+          <w:rFonts w:eastAsiaTheme="minorEastAsia" w:hint="cs"/>
+          <w:i/>
+          <w:rtl/>
+        </w:rPr>
+        <w:t>תוצאות הרצה זו</w:t>
+      </w:r>
+      <w:r>
+        <w:rPr>
+          <w:rFonts w:eastAsiaTheme="minorEastAsia" w:hint="cs"/>
+          <w:i/>
+        </w:rPr>
+        <w:t xml:space="preserve"> </w:t>
+      </w:r>
+      <w:r>
+        <w:rPr>
+          <w:rFonts w:eastAsiaTheme="minorEastAsia" w:hint="cs"/>
+          <w:i/>
+          <w:rtl/>
+        </w:rPr>
+        <w:t xml:space="preserve">: </w:t>
+      </w:r>
+    </w:p>
+    <w:p>
+      <w:pPr>
+        <w:autoSpaceDE w:val="0"/>
+        <w:autoSpaceDN w:val="0"/>
+        <w:bidi w:val="0"/>
+        <w:adjustRightInd w:val="0"/>
+        <w:spacing w:after="0" w:line="240" w:lineRule="auto"/>
+        <w:rPr>
+          <w:rFonts w:ascii="Courier New" w:hAnsi="Courier New" w:cs="Courier New"/>
+          <w:color w:val="000000"/>
+          <w:sz w:val="20"/>
+          <w:szCs w:val="20"/>
+          <w:highlight w:val="white"/>
+        </w:rPr>
+      </w:pPr>
+      <w:r>
+        <w:rPr>
+          <w:rFonts w:ascii="Courier New" w:hAnsi="Courier New" w:cs="Courier New"/>
+          <w:color w:val="000000"/>
+          <w:sz w:val="20"/>
+          <w:szCs w:val="20"/>
+          <w:highlight w:val="white"/>
+        </w:rPr>
+        <w:t>Solve the truck deliveries problem (small input, time &amp; money objectives).</w:t>
+      </w:r>
+    </w:p>
+    <w:p>
+      <w:pPr>
+        <w:autoSpaceDE w:val="0"/>
+        <w:autoSpaceDN w:val="0"/>
+        <w:bidi w:val="0"/>
+        <w:adjustRightInd w:val="0"/>
+        <w:spacing w:after="0" w:line="240" w:lineRule="auto"/>
+        <w:jc w:val="right"/>
+        <w:rPr>
+          <w:rFonts w:eastAsiaTheme="minorEastAsia" w:hint="cs"/>
+          <w:i/>
+          <w:rtl/>
+        </w:rPr>
+      </w:pPr>
+      <w:r>
+        <w:rPr>
+          <w:rFonts w:eastAsiaTheme="minorEastAsia" w:hint="cs"/>
+          <w:i/>
+          <w:rtl/>
+        </w:rPr>
+        <w:t>הרצה עם מזעור הזמן:</w:t>
+      </w:r>
+    </w:p>
+    <w:p>
+      <w:pPr>
+        <w:autoSpaceDE w:val="0"/>
+        <w:autoSpaceDN w:val="0"/>
+        <w:bidi w:val="0"/>
+        <w:adjustRightInd w:val="0"/>
+        <w:spacing w:after="0" w:line="240" w:lineRule="auto"/>
+        <w:rPr>
+          <w:rFonts w:ascii="Courier New" w:hAnsi="Courier New" w:cs="Courier New"/>
+          <w:color w:val="000000"/>
+          <w:sz w:val="20"/>
+          <w:szCs w:val="20"/>
+          <w:highlight w:val="white"/>
+        </w:rPr>
+      </w:pPr>
+      <w:r>
+        <w:rPr>
+          <w:rFonts w:ascii="Courier New" w:hAnsi="Courier New" w:cs="Courier New"/>
+          <w:color w:val="000000"/>
+          <w:sz w:val="20"/>
+          <w:szCs w:val="20"/>
+          <w:highlight w:val="white"/>
+        </w:rPr>
+        <w:t>Deliveries(</w:t>
+      </w:r>
+      <w:proofErr w:type="spellStart"/>
+      <w:r>
+        <w:rPr>
+          <w:rFonts w:ascii="Courier New" w:hAnsi="Courier New" w:cs="Courier New"/>
+          <w:color w:val="000000"/>
+          <w:sz w:val="20"/>
+          <w:szCs w:val="20"/>
+          <w:highlight w:val="white"/>
+        </w:rPr>
+        <w:t>small_delivery</w:t>
+      </w:r>
+      <w:proofErr w:type="spellEnd"/>
+      <w:r>
+        <w:rPr>
+          <w:rFonts w:ascii="Courier New" w:hAnsi="Courier New" w:cs="Courier New"/>
+          <w:color w:val="000000"/>
+          <w:sz w:val="20"/>
+          <w:szCs w:val="20"/>
+          <w:highlight w:val="white"/>
+        </w:rPr>
+        <w:t>(5):Time)    A* (h=</w:t>
+      </w:r>
+      <w:proofErr w:type="spellStart"/>
+      <w:r>
+        <w:rPr>
+          <w:rFonts w:ascii="Courier New" w:hAnsi="Courier New" w:cs="Courier New"/>
+          <w:color w:val="000000"/>
+          <w:sz w:val="20"/>
+          <w:szCs w:val="20"/>
+          <w:highlight w:val="white"/>
+        </w:rPr>
+        <w:t>TruckDeliveriesMSTAirDist</w:t>
+      </w:r>
+      <w:proofErr w:type="spellEnd"/>
+      <w:r>
+        <w:rPr>
+          <w:rFonts w:ascii="Courier New" w:hAnsi="Courier New" w:cs="Courier New"/>
+          <w:color w:val="000000"/>
+          <w:sz w:val="20"/>
+          <w:szCs w:val="20"/>
+          <w:highlight w:val="white"/>
+        </w:rPr>
+        <w:t xml:space="preserve">, w=0.500)   time:  40.54   #dev: 425     |space|: 562      </w:t>
+      </w:r>
+      <w:proofErr w:type="spellStart"/>
+      <w:r>
+        <w:rPr>
+          <w:rFonts w:ascii="Courier New" w:hAnsi="Courier New" w:cs="Courier New"/>
+          <w:color w:val="000000"/>
+          <w:sz w:val="20"/>
+          <w:szCs w:val="20"/>
+          <w:highlight w:val="white"/>
+        </w:rPr>
+        <w:t>total_g_cost</w:t>
+      </w:r>
+      <w:proofErr w:type="spellEnd"/>
+      <w:r>
+        <w:rPr>
+          <w:rFonts w:ascii="Courier New" w:hAnsi="Courier New" w:cs="Courier New"/>
+          <w:color w:val="000000"/>
+          <w:sz w:val="20"/>
+          <w:szCs w:val="20"/>
+          <w:highlight w:val="white"/>
+        </w:rPr>
+        <w:t xml:space="preserve">:    30.18082   </w:t>
+      </w:r>
+      <w:proofErr w:type="spellStart"/>
+      <w:r>
+        <w:rPr>
+          <w:rFonts w:ascii="Courier New" w:hAnsi="Courier New" w:cs="Courier New"/>
+          <w:color w:val="000000"/>
+          <w:sz w:val="20"/>
+          <w:szCs w:val="20"/>
+          <w:highlight w:val="white"/>
+        </w:rPr>
+        <w:t>total_cost</w:t>
+      </w:r>
+      <w:proofErr w:type="spellEnd"/>
+      <w:r>
+        <w:rPr>
+          <w:rFonts w:ascii="Courier New" w:hAnsi="Courier New" w:cs="Courier New"/>
+          <w:color w:val="000000"/>
+          <w:sz w:val="20"/>
+          <w:szCs w:val="20"/>
+          <w:highlight w:val="white"/>
+        </w:rPr>
+        <w:t xml:space="preserve">: </w:t>
+      </w:r>
+      <w:proofErr w:type="spellStart"/>
+      <w:r>
+        <w:rPr>
+          <w:rFonts w:ascii="Courier New" w:hAnsi="Courier New" w:cs="Courier New"/>
+          <w:color w:val="000000"/>
+          <w:sz w:val="20"/>
+          <w:szCs w:val="20"/>
+          <w:highlight w:val="white"/>
+        </w:rPr>
+        <w:t>DeliveryCost</w:t>
+      </w:r>
+      <w:proofErr w:type="spellEnd"/>
+      <w:r>
+        <w:rPr>
+          <w:rFonts w:ascii="Courier New" w:hAnsi="Courier New" w:cs="Courier New"/>
+          <w:color w:val="000000"/>
+          <w:sz w:val="20"/>
+          <w:szCs w:val="20"/>
+          <w:highlight w:val="white"/>
+        </w:rPr>
+        <w:t>(</w:t>
+      </w:r>
+      <w:proofErr w:type="spellStart"/>
+      <w:r>
+        <w:rPr>
+          <w:rFonts w:ascii="Courier New" w:hAnsi="Courier New" w:cs="Courier New"/>
+          <w:color w:val="000000"/>
+          <w:sz w:val="20"/>
+          <w:szCs w:val="20"/>
+          <w:highlight w:val="white"/>
+        </w:rPr>
+        <w:t>dist</w:t>
+      </w:r>
+      <w:proofErr w:type="spellEnd"/>
+      <w:r>
+        <w:rPr>
+          <w:rFonts w:ascii="Courier New" w:hAnsi="Courier New" w:cs="Courier New"/>
+          <w:color w:val="000000"/>
+          <w:sz w:val="20"/>
+          <w:szCs w:val="20"/>
+          <w:highlight w:val="white"/>
+        </w:rPr>
+        <w:t xml:space="preserve">=  46771.762 meter, </w:t>
+      </w:r>
+      <w:r>
+        <w:rPr>
+          <w:rFonts w:ascii="Courier New" w:hAnsi="Courier New" w:cs="Courier New"/>
+          <w:b/>
+          <w:bCs/>
+          <w:color w:val="000000"/>
+          <w:sz w:val="20"/>
+          <w:szCs w:val="20"/>
+          <w:highlight w:val="white"/>
+        </w:rPr>
+        <w:t>time=     30.181</w:t>
+      </w:r>
+      <w:r>
+        <w:rPr>
+          <w:rFonts w:ascii="Courier New" w:hAnsi="Courier New" w:cs="Courier New"/>
+          <w:color w:val="000000"/>
+          <w:sz w:val="20"/>
+          <w:szCs w:val="20"/>
+          <w:highlight w:val="white"/>
+        </w:rPr>
+        <w:t xml:space="preserve"> </w:t>
+      </w:r>
+      <w:r>
+        <w:rPr>
+          <w:rFonts w:ascii="Courier New" w:hAnsi="Courier New" w:cs="Courier New"/>
+          <w:b/>
+          <w:bCs/>
+          <w:color w:val="000000"/>
+          <w:sz w:val="20"/>
+          <w:szCs w:val="20"/>
+          <w:highlight w:val="white"/>
+        </w:rPr>
+        <w:t>minutes</w:t>
+      </w:r>
+      <w:r>
+        <w:rPr>
+          <w:rFonts w:ascii="Courier New" w:hAnsi="Courier New" w:cs="Courier New"/>
+          <w:color w:val="000000"/>
+          <w:sz w:val="20"/>
+          <w:szCs w:val="20"/>
+          <w:highlight w:val="white"/>
+        </w:rPr>
+        <w:t xml:space="preserve">, money=    151.961 </w:t>
+      </w:r>
+      <w:proofErr w:type="spellStart"/>
+      <w:r>
+        <w:rPr>
+          <w:rFonts w:ascii="Courier New" w:hAnsi="Courier New" w:cs="Courier New"/>
+          <w:color w:val="000000"/>
+          <w:sz w:val="20"/>
+          <w:szCs w:val="20"/>
+          <w:highlight w:val="white"/>
+        </w:rPr>
+        <w:t>nis</w:t>
+      </w:r>
+      <w:proofErr w:type="spellEnd"/>
+      <w:r>
+        <w:rPr>
+          <w:rFonts w:ascii="Courier New" w:hAnsi="Courier New" w:cs="Courier New"/>
+          <w:color w:val="000000"/>
+          <w:sz w:val="20"/>
+          <w:szCs w:val="20"/>
+          <w:highlight w:val="white"/>
+        </w:rPr>
+        <w:t xml:space="preserve">)   |path|: 11    </w:t>
+      </w:r>
+    </w:p>
+    <w:p>
+      <w:pPr>
+        <w:autoSpaceDE w:val="0"/>
+        <w:autoSpaceDN w:val="0"/>
+        <w:bidi w:val="0"/>
+        <w:adjustRightInd w:val="0"/>
+        <w:spacing w:after="0" w:line="240" w:lineRule="auto"/>
+        <w:rPr>
+          <w:rFonts w:ascii="Courier New" w:hAnsi="Courier New" w:cs="Courier New"/>
+          <w:color w:val="000000"/>
+          <w:sz w:val="20"/>
+          <w:szCs w:val="20"/>
+          <w:highlight w:val="white"/>
+        </w:rPr>
+      </w:pPr>
+    </w:p>
+    <w:p>
+      <w:pPr>
+        <w:autoSpaceDE w:val="0"/>
+        <w:autoSpaceDN w:val="0"/>
+        <w:bidi w:val="0"/>
+        <w:adjustRightInd w:val="0"/>
+        <w:spacing w:after="0" w:line="240" w:lineRule="auto"/>
+        <w:jc w:val="right"/>
+        <w:rPr>
+          <w:rFonts w:eastAsiaTheme="minorEastAsia" w:hint="cs"/>
+          <w:i/>
+          <w:rtl/>
+        </w:rPr>
+      </w:pPr>
+      <w:r>
+        <w:rPr>
+          <w:rFonts w:eastAsiaTheme="minorEastAsia" w:hint="cs"/>
+          <w:i/>
+          <w:rtl/>
+        </w:rPr>
+        <w:t xml:space="preserve">הרצה עם מזעור </w:t>
+      </w:r>
+      <w:r>
+        <w:rPr>
+          <w:rFonts w:eastAsiaTheme="minorEastAsia" w:hint="cs"/>
+          <w:i/>
+          <w:rtl/>
+        </w:rPr>
+        <w:t>הכסף</w:t>
+      </w:r>
+      <w:r>
+        <w:rPr>
+          <w:rFonts w:eastAsiaTheme="minorEastAsia" w:hint="cs"/>
+          <w:i/>
+          <w:rtl/>
+        </w:rPr>
+        <w:t>:</w:t>
+      </w:r>
+    </w:p>
+    <w:p>
+      <w:pPr>
+        <w:autoSpaceDE w:val="0"/>
+        <w:autoSpaceDN w:val="0"/>
+        <w:bidi w:val="0"/>
+        <w:adjustRightInd w:val="0"/>
+        <w:spacing w:after="0" w:line="240" w:lineRule="auto"/>
+        <w:jc w:val="right"/>
+        <w:rPr>
+          <w:rFonts w:ascii="Courier New" w:hAnsi="Courier New" w:cs="Courier New"/>
+          <w:color w:val="000000"/>
+          <w:sz w:val="20"/>
+          <w:szCs w:val="20"/>
+          <w:highlight w:val="white"/>
+        </w:rPr>
+      </w:pPr>
+    </w:p>
+    <w:p>
+      <w:pPr>
+        <w:autoSpaceDE w:val="0"/>
+        <w:autoSpaceDN w:val="0"/>
+        <w:bidi w:val="0"/>
+        <w:adjustRightInd w:val="0"/>
+        <w:spacing w:after="0" w:line="240" w:lineRule="auto"/>
+        <w:rPr>
+          <w:rFonts w:ascii="Courier New" w:hAnsi="Courier New" w:cs="Courier New"/>
+          <w:color w:val="000000"/>
+          <w:sz w:val="20"/>
+          <w:szCs w:val="20"/>
+          <w:highlight w:val="white"/>
+        </w:rPr>
+      </w:pPr>
+      <w:r>
+        <w:rPr>
+          <w:rFonts w:ascii="Courier New" w:hAnsi="Courier New" w:cs="Courier New"/>
+          <w:color w:val="000000"/>
+          <w:sz w:val="20"/>
+          <w:szCs w:val="20"/>
+          <w:highlight w:val="white"/>
+        </w:rPr>
+        <w:t>Deliveries(</w:t>
+      </w:r>
+      <w:proofErr w:type="spellStart"/>
+      <w:r>
+        <w:rPr>
+          <w:rFonts w:ascii="Courier New" w:hAnsi="Courier New" w:cs="Courier New"/>
+          <w:color w:val="000000"/>
+          <w:sz w:val="20"/>
+          <w:szCs w:val="20"/>
+          <w:highlight w:val="white"/>
+        </w:rPr>
+        <w:t>small_delivery</w:t>
+      </w:r>
+      <w:proofErr w:type="spellEnd"/>
+      <w:r>
+        <w:rPr>
+          <w:rFonts w:ascii="Courier New" w:hAnsi="Courier New" w:cs="Courier New"/>
+          <w:color w:val="000000"/>
+          <w:sz w:val="20"/>
+          <w:szCs w:val="20"/>
+          <w:highlight w:val="white"/>
+        </w:rPr>
+        <w:t>(5):Money)   A* (h=</w:t>
+      </w:r>
+      <w:proofErr w:type="spellStart"/>
+      <w:r>
+        <w:rPr>
+          <w:rFonts w:ascii="Courier New" w:hAnsi="Courier New" w:cs="Courier New"/>
+          <w:color w:val="000000"/>
+          <w:sz w:val="20"/>
+          <w:szCs w:val="20"/>
+          <w:highlight w:val="white"/>
+        </w:rPr>
+        <w:t>TruckDeliveriesMSTAirDist</w:t>
+      </w:r>
+      <w:proofErr w:type="spellEnd"/>
+      <w:r>
+        <w:rPr>
+          <w:rFonts w:ascii="Courier New" w:hAnsi="Courier New" w:cs="Courier New"/>
+          <w:color w:val="000000"/>
+          <w:sz w:val="20"/>
+          <w:szCs w:val="20"/>
+          <w:highlight w:val="white"/>
+        </w:rPr>
+        <w:t xml:space="preserve">, w=0.500)   time:  61.70   #dev: 518     |space|: 591      </w:t>
+      </w:r>
+      <w:proofErr w:type="spellStart"/>
+      <w:r>
+        <w:rPr>
+          <w:rFonts w:ascii="Courier New" w:hAnsi="Courier New" w:cs="Courier New"/>
+          <w:color w:val="000000"/>
+          <w:sz w:val="20"/>
+          <w:szCs w:val="20"/>
+          <w:highlight w:val="white"/>
+        </w:rPr>
+        <w:t>total_g_cost</w:t>
+      </w:r>
+      <w:proofErr w:type="spellEnd"/>
+      <w:r>
+        <w:rPr>
+          <w:rFonts w:ascii="Courier New" w:hAnsi="Courier New" w:cs="Courier New"/>
+          <w:color w:val="000000"/>
+          <w:sz w:val="20"/>
+          <w:szCs w:val="20"/>
+          <w:highlight w:val="white"/>
+        </w:rPr>
+        <w:t xml:space="preserve">:   104.23259   </w:t>
+      </w:r>
+      <w:proofErr w:type="spellStart"/>
+      <w:r>
+        <w:rPr>
+          <w:rFonts w:ascii="Courier New" w:hAnsi="Courier New" w:cs="Courier New"/>
+          <w:color w:val="000000"/>
+          <w:sz w:val="20"/>
+          <w:szCs w:val="20"/>
+          <w:highlight w:val="white"/>
+        </w:rPr>
+        <w:t>total_cost</w:t>
+      </w:r>
+      <w:proofErr w:type="spellEnd"/>
+      <w:r>
+        <w:rPr>
+          <w:rFonts w:ascii="Courier New" w:hAnsi="Courier New" w:cs="Courier New"/>
+          <w:color w:val="000000"/>
+          <w:sz w:val="20"/>
+          <w:szCs w:val="20"/>
+          <w:highlight w:val="white"/>
+        </w:rPr>
+        <w:t xml:space="preserve">: </w:t>
+      </w:r>
+      <w:proofErr w:type="spellStart"/>
+      <w:r>
+        <w:rPr>
+          <w:rFonts w:ascii="Courier New" w:hAnsi="Courier New" w:cs="Courier New"/>
+          <w:color w:val="000000"/>
+          <w:sz w:val="20"/>
+          <w:szCs w:val="20"/>
+          <w:highlight w:val="white"/>
+        </w:rPr>
+        <w:t>DeliveryCost</w:t>
+      </w:r>
+      <w:proofErr w:type="spellEnd"/>
+      <w:r>
+        <w:rPr>
+          <w:rFonts w:ascii="Courier New" w:hAnsi="Courier New" w:cs="Courier New"/>
+          <w:color w:val="000000"/>
+          <w:sz w:val="20"/>
+          <w:szCs w:val="20"/>
+          <w:highlight w:val="white"/>
+        </w:rPr>
+        <w:t>(</w:t>
+      </w:r>
+      <w:proofErr w:type="spellStart"/>
+      <w:r>
+        <w:rPr>
+          <w:rFonts w:ascii="Courier New" w:hAnsi="Courier New" w:cs="Courier New"/>
+          <w:color w:val="000000"/>
+          <w:sz w:val="20"/>
+          <w:szCs w:val="20"/>
+          <w:highlight w:val="white"/>
+        </w:rPr>
+        <w:t>dist</w:t>
+      </w:r>
+      <w:proofErr w:type="spellEnd"/>
+      <w:r>
+        <w:rPr>
+          <w:rFonts w:ascii="Courier New" w:hAnsi="Courier New" w:cs="Courier New"/>
+          <w:color w:val="000000"/>
+          <w:sz w:val="20"/>
+          <w:szCs w:val="20"/>
+          <w:highlight w:val="white"/>
+        </w:rPr>
+        <w:t xml:space="preserve">=  46763.990 meter, time=     35.248 minutes, </w:t>
+      </w:r>
+      <w:r>
+        <w:rPr>
+          <w:rFonts w:ascii="Courier New" w:hAnsi="Courier New" w:cs="Courier New"/>
+          <w:b/>
+          <w:bCs/>
+          <w:color w:val="000000"/>
+          <w:sz w:val="20"/>
+          <w:szCs w:val="20"/>
+          <w:highlight w:val="white"/>
+        </w:rPr>
+        <w:t xml:space="preserve">money=    104.233 </w:t>
+      </w:r>
+      <w:proofErr w:type="spellStart"/>
+      <w:r>
+        <w:rPr>
+          <w:rFonts w:ascii="Courier New" w:hAnsi="Courier New" w:cs="Courier New"/>
+          <w:b/>
+          <w:bCs/>
+          <w:color w:val="000000"/>
+          <w:sz w:val="20"/>
+          <w:szCs w:val="20"/>
+          <w:highlight w:val="white"/>
+        </w:rPr>
+        <w:t>nis</w:t>
+      </w:r>
+      <w:proofErr w:type="spellEnd"/>
+      <w:r>
+        <w:rPr>
+          <w:rFonts w:ascii="Courier New" w:hAnsi="Courier New" w:cs="Courier New"/>
+          <w:color w:val="000000"/>
+          <w:sz w:val="20"/>
+          <w:szCs w:val="20"/>
+          <w:highlight w:val="white"/>
+        </w:rPr>
+        <w:t xml:space="preserve">)   |path|: 11    </w:t>
+      </w:r>
+    </w:p>
+    <w:p>
+      <w:pPr>
+        <w:rPr>
+          <w:rFonts w:eastAsiaTheme="minorEastAsia"/>
+          <w:i/>
+          <w:rtl/>
+        </w:rPr>
+      </w:pPr>
+    </w:p>
+    <w:p>
+      <w:pPr>
+        <w:rPr>
+          <w:rFonts w:eastAsiaTheme="minorEastAsia"/>
+          <w:i/>
+          <w:rtl/>
+        </w:rPr>
+      </w:pPr>
+      <w:r>
+        <w:rPr>
+          <w:rFonts w:eastAsiaTheme="minorEastAsia" w:hint="cs"/>
+          <w:i/>
+          <w:rtl/>
+        </w:rPr>
+        <w:t>ניתן לראות כי אכן הפתרון הראשון מקבל תוצאה עם עלות זמן נמוכה יותר, וכי הפתרון השני מקבל תוצאה עם עלות כסף נמוכה יותר.</w:t>
+      </w:r>
+    </w:p>
+    <w:p>
+      <w:pPr>
+        <w:rPr>
+          <w:rFonts w:eastAsiaTheme="minorEastAsia"/>
+          <w:i/>
+          <w:rtl/>
+        </w:rPr>
+      </w:pPr>
+    </w:p>
+    <w:p>
+      <w:pPr>
+        <w:rPr>
+          <w:rFonts w:eastAsiaTheme="minorEastAsia"/>
+          <w:b/>
+          <w:bCs/>
+          <w:i/>
+          <w:rtl/>
+        </w:rPr>
+      </w:pPr>
+      <w:r>
+        <w:rPr>
+          <w:rFonts w:eastAsiaTheme="minorEastAsia" w:hint="cs"/>
+          <w:b/>
+          <w:bCs/>
+          <w:i/>
+          <w:rtl/>
+        </w:rPr>
+        <w:t>תרגיל 30</w:t>
+      </w:r>
+    </w:p>
+    <w:p>
+      <w:pPr>
+        <w:rPr>
+          <w:rFonts w:eastAsiaTheme="minorEastAsia"/>
+          <w:b/>
+          <w:bCs/>
+          <w:i/>
+          <w:rtl/>
+        </w:rPr>
+      </w:pPr>
+    </w:p>
+    <w:p>
+      <w:pPr>
+        <w:rPr>
+          <w:rFonts w:eastAsiaTheme="minorEastAsia"/>
+          <w:b/>
+          <w:bCs/>
+          <w:i/>
+        </w:rPr>
+      </w:pPr>
       <w:bookmarkStart w:id="0" w:name="_GoBack"/>
       <w:bookmarkEnd w:id="0"/>
+    </w:p>
+    <w:p>
+      <w:pPr>
+        <w:bidi w:val="0"/>
+        <w:rPr>
+          <w:rFonts w:eastAsiaTheme="minorEastAsia"/>
+          <w:i/>
+        </w:rPr>
+      </w:pPr>
+      <w:r>
+        <w:rPr>
+          <w:rFonts w:eastAsiaTheme="minorEastAsia"/>
+          <w:i/>
+        </w:rPr>
+        <w:br w:type="page"/>
+      </w:r>
+    </w:p>
+    <w:p>
+      <w:pPr>
+        <w:rPr>
+          <w:rFonts w:eastAsiaTheme="minorEastAsia"/>
+          <w:b/>
+          <w:bCs/>
+          <w:i/>
+          <w:rtl/>
+        </w:rPr>
+      </w:pPr>
+      <w:r>
+        <w:rPr>
+          <w:rFonts w:eastAsiaTheme="minorEastAsia" w:hint="cs"/>
+          <w:b/>
+          <w:bCs/>
+          <w:i/>
+          <w:rtl/>
+        </w:rPr>
+        <w:lastRenderedPageBreak/>
+        <w:t>תרגיל 33</w:t>
+      </w:r>
+    </w:p>
+    <w:p>
+      <w:pPr>
+        <w:autoSpaceDE w:val="0"/>
+        <w:autoSpaceDN w:val="0"/>
+        <w:bidi w:val="0"/>
+        <w:adjustRightInd w:val="0"/>
+        <w:spacing w:after="0" w:line="240" w:lineRule="auto"/>
+        <w:rPr>
+          <w:rFonts w:ascii="Courier New" w:hAnsi="Courier New" w:cs="Courier New"/>
+          <w:color w:val="000000"/>
+          <w:sz w:val="20"/>
+          <w:szCs w:val="20"/>
+          <w:highlight w:val="white"/>
+        </w:rPr>
+      </w:pPr>
+      <w:r>
+        <w:rPr>
+          <w:rFonts w:ascii="Courier New" w:hAnsi="Courier New" w:cs="Courier New"/>
+          <w:color w:val="000000"/>
+          <w:sz w:val="20"/>
+          <w:szCs w:val="20"/>
+          <w:highlight w:val="white"/>
+        </w:rPr>
+        <w:t>Solve the truck deliveries problem (moderate input, distance objective, using A*eps, use non-acceptable heuristic as focal heuristic).</w:t>
+      </w:r>
+    </w:p>
+    <w:p>
+      <w:pPr>
+        <w:autoSpaceDE w:val="0"/>
+        <w:autoSpaceDN w:val="0"/>
+        <w:bidi w:val="0"/>
+        <w:adjustRightInd w:val="0"/>
+        <w:spacing w:after="0" w:line="240" w:lineRule="auto"/>
+        <w:rPr>
+          <w:rFonts w:ascii="Courier New" w:hAnsi="Courier New" w:cs="Courier New"/>
+          <w:color w:val="000000"/>
+          <w:sz w:val="20"/>
+          <w:szCs w:val="20"/>
+          <w:highlight w:val="white"/>
+        </w:rPr>
+      </w:pPr>
+      <w:r>
+        <w:rPr>
+          <w:rFonts w:ascii="Courier New" w:hAnsi="Courier New" w:cs="Courier New"/>
+          <w:color w:val="000000"/>
+          <w:sz w:val="20"/>
+          <w:szCs w:val="20"/>
+          <w:highlight w:val="white"/>
+        </w:rPr>
+        <w:t>Deliveries(</w:t>
+      </w:r>
+      <w:proofErr w:type="spellStart"/>
+      <w:r>
+        <w:rPr>
+          <w:rFonts w:ascii="Courier New" w:hAnsi="Courier New" w:cs="Courier New"/>
+          <w:color w:val="000000"/>
+          <w:sz w:val="20"/>
+          <w:szCs w:val="20"/>
+          <w:highlight w:val="white"/>
+        </w:rPr>
+        <w:t>moderate_delivery</w:t>
+      </w:r>
+      <w:proofErr w:type="spellEnd"/>
+      <w:r>
+        <w:rPr>
+          <w:rFonts w:ascii="Courier New" w:hAnsi="Courier New" w:cs="Courier New"/>
+          <w:color w:val="000000"/>
+          <w:sz w:val="20"/>
+          <w:szCs w:val="20"/>
+          <w:highlight w:val="white"/>
+        </w:rPr>
+        <w:t>(8):Distance)   A* (h=</w:t>
+      </w:r>
+      <w:proofErr w:type="spellStart"/>
+      <w:r>
+        <w:rPr>
+          <w:rFonts w:ascii="Courier New" w:hAnsi="Courier New" w:cs="Courier New"/>
+          <w:color w:val="000000"/>
+          <w:sz w:val="20"/>
+          <w:szCs w:val="20"/>
+          <w:highlight w:val="white"/>
+        </w:rPr>
+        <w:t>TruckDeliveriesMSTAirDist</w:t>
+      </w:r>
+      <w:proofErr w:type="spellEnd"/>
+      <w:r>
+        <w:rPr>
+          <w:rFonts w:ascii="Courier New" w:hAnsi="Courier New" w:cs="Courier New"/>
+          <w:color w:val="000000"/>
+          <w:sz w:val="20"/>
+          <w:szCs w:val="20"/>
+          <w:highlight w:val="white"/>
+        </w:rPr>
+        <w:t xml:space="preserve">, w=0.500)   time:  10.58   #dev: 6376    |space|: 9045     </w:t>
+      </w:r>
+      <w:proofErr w:type="spellStart"/>
+      <w:r>
+        <w:rPr>
+          <w:rFonts w:ascii="Courier New" w:hAnsi="Courier New" w:cs="Courier New"/>
+          <w:color w:val="000000"/>
+          <w:sz w:val="20"/>
+          <w:szCs w:val="20"/>
+          <w:highlight w:val="white"/>
+        </w:rPr>
+        <w:t>total_g_cost</w:t>
+      </w:r>
+      <w:proofErr w:type="spellEnd"/>
+      <w:r>
+        <w:rPr>
+          <w:rFonts w:ascii="Courier New" w:hAnsi="Courier New" w:cs="Courier New"/>
+          <w:color w:val="000000"/>
+          <w:sz w:val="20"/>
+          <w:szCs w:val="20"/>
+          <w:highlight w:val="white"/>
+        </w:rPr>
+        <w:t xml:space="preserve">: 65062.81195   </w:t>
+      </w:r>
+      <w:proofErr w:type="spellStart"/>
+      <w:r>
+        <w:rPr>
+          <w:rFonts w:ascii="Courier New" w:hAnsi="Courier New" w:cs="Courier New"/>
+          <w:color w:val="000000"/>
+          <w:sz w:val="20"/>
+          <w:szCs w:val="20"/>
+          <w:highlight w:val="white"/>
+        </w:rPr>
+        <w:t>total_cost</w:t>
+      </w:r>
+      <w:proofErr w:type="spellEnd"/>
+      <w:r>
+        <w:rPr>
+          <w:rFonts w:ascii="Courier New" w:hAnsi="Courier New" w:cs="Courier New"/>
+          <w:color w:val="000000"/>
+          <w:sz w:val="20"/>
+          <w:szCs w:val="20"/>
+          <w:highlight w:val="white"/>
+        </w:rPr>
+        <w:t xml:space="preserve">: </w:t>
+      </w:r>
+      <w:proofErr w:type="spellStart"/>
+      <w:r>
+        <w:rPr>
+          <w:rFonts w:ascii="Courier New" w:hAnsi="Courier New" w:cs="Courier New"/>
+          <w:color w:val="000000"/>
+          <w:sz w:val="20"/>
+          <w:szCs w:val="20"/>
+          <w:highlight w:val="white"/>
+        </w:rPr>
+        <w:t>DeliveryCost</w:t>
+      </w:r>
+      <w:proofErr w:type="spellEnd"/>
+      <w:r>
+        <w:rPr>
+          <w:rFonts w:ascii="Courier New" w:hAnsi="Courier New" w:cs="Courier New"/>
+          <w:color w:val="000000"/>
+          <w:sz w:val="20"/>
+          <w:szCs w:val="20"/>
+          <w:highlight w:val="white"/>
+        </w:rPr>
+        <w:t>(</w:t>
+      </w:r>
+      <w:proofErr w:type="spellStart"/>
+      <w:r>
+        <w:rPr>
+          <w:rFonts w:ascii="Courier New" w:hAnsi="Courier New" w:cs="Courier New"/>
+          <w:color w:val="000000"/>
+          <w:sz w:val="20"/>
+          <w:szCs w:val="20"/>
+          <w:highlight w:val="white"/>
+        </w:rPr>
+        <w:t>dist</w:t>
+      </w:r>
+      <w:proofErr w:type="spellEnd"/>
+      <w:r>
+        <w:rPr>
+          <w:rFonts w:ascii="Courier New" w:hAnsi="Courier New" w:cs="Courier New"/>
+          <w:color w:val="000000"/>
+          <w:sz w:val="20"/>
+          <w:szCs w:val="20"/>
+          <w:highlight w:val="white"/>
+        </w:rPr>
+        <w:t xml:space="preserve">=  65062.812 meter, time=     42.946 minutes, money=    210.589 </w:t>
+      </w:r>
+      <w:proofErr w:type="spellStart"/>
+      <w:r>
+        <w:rPr>
+          <w:rFonts w:ascii="Courier New" w:hAnsi="Courier New" w:cs="Courier New"/>
+          <w:color w:val="000000"/>
+          <w:sz w:val="20"/>
+          <w:szCs w:val="20"/>
+          <w:highlight w:val="white"/>
+        </w:rPr>
+        <w:t>nis</w:t>
+      </w:r>
+      <w:proofErr w:type="spellEnd"/>
+      <w:r>
+        <w:rPr>
+          <w:rFonts w:ascii="Courier New" w:hAnsi="Courier New" w:cs="Courier New"/>
+          <w:color w:val="000000"/>
+          <w:sz w:val="20"/>
+          <w:szCs w:val="20"/>
+          <w:highlight w:val="white"/>
+        </w:rPr>
+        <w:t xml:space="preserve">)   |path|: 17    </w:t>
+      </w:r>
+    </w:p>
+    <w:p>
+      <w:pPr>
+        <w:autoSpaceDE w:val="0"/>
+        <w:autoSpaceDN w:val="0"/>
+        <w:bidi w:val="0"/>
+        <w:adjustRightInd w:val="0"/>
+        <w:spacing w:after="0" w:line="240" w:lineRule="auto"/>
+        <w:rPr>
+          <w:rFonts w:ascii="Courier New" w:hAnsi="Courier New" w:cs="Courier New"/>
+          <w:color w:val="000000"/>
+          <w:sz w:val="20"/>
+          <w:szCs w:val="20"/>
+          <w:highlight w:val="white"/>
+        </w:rPr>
+      </w:pPr>
+    </w:p>
+    <w:p>
+      <w:pPr>
+        <w:autoSpaceDE w:val="0"/>
+        <w:autoSpaceDN w:val="0"/>
+        <w:bidi w:val="0"/>
+        <w:adjustRightInd w:val="0"/>
+        <w:spacing w:after="0" w:line="240" w:lineRule="auto"/>
+        <w:rPr>
+          <w:rFonts w:ascii="Courier New" w:hAnsi="Courier New" w:cs="Courier New"/>
+          <w:color w:val="000000"/>
+          <w:sz w:val="20"/>
+          <w:szCs w:val="20"/>
+          <w:highlight w:val="white"/>
+        </w:rPr>
+      </w:pPr>
+      <w:r>
+        <w:rPr>
+          <w:rFonts w:ascii="Courier New" w:hAnsi="Courier New" w:cs="Courier New"/>
+          <w:color w:val="000000"/>
+          <w:sz w:val="20"/>
+          <w:szCs w:val="20"/>
+          <w:highlight w:val="white"/>
+        </w:rPr>
+        <w:t>Deliveries(</w:t>
+      </w:r>
+      <w:proofErr w:type="spellStart"/>
+      <w:r>
+        <w:rPr>
+          <w:rFonts w:ascii="Courier New" w:hAnsi="Courier New" w:cs="Courier New"/>
+          <w:color w:val="000000"/>
+          <w:sz w:val="20"/>
+          <w:szCs w:val="20"/>
+          <w:highlight w:val="white"/>
+        </w:rPr>
+        <w:t>moderate_delivery</w:t>
+      </w:r>
+      <w:proofErr w:type="spellEnd"/>
+      <w:r>
+        <w:rPr>
+          <w:rFonts w:ascii="Courier New" w:hAnsi="Courier New" w:cs="Courier New"/>
+          <w:color w:val="000000"/>
+          <w:sz w:val="20"/>
+          <w:szCs w:val="20"/>
+          <w:highlight w:val="white"/>
+        </w:rPr>
+        <w:t>(8):Distance)   A*eps (h=</w:t>
+      </w:r>
+      <w:proofErr w:type="spellStart"/>
+      <w:r>
+        <w:rPr>
+          <w:rFonts w:ascii="Courier New" w:hAnsi="Courier New" w:cs="Courier New"/>
+          <w:color w:val="000000"/>
+          <w:sz w:val="20"/>
+          <w:szCs w:val="20"/>
+          <w:highlight w:val="white"/>
+        </w:rPr>
+        <w:t>TruckDeliveriesMSTAirDist</w:t>
+      </w:r>
+      <w:proofErr w:type="spellEnd"/>
+      <w:r>
+        <w:rPr>
+          <w:rFonts w:ascii="Courier New" w:hAnsi="Courier New" w:cs="Courier New"/>
+          <w:color w:val="000000"/>
+          <w:sz w:val="20"/>
+          <w:szCs w:val="20"/>
+          <w:highlight w:val="white"/>
+        </w:rPr>
+        <w:t xml:space="preserve">, w=0.500)   time:  58.33   #dev: 6339    |space|: 9025     </w:t>
+      </w:r>
+      <w:proofErr w:type="spellStart"/>
+      <w:r>
+        <w:rPr>
+          <w:rFonts w:ascii="Courier New" w:hAnsi="Courier New" w:cs="Courier New"/>
+          <w:color w:val="000000"/>
+          <w:sz w:val="20"/>
+          <w:szCs w:val="20"/>
+          <w:highlight w:val="white"/>
+        </w:rPr>
+        <w:t>total_g_cost</w:t>
+      </w:r>
+      <w:proofErr w:type="spellEnd"/>
+      <w:r>
+        <w:rPr>
+          <w:rFonts w:ascii="Courier New" w:hAnsi="Courier New" w:cs="Courier New"/>
+          <w:color w:val="000000"/>
+          <w:sz w:val="20"/>
+          <w:szCs w:val="20"/>
+          <w:highlight w:val="white"/>
+        </w:rPr>
+        <w:t xml:space="preserve">: 65062.81195   </w:t>
+      </w:r>
+      <w:proofErr w:type="spellStart"/>
+      <w:r>
+        <w:rPr>
+          <w:rFonts w:ascii="Courier New" w:hAnsi="Courier New" w:cs="Courier New"/>
+          <w:color w:val="000000"/>
+          <w:sz w:val="20"/>
+          <w:szCs w:val="20"/>
+          <w:highlight w:val="white"/>
+        </w:rPr>
+        <w:t>total_cost</w:t>
+      </w:r>
+      <w:proofErr w:type="spellEnd"/>
+      <w:r>
+        <w:rPr>
+          <w:rFonts w:ascii="Courier New" w:hAnsi="Courier New" w:cs="Courier New"/>
+          <w:color w:val="000000"/>
+          <w:sz w:val="20"/>
+          <w:szCs w:val="20"/>
+          <w:highlight w:val="white"/>
+        </w:rPr>
+        <w:t xml:space="preserve">: </w:t>
+      </w:r>
+      <w:proofErr w:type="spellStart"/>
+      <w:r>
+        <w:rPr>
+          <w:rFonts w:ascii="Courier New" w:hAnsi="Courier New" w:cs="Courier New"/>
+          <w:color w:val="000000"/>
+          <w:sz w:val="20"/>
+          <w:szCs w:val="20"/>
+          <w:highlight w:val="white"/>
+        </w:rPr>
+        <w:t>DeliveryCost</w:t>
+      </w:r>
+      <w:proofErr w:type="spellEnd"/>
+      <w:r>
+        <w:rPr>
+          <w:rFonts w:ascii="Courier New" w:hAnsi="Courier New" w:cs="Courier New"/>
+          <w:color w:val="000000"/>
+          <w:sz w:val="20"/>
+          <w:szCs w:val="20"/>
+          <w:highlight w:val="white"/>
+        </w:rPr>
+        <w:t>(</w:t>
+      </w:r>
+      <w:proofErr w:type="spellStart"/>
+      <w:r>
+        <w:rPr>
+          <w:rFonts w:ascii="Courier New" w:hAnsi="Courier New" w:cs="Courier New"/>
+          <w:color w:val="000000"/>
+          <w:sz w:val="20"/>
+          <w:szCs w:val="20"/>
+          <w:highlight w:val="white"/>
+        </w:rPr>
+        <w:t>dist</w:t>
+      </w:r>
+      <w:proofErr w:type="spellEnd"/>
+      <w:r>
+        <w:rPr>
+          <w:rFonts w:ascii="Courier New" w:hAnsi="Courier New" w:cs="Courier New"/>
+          <w:color w:val="000000"/>
+          <w:sz w:val="20"/>
+          <w:szCs w:val="20"/>
+          <w:highlight w:val="white"/>
+        </w:rPr>
+        <w:t xml:space="preserve">=  65062.812 meter, time=     42.946 minutes, money=    210.589 </w:t>
+      </w:r>
+      <w:proofErr w:type="spellStart"/>
+      <w:r>
+        <w:rPr>
+          <w:rFonts w:ascii="Courier New" w:hAnsi="Courier New" w:cs="Courier New"/>
+          <w:color w:val="000000"/>
+          <w:sz w:val="20"/>
+          <w:szCs w:val="20"/>
+          <w:highlight w:val="white"/>
+        </w:rPr>
+        <w:t>nis</w:t>
+      </w:r>
+      <w:proofErr w:type="spellEnd"/>
+      <w:r>
+        <w:rPr>
+          <w:rFonts w:ascii="Courier New" w:hAnsi="Courier New" w:cs="Courier New"/>
+          <w:color w:val="000000"/>
+          <w:sz w:val="20"/>
+          <w:szCs w:val="20"/>
+          <w:highlight w:val="white"/>
+        </w:rPr>
+        <w:t xml:space="preserve">)   |path|: 17    </w:t>
+      </w:r>
+    </w:p>
+    <w:p>
+      <w:pPr>
+        <w:rPr>
+          <w:rFonts w:eastAsiaTheme="minorEastAsia"/>
+          <w:i/>
+          <w:rtl/>
+        </w:rPr>
+      </w:pPr>
+    </w:p>
+    <w:p>
+      <w:pPr>
+        <w:rPr>
+          <w:rFonts w:eastAsiaTheme="minorEastAsia"/>
+          <w:i/>
+          <w:rtl/>
+        </w:rPr>
+      </w:pPr>
+      <w:r>
+        <w:rPr>
+          <w:rFonts w:eastAsiaTheme="minorEastAsia" w:hint="cs"/>
+          <w:i/>
+          <w:rtl/>
+        </w:rPr>
+        <w:t xml:space="preserve">ניתן לראות כי אכן חסכנו בפיתוחים, יש הבדל של 37 צמתים בפיתוח לטובת הפתרון שמשתמש בשתי </w:t>
+      </w:r>
+      <w:proofErr w:type="spellStart"/>
+      <w:r>
+        <w:rPr>
+          <w:rFonts w:eastAsiaTheme="minorEastAsia" w:hint="cs"/>
+          <w:i/>
+          <w:rtl/>
+        </w:rPr>
+        <w:t>ההיוריסטיקות</w:t>
+      </w:r>
+      <w:proofErr w:type="spellEnd"/>
+      <w:r>
+        <w:rPr>
+          <w:rFonts w:eastAsiaTheme="minorEastAsia" w:hint="cs"/>
+          <w:i/>
+          <w:rtl/>
+        </w:rPr>
+        <w:t>.</w:t>
+      </w:r>
+    </w:p>
+    <w:p>
+      <w:pPr>
+        <w:rPr>
+          <w:rFonts w:eastAsiaTheme="minorEastAsia" w:hint="cs"/>
+          <w:i/>
+          <w:rtl/>
+        </w:rPr>
+      </w:pPr>
+      <w:r>
+        <w:rPr>
+          <w:rFonts w:eastAsiaTheme="minorEastAsia" w:hint="cs"/>
+          <w:i/>
+          <w:rtl/>
+        </w:rPr>
+        <w:t>הציפייה שלנו לחסכון בפיתוח צמתים נבעה מכך שאנו מוסיפים מידע נוסף למערכת שלנו.</w:t>
+      </w:r>
+      <w:r>
+        <w:rPr>
+          <w:rFonts w:eastAsiaTheme="minorEastAsia"/>
+          <w:i/>
+          <w:rtl/>
+        </w:rPr>
+        <w:br/>
+      </w:r>
+      <w:r>
+        <w:rPr>
+          <w:rFonts w:eastAsiaTheme="minorEastAsia" w:hint="cs"/>
+          <w:i/>
+          <w:rtl/>
+        </w:rPr>
+        <w:t xml:space="preserve">בנוסף, אפשרנו לפתח צמתים שאינם הצמתים </w:t>
+      </w:r>
+      <w:proofErr w:type="spellStart"/>
+      <w:r>
+        <w:rPr>
+          <w:rFonts w:eastAsiaTheme="minorEastAsia" w:hint="cs"/>
+          <w:i/>
+          <w:rtl/>
+        </w:rPr>
+        <w:t>המינימלים</w:t>
+      </w:r>
+      <w:proofErr w:type="spellEnd"/>
+      <w:r>
+        <w:rPr>
+          <w:rFonts w:eastAsiaTheme="minorEastAsia" w:hint="cs"/>
+          <w:i/>
+          <w:rtl/>
+        </w:rPr>
+        <w:t xml:space="preserve">, כלומר אפשרו </w:t>
+      </w:r>
+      <w:r>
+        <w:rPr>
+          <w:rFonts w:eastAsiaTheme="minorEastAsia" w:hint="cs"/>
+          <w:i/>
+          <w:rtl/>
+        </w:rPr>
+        <w:t>ל</w:t>
+      </w:r>
+      <w:r>
+        <w:rPr>
+          <w:rFonts w:eastAsiaTheme="minorEastAsia" w:hint="cs"/>
+          <w:i/>
+        </w:rPr>
+        <w:t>COST</w:t>
+      </w:r>
+      <w:r>
+        <w:rPr>
+          <w:rFonts w:eastAsiaTheme="minorEastAsia" w:hint="cs"/>
+          <w:i/>
+          <w:rtl/>
+        </w:rPr>
+        <w:t xml:space="preserve"> לצאת מנקודות עוקף או בורות בהן לא </w:t>
+      </w:r>
+      <w:r>
+        <w:rPr>
+          <w:rFonts w:eastAsiaTheme="minorEastAsia" w:hint="cs"/>
+          <w:i/>
+          <w:rtl/>
+        </w:rPr>
+        <w:t>יכלנו</w:t>
+      </w:r>
+      <w:r>
+        <w:rPr>
+          <w:rFonts w:eastAsiaTheme="minorEastAsia" w:hint="cs"/>
+          <w:i/>
+          <w:rtl/>
+        </w:rPr>
+        <w:t xml:space="preserve"> להתקדם</w:t>
+      </w:r>
+      <w:r>
+        <w:rPr>
+          <w:rFonts w:eastAsiaTheme="minorEastAsia" w:hint="cs"/>
+          <w:i/>
+          <w:rtl/>
+        </w:rPr>
+        <w:t>,</w:t>
+      </w:r>
+      <w:r>
+        <w:rPr>
+          <w:rFonts w:eastAsiaTheme="minorEastAsia" w:hint="cs"/>
+          <w:i/>
+          <w:rtl/>
+        </w:rPr>
+        <w:t xml:space="preserve"> בנוסף </w:t>
+      </w:r>
+      <w:r>
+        <w:rPr>
+          <w:rFonts w:eastAsiaTheme="minorEastAsia" w:hint="cs"/>
+          <w:i/>
+          <w:rtl/>
+        </w:rPr>
+        <w:t>ההנחה שלנו היא כי ייתכן שמזעור הזמן יוביל בנוסף למזעור של הכסף</w:t>
+      </w:r>
+      <w:r>
+        <w:rPr>
+          <w:rFonts w:eastAsiaTheme="minorEastAsia" w:hint="cs"/>
+          <w:i/>
+          <w:rtl/>
+        </w:rPr>
+        <w:t>, כלומר ננסה לצאת מהעוקף או מהבור על ידי התקדמות לכיוון הממזער את הזמן</w:t>
+      </w:r>
+      <w:r>
+        <w:rPr>
+          <w:rFonts w:eastAsiaTheme="minorEastAsia" w:hint="cs"/>
+          <w:i/>
+          <w:rtl/>
+        </w:rPr>
+        <w:t>.</w:t>
+      </w:r>
+      <w:r>
+        <w:rPr>
+          <w:rFonts w:eastAsiaTheme="minorEastAsia"/>
+          <w:i/>
+          <w:rtl/>
+        </w:rPr>
+        <w:br/>
+      </w:r>
     </w:p>
     <w:sectPr>
       <w:pgSz w:w="11906" w:h="16838"/>

</xml_diff>

<commit_message>
added question 3 to the report and changed the mst to calculate the sum manually
</commit_message>
<xml_diff>
--- a/דוח.docx
+++ b/דוח.docx
@@ -603,13 +603,8 @@
               </w:rPr>
             </w:pPr>
             <w:r>
-              <w:t>#</w:t>
+              <w:t>#possiblePaths</w:t>
             </w:r>
-            <w:proofErr w:type="spellStart"/>
-            <w:r>
-              <w:t>possiblePaths</w:t>
-            </w:r>
-            <w:proofErr w:type="spellEnd"/>
           </w:p>
         </w:tc>
         <w:tc>
@@ -1522,39 +1517,7 @@
           <w:rFonts w:hint="cs"/>
           <w:rtl/>
         </w:rPr>
-        <w:t xml:space="preserve">על פי הגדרת האופרטורים האפשריים, ניתן לעבור </w:t>
-      </w:r>
-      <w:proofErr w:type="spellStart"/>
-      <w:r>
-        <w:rPr>
-          <w:rFonts w:hint="cs"/>
-          <w:rtl/>
-        </w:rPr>
-        <w:t>לנק</w:t>
-      </w:r>
-      <w:proofErr w:type="spellEnd"/>
-      <w:r>
-        <w:rPr>
-          <w:rFonts w:hint="cs"/>
-          <w:rtl/>
-        </w:rPr>
-        <w:t xml:space="preserve">' איסוף כלשהי, אם לא אספנו את החבילה בעבר (כלומר, אם לא ביקרנו בנק' זו) וניתן לעבור </w:t>
-      </w:r>
-      <w:proofErr w:type="spellStart"/>
-      <w:r>
-        <w:rPr>
-          <w:rFonts w:hint="cs"/>
-          <w:rtl/>
-        </w:rPr>
-        <w:t>לנק</w:t>
-      </w:r>
-      <w:proofErr w:type="spellEnd"/>
-      <w:r>
-        <w:rPr>
-          <w:rFonts w:hint="cs"/>
-          <w:rtl/>
-        </w:rPr>
-        <w:t>' הורדה כלשהי, רק אם החבילה המתאימה נמצאת במשאית (אחרי שעוברים את נק' ההורדה בהכרח החבילה הורדה מהמשאית, כלומר לא ניתן לבקר בנק' זו שוב).</w:t>
+        <w:t>על פי הגדרת האופרטורים האפשריים, ניתן לעבור לנק' איסוף כלשהי, אם לא אספנו את החבילה בעבר (כלומר, אם לא ביקרנו בנק' זו) וניתן לעבור לנק' הורדה כלשהי, רק אם החבילה המתאימה נמצאת במשאית (אחרי שעוברים את נק' ההורדה בהכרח החבילה הורדה מהמשאית, כלומר לא ניתן לבקר בנק' זו שוב).</w:t>
       </w:r>
       <w:r>
         <w:rPr>
@@ -1596,14 +1559,12 @@
         </w:rPr>
         <w:t xml:space="preserve"> אזי הערך של </w:t>
       </w:r>
-      <w:proofErr w:type="spellStart"/>
       <w:r>
         <w:rPr>
           <w:rFonts w:eastAsiaTheme="minorEastAsia"/>
         </w:rPr>
         <w:t>curLoc</w:t>
       </w:r>
-      <w:proofErr w:type="spellEnd"/>
       <w:r>
         <w:rPr>
           <w:rFonts w:eastAsiaTheme="minorEastAsia" w:hint="cs"/>
@@ -1857,7 +1818,7 @@
     <w:p>
       <w:pPr>
         <w:rPr>
-          <w:rFonts w:eastAsiaTheme="minorEastAsia" w:hint="cs"/>
+          <w:rFonts w:eastAsiaTheme="minorEastAsia"/>
           <w:rtl/>
         </w:rPr>
       </w:pPr>
@@ -2275,14 +2236,12 @@
         </w:rPr>
         <w:t xml:space="preserve"> ייתכנו </w:t>
       </w:r>
-      <w:proofErr w:type="spellStart"/>
       <w:r>
         <w:rPr>
           <w:rFonts w:eastAsiaTheme="minorEastAsia"/>
         </w:rPr>
         <w:t>d+p</w:t>
       </w:r>
-      <w:proofErr w:type="spellEnd"/>
       <w:r>
         <w:rPr>
           <w:rFonts w:eastAsiaTheme="minorEastAsia" w:hint="cs"/>
@@ -2290,14 +2249,12 @@
         </w:rPr>
         <w:t xml:space="preserve"> אפשרויות לערך של </w:t>
       </w:r>
-      <w:proofErr w:type="spellStart"/>
       <w:r>
         <w:rPr>
           <w:rFonts w:eastAsiaTheme="minorEastAsia"/>
         </w:rPr>
         <w:t>curLoc</w:t>
       </w:r>
-      <w:proofErr w:type="spellEnd"/>
       <w:r>
         <w:rPr>
           <w:rFonts w:eastAsiaTheme="minorEastAsia" w:hint="cs"/>
@@ -2305,14 +2262,12 @@
         </w:rPr>
         <w:t xml:space="preserve">, מפני שעל פי הגדרת המצבים, </w:t>
       </w:r>
-      <w:proofErr w:type="spellStart"/>
       <w:r>
         <w:rPr>
           <w:rFonts w:eastAsiaTheme="minorEastAsia"/>
         </w:rPr>
         <w:t>curLoc</w:t>
       </w:r>
-      <w:proofErr w:type="spellEnd"/>
       <w:r>
         <w:rPr>
           <w:rFonts w:eastAsiaTheme="minorEastAsia" w:hint="cs"/>
@@ -2583,21 +2538,59 @@
         <w:rPr>
           <w:rFonts w:eastAsiaTheme="minorEastAsia"/>
         </w:rPr>
-        <w:t>(</w:t>
-      </w:r>
-      <w:proofErr w:type="spellStart"/>
-      <w:r>
-        <w:rPr>
-          <w:rFonts w:eastAsiaTheme="minorEastAsia"/>
-        </w:rPr>
-        <w:t>c,L,D</w:t>
-      </w:r>
-      <w:proofErr w:type="spellEnd"/>
-      <w:r>
-        <w:rPr>
-          <w:rFonts w:eastAsiaTheme="minorEastAsia"/>
-        </w:rPr>
-        <w:t xml:space="preserve">) </w:t>
+        <w:t xml:space="preserve">(c,L,D) </w:t>
+      </w:r>
+      <w:r>
+        <w:rPr>
+          <w:rFonts w:eastAsiaTheme="minorEastAsia" w:hint="cs"/>
+          <w:rtl/>
+        </w:rPr>
+        <w:t xml:space="preserve"> כאשר בה"כ נניח כי </w:t>
+      </w:r>
+      <w:r>
+        <w:rPr>
+          <w:rFonts w:eastAsiaTheme="minorEastAsia"/>
+        </w:rPr>
+        <w:t>c</w:t>
+      </w:r>
+      <w:r>
+        <w:rPr>
+          <w:rFonts w:eastAsiaTheme="minorEastAsia" w:hint="cs"/>
+          <w:rtl/>
+        </w:rPr>
+        <w:t xml:space="preserve"> הינה נק' איסוף של חבילה ב </w:t>
+      </w:r>
+      <w:r>
+        <w:rPr>
+          <w:rFonts w:eastAsiaTheme="minorEastAsia" w:hint="cs"/>
+        </w:rPr>
+        <w:t>L</w:t>
+      </w:r>
+      <w:r>
+        <w:rPr>
+          <w:rFonts w:eastAsiaTheme="minorEastAsia" w:hint="cs"/>
+          <w:rtl/>
+        </w:rPr>
+        <w:t xml:space="preserve">. נוכל להגיע למצב זה מהמצב ההתחלתי בכך שתחילה נאסוף את כל החבילות שנמצאות ב </w:t>
+      </w:r>
+      <w:r>
+        <w:rPr>
+          <w:rFonts w:eastAsiaTheme="minorEastAsia" w:hint="cs"/>
+        </w:rPr>
+        <w:t>D</w:t>
+      </w:r>
+      <w:r>
+        <w:rPr>
+          <w:rFonts w:eastAsiaTheme="minorEastAsia" w:hint="cs"/>
+          <w:rtl/>
+        </w:rPr>
+        <w:t xml:space="preserve"> , לאחר מכן נוריד את כל החבילות בנק' ההורדה שלהן, כעת מתקיים כי אנחנו במצב </w:t>
+      </w:r>
+      <w:r>
+        <w:rPr>
+          <w:rFonts w:eastAsiaTheme="minorEastAsia"/>
+        </w:rPr>
+        <w:t>(a,0,D)</w:t>
       </w:r>
       <w:r>
         <w:rPr>
@@ -2606,21 +2599,44 @@
         </w:rPr>
         <w:t xml:space="preserve"> כאשר </w:t>
       </w:r>
-      <w:proofErr w:type="spellStart"/>
-      <w:r>
-        <w:rPr>
-          <w:rFonts w:eastAsiaTheme="minorEastAsia" w:hint="cs"/>
-          <w:rtl/>
-        </w:rPr>
-        <w:t>בה"כ</w:t>
-      </w:r>
-      <w:proofErr w:type="spellEnd"/>
-      <w:r>
-        <w:rPr>
-          <w:rFonts w:eastAsiaTheme="minorEastAsia" w:hint="cs"/>
-          <w:rtl/>
-        </w:rPr>
-        <w:t xml:space="preserve"> נניח כי </w:t>
+      <w:r>
+        <w:rPr>
+          <w:rFonts w:eastAsiaTheme="minorEastAsia"/>
+        </w:rPr>
+        <w:t>a</w:t>
+      </w:r>
+      <w:r>
+        <w:rPr>
+          <w:rFonts w:eastAsiaTheme="minorEastAsia" w:hint="cs"/>
+          <w:rtl/>
+        </w:rPr>
+        <w:t xml:space="preserve"> נק' כלשהי ו</w:t>
+      </w:r>
+      <w:r>
+        <w:rPr>
+          <w:rFonts w:eastAsiaTheme="minorEastAsia"/>
+        </w:rPr>
+        <w:t>Loaded</w:t>
+      </w:r>
+      <w:r>
+        <w:rPr>
+          <w:rFonts w:eastAsiaTheme="minorEastAsia" w:hint="cs"/>
+          <w:rtl/>
+        </w:rPr>
+        <w:t xml:space="preserve"> הינה קבוצה ריקה. לאחר מכן נאסוף את כל החבילות שנמצאות ב </w:t>
+      </w:r>
+      <w:r>
+        <w:rPr>
+          <w:rFonts w:eastAsiaTheme="minorEastAsia" w:hint="cs"/>
+        </w:rPr>
+        <w:t>L</w:t>
+      </w:r>
+      <w:r>
+        <w:rPr>
+          <w:rFonts w:eastAsiaTheme="minorEastAsia" w:hint="cs"/>
+          <w:rtl/>
+        </w:rPr>
+        <w:t xml:space="preserve"> כך שהחבילה האחרונה שנאסוף היא החבילה בנק' </w:t>
       </w:r>
       <w:r>
         <w:rPr>
@@ -2633,97 +2649,6 @@
           <w:rFonts w:eastAsiaTheme="minorEastAsia" w:hint="cs"/>
           <w:rtl/>
         </w:rPr>
-        <w:t xml:space="preserve"> הינה נק' איסוף של חבילה ב </w:t>
-      </w:r>
-      <w:r>
-        <w:rPr>
-          <w:rFonts w:eastAsiaTheme="minorEastAsia" w:hint="cs"/>
-        </w:rPr>
-        <w:t>L</w:t>
-      </w:r>
-      <w:r>
-        <w:rPr>
-          <w:rFonts w:eastAsiaTheme="minorEastAsia" w:hint="cs"/>
-          <w:rtl/>
-        </w:rPr>
-        <w:t xml:space="preserve">. נוכל להגיע למצב זה מהמצב ההתחלתי בכך שתחילה נאסוף את כל החבילות שנמצאות ב </w:t>
-      </w:r>
-      <w:r>
-        <w:rPr>
-          <w:rFonts w:eastAsiaTheme="minorEastAsia" w:hint="cs"/>
-        </w:rPr>
-        <w:t>D</w:t>
-      </w:r>
-      <w:r>
-        <w:rPr>
-          <w:rFonts w:eastAsiaTheme="minorEastAsia" w:hint="cs"/>
-          <w:rtl/>
-        </w:rPr>
-        <w:t xml:space="preserve"> , לאחר מכן נוריד את כל החבילות בנק' ההורדה שלהן, כעת מתקיים כי אנחנו במצב </w:t>
-      </w:r>
-      <w:r>
-        <w:rPr>
-          <w:rFonts w:eastAsiaTheme="minorEastAsia"/>
-        </w:rPr>
-        <w:t>(a,0,D)</w:t>
-      </w:r>
-      <w:r>
-        <w:rPr>
-          <w:rFonts w:eastAsiaTheme="minorEastAsia" w:hint="cs"/>
-          <w:rtl/>
-        </w:rPr>
-        <w:t xml:space="preserve"> כאשר </w:t>
-      </w:r>
-      <w:r>
-        <w:rPr>
-          <w:rFonts w:eastAsiaTheme="minorEastAsia"/>
-        </w:rPr>
-        <w:t>a</w:t>
-      </w:r>
-      <w:r>
-        <w:rPr>
-          <w:rFonts w:eastAsiaTheme="minorEastAsia" w:hint="cs"/>
-          <w:rtl/>
-        </w:rPr>
-        <w:t xml:space="preserve"> נק' כלשהי ו</w:t>
-      </w:r>
-      <w:r>
-        <w:rPr>
-          <w:rFonts w:eastAsiaTheme="minorEastAsia"/>
-        </w:rPr>
-        <w:t>Loaded</w:t>
-      </w:r>
-      <w:r>
-        <w:rPr>
-          <w:rFonts w:eastAsiaTheme="minorEastAsia" w:hint="cs"/>
-          <w:rtl/>
-        </w:rPr>
-        <w:t xml:space="preserve"> הינה קבוצה ריקה. לאחר מכן נאסוף את כל החבילות שנמצאות ב </w:t>
-      </w:r>
-      <w:r>
-        <w:rPr>
-          <w:rFonts w:eastAsiaTheme="minorEastAsia" w:hint="cs"/>
-        </w:rPr>
-        <w:t>L</w:t>
-      </w:r>
-      <w:r>
-        <w:rPr>
-          <w:rFonts w:eastAsiaTheme="minorEastAsia" w:hint="cs"/>
-          <w:rtl/>
-        </w:rPr>
-        <w:t xml:space="preserve"> כך שהחבילה האחרונה שנאסוף היא החבילה בנק' </w:t>
-      </w:r>
-      <w:r>
-        <w:rPr>
-          <w:rFonts w:eastAsiaTheme="minorEastAsia"/>
-        </w:rPr>
-        <w:t>c</w:t>
-      </w:r>
-      <w:r>
-        <w:rPr>
-          <w:rFonts w:eastAsiaTheme="minorEastAsia" w:hint="cs"/>
-          <w:rtl/>
-        </w:rPr>
         <w:t xml:space="preserve"> .</w:t>
       </w:r>
       <w:r>
@@ -2744,21 +2669,7 @@
         <w:rPr>
           <w:rFonts w:eastAsiaTheme="minorEastAsia"/>
         </w:rPr>
-        <w:t>(</w:t>
-      </w:r>
-      <w:proofErr w:type="spellStart"/>
-      <w:r>
-        <w:rPr>
-          <w:rFonts w:eastAsiaTheme="minorEastAsia"/>
-        </w:rPr>
-        <w:t>c,L,D</w:t>
-      </w:r>
-      <w:proofErr w:type="spellEnd"/>
-      <w:r>
-        <w:rPr>
-          <w:rFonts w:eastAsiaTheme="minorEastAsia"/>
-        </w:rPr>
-        <w:t>)</w:t>
+        <w:t>(c,L,D)</w:t>
       </w:r>
       <w:r>
         <w:rPr>
@@ -2835,21 +2746,7 @@
         <w:rPr>
           <w:rFonts w:eastAsiaTheme="minorEastAsia"/>
         </w:rPr>
-        <w:t>(</w:t>
-      </w:r>
-      <w:proofErr w:type="spellStart"/>
-      <w:r>
-        <w:rPr>
-          <w:rFonts w:eastAsiaTheme="minorEastAsia"/>
-        </w:rPr>
-        <w:t>c,L,D</w:t>
-      </w:r>
-      <w:proofErr w:type="spellEnd"/>
-      <w:r>
-        <w:rPr>
-          <w:rFonts w:eastAsiaTheme="minorEastAsia"/>
-        </w:rPr>
-        <w:t>)</w:t>
+        <w:t>(c,L,D)</w:t>
       </w:r>
       <w:r>
         <w:rPr>
@@ -3110,21 +3007,7 @@
         <w:rPr>
           <w:rFonts w:eastAsiaTheme="minorEastAsia"/>
         </w:rPr>
-        <w:t>(</w:t>
-      </w:r>
-      <w:proofErr w:type="spellStart"/>
-      <w:r>
-        <w:rPr>
-          <w:rFonts w:eastAsiaTheme="minorEastAsia"/>
-        </w:rPr>
-        <w:t>c,L,D</w:t>
-      </w:r>
-      <w:proofErr w:type="spellEnd"/>
-      <w:r>
-        <w:rPr>
-          <w:rFonts w:eastAsiaTheme="minorEastAsia"/>
-        </w:rPr>
-        <w:t>)</w:t>
+        <w:t>(c,L,D)</w:t>
       </w:r>
       <w:r>
         <w:rPr>
@@ -3193,39 +3076,7 @@
           <w:rFonts w:eastAsiaTheme="minorEastAsia" w:hint="cs"/>
           <w:rtl/>
         </w:rPr>
-        <w:t xml:space="preserve">עבור כל חבילה שהורדנו, היה עלינו לעבור בשתי </w:t>
-      </w:r>
-      <w:proofErr w:type="spellStart"/>
-      <w:r>
-        <w:rPr>
-          <w:rFonts w:eastAsiaTheme="minorEastAsia" w:hint="cs"/>
-          <w:rtl/>
-        </w:rPr>
-        <w:t>נק</w:t>
-      </w:r>
-      <w:proofErr w:type="spellEnd"/>
-      <w:r>
-        <w:rPr>
-          <w:rFonts w:eastAsiaTheme="minorEastAsia" w:hint="cs"/>
-          <w:rtl/>
-        </w:rPr>
-        <w:t xml:space="preserve">', אחת נק' איסוף והשנייה הורדה של אותה חבילה. בהנחה כי כל </w:t>
-      </w:r>
-      <w:proofErr w:type="spellStart"/>
-      <w:r>
-        <w:rPr>
-          <w:rFonts w:eastAsiaTheme="minorEastAsia" w:hint="cs"/>
-          <w:rtl/>
-        </w:rPr>
-        <w:t>הנק</w:t>
-      </w:r>
-      <w:proofErr w:type="spellEnd"/>
-      <w:r>
-        <w:rPr>
-          <w:rFonts w:eastAsiaTheme="minorEastAsia" w:hint="cs"/>
-          <w:rtl/>
-        </w:rPr>
-        <w:t>' זרות, נקבל כי עלינו לעבור ב</w:t>
+        <w:t>עבור כל חבילה שהורדנו, היה עלינו לעבור בשתי נק', אחת נק' איסוף והשנייה הורדה של אותה חבילה. בהנחה כי כל הנק' זרות, נקבל כי עלינו לעבור ב</w:t>
       </w:r>
       <w:r>
         <w:rPr>
@@ -3238,23 +3089,7 @@
           <w:rFonts w:eastAsiaTheme="minorEastAsia" w:hint="cs"/>
           <w:rtl/>
         </w:rPr>
-        <w:t xml:space="preserve"> נק' על מנת להגיע למצב בו הורדנו את כל החבילות. בנוסף לכך התחלנו ממצב התחלתי ולכן מסלול </w:t>
-      </w:r>
-      <w:proofErr w:type="spellStart"/>
-      <w:r>
-        <w:rPr>
-          <w:rFonts w:eastAsiaTheme="minorEastAsia" w:hint="cs"/>
-          <w:rtl/>
-        </w:rPr>
-        <w:t>לנק</w:t>
-      </w:r>
-      <w:proofErr w:type="spellEnd"/>
-      <w:r>
-        <w:rPr>
-          <w:rFonts w:eastAsiaTheme="minorEastAsia" w:hint="cs"/>
-          <w:rtl/>
-        </w:rPr>
-        <w:t xml:space="preserve">' סיום חייב </w:t>
+        <w:t xml:space="preserve"> נק' על מנת להגיע למצב בו הורדנו את כל החבילות. בנוסף לכך התחלנו ממצב התחלתי ולכן מסלול לנק' סיום חייב </w:t>
       </w:r>
       <w:r>
         <w:rPr>
@@ -3341,39 +3176,7 @@
           <w:rFonts w:eastAsiaTheme="minorEastAsia" w:hint="cs"/>
           <w:rtl/>
         </w:rPr>
-        <w:t xml:space="preserve"> </w:t>
-      </w:r>
-      <w:proofErr w:type="spellStart"/>
-      <w:r>
-        <w:rPr>
-          <w:rFonts w:eastAsiaTheme="minorEastAsia" w:hint="cs"/>
-          <w:rtl/>
-        </w:rPr>
-        <w:t>הנק</w:t>
-      </w:r>
-      <w:proofErr w:type="spellEnd"/>
-      <w:r>
-        <w:rPr>
-          <w:rFonts w:eastAsiaTheme="minorEastAsia" w:hint="cs"/>
-          <w:rtl/>
-        </w:rPr>
-        <w:t xml:space="preserve">' הנתונות, ולכן מסלול </w:t>
-      </w:r>
-      <w:proofErr w:type="spellStart"/>
-      <w:r>
-        <w:rPr>
-          <w:rFonts w:eastAsiaTheme="minorEastAsia" w:hint="cs"/>
-          <w:rtl/>
-        </w:rPr>
-        <w:t>לנק</w:t>
-      </w:r>
-      <w:proofErr w:type="spellEnd"/>
-      <w:r>
-        <w:rPr>
-          <w:rFonts w:eastAsiaTheme="minorEastAsia" w:hint="cs"/>
-          <w:rtl/>
-        </w:rPr>
-        <w:t>' הסיום חייב ל</w:t>
+        <w:t xml:space="preserve"> הנק' הנתונות, ולכן מסלול לנק' הסיום חייב ל</w:t>
       </w:r>
       <w:r>
         <w:rPr>
@@ -3626,23 +3429,7 @@
           <w:rFonts w:eastAsiaTheme="minorEastAsia" w:hint="cs"/>
           <w:rtl/>
         </w:rPr>
-        <w:t xml:space="preserve">בשני המצבים הסופיים </w:t>
-      </w:r>
-      <w:proofErr w:type="spellStart"/>
-      <w:r>
-        <w:rPr>
-          <w:rFonts w:eastAsiaTheme="minorEastAsia" w:hint="cs"/>
-          <w:rtl/>
-        </w:rPr>
-        <w:t>הנק</w:t>
-      </w:r>
-      <w:proofErr w:type="spellEnd"/>
-      <w:r>
-        <w:rPr>
-          <w:rFonts w:eastAsiaTheme="minorEastAsia" w:hint="cs"/>
-          <w:rtl/>
-        </w:rPr>
-        <w:t>' הנוכחית היא צומת האיסוף של חבילה 3, ותכולת המשאית זהה וכך גם החבילות שהורדנו, כלומר ישנן מצבים אשר ניתן להגיע אליהן ממסלולים שונים ולכן הגרף אינו עץ.</w:t>
+        <w:t>בשני המצבים הסופיים הנק' הנוכחית היא צומת האיסוף של חבילה 3, ותכולת המשאית זהה וכך גם החבילות שהורדנו, כלומר ישנן מצבים אשר ניתן להגיע אליהן ממסלולים שונים ולכן הגרף אינו עץ.</w:t>
       </w:r>
       <w:r>
         <w:rPr>
@@ -4105,23 +3892,7 @@
           <w:rFonts w:eastAsiaTheme="minorEastAsia" w:hint="cs"/>
           <w:rtl/>
         </w:rPr>
-        <w:t xml:space="preserve">. פלט </w:t>
-      </w:r>
-      <w:proofErr w:type="gramStart"/>
-      <w:r>
-        <w:rPr>
-          <w:rFonts w:eastAsiaTheme="minorEastAsia" w:hint="cs"/>
-          <w:rtl/>
-        </w:rPr>
-        <w:t>התוכנית :</w:t>
-      </w:r>
-      <w:proofErr w:type="gramEnd"/>
-      <w:r>
-        <w:rPr>
-          <w:rFonts w:eastAsiaTheme="minorEastAsia" w:hint="cs"/>
-          <w:rtl/>
-        </w:rPr>
-        <w:t xml:space="preserve"> </w:t>
+        <w:t xml:space="preserve">. פלט התוכנית : </w:t>
       </w:r>
     </w:p>
     <w:p>
@@ -4181,7 +3952,6 @@
           <w:highlight w:val="white"/>
         </w:rPr>
       </w:pPr>
-      <w:proofErr w:type="spellStart"/>
       <w:r>
         <w:rPr>
           <w:rFonts w:ascii="Courier New" w:hAnsi="Courier New" w:cs="Courier New"/>
@@ -4190,106 +3960,7 @@
           <w:szCs w:val="20"/>
           <w:highlight w:val="white"/>
         </w:rPr>
-        <w:t>StreetsMap</w:t>
-      </w:r>
-      <w:proofErr w:type="spellEnd"/>
-      <w:r>
-        <w:rPr>
-          <w:rFonts w:ascii="Courier New" w:hAnsi="Courier New" w:cs="Courier New"/>
-          <w:color w:val="000000"/>
-          <w:sz w:val="20"/>
-          <w:szCs w:val="20"/>
-          <w:highlight w:val="white"/>
-        </w:rPr>
-        <w:t>(</w:t>
-      </w:r>
-      <w:proofErr w:type="spellStart"/>
-      <w:r>
-        <w:rPr>
-          <w:rFonts w:ascii="Courier New" w:hAnsi="Courier New" w:cs="Courier New"/>
-          <w:color w:val="000000"/>
-          <w:sz w:val="20"/>
-          <w:szCs w:val="20"/>
-          <w:highlight w:val="white"/>
-        </w:rPr>
-        <w:t>src</w:t>
-      </w:r>
-      <w:proofErr w:type="spellEnd"/>
-      <w:r>
-        <w:rPr>
-          <w:rFonts w:ascii="Courier New" w:hAnsi="Courier New" w:cs="Courier New"/>
-          <w:color w:val="000000"/>
-          <w:sz w:val="20"/>
-          <w:szCs w:val="20"/>
-          <w:highlight w:val="white"/>
-        </w:rPr>
-        <w:t xml:space="preserve">: 54 </w:t>
-      </w:r>
-      <w:proofErr w:type="spellStart"/>
-      <w:r>
-        <w:rPr>
-          <w:rFonts w:ascii="Courier New" w:hAnsi="Courier New" w:cs="Courier New"/>
-          <w:color w:val="000000"/>
-          <w:sz w:val="20"/>
-          <w:szCs w:val="20"/>
-          <w:highlight w:val="white"/>
-        </w:rPr>
-        <w:t>dst</w:t>
-      </w:r>
-      <w:proofErr w:type="spellEnd"/>
-      <w:r>
-        <w:rPr>
-          <w:rFonts w:ascii="Courier New" w:hAnsi="Courier New" w:cs="Courier New"/>
-          <w:color w:val="000000"/>
-          <w:sz w:val="20"/>
-          <w:szCs w:val="20"/>
-          <w:highlight w:val="white"/>
-        </w:rPr>
-        <w:t xml:space="preserve">: 549)          </w:t>
-      </w:r>
-      <w:proofErr w:type="spellStart"/>
-      <w:r>
-        <w:rPr>
-          <w:rFonts w:ascii="Courier New" w:hAnsi="Courier New" w:cs="Courier New"/>
-          <w:color w:val="000000"/>
-          <w:sz w:val="20"/>
-          <w:szCs w:val="20"/>
-          <w:highlight w:val="white"/>
-        </w:rPr>
-        <w:t>UniformCost</w:t>
-      </w:r>
-      <w:proofErr w:type="spellEnd"/>
-      <w:r>
-        <w:rPr>
-          <w:rFonts w:ascii="Courier New" w:hAnsi="Courier New" w:cs="Courier New"/>
-          <w:color w:val="000000"/>
-          <w:sz w:val="20"/>
-          <w:szCs w:val="20"/>
-          <w:highlight w:val="white"/>
-        </w:rPr>
-        <w:t xml:space="preserve">                   time:   1.07   #dev: 17354   |space|: 17514    </w:t>
-      </w:r>
-      <w:proofErr w:type="spellStart"/>
-      <w:r>
-        <w:rPr>
-          <w:rFonts w:ascii="Courier New" w:hAnsi="Courier New" w:cs="Courier New"/>
-          <w:color w:val="000000"/>
-          <w:sz w:val="20"/>
-          <w:szCs w:val="20"/>
-          <w:highlight w:val="white"/>
-        </w:rPr>
-        <w:t>total_g_cost</w:t>
-      </w:r>
-      <w:proofErr w:type="spellEnd"/>
-      <w:r>
-        <w:rPr>
-          <w:rFonts w:ascii="Courier New" w:hAnsi="Courier New" w:cs="Courier New"/>
-          <w:color w:val="000000"/>
-          <w:sz w:val="20"/>
-          <w:szCs w:val="20"/>
-          <w:highlight w:val="white"/>
-        </w:rPr>
-        <w:t xml:space="preserve">:  7465.52560   |path|: 137   path: [   54  ==&gt;     55  ==&gt;     56  ==&gt;     57  ==&gt;     58  ==&gt;     59  ==&gt;     60  ==&gt;  28893  ==&gt;  14580  ==&gt;  14590  ==&gt;  14591  ==&gt;  14592  ==&gt;  14593  ==&gt;  81892  ==&gt;  25814  ==&gt;     81  ==&gt;  26236  ==&gt;  26234  ==&gt;   1188  ==&gt;  33068  ==&gt;  33069  ==&gt;  33070  ==&gt;  15474  ==&gt;  33071  ==&gt;   5020  ==&gt;  21699  ==&gt;  33072  ==&gt;  33073  ==&gt;  33074  ==&gt;  16203  ==&gt;   9847  ==&gt;   9848  ==&gt;   9849  ==&gt;   9850  ==&gt;   9851  ==&gt;    335  ==&gt;   9852  ==&gt;  82906  ==&gt;  82907  ==&gt;  82908  ==&gt;  82909  ==&gt;  95454  ==&gt;  96539  ==&gt;  72369  ==&gt;  94627  ==&gt;  38553  ==&gt;  72367  ==&gt;  29007  ==&gt;  94632  ==&gt;  96540  ==&gt;   9269  ==&gt;  82890  ==&gt;  29049  ==&gt;  29026  ==&gt;  82682  ==&gt;  71897  ==&gt;  83380  ==&gt;  96541  ==&gt;  82904  ==&gt;  96542  ==&gt;  96543  ==&gt;  96544  ==&gt;  96545  ==&gt;  96546  ==&gt;  96547  ==&gt;  82911  ==&gt;  82928  ==&gt;  24841  ==&gt;  24842  ==&gt;  24843  ==&gt;   5215  ==&gt;  24844  ==&gt;   9274  ==&gt;  24845  ==&gt;  24846  ==&gt;  24847  ==&gt;  24848  ==&gt;  24849  ==&gt;  24850  ==&gt;  24851  ==&gt;  24852  ==&gt;  24853  ==&gt;  24854  ==&gt;  24855  ==&gt;  24856  ==&gt;  24857  ==&gt;  24858  ==&gt;  24859  ==&gt;  24860  ==&gt;  24861  ==&gt;  24862  ==&gt;  24863  ==&gt;  24864  ==&gt;  24865  ==&gt;  24866  ==&gt;  82208  ==&gt;  82209  ==&gt;  82210  ==&gt;  21518  ==&gt;  21431  ==&gt;  21432  ==&gt;  21433  ==&gt;  21434  ==&gt;  21435  ==&gt;  21436  ==&gt;  21437  ==&gt;  21438  ==&gt;  21439  ==&gt;  21440  ==&gt;  </w:t>
+        <w:t xml:space="preserve">StreetsMap(src: 54 dst: 549)          UniformCost                   time:   1.07   #dev: 17354   |space|: 17514    total_g_cost:  7465.52560   |path|: 137   path: [   54  ==&gt;     55  ==&gt;     56  ==&gt;     57  ==&gt;     58  ==&gt;     59  ==&gt;     60  ==&gt;  28893  ==&gt;  14580  ==&gt;  14590  ==&gt;  14591  ==&gt;  14592  ==&gt;  14593  ==&gt;  81892  ==&gt;  25814  ==&gt;     81  ==&gt;  26236  ==&gt;  26234  ==&gt;   1188  ==&gt;  33068  ==&gt;  33069  ==&gt;  33070  ==&gt;  15474  ==&gt;  33071  ==&gt;   5020  ==&gt;  21699  ==&gt;  33072  ==&gt;  33073  ==&gt;  33074  ==&gt;  16203  ==&gt;   9847  ==&gt;   9848  ==&gt;   9849  ==&gt;   9850  ==&gt;   9851  ==&gt;    335  ==&gt;   9852  ==&gt;  82906  ==&gt;  82907  ==&gt;  82908  ==&gt;  82909  ==&gt;  95454  ==&gt;  96539  ==&gt;  72369  ==&gt;  94627  ==&gt;  38553  ==&gt;  72367  ==&gt;  29007  ==&gt;  94632  ==&gt;  96540  ==&gt;   9269  ==&gt;  82890  ==&gt;  29049  ==&gt;  29026  ==&gt;  82682  ==&gt;  71897  ==&gt;  83380  ==&gt;  96541  ==&gt;  82904  ==&gt;  96542  ==&gt;  96543  ==&gt;  96544  ==&gt;  96545  ==&gt;  96546  ==&gt;  96547  ==&gt;  82911  ==&gt;  82928  ==&gt;  24841  ==&gt;  24842  ==&gt;  24843  ==&gt;   5215  ==&gt;  24844  ==&gt;   9274  ==&gt;  24845  ==&gt;  24846  ==&gt;  24847  ==&gt;  24848  ==&gt;  24849  ==&gt;  24850  ==&gt;  24851  ==&gt;  24852  ==&gt;  24853  ==&gt;  24854  ==&gt;  24855  ==&gt;  24856  ==&gt;  24857  ==&gt;  24858  ==&gt;  24859  ==&gt;  24860  ==&gt;  24861  ==&gt;  24862  ==&gt;  24863  ==&gt;  24864  ==&gt;  24865  ==&gt;  24866  ==&gt;  82208  ==&gt;  82209  ==&gt;  82210  ==&gt;  21518  ==&gt;  21431  ==&gt;  21432  ==&gt;  21433  ==&gt;  21434  ==&gt;  21435  ==&gt;  21436  ==&gt;  21437  ==&gt;  21438  ==&gt;  21439  ==&gt;  21440  ==&gt;  </w:t>
       </w:r>
       <w:r>
         <w:rPr>
@@ -4547,7 +4218,6 @@
           <w:highlight w:val="white"/>
         </w:rPr>
       </w:pPr>
-      <w:proofErr w:type="spellStart"/>
       <w:r>
         <w:rPr>
           <w:rFonts w:ascii="Courier New" w:hAnsi="Courier New" w:cs="Courier New"/>
@@ -4556,10 +4226,16 @@
           <w:szCs w:val="20"/>
           <w:highlight w:val="white"/>
         </w:rPr>
-        <w:t>StreetsMap</w:t>
-      </w:r>
-      <w:proofErr w:type="spellEnd"/>
-      <w:r>
+        <w:t>StreetsMap(src: 54 dst: 549)          UniformCost                   time:   1.07   #dev: 17354   |space|: 17514    total_g_cost:  7465.52560   |path|: 137   path: [   54  ==&gt;     55  ==&gt;     56  ==&gt;     57  ==&gt;     58  ==&gt;     59  ==&gt;     60  ==&gt;  28893  ==&gt;  14580  ==&gt;  14590  ==&gt;  14591  ==&gt;  14592  ==&gt;  14593  ==&gt;  81892  ==&gt;  25814  ==&gt;     81  ==&gt;  26236  ==&gt;  26234  ==&gt;   1188  ==&gt;  33068  ==&gt;  33069  ==&gt;  33070  ==&gt;  15474  ==&gt;  33071  ==&gt;   5020  ==&gt;  21699  ==&gt;  33072  ==&gt;  33073  ==&gt;  33074  ==&gt;  16203  ==&gt;   9847  ==&gt;   9848  ==&gt;   9849  ==&gt;   9850  ==&gt;   9851  ==&gt;    335  ==&gt;   9852  ==&gt;  82906  ==&gt;  82907  ==&gt;  82908  ==&gt;  82909  ==&gt;  95454  ==&gt;  96539  ==&gt;  72369  ==&gt;  94627  ==&gt;  38553  ==&gt;  72367  ==&gt;  29007  ==&gt;  94632  ==&gt;  96540  ==&gt;   9269  ==&gt;  82890  ==&gt;  29049  ==&gt;  29026  ==&gt;  82682  ==&gt;  71897  ==&gt;  83380  ==&gt;  96541  ==&gt;  82904  ==&gt;  96542  ==&gt;  96543  ==&gt;  96544  ==&gt;  96545  ==&gt;  96546  ==&gt;  96547  ==&gt;  82911  ==&gt;  82928  ==&gt;  24841  ==&gt;  24842  ==&gt;  24843  ==&gt;   5215  ==&gt;  24844  ==&gt;   9274  ==&gt;  24845  ==&gt;  24846  ==&gt;  24847  ==&gt;  24848  ==&gt;  24849  ==&gt;  24850  ==&gt;  24851  ==&gt;  24852  ==&gt;  24853  ==&gt;  24854  ==&gt;  24855  ==&gt;  24856  ==&gt;  24857  ==&gt;  24858  ==&gt;  24859  ==&gt;  24860  ==&gt;  24861  ==&gt;  24862  ==&gt;  24863  ==&gt;  24864  ==&gt;  24865  ==&gt;  24866  ==&gt;  82208  ==&gt;  82209  ==&gt;  82210  ==&gt;  21518  ==&gt;  21431  ==&gt;  21432  ==&gt;  21433  ==&gt;  21434  ==&gt;  21435  ==&gt;  21436  ==&gt;  21437  ==&gt;  21438  ==&gt;  21439  ==&gt;  21440  ==&gt;  21441  ==&gt;  21442  ==&gt;  21443  ==&gt;  21444  ==&gt;  21445  ==&gt;  21446  ==&gt;  21447  ==&gt;  21448  ==&gt;  21449  ==&gt;  21450  ==&gt;  21451  ==&gt;    621  ==&gt;  21452  ==&gt;  21453  ==&gt;  21454  ==&gt;  21495  ==&gt;  21496  ==&gt;    539  ==&gt;    540  ==&gt;    541  ==&gt;    542  ==&gt;    543  ==&gt;    544  ==&gt;    545  ==&gt;    546  ==&gt;    547  ==&gt;    548  ==&gt;    549]</w:t>
+      </w:r>
+    </w:p>
+    <w:p>
+      <w:pPr>
+        <w:autoSpaceDE w:val="0"/>
+        <w:autoSpaceDN w:val="0"/>
+        <w:bidi w:val="0"/>
+        <w:adjustRightInd w:val="0"/>
+        <w:spacing w:after="0" w:line="240" w:lineRule="auto"/>
         <w:rPr>
           <w:rFonts w:ascii="Courier New" w:hAnsi="Courier New" w:cs="Courier New"/>
           <w:color w:val="000000"/>
@@ -4567,9 +4243,7 @@
           <w:szCs w:val="20"/>
           <w:highlight w:val="white"/>
         </w:rPr>
-        <w:t>(</w:t>
-      </w:r>
-      <w:proofErr w:type="spellStart"/>
+      </w:pPr>
       <w:r>
         <w:rPr>
           <w:rFonts w:ascii="Courier New" w:hAnsi="Courier New" w:cs="Courier New"/>
@@ -4578,9 +4252,8 @@
           <w:szCs w:val="20"/>
           <w:highlight w:val="white"/>
         </w:rPr>
-        <w:t>src</w:t>
-      </w:r>
-      <w:proofErr w:type="spellEnd"/>
+        <w:t xml:space="preserve">StreetsMap(src: 54 dst: 549)          A* (h=0, w=0.500)             time:   1.01   #dev: 17354   |space|: 17514    total_g_cost:  7465.52560   |path|: 137   path: [   54  ==&gt;     55  ==&gt;     56  ==&gt;     57  ==&gt;     58  ==&gt;     59  ==&gt;     60  ==&gt;  28893  ==&gt;  14580  ==&gt;  </w:t>
+      </w:r>
       <w:r>
         <w:rPr>
           <w:rFonts w:ascii="Courier New" w:hAnsi="Courier New" w:cs="Courier New"/>
@@ -4589,10 +4262,17 @@
           <w:szCs w:val="20"/>
           <w:highlight w:val="white"/>
         </w:rPr>
-        <w:t xml:space="preserve">: 54 </w:t>
-      </w:r>
-      <w:proofErr w:type="spellStart"/>
-      <w:r>
+        <w:lastRenderedPageBreak/>
+        <w:t>14590  ==&gt;  14591  ==&gt;  14592  ==&gt;  14593  ==&gt;  81892  ==&gt;  25814  ==&gt;     81  ==&gt;  26236  ==&gt;  26234  ==&gt;   1188  ==&gt;  33068  ==&gt;  33069  ==&gt;  33070  ==&gt;  15474  ==&gt;  33071  ==&gt;   5020  ==&gt;  21699  ==&gt;  33072  ==&gt;  33073  ==&gt;  33074  ==&gt;  16203  ==&gt;   9847  ==&gt;   9848  ==&gt;   9849  ==&gt;   9850  ==&gt;   9851  ==&gt;    335  ==&gt;   9852  ==&gt;  82906  ==&gt;  82907  ==&gt;  82908  ==&gt;  82909  ==&gt;  95454  ==&gt;  96539  ==&gt;  72369  ==&gt;  94627  ==&gt;  38553  ==&gt;  72367  ==&gt;  29007  ==&gt;  94632  ==&gt;  96540  ==&gt;   9269  ==&gt;  82890  ==&gt;  29049  ==&gt;  29026  ==&gt;  82682  ==&gt;  71897  ==&gt;  83380  ==&gt;  96541  ==&gt;  82904  ==&gt;  96542  ==&gt;  96543  ==&gt;  96544  ==&gt;  96545  ==&gt;  96546  ==&gt;  96547  ==&gt;  82911  ==&gt;  82928  ==&gt;  24841  ==&gt;  24842  ==&gt;  24843  ==&gt;   5215  ==&gt;  24844  ==&gt;   9274  ==&gt;  24845  ==&gt;  24846  ==&gt;  24847  ==&gt;  24848  ==&gt;  24849  ==&gt;  24850  ==&gt;  24851  ==&gt;  24852  ==&gt;  24853  ==&gt;  24854  ==&gt;  24855  ==&gt;  24856  ==&gt;  24857  ==&gt;  24858  ==&gt;  24859  ==&gt;  24860  ==&gt;  24861  ==&gt;  24862  ==&gt;  24863  ==&gt;  24864  ==&gt;  24865  ==&gt;  24866  ==&gt;  82208  ==&gt;  82209  ==&gt;  82210  ==&gt;  21518  ==&gt;  21431  ==&gt;  21432  ==&gt;  21433  ==&gt;  21434  ==&gt;  21435  ==&gt;  21436  ==&gt;  21437  ==&gt;  21438  ==&gt;  21439  ==&gt;  21440  ==&gt;  21441  ==&gt;  21442  ==&gt;  21443  ==&gt;  21444  ==&gt;  21445  ==&gt;  21446  ==&gt;  21447  ==&gt;  21448  ==&gt;  21449  ==&gt;  21450  ==&gt;  21451  ==&gt;    621  ==&gt;  21452  ==&gt;  21453  ==&gt;  21454  ==&gt;  21495  ==&gt;  21496  ==&gt;    539  ==&gt;    540  ==&gt;    541  ==&gt;    542  ==&gt;    543  ==&gt;    544  ==&gt;    545  ==&gt;    546  ==&gt;    547  ==&gt;    548  ==&gt;    549]</w:t>
+      </w:r>
+    </w:p>
+    <w:p>
+      <w:pPr>
+        <w:autoSpaceDE w:val="0"/>
+        <w:autoSpaceDN w:val="0"/>
+        <w:bidi w:val="0"/>
+        <w:adjustRightInd w:val="0"/>
+        <w:spacing w:after="0" w:line="240" w:lineRule="auto"/>
         <w:rPr>
           <w:rFonts w:ascii="Courier New" w:hAnsi="Courier New" w:cs="Courier New"/>
           <w:color w:val="000000"/>
@@ -4600,9 +4280,7 @@
           <w:szCs w:val="20"/>
           <w:highlight w:val="white"/>
         </w:rPr>
-        <w:t>dst</w:t>
-      </w:r>
-      <w:proofErr w:type="spellEnd"/>
+      </w:pPr>
       <w:r>
         <w:rPr>
           <w:rFonts w:ascii="Courier New" w:hAnsi="Courier New" w:cs="Courier New"/>
@@ -4611,270 +4289,7 @@
           <w:szCs w:val="20"/>
           <w:highlight w:val="white"/>
         </w:rPr>
-        <w:t xml:space="preserve">: 549)          </w:t>
-      </w:r>
-      <w:proofErr w:type="spellStart"/>
-      <w:r>
-        <w:rPr>
-          <w:rFonts w:ascii="Courier New" w:hAnsi="Courier New" w:cs="Courier New"/>
-          <w:color w:val="000000"/>
-          <w:sz w:val="20"/>
-          <w:szCs w:val="20"/>
-          <w:highlight w:val="white"/>
-        </w:rPr>
-        <w:t>UniformCost</w:t>
-      </w:r>
-      <w:proofErr w:type="spellEnd"/>
-      <w:r>
-        <w:rPr>
-          <w:rFonts w:ascii="Courier New" w:hAnsi="Courier New" w:cs="Courier New"/>
-          <w:color w:val="000000"/>
-          <w:sz w:val="20"/>
-          <w:szCs w:val="20"/>
-          <w:highlight w:val="white"/>
-        </w:rPr>
-        <w:t xml:space="preserve">                   time:   1.07   #dev: 17354   |space|: 17514    </w:t>
-      </w:r>
-      <w:proofErr w:type="spellStart"/>
-      <w:r>
-        <w:rPr>
-          <w:rFonts w:ascii="Courier New" w:hAnsi="Courier New" w:cs="Courier New"/>
-          <w:color w:val="000000"/>
-          <w:sz w:val="20"/>
-          <w:szCs w:val="20"/>
-          <w:highlight w:val="white"/>
-        </w:rPr>
-        <w:t>total_g_cost</w:t>
-      </w:r>
-      <w:proofErr w:type="spellEnd"/>
-      <w:r>
-        <w:rPr>
-          <w:rFonts w:ascii="Courier New" w:hAnsi="Courier New" w:cs="Courier New"/>
-          <w:color w:val="000000"/>
-          <w:sz w:val="20"/>
-          <w:szCs w:val="20"/>
-          <w:highlight w:val="white"/>
-        </w:rPr>
-        <w:t>:  7465.52560   |path|: 137   path: [   54  ==&gt;     55  ==&gt;     56  ==&gt;     57  ==&gt;     58  ==&gt;     59  ==&gt;     60  ==&gt;  28893  ==&gt;  14580  ==&gt;  14590  ==&gt;  14591  ==&gt;  14592  ==&gt;  14593  ==&gt;  81892  ==&gt;  25814  ==&gt;     81  ==&gt;  26236  ==&gt;  26234  ==&gt;   1188  ==&gt;  33068  ==&gt;  33069  ==&gt;  33070  ==&gt;  15474  ==&gt;  33071  ==&gt;   5020  ==&gt;  21699  ==&gt;  33072  ==&gt;  33073  ==&gt;  33074  ==&gt;  16203  ==&gt;   9847  ==&gt;   9848  ==&gt;   9849  ==&gt;   9850  ==&gt;   9851  ==&gt;    335  ==&gt;   9852  ==&gt;  82906  ==&gt;  82907  ==&gt;  82908  ==&gt;  82909  ==&gt;  95454  ==&gt;  96539  ==&gt;  72369  ==&gt;  94627  ==&gt;  38553  ==&gt;  72367  ==&gt;  29007  ==&gt;  94632  ==&gt;  96540  ==&gt;   9269  ==&gt;  82890  ==&gt;  29049  ==&gt;  29026  ==&gt;  82682  ==&gt;  71897  ==&gt;  83380  ==&gt;  96541  ==&gt;  82904  ==&gt;  96542  ==&gt;  96543  ==&gt;  96544  ==&gt;  96545  ==&gt;  96546  ==&gt;  96547  ==&gt;  82911  ==&gt;  82928  ==&gt;  24841  ==&gt;  24842  ==&gt;  24843  ==&gt;   5215  ==&gt;  24844  ==&gt;   9274  ==&gt;  24845  ==&gt;  24846  ==&gt;  24847  ==&gt;  24848  ==&gt;  24849  ==&gt;  24850  ==&gt;  24851  ==&gt;  24852  ==&gt;  24853  ==&gt;  24854  ==&gt;  24855  ==&gt;  24856  ==&gt;  24857  ==&gt;  24858  ==&gt;  24859  ==&gt;  24860  ==&gt;  24861  ==&gt;  24862  ==&gt;  24863  ==&gt;  24864  ==&gt;  24865  ==&gt;  24866  ==&gt;  82208  ==&gt;  82209  ==&gt;  82210  ==&gt;  21518  ==&gt;  21431  ==&gt;  21432  ==&gt;  21433  ==&gt;  21434  ==&gt;  21435  ==&gt;  21436  ==&gt;  21437  ==&gt;  21438  ==&gt;  21439  ==&gt;  21440  ==&gt;  21441  ==&gt;  21442  ==&gt;  21443  ==&gt;  21444  ==&gt;  21445  ==&gt;  21446  ==&gt;  21447  ==&gt;  21448  ==&gt;  21449  ==&gt;  21450  ==&gt;  21451  ==&gt;    621  ==&gt;  21452  ==&gt;  21453  ==&gt;  21454  ==&gt;  21495  ==&gt;  21496  ==&gt;    539  ==&gt;    540  ==&gt;    541  ==&gt;    542  ==&gt;    543  ==&gt;    544  ==&gt;    545  ==&gt;    546  ==&gt;    547  ==&gt;    548  ==&gt;    549]</w:t>
-      </w:r>
-    </w:p>
-    <w:p>
-      <w:pPr>
-        <w:autoSpaceDE w:val="0"/>
-        <w:autoSpaceDN w:val="0"/>
-        <w:bidi w:val="0"/>
-        <w:adjustRightInd w:val="0"/>
-        <w:spacing w:after="0" w:line="240" w:lineRule="auto"/>
-        <w:rPr>
-          <w:rFonts w:ascii="Courier New" w:hAnsi="Courier New" w:cs="Courier New"/>
-          <w:color w:val="000000"/>
-          <w:sz w:val="20"/>
-          <w:szCs w:val="20"/>
-          <w:highlight w:val="white"/>
-        </w:rPr>
-      </w:pPr>
-      <w:proofErr w:type="spellStart"/>
-      <w:r>
-        <w:rPr>
-          <w:rFonts w:ascii="Courier New" w:hAnsi="Courier New" w:cs="Courier New"/>
-          <w:color w:val="000000"/>
-          <w:sz w:val="20"/>
-          <w:szCs w:val="20"/>
-          <w:highlight w:val="white"/>
-        </w:rPr>
-        <w:t>StreetsMap</w:t>
-      </w:r>
-      <w:proofErr w:type="spellEnd"/>
-      <w:r>
-        <w:rPr>
-          <w:rFonts w:ascii="Courier New" w:hAnsi="Courier New" w:cs="Courier New"/>
-          <w:color w:val="000000"/>
-          <w:sz w:val="20"/>
-          <w:szCs w:val="20"/>
-          <w:highlight w:val="white"/>
-        </w:rPr>
-        <w:t>(</w:t>
-      </w:r>
-      <w:proofErr w:type="spellStart"/>
-      <w:r>
-        <w:rPr>
-          <w:rFonts w:ascii="Courier New" w:hAnsi="Courier New" w:cs="Courier New"/>
-          <w:color w:val="000000"/>
-          <w:sz w:val="20"/>
-          <w:szCs w:val="20"/>
-          <w:highlight w:val="white"/>
-        </w:rPr>
-        <w:t>src</w:t>
-      </w:r>
-      <w:proofErr w:type="spellEnd"/>
-      <w:r>
-        <w:rPr>
-          <w:rFonts w:ascii="Courier New" w:hAnsi="Courier New" w:cs="Courier New"/>
-          <w:color w:val="000000"/>
-          <w:sz w:val="20"/>
-          <w:szCs w:val="20"/>
-          <w:highlight w:val="white"/>
-        </w:rPr>
-        <w:t xml:space="preserve">: 54 dst: 549)          A* (h=0, w=0.500)             time:   1.01   #dev: 17354   |space|: 17514    </w:t>
-      </w:r>
-      <w:proofErr w:type="spellStart"/>
-      <w:r>
-        <w:rPr>
-          <w:rFonts w:ascii="Courier New" w:hAnsi="Courier New" w:cs="Courier New"/>
-          <w:color w:val="000000"/>
-          <w:sz w:val="20"/>
-          <w:szCs w:val="20"/>
-          <w:highlight w:val="white"/>
-        </w:rPr>
-        <w:t>total_g_cost</w:t>
-      </w:r>
-      <w:proofErr w:type="spellEnd"/>
-      <w:r>
-        <w:rPr>
-          <w:rFonts w:ascii="Courier New" w:hAnsi="Courier New" w:cs="Courier New"/>
-          <w:color w:val="000000"/>
-          <w:sz w:val="20"/>
-          <w:szCs w:val="20"/>
-          <w:highlight w:val="white"/>
-        </w:rPr>
-        <w:t xml:space="preserve">:  7465.52560   |path|: 137   path: [   54  ==&gt;     55  ==&gt;     56  ==&gt;     57  ==&gt;     58  ==&gt;     59  ==&gt;     60  ==&gt;  28893  ==&gt;  14580  ==&gt;  </w:t>
-      </w:r>
-      <w:r>
-        <w:rPr>
-          <w:rFonts w:ascii="Courier New" w:hAnsi="Courier New" w:cs="Courier New"/>
-          <w:color w:val="000000"/>
-          <w:sz w:val="20"/>
-          <w:szCs w:val="20"/>
-          <w:highlight w:val="white"/>
-        </w:rPr>
-        <w:lastRenderedPageBreak/>
-        <w:t>14590  ==&gt;  14591  ==&gt;  14592  ==&gt;  14593  ==&gt;  81892  ==&gt;  25814  ==&gt;     81  ==&gt;  26236  ==&gt;  26234  ==&gt;   1188  ==&gt;  33068  ==&gt;  33069  ==&gt;  33070  ==&gt;  15474  ==&gt;  33071  ==&gt;   5020  ==&gt;  21699  ==&gt;  33072  ==&gt;  33073  ==&gt;  33074  ==&gt;  16203  ==&gt;   9847  ==&gt;   9848  ==&gt;   9849  ==&gt;   9850  ==&gt;   9851  ==&gt;    335  ==&gt;   9852  ==&gt;  82906  ==&gt;  82907  ==&gt;  82908  ==&gt;  82909  ==&gt;  95454  ==&gt;  96539  ==&gt;  72369  ==&gt;  94627  ==&gt;  38553  ==&gt;  72367  ==&gt;  29007  ==&gt;  94632  ==&gt;  96540  ==&gt;   9269  ==&gt;  82890  ==&gt;  29049  ==&gt;  29026  ==&gt;  82682  ==&gt;  71897  ==&gt;  83380  ==&gt;  96541  ==&gt;  82904  ==&gt;  96542  ==&gt;  96543  ==&gt;  96544  ==&gt;  96545  ==&gt;  96546  ==&gt;  96547  ==&gt;  82911  ==&gt;  82928  ==&gt;  24841  ==&gt;  24842  ==&gt;  24843  ==&gt;   5215  ==&gt;  24844  ==&gt;   9274  ==&gt;  24845  ==&gt;  24846  ==&gt;  24847  ==&gt;  24848  ==&gt;  24849  ==&gt;  24850  ==&gt;  24851  ==&gt;  24852  ==&gt;  24853  ==&gt;  24854  ==&gt;  24855  ==&gt;  24856  ==&gt;  24857  ==&gt;  24858  ==&gt;  24859  ==&gt;  24860  ==&gt;  24861  ==&gt;  24862  ==&gt;  24863  ==&gt;  24864  ==&gt;  24865  ==&gt;  24866  ==&gt;  82208  ==&gt;  82209  ==&gt;  82210  ==&gt;  21518  ==&gt;  21431  ==&gt;  21432  ==&gt;  21433  ==&gt;  21434  ==&gt;  21435  ==&gt;  21436  ==&gt;  21437  ==&gt;  21438  ==&gt;  21439  ==&gt;  21440  ==&gt;  21441  ==&gt;  21442  ==&gt;  21443  ==&gt;  21444  ==&gt;  21445  ==&gt;  21446  ==&gt;  21447  ==&gt;  21448  ==&gt;  21449  ==&gt;  21450  ==&gt;  21451  ==&gt;    621  ==&gt;  21452  ==&gt;  21453  ==&gt;  21454  ==&gt;  21495  ==&gt;  21496  ==&gt;    539  ==&gt;    540  ==&gt;    541  ==&gt;    542  ==&gt;    543  ==&gt;    544  ==&gt;    545  ==&gt;    546  ==&gt;    547  ==&gt;    548  ==&gt;    549]</w:t>
-      </w:r>
-    </w:p>
-    <w:p>
-      <w:pPr>
-        <w:autoSpaceDE w:val="0"/>
-        <w:autoSpaceDN w:val="0"/>
-        <w:bidi w:val="0"/>
-        <w:adjustRightInd w:val="0"/>
-        <w:spacing w:after="0" w:line="240" w:lineRule="auto"/>
-        <w:rPr>
-          <w:rFonts w:ascii="Courier New" w:hAnsi="Courier New" w:cs="Courier New"/>
-          <w:color w:val="000000"/>
-          <w:sz w:val="20"/>
-          <w:szCs w:val="20"/>
-          <w:highlight w:val="white"/>
-        </w:rPr>
-      </w:pPr>
-      <w:proofErr w:type="spellStart"/>
-      <w:r>
-        <w:rPr>
-          <w:rFonts w:ascii="Courier New" w:hAnsi="Courier New" w:cs="Courier New"/>
-          <w:color w:val="000000"/>
-          <w:sz w:val="20"/>
-          <w:szCs w:val="20"/>
-          <w:highlight w:val="white"/>
-        </w:rPr>
-        <w:t>StreetsMap</w:t>
-      </w:r>
-      <w:proofErr w:type="spellEnd"/>
-      <w:r>
-        <w:rPr>
-          <w:rFonts w:ascii="Courier New" w:hAnsi="Courier New" w:cs="Courier New"/>
-          <w:color w:val="000000"/>
-          <w:sz w:val="20"/>
-          <w:szCs w:val="20"/>
-          <w:highlight w:val="white"/>
-        </w:rPr>
-        <w:t>(</w:t>
-      </w:r>
-      <w:proofErr w:type="spellStart"/>
-      <w:r>
-        <w:rPr>
-          <w:rFonts w:ascii="Courier New" w:hAnsi="Courier New" w:cs="Courier New"/>
-          <w:color w:val="000000"/>
-          <w:sz w:val="20"/>
-          <w:szCs w:val="20"/>
-          <w:highlight w:val="white"/>
-        </w:rPr>
-        <w:t>src</w:t>
-      </w:r>
-      <w:proofErr w:type="spellEnd"/>
-      <w:r>
-        <w:rPr>
-          <w:rFonts w:ascii="Courier New" w:hAnsi="Courier New" w:cs="Courier New"/>
-          <w:color w:val="000000"/>
-          <w:sz w:val="20"/>
-          <w:szCs w:val="20"/>
-          <w:highlight w:val="white"/>
-        </w:rPr>
-        <w:t xml:space="preserve">: 54 </w:t>
-      </w:r>
-      <w:proofErr w:type="spellStart"/>
-      <w:r>
-        <w:rPr>
-          <w:rFonts w:ascii="Courier New" w:hAnsi="Courier New" w:cs="Courier New"/>
-          <w:color w:val="000000"/>
-          <w:sz w:val="20"/>
-          <w:szCs w:val="20"/>
-          <w:highlight w:val="white"/>
-        </w:rPr>
-        <w:t>dst</w:t>
-      </w:r>
-      <w:proofErr w:type="spellEnd"/>
-      <w:r>
-        <w:rPr>
-          <w:rFonts w:ascii="Courier New" w:hAnsi="Courier New" w:cs="Courier New"/>
-          <w:color w:val="000000"/>
-          <w:sz w:val="20"/>
-          <w:szCs w:val="20"/>
-          <w:highlight w:val="white"/>
-        </w:rPr>
-        <w:t>: 549)          A* (h=</w:t>
-      </w:r>
-      <w:proofErr w:type="spellStart"/>
-      <w:r>
-        <w:rPr>
-          <w:rFonts w:ascii="Courier New" w:hAnsi="Courier New" w:cs="Courier New"/>
-          <w:color w:val="000000"/>
-          <w:sz w:val="20"/>
-          <w:szCs w:val="20"/>
-          <w:highlight w:val="white"/>
-        </w:rPr>
-        <w:t>AirDist</w:t>
-      </w:r>
-      <w:proofErr w:type="spellEnd"/>
-      <w:r>
-        <w:rPr>
-          <w:rFonts w:ascii="Courier New" w:hAnsi="Courier New" w:cs="Courier New"/>
-          <w:color w:val="000000"/>
-          <w:sz w:val="20"/>
-          <w:szCs w:val="20"/>
-          <w:highlight w:val="white"/>
-        </w:rPr>
-        <w:t xml:space="preserve">, w=0.500)       time:   0.17   #dev: 2015    |space|: 2229     </w:t>
-      </w:r>
-      <w:proofErr w:type="spellStart"/>
-      <w:r>
-        <w:rPr>
-          <w:rFonts w:ascii="Courier New" w:hAnsi="Courier New" w:cs="Courier New"/>
-          <w:color w:val="000000"/>
-          <w:sz w:val="20"/>
-          <w:szCs w:val="20"/>
-          <w:highlight w:val="white"/>
-        </w:rPr>
-        <w:t>total_g_cost</w:t>
-      </w:r>
-      <w:proofErr w:type="spellEnd"/>
-      <w:r>
-        <w:rPr>
-          <w:rFonts w:ascii="Courier New" w:hAnsi="Courier New" w:cs="Courier New"/>
-          <w:color w:val="000000"/>
-          <w:sz w:val="20"/>
-          <w:szCs w:val="20"/>
-          <w:highlight w:val="white"/>
-        </w:rPr>
-        <w:t>:  7465.52560   |path|: 137   path: [   54  ==&gt;     55  ==&gt;     56  ==&gt;     57  ==&gt;     58  ==&gt;     59  ==&gt;     60  ==&gt;  28893  ==&gt;  14580  ==&gt;  14590  ==&gt;  14591  ==&gt;  14592  ==&gt;  14593  ==&gt;  81892  ==&gt;  25814  ==&gt;     81  ==&gt;  26236  ==&gt;  26234  ==&gt;   1188  ==&gt;  33068  ==&gt;  33069  ==&gt;  33070  ==&gt;  15474  ==&gt;  33071  ==&gt;   5020  ==&gt;  21699  ==&gt;  33072  ==&gt;  33073  ==&gt;  33074  ==&gt;  16203  ==&gt;   9847  ==&gt;   9848  ==&gt;   9849  ==&gt;   9850  ==&gt;   9851  ==&gt;    335  ==&gt;   9852  ==&gt;  82906  ==&gt;  82907  ==&gt;  82908  ==&gt;  82909  ==&gt;  95454  ==&gt;  96539  ==&gt;  72369  ==&gt;  94627  ==&gt;  38553  ==&gt;  72367  ==&gt;  29007  ==&gt;  94632  ==&gt;  96540  ==&gt;   9269  ==&gt;  82890  ==&gt;  29049  ==&gt;  29026  ==&gt;  82682  ==&gt;  71897  ==&gt;  83380  ==&gt;  96541  ==&gt;  82904  ==&gt;  96542  ==&gt;  96543  ==&gt;  96544  ==&gt;  96545  ==&gt;  96546  ==&gt;  96547  ==&gt;  82911  ==&gt;  82928  ==&gt;  24841  ==&gt;  24842  ==&gt;  24843  ==&gt;   5215  ==&gt;  24844  ==&gt;   9274  ==&gt;  24845  ==&gt;  24846  ==&gt;  24847  ==&gt;  24848  ==&gt;  24849  ==&gt;  24850  ==&gt;  24851  ==&gt;  24852  ==&gt;  24853  ==&gt;  24854  ==&gt;  24855  ==&gt;  24856  ==&gt;  24857  ==&gt;  24858  ==&gt;  24859  ==&gt;  24860  ==&gt;  24861  ==&gt;  24862  ==&gt;  24863  ==&gt;  24864  ==&gt;  24865  ==&gt;  24866  ==&gt;  82208  ==&gt;  82209  ==&gt;  82210  ==&gt;  21518  ==&gt;  21431  ==&gt;  21432  ==&gt;  21433  ==&gt;  21434  ==&gt;  21435  ==&gt;  21436  ==&gt;  21437  ==&gt;  21438  ==&gt;  21439  ==&gt;  21440  ==&gt;  21441  ==&gt;  21442  ==&gt;  21443  ==&gt;  21444  ==&gt;  21445  ==&gt;  21446  ==&gt;  21447  ==&gt;  21448  ==&gt;  21449  ==&gt;  21450  ==&gt;  21451  ==&gt;    621  ==&gt;  21452  ==&gt;  21453  ==&gt;  21454  ==&gt;  21495  ==&gt;  21496  ==&gt;    539  ==&gt;    540  ==&gt;    541  ==&gt;    542  ==&gt;    543  ==&gt;    544  ==&gt;    545  ==&gt;    546  ==&gt;    547  ==&gt;    548  ==&gt;    549]</w:t>
+        <w:t>StreetsMap(src: 54 dst: 549)          A* (h=AirDist, w=0.500)       time:   0.17   #dev: 2015    |space|: 2229     total_g_cost:  7465.52560   |path|: 137   path: [   54  ==&gt;     55  ==&gt;     56  ==&gt;     57  ==&gt;     58  ==&gt;     59  ==&gt;     60  ==&gt;  28893  ==&gt;  14580  ==&gt;  14590  ==&gt;  14591  ==&gt;  14592  ==&gt;  14593  ==&gt;  81892  ==&gt;  25814  ==&gt;     81  ==&gt;  26236  ==&gt;  26234  ==&gt;   1188  ==&gt;  33068  ==&gt;  33069  ==&gt;  33070  ==&gt;  15474  ==&gt;  33071  ==&gt;   5020  ==&gt;  21699  ==&gt;  33072  ==&gt;  33073  ==&gt;  33074  ==&gt;  16203  ==&gt;   9847  ==&gt;   9848  ==&gt;   9849  ==&gt;   9850  ==&gt;   9851  ==&gt;    335  ==&gt;   9852  ==&gt;  82906  ==&gt;  82907  ==&gt;  82908  ==&gt;  82909  ==&gt;  95454  ==&gt;  96539  ==&gt;  72369  ==&gt;  94627  ==&gt;  38553  ==&gt;  72367  ==&gt;  29007  ==&gt;  94632  ==&gt;  96540  ==&gt;   9269  ==&gt;  82890  ==&gt;  29049  ==&gt;  29026  ==&gt;  82682  ==&gt;  71897  ==&gt;  83380  ==&gt;  96541  ==&gt;  82904  ==&gt;  96542  ==&gt;  96543  ==&gt;  96544  ==&gt;  96545  ==&gt;  96546  ==&gt;  96547  ==&gt;  82911  ==&gt;  82928  ==&gt;  24841  ==&gt;  24842  ==&gt;  24843  ==&gt;   5215  ==&gt;  24844  ==&gt;   9274  ==&gt;  24845  ==&gt;  24846  ==&gt;  24847  ==&gt;  24848  ==&gt;  24849  ==&gt;  24850  ==&gt;  24851  ==&gt;  24852  ==&gt;  24853  ==&gt;  24854  ==&gt;  24855  ==&gt;  24856  ==&gt;  24857  ==&gt;  24858  ==&gt;  24859  ==&gt;  24860  ==&gt;  24861  ==&gt;  24862  ==&gt;  24863  ==&gt;  24864  ==&gt;  24865  ==&gt;  24866  ==&gt;  82208  ==&gt;  82209  ==&gt;  82210  ==&gt;  21518  ==&gt;  21431  ==&gt;  21432  ==&gt;  21433  ==&gt;  21434  ==&gt;  21435  ==&gt;  21436  ==&gt;  21437  ==&gt;  21438  ==&gt;  21439  ==&gt;  21440  ==&gt;  21441  ==&gt;  21442  ==&gt;  21443  ==&gt;  21444  ==&gt;  21445  ==&gt;  21446  ==&gt;  21447  ==&gt;  21448  ==&gt;  21449  ==&gt;  21450  ==&gt;  21451  ==&gt;    621  ==&gt;  21452  ==&gt;  21453  ==&gt;  21454  ==&gt;  21495  ==&gt;  21496  ==&gt;    539  ==&gt;    540  ==&gt;    541  ==&gt;    542  ==&gt;    543  ==&gt;    544  ==&gt;    545  ==&gt;    546  ==&gt;    547  ==&gt;    548  ==&gt;    549]</w:t>
       </w:r>
     </w:p>
     <w:p>
@@ -5153,23 +4568,7 @@
           <w:rFonts w:eastAsiaTheme="minorEastAsia" w:hint="cs"/>
           <w:rtl/>
         </w:rPr>
-        <w:t xml:space="preserve"> מספר הצמתים שנפתח קטן יותר (עד ערך </w:t>
-      </w:r>
-      <w:proofErr w:type="spellStart"/>
-      <w:r>
-        <w:rPr>
-          <w:rFonts w:eastAsiaTheme="minorEastAsia" w:hint="cs"/>
-          <w:rtl/>
-        </w:rPr>
-        <w:t>מסויים</w:t>
-      </w:r>
-      <w:proofErr w:type="spellEnd"/>
-      <w:r>
-        <w:rPr>
-          <w:rFonts w:eastAsiaTheme="minorEastAsia" w:hint="cs"/>
-          <w:rtl/>
-        </w:rPr>
-        <w:t xml:space="preserve"> של </w:t>
+        <w:t xml:space="preserve"> מספר הצמתים שנפתח קטן יותר (עד ערך מסויים של </w:t>
       </w:r>
       <w:r>
         <w:rPr>
@@ -5225,7 +4624,6 @@
         </w:rPr>
         <w:t xml:space="preserve"> נקבל את </w:t>
       </w:r>
-      <w:proofErr w:type="spellStart"/>
       <w:r>
         <w:rPr>
           <w:rFonts w:eastAsiaTheme="minorEastAsia" w:hint="cs"/>
@@ -5238,7 +4636,6 @@
         </w:rPr>
         <w:t>tar</w:t>
       </w:r>
-      <w:proofErr w:type="spellEnd"/>
       <w:r>
         <w:rPr>
           <w:rFonts w:eastAsiaTheme="minorEastAsia" w:hint="cs"/>
@@ -5287,7 +4684,6 @@
         </w:rPr>
         <w:t xml:space="preserve"> , ניתן לראות בגרף כי עבור ערך זה טיב הפתרון כמעט וזהה לטיב הפתרון האופטימלי, ובנוסף לעומת הפתרון האופטימלי שמתקבל על ידי </w:t>
       </w:r>
-      <w:proofErr w:type="spellStart"/>
       <w:r>
         <w:rPr>
           <w:rFonts w:eastAsiaTheme="minorEastAsia" w:hint="cs"/>
@@ -5300,7 +4696,6 @@
         </w:rPr>
         <w:t>Star</w:t>
       </w:r>
-      <w:proofErr w:type="spellEnd"/>
       <w:r>
         <w:rPr>
           <w:rFonts w:eastAsiaTheme="minorEastAsia" w:hint="cs"/>
@@ -5321,7 +4716,6 @@
         </w:rPr>
         <w:t xml:space="preserve"> זה הינו קטן בהרבה מאשר ב</w:t>
       </w:r>
-      <w:proofErr w:type="spellStart"/>
       <w:r>
         <w:rPr>
           <w:rFonts w:eastAsiaTheme="minorEastAsia" w:hint="cs"/>
@@ -5334,7 +4728,6 @@
         </w:rPr>
         <w:t>Star</w:t>
       </w:r>
-      <w:proofErr w:type="spellEnd"/>
       <w:r>
         <w:rPr>
           <w:rFonts w:eastAsiaTheme="minorEastAsia" w:hint="cs"/>
@@ -5475,7 +4868,6 @@
         </w:rPr>
         <w:t xml:space="preserve">נראה כי ההיוריסטיקה </w:t>
       </w:r>
-      <w:proofErr w:type="spellStart"/>
       <w:r>
         <w:rPr>
           <w:rFonts w:eastAsiaTheme="minorEastAsia" w:hint="cs"/>
@@ -5488,7 +4880,6 @@
         </w:rPr>
         <w:t>ruckDeliveriesMaxAirDistHeuristic</w:t>
       </w:r>
-      <w:proofErr w:type="spellEnd"/>
       <w:r>
         <w:rPr>
           <w:rFonts w:eastAsiaTheme="minorEastAsia" w:hint="cs"/>
@@ -5944,25 +5335,7 @@
           <w:i/>
           <w:rtl/>
         </w:rPr>
-        <w:t xml:space="preserve">נניח </w:t>
-      </w:r>
-      <w:proofErr w:type="spellStart"/>
-      <w:r>
-        <w:rPr>
-          <w:rFonts w:eastAsiaTheme="minorEastAsia" w:hint="cs"/>
-          <w:i/>
-          <w:rtl/>
-        </w:rPr>
-        <w:t>בה"כ</w:t>
-      </w:r>
-      <w:proofErr w:type="spellEnd"/>
-      <w:r>
-        <w:rPr>
-          <w:rFonts w:eastAsiaTheme="minorEastAsia" w:hint="cs"/>
-          <w:i/>
-          <w:rtl/>
-        </w:rPr>
-        <w:t xml:space="preserve"> כי </w:t>
+        <w:t xml:space="preserve">נניח בה"כ כי </w:t>
       </w:r>
       <w:r>
         <w:rPr>
@@ -6113,25 +5486,7 @@
           <w:i/>
           <w:rtl/>
         </w:rPr>
-        <w:t xml:space="preserve"> ועובר בכל </w:t>
-      </w:r>
-      <w:proofErr w:type="spellStart"/>
-      <w:r>
-        <w:rPr>
-          <w:rFonts w:eastAsiaTheme="minorEastAsia" w:hint="cs"/>
-          <w:i/>
-          <w:rtl/>
-        </w:rPr>
-        <w:t>הנק</w:t>
-      </w:r>
-      <w:proofErr w:type="spellEnd"/>
-      <w:r>
-        <w:rPr>
-          <w:rFonts w:eastAsiaTheme="minorEastAsia" w:hint="cs"/>
-          <w:i/>
-          <w:rtl/>
-        </w:rPr>
-        <w:t>' ב</w:t>
+        <w:t xml:space="preserve"> ועובר בכל הנק' ב</w:t>
       </w:r>
       <w:r>
         <w:rPr>
@@ -6487,25 +5842,7 @@
           <w:i/>
           <w:rtl/>
         </w:rPr>
-        <w:t xml:space="preserve"> עובר בכל </w:t>
-      </w:r>
-      <w:proofErr w:type="spellStart"/>
-      <w:r>
-        <w:rPr>
-          <w:rFonts w:eastAsiaTheme="minorEastAsia" w:hint="cs"/>
-          <w:i/>
-          <w:rtl/>
-        </w:rPr>
-        <w:t>הנק</w:t>
-      </w:r>
-      <w:proofErr w:type="spellEnd"/>
-      <w:r>
-        <w:rPr>
-          <w:rFonts w:eastAsiaTheme="minorEastAsia" w:hint="cs"/>
-          <w:i/>
-          <w:rtl/>
-        </w:rPr>
-        <w:t>' לכן בהכרח עובר בשתי נק' אלה, נניח כי הסדר הוא כזה).</w:t>
+        <w:t xml:space="preserve"> עובר בכל הנק' לכן בהכרח עובר בשתי נק' אלה, נניח כי הסדר הוא כזה).</w:t>
       </w:r>
       <w:r>
         <w:rPr>
@@ -6932,7 +6269,6 @@
         </w:rPr>
         <w:t xml:space="preserve">נראה כי ההיוריסטיקה </w:t>
       </w:r>
-      <w:proofErr w:type="spellStart"/>
       <w:r>
         <w:rPr>
           <w:rFonts w:eastAsiaTheme="minorEastAsia"/>
@@ -6940,7 +6276,6 @@
         </w:rPr>
         <w:t>TruckDeliveriesSumAirDistHeuristic</w:t>
       </w:r>
-      <w:proofErr w:type="spellEnd"/>
       <w:r>
         <w:rPr>
           <w:rFonts w:eastAsiaTheme="minorEastAsia" w:hint="cs"/>
@@ -6964,25 +6299,7 @@
           <w:i/>
           <w:rtl/>
         </w:rPr>
-        <w:t xml:space="preserve">כלומר נראה קבוצת נק' ונק' התחלה, כך שערך היוריסטיקה עבור נק' ההתחלה הינו גדול מאורך הפתרון האמיתי </w:t>
-      </w:r>
-      <w:proofErr w:type="spellStart"/>
-      <w:r>
-        <w:rPr>
-          <w:rFonts w:eastAsiaTheme="minorEastAsia" w:hint="cs"/>
-          <w:i/>
-          <w:rtl/>
-        </w:rPr>
-        <w:t>מנק</w:t>
-      </w:r>
-      <w:proofErr w:type="spellEnd"/>
-      <w:r>
-        <w:rPr>
-          <w:rFonts w:eastAsiaTheme="minorEastAsia" w:hint="cs"/>
-          <w:i/>
-          <w:rtl/>
-        </w:rPr>
-        <w:t>' זו.</w:t>
+        <w:t>כלומר נראה קבוצת נק' ונק' התחלה, כך שערך היוריסטיקה עבור נק' ההתחלה הינו גדול מאורך הפתרון האמיתי מנק' זו.</w:t>
       </w:r>
     </w:p>
     <w:p>
@@ -10731,7 +10048,7 @@
     <w:p>
       <w:pPr>
         <w:rPr>
-          <w:rFonts w:eastAsiaTheme="minorEastAsia" w:hint="cs"/>
+          <w:rFonts w:eastAsiaTheme="minorEastAsia"/>
           <w:i/>
           <w:rtl/>
         </w:rPr>
@@ -10980,25 +10297,7 @@
           <w:i/>
           <w:rtl/>
         </w:rPr>
-        <w:t xml:space="preserve">כלומר, מצאנו מסלול העובר בכל </w:t>
-      </w:r>
-      <w:proofErr w:type="spellStart"/>
-      <w:r>
-        <w:rPr>
-          <w:rFonts w:eastAsiaTheme="minorEastAsia" w:hint="cs"/>
-          <w:i/>
-          <w:rtl/>
-        </w:rPr>
-        <w:t>הנק</w:t>
-      </w:r>
-      <w:proofErr w:type="spellEnd"/>
-      <w:r>
-        <w:rPr>
-          <w:rFonts w:eastAsiaTheme="minorEastAsia" w:hint="cs"/>
-          <w:i/>
-          <w:rtl/>
-        </w:rPr>
-        <w:t>', ואורכו קטן מהערך שההיוריסטיקה החזירה לנו.</w:t>
+        <w:t>כלומר, מצאנו מסלול העובר בכל הנק', ואורכו קטן מהערך שההיוריסטיקה החזירה לנו.</w:t>
       </w:r>
     </w:p>
     <w:p>
@@ -11153,7 +10452,6 @@
         </w:rPr>
         <w:t xml:space="preserve">נראה כי ההיוריסטיקה </w:t>
       </w:r>
-      <w:proofErr w:type="spellStart"/>
       <w:r>
         <w:rPr>
           <w:rFonts w:eastAsiaTheme="minorEastAsia" w:hint="cs"/>
@@ -11166,7 +10464,6 @@
         </w:rPr>
         <w:t>ruckDeliveriesMSTAirDistHeuristic</w:t>
       </w:r>
-      <w:proofErr w:type="spellEnd"/>
       <w:r>
         <w:rPr>
           <w:rFonts w:eastAsiaTheme="minorEastAsia" w:hint="cs"/>
@@ -11582,25 +10879,7 @@
           <w:i/>
           <w:rtl/>
         </w:rPr>
-        <w:t xml:space="preserve">מחיר של פתרון הינו סכום האורכים של הקשתות במסלול העובר בכל </w:t>
-      </w:r>
-      <w:proofErr w:type="spellStart"/>
-      <w:r>
-        <w:rPr>
-          <w:rFonts w:eastAsiaTheme="minorEastAsia" w:hint="cs"/>
-          <w:i/>
-          <w:rtl/>
-        </w:rPr>
-        <w:t>הנק</w:t>
-      </w:r>
-      <w:proofErr w:type="spellEnd"/>
-      <w:r>
-        <w:rPr>
-          <w:rFonts w:eastAsiaTheme="minorEastAsia" w:hint="cs"/>
-          <w:i/>
-          <w:rtl/>
-        </w:rPr>
-        <w:t>' ב</w:t>
+        <w:t>מחיר של פתרון הינו סכום האורכים של הקשתות במסלול העובר בכל הנק' ב</w:t>
       </w:r>
       <w:r>
         <w:rPr>
@@ -11743,25 +11022,7 @@
           <w:i/>
           <w:rtl/>
         </w:rPr>
-        <w:t xml:space="preserve"> ועובר בכל שאר </w:t>
-      </w:r>
-      <w:proofErr w:type="spellStart"/>
-      <w:r>
-        <w:rPr>
-          <w:rFonts w:eastAsiaTheme="minorEastAsia" w:hint="cs"/>
-          <w:i/>
-          <w:rtl/>
-        </w:rPr>
-        <w:t>הנק</w:t>
-      </w:r>
-      <w:proofErr w:type="spellEnd"/>
-      <w:r>
-        <w:rPr>
-          <w:rFonts w:eastAsiaTheme="minorEastAsia" w:hint="cs"/>
-          <w:i/>
-          <w:rtl/>
-        </w:rPr>
-        <w:t>' ב</w:t>
+        <w:t xml:space="preserve"> ועובר בכל שאר הנק' ב</w:t>
       </w:r>
       <w:r>
         <w:rPr>
@@ -11823,25 +11084,7 @@
           <w:i/>
           <w:rtl/>
         </w:rPr>
-        <w:t xml:space="preserve"> (נתעלם מכיוון הקשתות) , מפני שהמסלול </w:t>
-      </w:r>
-      <w:proofErr w:type="spellStart"/>
-      <w:r>
-        <w:rPr>
-          <w:rFonts w:eastAsiaTheme="minorEastAsia" w:hint="cs"/>
-          <w:i/>
-          <w:rtl/>
-        </w:rPr>
-        <w:t>קשיר</w:t>
-      </w:r>
-      <w:proofErr w:type="spellEnd"/>
-      <w:r>
-        <w:rPr>
-          <w:rFonts w:eastAsiaTheme="minorEastAsia" w:hint="cs"/>
-          <w:i/>
-          <w:rtl/>
-        </w:rPr>
-        <w:t xml:space="preserve"> ,ללא מעגלים ומכיל את כל צמתי </w:t>
+        <w:t xml:space="preserve"> (נתעלם מכיוון הקשתות) , מפני שהמסלול קשיר ,ללא מעגלים ומכיל את כל צמתי </w:t>
       </w:r>
       <w:r>
         <w:rPr>
@@ -12157,25 +11400,7 @@
           <w:i/>
           <w:rtl/>
         </w:rPr>
-        <w:t xml:space="preserve">עפ"י הגדרה </w:t>
-      </w:r>
-      <w:proofErr w:type="spellStart"/>
-      <w:r>
-        <w:rPr>
-          <w:rFonts w:eastAsiaTheme="minorEastAsia" w:hint="cs"/>
-          <w:i/>
-          <w:rtl/>
-        </w:rPr>
-        <w:t>עפ"מ</w:t>
-      </w:r>
-      <w:proofErr w:type="spellEnd"/>
-      <w:r>
-        <w:rPr>
-          <w:rFonts w:eastAsiaTheme="minorEastAsia" w:hint="cs"/>
-          <w:i/>
-          <w:rtl/>
-        </w:rPr>
-        <w:t xml:space="preserve"> הוא העץ הפורש בעל המשקל המינימלי עבור גרף </w:t>
+        <w:t xml:space="preserve">עפ"י הגדרה עפ"מ הוא העץ הפורש בעל המשקל המינימלי עבור גרף </w:t>
       </w:r>
       <w:r>
         <w:rPr>
@@ -13085,7 +12310,7 @@
     <w:p>
       <w:pPr>
         <w:rPr>
-          <w:rFonts w:eastAsiaTheme="minorEastAsia" w:hint="cs"/>
+          <w:rFonts w:eastAsiaTheme="minorEastAsia"/>
           <w:i/>
           <w:rtl/>
         </w:rPr>
@@ -13149,7 +12374,7 @@
         <w:spacing w:after="0" w:line="240" w:lineRule="auto"/>
         <w:jc w:val="right"/>
         <w:rPr>
-          <w:rFonts w:eastAsiaTheme="minorEastAsia" w:hint="cs"/>
+          <w:rFonts w:eastAsiaTheme="minorEastAsia"/>
           <w:i/>
           <w:rtl/>
         </w:rPr>
@@ -13186,139 +12411,7 @@
           <w:szCs w:val="20"/>
           <w:highlight w:val="white"/>
         </w:rPr>
-        <w:t>Deliveries(</w:t>
-      </w:r>
-      <w:proofErr w:type="spellStart"/>
-      <w:r>
-        <w:rPr>
-          <w:rFonts w:ascii="Courier New" w:hAnsi="Courier New" w:cs="Courier New"/>
-          <w:color w:val="000000"/>
-          <w:sz w:val="20"/>
-          <w:szCs w:val="20"/>
-          <w:highlight w:val="white"/>
-        </w:rPr>
-        <w:t>small_delivery</w:t>
-      </w:r>
-      <w:proofErr w:type="spellEnd"/>
-      <w:r>
-        <w:rPr>
-          <w:rFonts w:ascii="Courier New" w:hAnsi="Courier New" w:cs="Courier New"/>
-          <w:color w:val="000000"/>
-          <w:sz w:val="20"/>
-          <w:szCs w:val="20"/>
-          <w:highlight w:val="white"/>
-        </w:rPr>
-        <w:t>(5):Time)    A* (h=</w:t>
-      </w:r>
-      <w:proofErr w:type="spellStart"/>
-      <w:r>
-        <w:rPr>
-          <w:rFonts w:ascii="Courier New" w:hAnsi="Courier New" w:cs="Courier New"/>
-          <w:color w:val="000000"/>
-          <w:sz w:val="20"/>
-          <w:szCs w:val="20"/>
-          <w:highlight w:val="white"/>
-        </w:rPr>
-        <w:t>TruckDeliveriesMSTAirDist</w:t>
-      </w:r>
-      <w:proofErr w:type="spellEnd"/>
-      <w:r>
-        <w:rPr>
-          <w:rFonts w:ascii="Courier New" w:hAnsi="Courier New" w:cs="Courier New"/>
-          <w:color w:val="000000"/>
-          <w:sz w:val="20"/>
-          <w:szCs w:val="20"/>
-          <w:highlight w:val="white"/>
-        </w:rPr>
-        <w:t xml:space="preserve">, w=0.500)   time:  40.54   #dev: 425     |space|: 562      </w:t>
-      </w:r>
-      <w:proofErr w:type="spellStart"/>
-      <w:r>
-        <w:rPr>
-          <w:rFonts w:ascii="Courier New" w:hAnsi="Courier New" w:cs="Courier New"/>
-          <w:color w:val="000000"/>
-          <w:sz w:val="20"/>
-          <w:szCs w:val="20"/>
-          <w:highlight w:val="white"/>
-        </w:rPr>
-        <w:t>total_g_cost</w:t>
-      </w:r>
-      <w:proofErr w:type="spellEnd"/>
-      <w:r>
-        <w:rPr>
-          <w:rFonts w:ascii="Courier New" w:hAnsi="Courier New" w:cs="Courier New"/>
-          <w:color w:val="000000"/>
-          <w:sz w:val="20"/>
-          <w:szCs w:val="20"/>
-          <w:highlight w:val="white"/>
-        </w:rPr>
-        <w:t xml:space="preserve">:    30.18082   </w:t>
-      </w:r>
-      <w:proofErr w:type="spellStart"/>
-      <w:r>
-        <w:rPr>
-          <w:rFonts w:ascii="Courier New" w:hAnsi="Courier New" w:cs="Courier New"/>
-          <w:color w:val="000000"/>
-          <w:sz w:val="20"/>
-          <w:szCs w:val="20"/>
-          <w:highlight w:val="white"/>
-        </w:rPr>
-        <w:t>total_cost</w:t>
-      </w:r>
-      <w:proofErr w:type="spellEnd"/>
-      <w:r>
-        <w:rPr>
-          <w:rFonts w:ascii="Courier New" w:hAnsi="Courier New" w:cs="Courier New"/>
-          <w:color w:val="000000"/>
-          <w:sz w:val="20"/>
-          <w:szCs w:val="20"/>
-          <w:highlight w:val="white"/>
-        </w:rPr>
-        <w:t xml:space="preserve">: </w:t>
-      </w:r>
-      <w:proofErr w:type="spellStart"/>
-      <w:r>
-        <w:rPr>
-          <w:rFonts w:ascii="Courier New" w:hAnsi="Courier New" w:cs="Courier New"/>
-          <w:color w:val="000000"/>
-          <w:sz w:val="20"/>
-          <w:szCs w:val="20"/>
-          <w:highlight w:val="white"/>
-        </w:rPr>
-        <w:t>DeliveryCost</w:t>
-      </w:r>
-      <w:proofErr w:type="spellEnd"/>
-      <w:r>
-        <w:rPr>
-          <w:rFonts w:ascii="Courier New" w:hAnsi="Courier New" w:cs="Courier New"/>
-          <w:color w:val="000000"/>
-          <w:sz w:val="20"/>
-          <w:szCs w:val="20"/>
-          <w:highlight w:val="white"/>
-        </w:rPr>
-        <w:t>(</w:t>
-      </w:r>
-      <w:proofErr w:type="spellStart"/>
-      <w:r>
-        <w:rPr>
-          <w:rFonts w:ascii="Courier New" w:hAnsi="Courier New" w:cs="Courier New"/>
-          <w:color w:val="000000"/>
-          <w:sz w:val="20"/>
-          <w:szCs w:val="20"/>
-          <w:highlight w:val="white"/>
-        </w:rPr>
-        <w:t>dist</w:t>
-      </w:r>
-      <w:proofErr w:type="spellEnd"/>
-      <w:r>
-        <w:rPr>
-          <w:rFonts w:ascii="Courier New" w:hAnsi="Courier New" w:cs="Courier New"/>
-          <w:color w:val="000000"/>
-          <w:sz w:val="20"/>
-          <w:szCs w:val="20"/>
-          <w:highlight w:val="white"/>
-        </w:rPr>
-        <w:t xml:space="preserve">=  46771.762 meter, </w:t>
+        <w:t xml:space="preserve">Deliveries(small_delivery(5):Time)    A* (h=TruckDeliveriesMSTAirDist, w=0.500)   time:  40.54   #dev: 425     |space|: 562      total_g_cost:    30.18082   total_cost: DeliveryCost(dist=  46771.762 meter, </w:t>
       </w:r>
       <w:r>
         <w:rPr>
@@ -13362,29 +12455,7 @@
           <w:szCs w:val="20"/>
           <w:highlight w:val="white"/>
         </w:rPr>
-        <w:t xml:space="preserve">, money=    151.961 </w:t>
-      </w:r>
-      <w:proofErr w:type="spellStart"/>
-      <w:r>
-        <w:rPr>
-          <w:rFonts w:ascii="Courier New" w:hAnsi="Courier New" w:cs="Courier New"/>
-          <w:color w:val="000000"/>
-          <w:sz w:val="20"/>
-          <w:szCs w:val="20"/>
-          <w:highlight w:val="white"/>
-        </w:rPr>
-        <w:t>nis</w:t>
-      </w:r>
-      <w:proofErr w:type="spellEnd"/>
-      <w:r>
-        <w:rPr>
-          <w:rFonts w:ascii="Courier New" w:hAnsi="Courier New" w:cs="Courier New"/>
-          <w:color w:val="000000"/>
-          <w:sz w:val="20"/>
-          <w:szCs w:val="20"/>
-          <w:highlight w:val="white"/>
-        </w:rPr>
-        <w:t xml:space="preserve">)   |path|: 11    </w:t>
+        <w:t xml:space="preserve">, money=    151.961 nis)   |path|: 11    </w:t>
       </w:r>
     </w:p>
     <w:p>
@@ -13412,34 +12483,18 @@
         <w:spacing w:after="0" w:line="240" w:lineRule="auto"/>
         <w:jc w:val="right"/>
         <w:rPr>
-          <w:rFonts w:eastAsiaTheme="minorEastAsia" w:hint="cs"/>
-          <w:i/>
-          <w:rtl/>
-        </w:rPr>
-      </w:pPr>
-      <w:r>
-        <w:rPr>
-          <w:rFonts w:eastAsiaTheme="minorEastAsia" w:hint="cs"/>
-          <w:i/>
-          <w:rtl/>
-        </w:rPr>
-        <w:t xml:space="preserve">הרצה עם מזעור </w:t>
-      </w:r>
-      <w:r>
-        <w:rPr>
-          <w:rFonts w:eastAsiaTheme="minorEastAsia" w:hint="cs"/>
-          <w:i/>
-          <w:rtl/>
-        </w:rPr>
-        <w:t>הכסף</w:t>
-      </w:r>
-      <w:r>
-        <w:rPr>
-          <w:rFonts w:eastAsiaTheme="minorEastAsia" w:hint="cs"/>
-          <w:i/>
-          <w:rtl/>
-        </w:rPr>
-        <w:t>:</w:t>
+          <w:rFonts w:eastAsiaTheme="minorEastAsia"/>
+          <w:i/>
+          <w:rtl/>
+        </w:rPr>
+      </w:pPr>
+      <w:r>
+        <w:rPr>
+          <w:rFonts w:eastAsiaTheme="minorEastAsia" w:hint="cs"/>
+          <w:i/>
+          <w:rtl/>
+        </w:rPr>
+        <w:t>הרצה עם מזעור הכסף:</w:t>
       </w:r>
     </w:p>
     <w:p>
@@ -13482,139 +12537,7 @@
           <w:szCs w:val="20"/>
           <w:highlight w:val="white"/>
         </w:rPr>
-        <w:t>Deliveries(</w:t>
-      </w:r>
-      <w:proofErr w:type="spellStart"/>
-      <w:r>
-        <w:rPr>
-          <w:rFonts w:ascii="Courier New" w:hAnsi="Courier New" w:cs="Courier New"/>
-          <w:color w:val="000000"/>
-          <w:sz w:val="20"/>
-          <w:szCs w:val="20"/>
-          <w:highlight w:val="white"/>
-        </w:rPr>
-        <w:t>small_delivery</w:t>
-      </w:r>
-      <w:proofErr w:type="spellEnd"/>
-      <w:r>
-        <w:rPr>
-          <w:rFonts w:ascii="Courier New" w:hAnsi="Courier New" w:cs="Courier New"/>
-          <w:color w:val="000000"/>
-          <w:sz w:val="20"/>
-          <w:szCs w:val="20"/>
-          <w:highlight w:val="white"/>
-        </w:rPr>
-        <w:t>(5):Money)   A* (h=</w:t>
-      </w:r>
-      <w:proofErr w:type="spellStart"/>
-      <w:r>
-        <w:rPr>
-          <w:rFonts w:ascii="Courier New" w:hAnsi="Courier New" w:cs="Courier New"/>
-          <w:color w:val="000000"/>
-          <w:sz w:val="20"/>
-          <w:szCs w:val="20"/>
-          <w:highlight w:val="white"/>
-        </w:rPr>
-        <w:t>TruckDeliveriesMSTAirDist</w:t>
-      </w:r>
-      <w:proofErr w:type="spellEnd"/>
-      <w:r>
-        <w:rPr>
-          <w:rFonts w:ascii="Courier New" w:hAnsi="Courier New" w:cs="Courier New"/>
-          <w:color w:val="000000"/>
-          <w:sz w:val="20"/>
-          <w:szCs w:val="20"/>
-          <w:highlight w:val="white"/>
-        </w:rPr>
-        <w:t xml:space="preserve">, w=0.500)   time:  61.70   #dev: 518     |space|: 591      </w:t>
-      </w:r>
-      <w:proofErr w:type="spellStart"/>
-      <w:r>
-        <w:rPr>
-          <w:rFonts w:ascii="Courier New" w:hAnsi="Courier New" w:cs="Courier New"/>
-          <w:color w:val="000000"/>
-          <w:sz w:val="20"/>
-          <w:szCs w:val="20"/>
-          <w:highlight w:val="white"/>
-        </w:rPr>
-        <w:t>total_g_cost</w:t>
-      </w:r>
-      <w:proofErr w:type="spellEnd"/>
-      <w:r>
-        <w:rPr>
-          <w:rFonts w:ascii="Courier New" w:hAnsi="Courier New" w:cs="Courier New"/>
-          <w:color w:val="000000"/>
-          <w:sz w:val="20"/>
-          <w:szCs w:val="20"/>
-          <w:highlight w:val="white"/>
-        </w:rPr>
-        <w:t xml:space="preserve">:   104.23259   </w:t>
-      </w:r>
-      <w:proofErr w:type="spellStart"/>
-      <w:r>
-        <w:rPr>
-          <w:rFonts w:ascii="Courier New" w:hAnsi="Courier New" w:cs="Courier New"/>
-          <w:color w:val="000000"/>
-          <w:sz w:val="20"/>
-          <w:szCs w:val="20"/>
-          <w:highlight w:val="white"/>
-        </w:rPr>
-        <w:t>total_cost</w:t>
-      </w:r>
-      <w:proofErr w:type="spellEnd"/>
-      <w:r>
-        <w:rPr>
-          <w:rFonts w:ascii="Courier New" w:hAnsi="Courier New" w:cs="Courier New"/>
-          <w:color w:val="000000"/>
-          <w:sz w:val="20"/>
-          <w:szCs w:val="20"/>
-          <w:highlight w:val="white"/>
-        </w:rPr>
-        <w:t xml:space="preserve">: </w:t>
-      </w:r>
-      <w:proofErr w:type="spellStart"/>
-      <w:r>
-        <w:rPr>
-          <w:rFonts w:ascii="Courier New" w:hAnsi="Courier New" w:cs="Courier New"/>
-          <w:color w:val="000000"/>
-          <w:sz w:val="20"/>
-          <w:szCs w:val="20"/>
-          <w:highlight w:val="white"/>
-        </w:rPr>
-        <w:t>DeliveryCost</w:t>
-      </w:r>
-      <w:proofErr w:type="spellEnd"/>
-      <w:r>
-        <w:rPr>
-          <w:rFonts w:ascii="Courier New" w:hAnsi="Courier New" w:cs="Courier New"/>
-          <w:color w:val="000000"/>
-          <w:sz w:val="20"/>
-          <w:szCs w:val="20"/>
-          <w:highlight w:val="white"/>
-        </w:rPr>
-        <w:t>(</w:t>
-      </w:r>
-      <w:proofErr w:type="spellStart"/>
-      <w:r>
-        <w:rPr>
-          <w:rFonts w:ascii="Courier New" w:hAnsi="Courier New" w:cs="Courier New"/>
-          <w:color w:val="000000"/>
-          <w:sz w:val="20"/>
-          <w:szCs w:val="20"/>
-          <w:highlight w:val="white"/>
-        </w:rPr>
-        <w:t>dist</w:t>
-      </w:r>
-      <w:proofErr w:type="spellEnd"/>
-      <w:r>
-        <w:rPr>
-          <w:rFonts w:ascii="Courier New" w:hAnsi="Courier New" w:cs="Courier New"/>
-          <w:color w:val="000000"/>
-          <w:sz w:val="20"/>
-          <w:szCs w:val="20"/>
-          <w:highlight w:val="white"/>
-        </w:rPr>
-        <w:t xml:space="preserve">=  46763.990 meter, time=     35.248 minutes, </w:t>
+        <w:t xml:space="preserve">Deliveries(small_delivery(5):Money)   A* (h=TruckDeliveriesMSTAirDist, w=0.500)   time:  61.70   #dev: 518     |space|: 591      total_g_cost:   104.23259   total_cost: DeliveryCost(dist=  46763.990 meter, time=     35.248 minutes, </w:t>
       </w:r>
       <w:r>
         <w:rPr>
@@ -13626,22 +12549,8 @@
           <w:szCs w:val="20"/>
           <w:highlight w:val="white"/>
         </w:rPr>
-        <w:t xml:space="preserve">money=    104.233 </w:t>
-      </w:r>
-      <w:proofErr w:type="spellStart"/>
-      <w:r>
-        <w:rPr>
-          <w:rFonts w:ascii="Courier New" w:hAnsi="Courier New" w:cs="Courier New"/>
-          <w:b/>
-          <w:bCs/>
-          <w:color w:val="000000"/>
-          <w:sz w:val="20"/>
-          <w:szCs w:val="20"/>
-          <w:highlight w:val="white"/>
-        </w:rPr>
-        <w:t>nis</w:t>
-      </w:r>
-      <w:proofErr w:type="spellEnd"/>
+        <w:t>money=    104.233 nis</w:t>
+      </w:r>
       <w:r>
         <w:rPr>
           <w:rFonts w:ascii="Courier New" w:hAnsi="Courier New" w:cs="Courier New"/>
@@ -13729,8 +12638,6 @@
           <w:i/>
         </w:rPr>
       </w:pPr>
-      <w:bookmarkStart w:id="0" w:name="_GoBack"/>
-      <w:bookmarkEnd w:id="0"/>
     </w:p>
     <w:p>
       <w:pPr>
@@ -13819,10 +12726,16 @@
           <w:szCs w:val="20"/>
           <w:highlight w:val="white"/>
         </w:rPr>
-        <w:t>Deliveries(</w:t>
-      </w:r>
-      <w:proofErr w:type="spellStart"/>
-      <w:r>
+        <w:t xml:space="preserve">Deliveries(moderate_delivery(8):Distance)   A* (h=TruckDeliveriesMSTAirDist, w=0.500)   time:  10.58   #dev: 6376    |space|: 9045     total_g_cost: 65062.81195   total_cost: DeliveryCost(dist=  65062.812 meter, time=     42.946 minutes, money=    210.589 nis)   |path|: 17    </w:t>
+      </w:r>
+    </w:p>
+    <w:p>
+      <w:pPr>
+        <w:autoSpaceDE w:val="0"/>
+        <w:autoSpaceDN w:val="0"/>
+        <w:bidi w:val="0"/>
+        <w:adjustRightInd w:val="0"/>
+        <w:spacing w:after="0" w:line="240" w:lineRule="auto"/>
         <w:rPr>
           <w:rFonts w:ascii="Courier New" w:hAnsi="Courier New" w:cs="Courier New"/>
           <w:color w:val="000000"/>
@@ -13830,10 +12743,15 @@
           <w:szCs w:val="20"/>
           <w:highlight w:val="white"/>
         </w:rPr>
-        <w:t>moderate_delivery</w:t>
-      </w:r>
-      <w:proofErr w:type="spellEnd"/>
-      <w:r>
+      </w:pPr>
+    </w:p>
+    <w:p>
+      <w:pPr>
+        <w:autoSpaceDE w:val="0"/>
+        <w:autoSpaceDN w:val="0"/>
+        <w:bidi w:val="0"/>
+        <w:adjustRightInd w:val="0"/>
+        <w:spacing w:after="0" w:line="240" w:lineRule="auto"/>
         <w:rPr>
           <w:rFonts w:ascii="Courier New" w:hAnsi="Courier New" w:cs="Courier New"/>
           <w:color w:val="000000"/>
@@ -13841,9 +12759,7 @@
           <w:szCs w:val="20"/>
           <w:highlight w:val="white"/>
         </w:rPr>
-        <w:t>(8):Distance)   A* (h=</w:t>
-      </w:r>
-      <w:proofErr w:type="spellStart"/>
+      </w:pPr>
       <w:r>
         <w:rPr>
           <w:rFonts w:ascii="Courier New" w:hAnsi="Courier New" w:cs="Courier New"/>
@@ -13852,361 +12768,138 @@
           <w:szCs w:val="20"/>
           <w:highlight w:val="white"/>
         </w:rPr>
-        <w:t>TruckDeliveriesMSTAirDist</w:t>
-      </w:r>
-      <w:proofErr w:type="spellEnd"/>
-      <w:r>
-        <w:rPr>
-          <w:rFonts w:ascii="Courier New" w:hAnsi="Courier New" w:cs="Courier New"/>
-          <w:color w:val="000000"/>
-          <w:sz w:val="20"/>
-          <w:szCs w:val="20"/>
-          <w:highlight w:val="white"/>
-        </w:rPr>
-        <w:t xml:space="preserve">, w=0.500)   time:  10.58   #dev: 6376    |space|: 9045     </w:t>
-      </w:r>
-      <w:proofErr w:type="spellStart"/>
-      <w:r>
-        <w:rPr>
-          <w:rFonts w:ascii="Courier New" w:hAnsi="Courier New" w:cs="Courier New"/>
-          <w:color w:val="000000"/>
-          <w:sz w:val="20"/>
-          <w:szCs w:val="20"/>
-          <w:highlight w:val="white"/>
-        </w:rPr>
-        <w:t>total_g_cost</w:t>
-      </w:r>
-      <w:proofErr w:type="spellEnd"/>
-      <w:r>
-        <w:rPr>
-          <w:rFonts w:ascii="Courier New" w:hAnsi="Courier New" w:cs="Courier New"/>
-          <w:color w:val="000000"/>
-          <w:sz w:val="20"/>
-          <w:szCs w:val="20"/>
-          <w:highlight w:val="white"/>
-        </w:rPr>
-        <w:t xml:space="preserve">: 65062.81195   </w:t>
-      </w:r>
-      <w:proofErr w:type="spellStart"/>
-      <w:r>
-        <w:rPr>
-          <w:rFonts w:ascii="Courier New" w:hAnsi="Courier New" w:cs="Courier New"/>
-          <w:color w:val="000000"/>
-          <w:sz w:val="20"/>
-          <w:szCs w:val="20"/>
-          <w:highlight w:val="white"/>
-        </w:rPr>
-        <w:t>total_cost</w:t>
-      </w:r>
-      <w:proofErr w:type="spellEnd"/>
-      <w:r>
-        <w:rPr>
-          <w:rFonts w:ascii="Courier New" w:hAnsi="Courier New" w:cs="Courier New"/>
-          <w:color w:val="000000"/>
-          <w:sz w:val="20"/>
-          <w:szCs w:val="20"/>
-          <w:highlight w:val="white"/>
-        </w:rPr>
-        <w:t xml:space="preserve">: </w:t>
-      </w:r>
-      <w:proofErr w:type="spellStart"/>
-      <w:r>
-        <w:rPr>
-          <w:rFonts w:ascii="Courier New" w:hAnsi="Courier New" w:cs="Courier New"/>
-          <w:color w:val="000000"/>
-          <w:sz w:val="20"/>
-          <w:szCs w:val="20"/>
-          <w:highlight w:val="white"/>
-        </w:rPr>
-        <w:t>DeliveryCost</w:t>
-      </w:r>
-      <w:proofErr w:type="spellEnd"/>
-      <w:r>
-        <w:rPr>
-          <w:rFonts w:ascii="Courier New" w:hAnsi="Courier New" w:cs="Courier New"/>
-          <w:color w:val="000000"/>
-          <w:sz w:val="20"/>
-          <w:szCs w:val="20"/>
-          <w:highlight w:val="white"/>
-        </w:rPr>
-        <w:t>(</w:t>
-      </w:r>
-      <w:proofErr w:type="spellStart"/>
-      <w:r>
-        <w:rPr>
-          <w:rFonts w:ascii="Courier New" w:hAnsi="Courier New" w:cs="Courier New"/>
-          <w:color w:val="000000"/>
-          <w:sz w:val="20"/>
-          <w:szCs w:val="20"/>
-          <w:highlight w:val="white"/>
-        </w:rPr>
-        <w:t>dist</w:t>
-      </w:r>
-      <w:proofErr w:type="spellEnd"/>
-      <w:r>
-        <w:rPr>
-          <w:rFonts w:ascii="Courier New" w:hAnsi="Courier New" w:cs="Courier New"/>
-          <w:color w:val="000000"/>
-          <w:sz w:val="20"/>
-          <w:szCs w:val="20"/>
-          <w:highlight w:val="white"/>
-        </w:rPr>
-        <w:t xml:space="preserve">=  65062.812 meter, time=     42.946 minutes, money=    210.589 </w:t>
-      </w:r>
-      <w:proofErr w:type="spellStart"/>
-      <w:r>
-        <w:rPr>
-          <w:rFonts w:ascii="Courier New" w:hAnsi="Courier New" w:cs="Courier New"/>
-          <w:color w:val="000000"/>
-          <w:sz w:val="20"/>
-          <w:szCs w:val="20"/>
-          <w:highlight w:val="white"/>
-        </w:rPr>
-        <w:t>nis</w:t>
-      </w:r>
-      <w:proofErr w:type="spellEnd"/>
-      <w:r>
-        <w:rPr>
-          <w:rFonts w:ascii="Courier New" w:hAnsi="Courier New" w:cs="Courier New"/>
-          <w:color w:val="000000"/>
-          <w:sz w:val="20"/>
-          <w:szCs w:val="20"/>
-          <w:highlight w:val="white"/>
-        </w:rPr>
-        <w:t xml:space="preserve">)   |path|: 17    </w:t>
-      </w:r>
-    </w:p>
-    <w:p>
-      <w:pPr>
-        <w:autoSpaceDE w:val="0"/>
-        <w:autoSpaceDN w:val="0"/>
-        <w:bidi w:val="0"/>
-        <w:adjustRightInd w:val="0"/>
-        <w:spacing w:after="0" w:line="240" w:lineRule="auto"/>
-        <w:rPr>
-          <w:rFonts w:ascii="Courier New" w:hAnsi="Courier New" w:cs="Courier New"/>
-          <w:color w:val="000000"/>
-          <w:sz w:val="20"/>
-          <w:szCs w:val="20"/>
-          <w:highlight w:val="white"/>
-        </w:rPr>
-      </w:pPr>
-    </w:p>
-    <w:p>
-      <w:pPr>
-        <w:autoSpaceDE w:val="0"/>
-        <w:autoSpaceDN w:val="0"/>
-        <w:bidi w:val="0"/>
-        <w:adjustRightInd w:val="0"/>
-        <w:spacing w:after="0" w:line="240" w:lineRule="auto"/>
-        <w:rPr>
-          <w:rFonts w:ascii="Courier New" w:hAnsi="Courier New" w:cs="Courier New"/>
-          <w:color w:val="000000"/>
-          <w:sz w:val="20"/>
-          <w:szCs w:val="20"/>
-          <w:highlight w:val="white"/>
-        </w:rPr>
-      </w:pPr>
-      <w:r>
-        <w:rPr>
-          <w:rFonts w:ascii="Courier New" w:hAnsi="Courier New" w:cs="Courier New"/>
-          <w:color w:val="000000"/>
-          <w:sz w:val="20"/>
-          <w:szCs w:val="20"/>
-          <w:highlight w:val="white"/>
-        </w:rPr>
-        <w:t>Deliveries(</w:t>
-      </w:r>
-      <w:proofErr w:type="spellStart"/>
-      <w:r>
-        <w:rPr>
-          <w:rFonts w:ascii="Courier New" w:hAnsi="Courier New" w:cs="Courier New"/>
-          <w:color w:val="000000"/>
-          <w:sz w:val="20"/>
-          <w:szCs w:val="20"/>
-          <w:highlight w:val="white"/>
-        </w:rPr>
-        <w:t>moderate_delivery</w:t>
-      </w:r>
-      <w:proofErr w:type="spellEnd"/>
-      <w:r>
-        <w:rPr>
-          <w:rFonts w:ascii="Courier New" w:hAnsi="Courier New" w:cs="Courier New"/>
-          <w:color w:val="000000"/>
-          <w:sz w:val="20"/>
-          <w:szCs w:val="20"/>
-          <w:highlight w:val="white"/>
-        </w:rPr>
-        <w:t>(8):Distance)   A*eps (h=</w:t>
-      </w:r>
-      <w:proofErr w:type="spellStart"/>
-      <w:r>
-        <w:rPr>
-          <w:rFonts w:ascii="Courier New" w:hAnsi="Courier New" w:cs="Courier New"/>
-          <w:color w:val="000000"/>
-          <w:sz w:val="20"/>
-          <w:szCs w:val="20"/>
-          <w:highlight w:val="white"/>
-        </w:rPr>
-        <w:t>TruckDeliveriesMSTAirDist</w:t>
-      </w:r>
-      <w:proofErr w:type="spellEnd"/>
-      <w:r>
-        <w:rPr>
-          <w:rFonts w:ascii="Courier New" w:hAnsi="Courier New" w:cs="Courier New"/>
-          <w:color w:val="000000"/>
-          <w:sz w:val="20"/>
-          <w:szCs w:val="20"/>
-          <w:highlight w:val="white"/>
-        </w:rPr>
-        <w:t xml:space="preserve">, w=0.500)   time:  58.33   #dev: 6339    |space|: 9025     </w:t>
-      </w:r>
-      <w:proofErr w:type="spellStart"/>
-      <w:r>
-        <w:rPr>
-          <w:rFonts w:ascii="Courier New" w:hAnsi="Courier New" w:cs="Courier New"/>
-          <w:color w:val="000000"/>
-          <w:sz w:val="20"/>
-          <w:szCs w:val="20"/>
-          <w:highlight w:val="white"/>
-        </w:rPr>
-        <w:t>total_g_cost</w:t>
-      </w:r>
-      <w:proofErr w:type="spellEnd"/>
-      <w:r>
-        <w:rPr>
-          <w:rFonts w:ascii="Courier New" w:hAnsi="Courier New" w:cs="Courier New"/>
-          <w:color w:val="000000"/>
-          <w:sz w:val="20"/>
-          <w:szCs w:val="20"/>
-          <w:highlight w:val="white"/>
-        </w:rPr>
-        <w:t xml:space="preserve">: 65062.81195   </w:t>
-      </w:r>
-      <w:proofErr w:type="spellStart"/>
-      <w:r>
-        <w:rPr>
-          <w:rFonts w:ascii="Courier New" w:hAnsi="Courier New" w:cs="Courier New"/>
-          <w:color w:val="000000"/>
-          <w:sz w:val="20"/>
-          <w:szCs w:val="20"/>
-          <w:highlight w:val="white"/>
-        </w:rPr>
-        <w:t>total_cost</w:t>
-      </w:r>
-      <w:proofErr w:type="spellEnd"/>
-      <w:r>
-        <w:rPr>
-          <w:rFonts w:ascii="Courier New" w:hAnsi="Courier New" w:cs="Courier New"/>
-          <w:color w:val="000000"/>
-          <w:sz w:val="20"/>
-          <w:szCs w:val="20"/>
-          <w:highlight w:val="white"/>
-        </w:rPr>
-        <w:t xml:space="preserve">: </w:t>
-      </w:r>
-      <w:proofErr w:type="spellStart"/>
-      <w:r>
-        <w:rPr>
-          <w:rFonts w:ascii="Courier New" w:hAnsi="Courier New" w:cs="Courier New"/>
-          <w:color w:val="000000"/>
-          <w:sz w:val="20"/>
-          <w:szCs w:val="20"/>
-          <w:highlight w:val="white"/>
-        </w:rPr>
-        <w:t>DeliveryCost</w:t>
-      </w:r>
-      <w:proofErr w:type="spellEnd"/>
-      <w:r>
-        <w:rPr>
-          <w:rFonts w:ascii="Courier New" w:hAnsi="Courier New" w:cs="Courier New"/>
-          <w:color w:val="000000"/>
-          <w:sz w:val="20"/>
-          <w:szCs w:val="20"/>
-          <w:highlight w:val="white"/>
-        </w:rPr>
-        <w:t>(</w:t>
-      </w:r>
-      <w:proofErr w:type="spellStart"/>
-      <w:r>
-        <w:rPr>
-          <w:rFonts w:ascii="Courier New" w:hAnsi="Courier New" w:cs="Courier New"/>
-          <w:color w:val="000000"/>
-          <w:sz w:val="20"/>
-          <w:szCs w:val="20"/>
-          <w:highlight w:val="white"/>
-        </w:rPr>
-        <w:t>dist</w:t>
-      </w:r>
-      <w:proofErr w:type="spellEnd"/>
-      <w:r>
-        <w:rPr>
-          <w:rFonts w:ascii="Courier New" w:hAnsi="Courier New" w:cs="Courier New"/>
-          <w:color w:val="000000"/>
-          <w:sz w:val="20"/>
-          <w:szCs w:val="20"/>
-          <w:highlight w:val="white"/>
-        </w:rPr>
-        <w:t xml:space="preserve">=  65062.812 meter, time=     42.946 minutes, money=    210.589 </w:t>
-      </w:r>
-      <w:proofErr w:type="spellStart"/>
-      <w:r>
-        <w:rPr>
-          <w:rFonts w:ascii="Courier New" w:hAnsi="Courier New" w:cs="Courier New"/>
-          <w:color w:val="000000"/>
-          <w:sz w:val="20"/>
-          <w:szCs w:val="20"/>
-          <w:highlight w:val="white"/>
-        </w:rPr>
-        <w:t>nis</w:t>
-      </w:r>
-      <w:proofErr w:type="spellEnd"/>
-      <w:r>
-        <w:rPr>
-          <w:rFonts w:ascii="Courier New" w:hAnsi="Courier New" w:cs="Courier New"/>
-          <w:color w:val="000000"/>
-          <w:sz w:val="20"/>
-          <w:szCs w:val="20"/>
-          <w:highlight w:val="white"/>
-        </w:rPr>
-        <w:t xml:space="preserve">)   |path|: 17    </w:t>
-      </w:r>
-    </w:p>
-    <w:p>
-      <w:pPr>
-        <w:rPr>
-          <w:rFonts w:eastAsiaTheme="minorEastAsia"/>
-          <w:i/>
-          <w:rtl/>
-        </w:rPr>
-      </w:pPr>
-    </w:p>
-    <w:p>
-      <w:pPr>
-        <w:rPr>
-          <w:rFonts w:eastAsiaTheme="minorEastAsia"/>
-          <w:i/>
-          <w:rtl/>
-        </w:rPr>
-      </w:pPr>
-      <w:r>
-        <w:rPr>
-          <w:rFonts w:eastAsiaTheme="minorEastAsia" w:hint="cs"/>
-          <w:i/>
-          <w:rtl/>
-        </w:rPr>
-        <w:t xml:space="preserve">ניתן לראות כי אכן חסכנו בפיתוחים, יש הבדל של 37 צמתים בפיתוח לטובת הפתרון שמשתמש בשתי </w:t>
-      </w:r>
-      <w:proofErr w:type="spellStart"/>
-      <w:r>
-        <w:rPr>
-          <w:rFonts w:eastAsiaTheme="minorEastAsia" w:hint="cs"/>
-          <w:i/>
-          <w:rtl/>
-        </w:rPr>
-        <w:t>ההיוריסטיקות</w:t>
-      </w:r>
-      <w:proofErr w:type="spellEnd"/>
+        <w:t xml:space="preserve">Deliveries(moderate_delivery(8):Distance)   A*eps (h=TruckDeliveriesMSTAirDist, w=0.500)   time:  58.33   #dev: 6339    |space|: 9025     total_g_cost: 65062.81195   total_cost: DeliveryCost(dist=  65062.812 meter, time=     42.946 minutes, money=    210.589 nis)   |path|: 17    </w:t>
+      </w:r>
+    </w:p>
+    <w:p>
+      <w:pPr>
+        <w:rPr>
+          <w:rFonts w:eastAsiaTheme="minorEastAsia"/>
+          <w:i/>
+          <w:rtl/>
+        </w:rPr>
+      </w:pPr>
+    </w:p>
+    <w:p>
+      <w:pPr>
+        <w:rPr>
+          <w:rFonts w:eastAsiaTheme="minorEastAsia"/>
+          <w:i/>
+          <w:rtl/>
+        </w:rPr>
+      </w:pPr>
+      <w:r>
+        <w:rPr>
+          <w:rFonts w:eastAsiaTheme="minorEastAsia" w:hint="cs"/>
+          <w:i/>
+          <w:rtl/>
+        </w:rPr>
+        <w:t>ניתן לראות כי אכן חסכנו בפיתוחים, יש הבדל של 37 צמתים בפיתוח לטובת הפתרון שמשתמש בשתי ההיוריסטיקות.</w:t>
+      </w:r>
+    </w:p>
+    <w:p>
+      <w:pPr>
+        <w:rPr>
+          <w:rFonts w:eastAsiaTheme="minorEastAsia"/>
+          <w:i/>
+          <w:rtl/>
+        </w:rPr>
+      </w:pPr>
+      <w:r>
+        <w:rPr>
+          <w:rFonts w:eastAsiaTheme="minorEastAsia" w:hint="cs"/>
+          <w:i/>
+          <w:rtl/>
+        </w:rPr>
+        <w:t>הציפייה שלנו לחסכון בפיתוח צמתים נבעה מכך שאנו מוסיפים מידע נוסף למערכת שלנו.</w:t>
+      </w:r>
+      <w:r>
+        <w:rPr>
+          <w:rFonts w:eastAsiaTheme="minorEastAsia"/>
+          <w:i/>
+          <w:rtl/>
+        </w:rPr>
+        <w:br/>
+      </w:r>
+      <w:r>
+        <w:rPr>
+          <w:rFonts w:eastAsiaTheme="minorEastAsia" w:hint="cs"/>
+          <w:i/>
+          <w:rtl/>
+        </w:rPr>
+        <w:t xml:space="preserve">בנוסף, אפשרנו לפתח צמתים שאינם הצמתים המינימלים, כלומר אפשרו </w:t>
+      </w:r>
+      <w:r>
+        <w:rPr>
+          <w:rFonts w:eastAsiaTheme="minorEastAsia" w:hint="cs"/>
+          <w:i/>
+          <w:rtl/>
+        </w:rPr>
+        <w:t>ל</w:t>
+      </w:r>
+      <w:r>
+        <w:rPr>
+          <w:rFonts w:eastAsiaTheme="minorEastAsia" w:hint="cs"/>
+          <w:i/>
+        </w:rPr>
+        <w:t>COST</w:t>
+      </w:r>
+      <w:r>
+        <w:rPr>
+          <w:rFonts w:eastAsiaTheme="minorEastAsia" w:hint="cs"/>
+          <w:i/>
+          <w:rtl/>
+        </w:rPr>
+        <w:t xml:space="preserve"> לצאת מנקודות עוקף או בורות בהן לא </w:t>
+      </w:r>
+      <w:r>
+        <w:rPr>
+          <w:rFonts w:eastAsiaTheme="minorEastAsia" w:hint="cs"/>
+          <w:i/>
+          <w:rtl/>
+        </w:rPr>
+        <w:t>יכלנו</w:t>
+      </w:r>
+      <w:r>
+        <w:rPr>
+          <w:rFonts w:eastAsiaTheme="minorEastAsia" w:hint="cs"/>
+          <w:i/>
+          <w:rtl/>
+        </w:rPr>
+        <w:t xml:space="preserve"> להתקדם</w:t>
+      </w:r>
+      <w:r>
+        <w:rPr>
+          <w:rFonts w:eastAsiaTheme="minorEastAsia" w:hint="cs"/>
+          <w:i/>
+          <w:rtl/>
+        </w:rPr>
+        <w:t>,</w:t>
+      </w:r>
+      <w:r>
+        <w:rPr>
+          <w:rFonts w:eastAsiaTheme="minorEastAsia" w:hint="cs"/>
+          <w:i/>
+          <w:rtl/>
+        </w:rPr>
+        <w:t xml:space="preserve"> בנוסף </w:t>
+      </w:r>
+      <w:r>
+        <w:rPr>
+          <w:rFonts w:eastAsiaTheme="minorEastAsia" w:hint="cs"/>
+          <w:i/>
+          <w:rtl/>
+        </w:rPr>
+        <w:t>ההנחה שלנו היא כי ייתכן שמזעור הזמן יוביל בנוסף למזעור של הכסף</w:t>
+      </w:r>
+      <w:r>
+        <w:rPr>
+          <w:rFonts w:eastAsiaTheme="minorEastAsia" w:hint="cs"/>
+          <w:i/>
+          <w:rtl/>
+        </w:rPr>
+        <w:t>, כלומר ננסה לצאת מהעוקף או מהבור על ידי התקדמות לכיוון הממזער את הזמן</w:t>
+      </w:r>
       <w:r>
         <w:rPr>
           <w:rFonts w:eastAsiaTheme="minorEastAsia" w:hint="cs"/>
@@ -14215,23 +12908,6 @@
         </w:rPr>
         <w:t>.</w:t>
       </w:r>
-    </w:p>
-    <w:p>
-      <w:pPr>
-        <w:rPr>
-          <w:rFonts w:eastAsiaTheme="minorEastAsia" w:hint="cs"/>
-          <w:i/>
-          <w:rtl/>
-        </w:rPr>
-      </w:pPr>
-      <w:r>
-        <w:rPr>
-          <w:rFonts w:eastAsiaTheme="minorEastAsia" w:hint="cs"/>
-          <w:i/>
-          <w:rtl/>
-        </w:rPr>
-        <w:t>הציפייה שלנו לחסכון בפיתוח צמתים נבעה מכך שאנו מוסיפים מידע נוסף למערכת שלנו.</w:t>
-      </w:r>
       <w:r>
         <w:rPr>
           <w:rFonts w:eastAsiaTheme="minorEastAsia"/>
@@ -14240,119 +12916,199 @@
         </w:rPr>
         <w:br/>
       </w:r>
-      <w:r>
-        <w:rPr>
-          <w:rFonts w:eastAsiaTheme="minorEastAsia" w:hint="cs"/>
-          <w:i/>
-          <w:rtl/>
-        </w:rPr>
-        <w:t xml:space="preserve">בנוסף, אפשרנו לפתח צמתים שאינם הצמתים </w:t>
-      </w:r>
-      <w:proofErr w:type="spellStart"/>
-      <w:r>
-        <w:rPr>
-          <w:rFonts w:eastAsiaTheme="minorEastAsia" w:hint="cs"/>
-          <w:i/>
-          <w:rtl/>
-        </w:rPr>
-        <w:t>המינימלים</w:t>
-      </w:r>
-      <w:proofErr w:type="spellEnd"/>
-      <w:r>
-        <w:rPr>
-          <w:rFonts w:eastAsiaTheme="minorEastAsia" w:hint="cs"/>
-          <w:i/>
-          <w:rtl/>
-        </w:rPr>
-        <w:t xml:space="preserve">, כלומר אפשרו </w:t>
-      </w:r>
-      <w:r>
-        <w:rPr>
-          <w:rFonts w:eastAsiaTheme="minorEastAsia" w:hint="cs"/>
-          <w:i/>
-          <w:rtl/>
-        </w:rPr>
-        <w:t>ל</w:t>
-      </w:r>
-      <w:r>
-        <w:rPr>
-          <w:rFonts w:eastAsiaTheme="minorEastAsia" w:hint="cs"/>
-          <w:i/>
-        </w:rPr>
-        <w:t>COST</w:t>
-      </w:r>
-      <w:r>
-        <w:rPr>
-          <w:rFonts w:eastAsiaTheme="minorEastAsia" w:hint="cs"/>
-          <w:i/>
-          <w:rtl/>
-        </w:rPr>
-        <w:t xml:space="preserve"> לצאת מנקודות עוקף או בורות בהן לא </w:t>
-      </w:r>
-      <w:r>
-        <w:rPr>
-          <w:rFonts w:eastAsiaTheme="minorEastAsia" w:hint="cs"/>
-          <w:i/>
-          <w:rtl/>
-        </w:rPr>
-        <w:t>יכלנו</w:t>
-      </w:r>
-      <w:r>
-        <w:rPr>
-          <w:rFonts w:eastAsiaTheme="minorEastAsia" w:hint="cs"/>
-          <w:i/>
-          <w:rtl/>
-        </w:rPr>
-        <w:t xml:space="preserve"> להתקדם</w:t>
-      </w:r>
-      <w:r>
-        <w:rPr>
-          <w:rFonts w:eastAsiaTheme="minorEastAsia" w:hint="cs"/>
-          <w:i/>
-          <w:rtl/>
-        </w:rPr>
-        <w:t>,</w:t>
-      </w:r>
-      <w:r>
-        <w:rPr>
-          <w:rFonts w:eastAsiaTheme="minorEastAsia" w:hint="cs"/>
-          <w:i/>
-          <w:rtl/>
-        </w:rPr>
-        <w:t xml:space="preserve"> בנוסף </w:t>
-      </w:r>
-      <w:r>
-        <w:rPr>
-          <w:rFonts w:eastAsiaTheme="minorEastAsia" w:hint="cs"/>
-          <w:i/>
-          <w:rtl/>
-        </w:rPr>
-        <w:t>ההנחה שלנו היא כי ייתכן שמזעור הזמן יוביל בנוסף למזעור של הכסף</w:t>
-      </w:r>
-      <w:r>
-        <w:rPr>
-          <w:rFonts w:eastAsiaTheme="minorEastAsia" w:hint="cs"/>
-          <w:i/>
-          <w:rtl/>
-        </w:rPr>
-        <w:t>, כלומר ננסה לצאת מהעוקף או מהבור על ידי התקדמות לכיוון הממזער את הזמן</w:t>
-      </w:r>
-      <w:r>
-        <w:rPr>
-          <w:rFonts w:eastAsiaTheme="minorEastAsia" w:hint="cs"/>
+    </w:p>
+    <w:p>
+      <w:pPr>
+        <w:rPr>
+          <w:rFonts w:eastAsiaTheme="minorEastAsia"/>
+          <w:b/>
+          <w:bCs/>
+          <w:i/>
+          <w:rtl/>
+        </w:rPr>
+      </w:pPr>
+      <w:r>
+        <w:rPr>
+          <w:rFonts w:eastAsiaTheme="minorEastAsia" w:hint="cs"/>
+          <w:b/>
+          <w:bCs/>
+          <w:i/>
+          <w:rtl/>
+        </w:rPr>
+        <w:t>תרגיל 35</w:t>
+      </w:r>
+    </w:p>
+    <w:p>
+      <w:pPr>
+        <w:rPr>
+          <w:rFonts w:eastAsiaTheme="minorEastAsia"/>
+          <w:i/>
+          <w:rtl/>
+        </w:rPr>
+      </w:pPr>
+      <w:r>
+        <w:rPr>
+          <w:rFonts w:eastAsiaTheme="minorEastAsia" w:hint="cs"/>
+          <w:i/>
+          <w:rtl/>
+        </w:rPr>
+        <w:t>התוצאות שקיבלנו:</w:t>
+      </w:r>
+    </w:p>
+    <w:p>
+      <w:pPr>
+        <w:rPr>
+          <w:rFonts w:eastAsiaTheme="minorEastAsia"/>
+          <w:i/>
+        </w:rPr>
+      </w:pPr>
+      <w:r>
+        <w:rPr>
+          <w:rFonts w:eastAsiaTheme="minorEastAsia"/>
+          <w:i/>
+        </w:rPr>
+        <w:t>Solve the truck deliveries problem (moderate input, only distance objective, Anytime-A*, MSTAirDist heuristics)</w:t>
+      </w:r>
+      <w:r>
+        <w:rPr>
+          <w:rFonts w:eastAsiaTheme="minorEastAsia" w:cs="Arial"/>
           <w:i/>
           <w:rtl/>
         </w:rPr>
         <w:t>.</w:t>
       </w:r>
-      <w:r>
-        <w:rPr>
-          <w:rFonts w:eastAsiaTheme="minorEastAsia"/>
-          <w:i/>
-          <w:rtl/>
-        </w:rPr>
-        <w:br/>
-      </w:r>
+    </w:p>
+    <w:p>
+      <w:pPr>
+        <w:rPr>
+          <w:rFonts w:eastAsiaTheme="minorEastAsia"/>
+          <w:i/>
+        </w:rPr>
+      </w:pPr>
+      <w:r>
+        <w:rPr>
+          <w:rFonts w:eastAsiaTheme="minorEastAsia"/>
+          <w:i/>
+        </w:rPr>
+        <w:t xml:space="preserve">Deliveries(moderate_delivery(8):Distance)   Anytime-A* (h=TruckDeliveriesMSTAirDist, w=0.688)   time:   1.08   #dev: 335     |space|: 200      total_g_cost: 65459.89155   total_cost: DeliveryCost(dist=  65459.892 meter, time=     43.581 minutes, money=    212.405 nis)   |path|: 17    </w:t>
+      </w:r>
+    </w:p>
+    <w:p>
+      <w:pPr>
+        <w:rPr>
+          <w:rFonts w:eastAsiaTheme="minorEastAsia"/>
+          <w:i/>
+          <w:rtl/>
+        </w:rPr>
+      </w:pPr>
+    </w:p>
+    <w:p>
+      <w:pPr>
+        <w:rPr>
+          <w:rFonts w:eastAsiaTheme="minorEastAsia"/>
+          <w:i/>
+        </w:rPr>
+      </w:pPr>
+      <w:r>
+        <w:rPr>
+          <w:rFonts w:eastAsiaTheme="minorEastAsia"/>
+          <w:i/>
+        </w:rPr>
+        <w:t>Solve the truck deliveries problem (big input, only distance objective, Anytime-A*, SumAirDist &amp; MSTAirDist heuristics)</w:t>
+      </w:r>
+      <w:r>
+        <w:rPr>
+          <w:rFonts w:eastAsiaTheme="minorEastAsia" w:cs="Arial"/>
+          <w:i/>
+          <w:rtl/>
+        </w:rPr>
+        <w:t>.</w:t>
+      </w:r>
+    </w:p>
+    <w:p>
+      <w:pPr>
+        <w:rPr>
+          <w:rFonts w:eastAsiaTheme="minorEastAsia"/>
+          <w:i/>
+        </w:rPr>
+      </w:pPr>
+      <w:r>
+        <w:rPr>
+          <w:rFonts w:eastAsiaTheme="minorEastAsia"/>
+          <w:i/>
+        </w:rPr>
+        <w:t xml:space="preserve">Deliveries(big_delivery(15):Distance)   Anytime-A* (h=TruckDeliveriesSumAirDist, w=0.844)   time: 196.05   #dev: 2031    |space|: 1861     total_g_cost: 155572.84122   total_cost: DeliveryCost(dist= 155572.841 meter, time=    103.868 minutes, money=    508.621 nis)   |path|: 31   </w:t>
+      </w:r>
+    </w:p>
+    <w:p>
+      <w:pPr>
+        <w:rPr>
+          <w:rFonts w:eastAsiaTheme="minorEastAsia"/>
+          <w:i/>
+          <w:rtl/>
+        </w:rPr>
+      </w:pPr>
+      <w:r>
+        <w:rPr>
+          <w:rFonts w:eastAsiaTheme="minorEastAsia"/>
+          <w:i/>
+        </w:rPr>
+        <w:t xml:space="preserve">Deliveries(big_delivery(15):Distance)   Anytime-A* (h=TruckDeliveriesMSTAirDist, w=0.875)   time:  43.95   #dev: 2399    |space|: 1848     total_g_cost: 147869.82115   total_cost: DeliveryCost(dist= 147869.821 meter, time=     98.608 minutes, money=    483.292 nis)   |path|: 31    </w:t>
+      </w:r>
+    </w:p>
+    <w:p>
+      <w:pPr>
+        <w:rPr>
+          <w:rFonts w:eastAsiaTheme="minorEastAsia"/>
+          <w:i/>
+          <w:rtl/>
+        </w:rPr>
+      </w:pPr>
+      <w:r>
+        <w:rPr>
+          <w:rFonts w:eastAsiaTheme="minorEastAsia" w:hint="cs"/>
+          <w:i/>
+          <w:rtl/>
+        </w:rPr>
+        <w:t>נשים לב כי עבור הבעיה הבינונית לקח לנו שנייה אחת לפתור יחסית ל 70 שניות שחישבנו בחלק א'</w:t>
+      </w:r>
+    </w:p>
+    <w:p>
+      <w:pPr>
+        <w:rPr>
+          <w:rFonts w:eastAsiaTheme="minorEastAsia"/>
+          <w:i/>
+          <w:rtl/>
+        </w:rPr>
+      </w:pPr>
+      <w:r>
+        <w:rPr>
+          <w:rFonts w:eastAsiaTheme="minorEastAsia" w:hint="cs"/>
+          <w:i/>
+          <w:rtl/>
+        </w:rPr>
+        <w:t>ועבור הבעיה הגדולה לקח לנו 196 שניות לפתרון לעומת מיליוני שנים שחישבנו בחלק א'</w:t>
+      </w:r>
+    </w:p>
+    <w:p>
+      <w:pPr>
+        <w:rPr>
+          <w:rFonts w:eastAsiaTheme="minorEastAsia"/>
+          <w:i/>
+          <w:rtl/>
+        </w:rPr>
+      </w:pPr>
+      <w:r>
+        <w:rPr>
+          <w:rFonts w:eastAsiaTheme="minorEastAsia" w:hint="cs"/>
+          <w:i/>
+          <w:rtl/>
+        </w:rPr>
+        <w:lastRenderedPageBreak/>
+        <w:t>כלומר הרצה בצורה כזו חסכה לנו כמות זמן שלא הייתה אפשרית לריצה.</w:t>
+      </w:r>
+      <w:bookmarkStart w:id="0" w:name="_GoBack"/>
+      <w:bookmarkEnd w:id="0"/>
     </w:p>
     <w:sectPr>
       <w:pgSz w:w="11906" w:h="16838"/>

</xml_diff>

<commit_message>
question 30 , need to re-do question 31
</commit_message>
<xml_diff>
--- a/דוח.docx
+++ b/דוח.docx
@@ -603,8 +603,13 @@
               </w:rPr>
             </w:pPr>
             <w:r>
-              <w:t>#possiblePaths</w:t>
+              <w:t>#</w:t>
             </w:r>
+            <w:proofErr w:type="spellStart"/>
+            <w:r>
+              <w:t>possiblePaths</w:t>
+            </w:r>
+            <w:proofErr w:type="spellEnd"/>
           </w:p>
         </w:tc>
         <w:tc>
@@ -1517,7 +1522,39 @@
           <w:rFonts w:hint="cs"/>
           <w:rtl/>
         </w:rPr>
-        <w:t>על פי הגדרת האופרטורים האפשריים, ניתן לעבור לנק' איסוף כלשהי, אם לא אספנו את החבילה בעבר (כלומר, אם לא ביקרנו בנק' זו) וניתן לעבור לנק' הורדה כלשהי, רק אם החבילה המתאימה נמצאת במשאית (אחרי שעוברים את נק' ההורדה בהכרח החבילה הורדה מהמשאית, כלומר לא ניתן לבקר בנק' זו שוב).</w:t>
+        <w:t xml:space="preserve">על פי הגדרת האופרטורים האפשריים, ניתן לעבור </w:t>
+      </w:r>
+      <w:proofErr w:type="spellStart"/>
+      <w:r>
+        <w:rPr>
+          <w:rFonts w:hint="cs"/>
+          <w:rtl/>
+        </w:rPr>
+        <w:t>לנק</w:t>
+      </w:r>
+      <w:proofErr w:type="spellEnd"/>
+      <w:r>
+        <w:rPr>
+          <w:rFonts w:hint="cs"/>
+          <w:rtl/>
+        </w:rPr>
+        <w:t xml:space="preserve">' איסוף כלשהי, אם לא אספנו את החבילה בעבר (כלומר, אם לא ביקרנו בנק' זו) וניתן לעבור </w:t>
+      </w:r>
+      <w:proofErr w:type="spellStart"/>
+      <w:r>
+        <w:rPr>
+          <w:rFonts w:hint="cs"/>
+          <w:rtl/>
+        </w:rPr>
+        <w:t>לנק</w:t>
+      </w:r>
+      <w:proofErr w:type="spellEnd"/>
+      <w:r>
+        <w:rPr>
+          <w:rFonts w:hint="cs"/>
+          <w:rtl/>
+        </w:rPr>
+        <w:t>' הורדה כלשהי, רק אם החבילה המתאימה נמצאת במשאית (אחרי שעוברים את נק' ההורדה בהכרח החבילה הורדה מהמשאית, כלומר לא ניתן לבקר בנק' זו שוב).</w:t>
       </w:r>
       <w:r>
         <w:rPr>
@@ -1559,12 +1596,14 @@
         </w:rPr>
         <w:t xml:space="preserve"> אזי הערך של </w:t>
       </w:r>
+      <w:proofErr w:type="spellStart"/>
       <w:r>
         <w:rPr>
           <w:rFonts w:eastAsiaTheme="minorEastAsia"/>
         </w:rPr>
         <w:t>curLoc</w:t>
       </w:r>
+      <w:proofErr w:type="spellEnd"/>
       <w:r>
         <w:rPr>
           <w:rFonts w:eastAsiaTheme="minorEastAsia" w:hint="cs"/>
@@ -2236,12 +2275,14 @@
         </w:rPr>
         <w:t xml:space="preserve"> ייתכנו </w:t>
       </w:r>
+      <w:proofErr w:type="spellStart"/>
       <w:r>
         <w:rPr>
           <w:rFonts w:eastAsiaTheme="minorEastAsia"/>
         </w:rPr>
         <w:t>d+p</w:t>
       </w:r>
+      <w:proofErr w:type="spellEnd"/>
       <w:r>
         <w:rPr>
           <w:rFonts w:eastAsiaTheme="minorEastAsia" w:hint="cs"/>
@@ -2249,12 +2290,14 @@
         </w:rPr>
         <w:t xml:space="preserve"> אפשרויות לערך של </w:t>
       </w:r>
+      <w:proofErr w:type="spellStart"/>
       <w:r>
         <w:rPr>
           <w:rFonts w:eastAsiaTheme="minorEastAsia"/>
         </w:rPr>
         <w:t>curLoc</w:t>
       </w:r>
+      <w:proofErr w:type="spellEnd"/>
       <w:r>
         <w:rPr>
           <w:rFonts w:eastAsiaTheme="minorEastAsia" w:hint="cs"/>
@@ -2262,12 +2305,14 @@
         </w:rPr>
         <w:t xml:space="preserve">, מפני שעל פי הגדרת המצבים, </w:t>
       </w:r>
+      <w:proofErr w:type="spellStart"/>
       <w:r>
         <w:rPr>
           <w:rFonts w:eastAsiaTheme="minorEastAsia"/>
         </w:rPr>
         <w:t>curLoc</w:t>
       </w:r>
+      <w:proofErr w:type="spellEnd"/>
       <w:r>
         <w:rPr>
           <w:rFonts w:eastAsiaTheme="minorEastAsia" w:hint="cs"/>
@@ -2538,14 +2583,44 @@
         <w:rPr>
           <w:rFonts w:eastAsiaTheme="minorEastAsia"/>
         </w:rPr>
-        <w:t xml:space="preserve">(c,L,D) </w:t>
-      </w:r>
-      <w:r>
-        <w:rPr>
-          <w:rFonts w:eastAsiaTheme="minorEastAsia" w:hint="cs"/>
-          <w:rtl/>
-        </w:rPr>
-        <w:t xml:space="preserve"> כאשר בה"כ נניח כי </w:t>
+        <w:t>(</w:t>
+      </w:r>
+      <w:proofErr w:type="spellStart"/>
+      <w:r>
+        <w:rPr>
+          <w:rFonts w:eastAsiaTheme="minorEastAsia"/>
+        </w:rPr>
+        <w:t>c,L,D</w:t>
+      </w:r>
+      <w:proofErr w:type="spellEnd"/>
+      <w:r>
+        <w:rPr>
+          <w:rFonts w:eastAsiaTheme="minorEastAsia"/>
+        </w:rPr>
+        <w:t xml:space="preserve">) </w:t>
+      </w:r>
+      <w:r>
+        <w:rPr>
+          <w:rFonts w:eastAsiaTheme="minorEastAsia" w:hint="cs"/>
+          <w:rtl/>
+        </w:rPr>
+        <w:t xml:space="preserve"> כאשר </w:t>
+      </w:r>
+      <w:proofErr w:type="spellStart"/>
+      <w:r>
+        <w:rPr>
+          <w:rFonts w:eastAsiaTheme="minorEastAsia" w:hint="cs"/>
+          <w:rtl/>
+        </w:rPr>
+        <w:t>בה"כ</w:t>
+      </w:r>
+      <w:proofErr w:type="spellEnd"/>
+      <w:r>
+        <w:rPr>
+          <w:rFonts w:eastAsiaTheme="minorEastAsia" w:hint="cs"/>
+          <w:rtl/>
+        </w:rPr>
+        <w:t xml:space="preserve"> נניח כי </w:t>
       </w:r>
       <w:r>
         <w:rPr>
@@ -2669,7 +2744,21 @@
         <w:rPr>
           <w:rFonts w:eastAsiaTheme="minorEastAsia"/>
         </w:rPr>
-        <w:t>(c,L,D)</w:t>
+        <w:t>(</w:t>
+      </w:r>
+      <w:proofErr w:type="spellStart"/>
+      <w:r>
+        <w:rPr>
+          <w:rFonts w:eastAsiaTheme="minorEastAsia"/>
+        </w:rPr>
+        <w:t>c,L,D</w:t>
+      </w:r>
+      <w:proofErr w:type="spellEnd"/>
+      <w:r>
+        <w:rPr>
+          <w:rFonts w:eastAsiaTheme="minorEastAsia"/>
+        </w:rPr>
+        <w:t>)</w:t>
       </w:r>
       <w:r>
         <w:rPr>
@@ -2746,7 +2835,21 @@
         <w:rPr>
           <w:rFonts w:eastAsiaTheme="minorEastAsia"/>
         </w:rPr>
-        <w:t>(c,L,D)</w:t>
+        <w:t>(</w:t>
+      </w:r>
+      <w:proofErr w:type="spellStart"/>
+      <w:r>
+        <w:rPr>
+          <w:rFonts w:eastAsiaTheme="minorEastAsia"/>
+        </w:rPr>
+        <w:t>c,L,D</w:t>
+      </w:r>
+      <w:proofErr w:type="spellEnd"/>
+      <w:r>
+        <w:rPr>
+          <w:rFonts w:eastAsiaTheme="minorEastAsia"/>
+        </w:rPr>
+        <w:t>)</w:t>
       </w:r>
       <w:r>
         <w:rPr>
@@ -3007,7 +3110,21 @@
         <w:rPr>
           <w:rFonts w:eastAsiaTheme="minorEastAsia"/>
         </w:rPr>
-        <w:t>(c,L,D)</w:t>
+        <w:t>(</w:t>
+      </w:r>
+      <w:proofErr w:type="spellStart"/>
+      <w:r>
+        <w:rPr>
+          <w:rFonts w:eastAsiaTheme="minorEastAsia"/>
+        </w:rPr>
+        <w:t>c,L,D</w:t>
+      </w:r>
+      <w:proofErr w:type="spellEnd"/>
+      <w:r>
+        <w:rPr>
+          <w:rFonts w:eastAsiaTheme="minorEastAsia"/>
+        </w:rPr>
+        <w:t>)</w:t>
       </w:r>
       <w:r>
         <w:rPr>
@@ -3076,7 +3193,39 @@
           <w:rFonts w:eastAsiaTheme="minorEastAsia" w:hint="cs"/>
           <w:rtl/>
         </w:rPr>
-        <w:t>עבור כל חבילה שהורדנו, היה עלינו לעבור בשתי נק', אחת נק' איסוף והשנייה הורדה של אותה חבילה. בהנחה כי כל הנק' זרות, נקבל כי עלינו לעבור ב</w:t>
+        <w:t xml:space="preserve">עבור כל חבילה שהורדנו, היה עלינו לעבור בשתי </w:t>
+      </w:r>
+      <w:proofErr w:type="spellStart"/>
+      <w:r>
+        <w:rPr>
+          <w:rFonts w:eastAsiaTheme="minorEastAsia" w:hint="cs"/>
+          <w:rtl/>
+        </w:rPr>
+        <w:t>נק</w:t>
+      </w:r>
+      <w:proofErr w:type="spellEnd"/>
+      <w:r>
+        <w:rPr>
+          <w:rFonts w:eastAsiaTheme="minorEastAsia" w:hint="cs"/>
+          <w:rtl/>
+        </w:rPr>
+        <w:t xml:space="preserve">', אחת נק' איסוף והשנייה הורדה של אותה חבילה. בהנחה כי כל </w:t>
+      </w:r>
+      <w:proofErr w:type="spellStart"/>
+      <w:r>
+        <w:rPr>
+          <w:rFonts w:eastAsiaTheme="minorEastAsia" w:hint="cs"/>
+          <w:rtl/>
+        </w:rPr>
+        <w:t>הנק</w:t>
+      </w:r>
+      <w:proofErr w:type="spellEnd"/>
+      <w:r>
+        <w:rPr>
+          <w:rFonts w:eastAsiaTheme="minorEastAsia" w:hint="cs"/>
+          <w:rtl/>
+        </w:rPr>
+        <w:t>' זרות, נקבל כי עלינו לעבור ב</w:t>
       </w:r>
       <w:r>
         <w:rPr>
@@ -3089,7 +3238,23 @@
           <w:rFonts w:eastAsiaTheme="minorEastAsia" w:hint="cs"/>
           <w:rtl/>
         </w:rPr>
-        <w:t xml:space="preserve"> נק' על מנת להגיע למצב בו הורדנו את כל החבילות. בנוסף לכך התחלנו ממצב התחלתי ולכן מסלול לנק' סיום חייב </w:t>
+        <w:t xml:space="preserve"> נק' על מנת להגיע למצב בו הורדנו את כל החבילות. בנוסף לכך התחלנו ממצב התחלתי ולכן מסלול </w:t>
+      </w:r>
+      <w:proofErr w:type="spellStart"/>
+      <w:r>
+        <w:rPr>
+          <w:rFonts w:eastAsiaTheme="minorEastAsia" w:hint="cs"/>
+          <w:rtl/>
+        </w:rPr>
+        <w:t>לנק</w:t>
+      </w:r>
+      <w:proofErr w:type="spellEnd"/>
+      <w:r>
+        <w:rPr>
+          <w:rFonts w:eastAsiaTheme="minorEastAsia" w:hint="cs"/>
+          <w:rtl/>
+        </w:rPr>
+        <w:t xml:space="preserve">' סיום חייב </w:t>
       </w:r>
       <w:r>
         <w:rPr>
@@ -3176,7 +3341,39 @@
           <w:rFonts w:eastAsiaTheme="minorEastAsia" w:hint="cs"/>
           <w:rtl/>
         </w:rPr>
-        <w:t xml:space="preserve"> הנק' הנתונות, ולכן מסלול לנק' הסיום חייב ל</w:t>
+        <w:t xml:space="preserve"> </w:t>
+      </w:r>
+      <w:proofErr w:type="spellStart"/>
+      <w:r>
+        <w:rPr>
+          <w:rFonts w:eastAsiaTheme="minorEastAsia" w:hint="cs"/>
+          <w:rtl/>
+        </w:rPr>
+        <w:t>הנק</w:t>
+      </w:r>
+      <w:proofErr w:type="spellEnd"/>
+      <w:r>
+        <w:rPr>
+          <w:rFonts w:eastAsiaTheme="minorEastAsia" w:hint="cs"/>
+          <w:rtl/>
+        </w:rPr>
+        <w:t xml:space="preserve">' הנתונות, ולכן מסלול </w:t>
+      </w:r>
+      <w:proofErr w:type="spellStart"/>
+      <w:r>
+        <w:rPr>
+          <w:rFonts w:eastAsiaTheme="minorEastAsia" w:hint="cs"/>
+          <w:rtl/>
+        </w:rPr>
+        <w:t>לנק</w:t>
+      </w:r>
+      <w:proofErr w:type="spellEnd"/>
+      <w:r>
+        <w:rPr>
+          <w:rFonts w:eastAsiaTheme="minorEastAsia" w:hint="cs"/>
+          <w:rtl/>
+        </w:rPr>
+        <w:t>' הסיום חייב ל</w:t>
       </w:r>
       <w:r>
         <w:rPr>
@@ -3429,7 +3626,23 @@
           <w:rFonts w:eastAsiaTheme="minorEastAsia" w:hint="cs"/>
           <w:rtl/>
         </w:rPr>
-        <w:t>בשני המצבים הסופיים הנק' הנוכחית היא צומת האיסוף של חבילה 3, ותכולת המשאית זהה וכך גם החבילות שהורדנו, כלומר ישנן מצבים אשר ניתן להגיע אליהן ממסלולים שונים ולכן הגרף אינו עץ.</w:t>
+        <w:t xml:space="preserve">בשני המצבים הסופיים </w:t>
+      </w:r>
+      <w:proofErr w:type="spellStart"/>
+      <w:r>
+        <w:rPr>
+          <w:rFonts w:eastAsiaTheme="minorEastAsia" w:hint="cs"/>
+          <w:rtl/>
+        </w:rPr>
+        <w:t>הנק</w:t>
+      </w:r>
+      <w:proofErr w:type="spellEnd"/>
+      <w:r>
+        <w:rPr>
+          <w:rFonts w:eastAsiaTheme="minorEastAsia" w:hint="cs"/>
+          <w:rtl/>
+        </w:rPr>
+        <w:t>' הנוכחית היא צומת האיסוף של חבילה 3, ותכולת המשאית זהה וכך גם החבילות שהורדנו, כלומר ישנן מצבים אשר ניתן להגיע אליהן ממסלולים שונים ולכן הגרף אינו עץ.</w:t>
       </w:r>
       <w:r>
         <w:rPr>
@@ -3892,7 +4105,23 @@
           <w:rFonts w:eastAsiaTheme="minorEastAsia" w:hint="cs"/>
           <w:rtl/>
         </w:rPr>
-        <w:t xml:space="preserve">. פלט התוכנית : </w:t>
+        <w:t xml:space="preserve">. פלט </w:t>
+      </w:r>
+      <w:proofErr w:type="gramStart"/>
+      <w:r>
+        <w:rPr>
+          <w:rFonts w:eastAsiaTheme="minorEastAsia" w:hint="cs"/>
+          <w:rtl/>
+        </w:rPr>
+        <w:t>התוכנית :</w:t>
+      </w:r>
+      <w:proofErr w:type="gramEnd"/>
+      <w:r>
+        <w:rPr>
+          <w:rFonts w:eastAsiaTheme="minorEastAsia" w:hint="cs"/>
+          <w:rtl/>
+        </w:rPr>
+        <w:t xml:space="preserve"> </w:t>
       </w:r>
     </w:p>
     <w:p>
@@ -3952,6 +4181,7 @@
           <w:highlight w:val="white"/>
         </w:rPr>
       </w:pPr>
+      <w:proofErr w:type="spellStart"/>
       <w:r>
         <w:rPr>
           <w:rFonts w:ascii="Courier New" w:hAnsi="Courier New" w:cs="Courier New"/>
@@ -3960,8 +4190,9 @@
           <w:szCs w:val="20"/>
           <w:highlight w:val="white"/>
         </w:rPr>
-        <w:t xml:space="preserve">StreetsMap(src: 54 dst: 549)          UniformCost                   time:   1.07   #dev: 17354   |space|: 17514    total_g_cost:  7465.52560   |path|: 137   path: [   54  ==&gt;     55  ==&gt;     56  ==&gt;     57  ==&gt;     58  ==&gt;     59  ==&gt;     60  ==&gt;  28893  ==&gt;  14580  ==&gt;  14590  ==&gt;  14591  ==&gt;  14592  ==&gt;  14593  ==&gt;  81892  ==&gt;  25814  ==&gt;     81  ==&gt;  26236  ==&gt;  26234  ==&gt;   1188  ==&gt;  33068  ==&gt;  33069  ==&gt;  33070  ==&gt;  15474  ==&gt;  33071  ==&gt;   5020  ==&gt;  21699  ==&gt;  33072  ==&gt;  33073  ==&gt;  33074  ==&gt;  16203  ==&gt;   9847  ==&gt;   9848  ==&gt;   9849  ==&gt;   9850  ==&gt;   9851  ==&gt;    335  ==&gt;   9852  ==&gt;  82906  ==&gt;  82907  ==&gt;  82908  ==&gt;  82909  ==&gt;  95454  ==&gt;  96539  ==&gt;  72369  ==&gt;  94627  ==&gt;  38553  ==&gt;  72367  ==&gt;  29007  ==&gt;  94632  ==&gt;  96540  ==&gt;   9269  ==&gt;  82890  ==&gt;  29049  ==&gt;  29026  ==&gt;  82682  ==&gt;  71897  ==&gt;  83380  ==&gt;  96541  ==&gt;  82904  ==&gt;  96542  ==&gt;  96543  ==&gt;  96544  ==&gt;  96545  ==&gt;  96546  ==&gt;  96547  ==&gt;  82911  ==&gt;  82928  ==&gt;  24841  ==&gt;  24842  ==&gt;  24843  ==&gt;   5215  ==&gt;  24844  ==&gt;   9274  ==&gt;  24845  ==&gt;  24846  ==&gt;  24847  ==&gt;  24848  ==&gt;  24849  ==&gt;  24850  ==&gt;  24851  ==&gt;  24852  ==&gt;  24853  ==&gt;  24854  ==&gt;  24855  ==&gt;  24856  ==&gt;  24857  ==&gt;  24858  ==&gt;  24859  ==&gt;  24860  ==&gt;  24861  ==&gt;  24862  ==&gt;  24863  ==&gt;  24864  ==&gt;  24865  ==&gt;  24866  ==&gt;  82208  ==&gt;  82209  ==&gt;  82210  ==&gt;  21518  ==&gt;  21431  ==&gt;  21432  ==&gt;  21433  ==&gt;  21434  ==&gt;  21435  ==&gt;  21436  ==&gt;  21437  ==&gt;  21438  ==&gt;  21439  ==&gt;  21440  ==&gt;  </w:t>
-      </w:r>
+        <w:t>StreetsMap</w:t>
+      </w:r>
+      <w:proofErr w:type="spellEnd"/>
       <w:r>
         <w:rPr>
           <w:rFonts w:ascii="Courier New" w:hAnsi="Courier New" w:cs="Courier New"/>
@@ -3970,6 +4201,104 @@
           <w:szCs w:val="20"/>
           <w:highlight w:val="white"/>
         </w:rPr>
+        <w:t>(</w:t>
+      </w:r>
+      <w:proofErr w:type="spellStart"/>
+      <w:r>
+        <w:rPr>
+          <w:rFonts w:ascii="Courier New" w:hAnsi="Courier New" w:cs="Courier New"/>
+          <w:color w:val="000000"/>
+          <w:sz w:val="20"/>
+          <w:szCs w:val="20"/>
+          <w:highlight w:val="white"/>
+        </w:rPr>
+        <w:t>src</w:t>
+      </w:r>
+      <w:proofErr w:type="spellEnd"/>
+      <w:r>
+        <w:rPr>
+          <w:rFonts w:ascii="Courier New" w:hAnsi="Courier New" w:cs="Courier New"/>
+          <w:color w:val="000000"/>
+          <w:sz w:val="20"/>
+          <w:szCs w:val="20"/>
+          <w:highlight w:val="white"/>
+        </w:rPr>
+        <w:t xml:space="preserve">: 54 </w:t>
+      </w:r>
+      <w:proofErr w:type="spellStart"/>
+      <w:r>
+        <w:rPr>
+          <w:rFonts w:ascii="Courier New" w:hAnsi="Courier New" w:cs="Courier New"/>
+          <w:color w:val="000000"/>
+          <w:sz w:val="20"/>
+          <w:szCs w:val="20"/>
+          <w:highlight w:val="white"/>
+        </w:rPr>
+        <w:t>dst</w:t>
+      </w:r>
+      <w:proofErr w:type="spellEnd"/>
+      <w:r>
+        <w:rPr>
+          <w:rFonts w:ascii="Courier New" w:hAnsi="Courier New" w:cs="Courier New"/>
+          <w:color w:val="000000"/>
+          <w:sz w:val="20"/>
+          <w:szCs w:val="20"/>
+          <w:highlight w:val="white"/>
+        </w:rPr>
+        <w:t xml:space="preserve">: 549)          </w:t>
+      </w:r>
+      <w:proofErr w:type="spellStart"/>
+      <w:r>
+        <w:rPr>
+          <w:rFonts w:ascii="Courier New" w:hAnsi="Courier New" w:cs="Courier New"/>
+          <w:color w:val="000000"/>
+          <w:sz w:val="20"/>
+          <w:szCs w:val="20"/>
+          <w:highlight w:val="white"/>
+        </w:rPr>
+        <w:t>UniformCost</w:t>
+      </w:r>
+      <w:proofErr w:type="spellEnd"/>
+      <w:r>
+        <w:rPr>
+          <w:rFonts w:ascii="Courier New" w:hAnsi="Courier New" w:cs="Courier New"/>
+          <w:color w:val="000000"/>
+          <w:sz w:val="20"/>
+          <w:szCs w:val="20"/>
+          <w:highlight w:val="white"/>
+        </w:rPr>
+        <w:t xml:space="preserve">                   time:   1.07   #dev: 17354   |space|: 17514    </w:t>
+      </w:r>
+      <w:proofErr w:type="spellStart"/>
+      <w:r>
+        <w:rPr>
+          <w:rFonts w:ascii="Courier New" w:hAnsi="Courier New" w:cs="Courier New"/>
+          <w:color w:val="000000"/>
+          <w:sz w:val="20"/>
+          <w:szCs w:val="20"/>
+          <w:highlight w:val="white"/>
+        </w:rPr>
+        <w:t>total_g_cost</w:t>
+      </w:r>
+      <w:proofErr w:type="spellEnd"/>
+      <w:r>
+        <w:rPr>
+          <w:rFonts w:ascii="Courier New" w:hAnsi="Courier New" w:cs="Courier New"/>
+          <w:color w:val="000000"/>
+          <w:sz w:val="20"/>
+          <w:szCs w:val="20"/>
+          <w:highlight w:val="white"/>
+        </w:rPr>
+        <w:t xml:space="preserve">:  7465.52560   |path|: 137   path: [   54  ==&gt;     55  ==&gt;     56  ==&gt;     57  ==&gt;     58  ==&gt;     59  ==&gt;     60  ==&gt;  28893  ==&gt;  14580  ==&gt;  14590  ==&gt;  14591  ==&gt;  14592  ==&gt;  14593  ==&gt;  81892  ==&gt;  25814  ==&gt;     81  ==&gt;  26236  ==&gt;  26234  ==&gt;   1188  ==&gt;  33068  ==&gt;  33069  ==&gt;  33070  ==&gt;  15474  ==&gt;  33071  ==&gt;   5020  ==&gt;  21699  ==&gt;  33072  ==&gt;  33073  ==&gt;  33074  ==&gt;  16203  ==&gt;   9847  ==&gt;   9848  ==&gt;   9849  ==&gt;   9850  ==&gt;   9851  ==&gt;    335  ==&gt;   9852  ==&gt;  82906  ==&gt;  82907  ==&gt;  82908  ==&gt;  82909  ==&gt;  95454  ==&gt;  96539  ==&gt;  72369  ==&gt;  94627  ==&gt;  38553  ==&gt;  72367  ==&gt;  29007  ==&gt;  94632  ==&gt;  96540  ==&gt;   9269  ==&gt;  82890  ==&gt;  29049  ==&gt;  29026  ==&gt;  82682  ==&gt;  71897  ==&gt;  83380  ==&gt;  96541  ==&gt;  82904  ==&gt;  96542  ==&gt;  96543  ==&gt;  96544  ==&gt;  96545  ==&gt;  96546  ==&gt;  96547  ==&gt;  82911  ==&gt;  82928  ==&gt;  24841  ==&gt;  24842  ==&gt;  24843  ==&gt;   5215  ==&gt;  24844  ==&gt;   9274  ==&gt;  24845  ==&gt;  24846  ==&gt;  24847  ==&gt;  24848  ==&gt;  24849  ==&gt;  24850  ==&gt;  24851  ==&gt;  24852  ==&gt;  24853  ==&gt;  24854  ==&gt;  24855  ==&gt;  24856  ==&gt;  24857  ==&gt;  24858  ==&gt;  24859  ==&gt;  24860  ==&gt;  24861  ==&gt;  24862  ==&gt;  24863  ==&gt;  24864  ==&gt;  24865  ==&gt;  24866  ==&gt;  82208  ==&gt;  82209  ==&gt;  82210  ==&gt;  21518  ==&gt;  21431  ==&gt;  21432  ==&gt;  21433  ==&gt;  21434  ==&gt;  21435  ==&gt;  21436  ==&gt;  21437  ==&gt;  21438  ==&gt;  21439  ==&gt;  21440  ==&gt;  </w:t>
+      </w:r>
+      <w:r>
+        <w:rPr>
+          <w:rFonts w:ascii="Courier New" w:hAnsi="Courier New" w:cs="Courier New"/>
+          <w:color w:val="000000"/>
+          <w:sz w:val="20"/>
+          <w:szCs w:val="20"/>
+          <w:highlight w:val="white"/>
+        </w:rPr>
         <w:lastRenderedPageBreak/>
         <w:t>21441  ==&gt;  21442  ==&gt;  21443  ==&gt;  21444  ==&gt;  21445  ==&gt;  21446  ==&gt;  21447  ==&gt;  21448  ==&gt;  21449  ==&gt;  21450  ==&gt;  21451  ==&gt;    621  ==&gt;  21452  ==&gt;  21453  ==&gt;  21454  ==&gt;  21495  ==&gt;  21496  ==&gt;    539  ==&gt;    540  ==&gt;    541  ==&gt;    542  ==&gt;    543  ==&gt;    544  ==&gt;    545  ==&gt;    546  ==&gt;    547  ==&gt;    548  ==&gt;    549]</w:t>
       </w:r>
@@ -3994,7 +4323,7 @@
           <w:noProof/>
         </w:rPr>
         <w:drawing>
-          <wp:anchor distT="0" distB="0" distL="114300" distR="114300" simplePos="0" relativeHeight="251651072" behindDoc="0" locked="0" layoutInCell="1" allowOverlap="1" wp14:anchorId="5540027C" wp14:editId="594BB6BE">
+          <wp:anchor distT="0" distB="0" distL="114300" distR="114300" simplePos="0" relativeHeight="251646976" behindDoc="0" locked="0" layoutInCell="1" allowOverlap="1" wp14:anchorId="5540027C" wp14:editId="397D5DE7">
             <wp:simplePos x="0" y="0"/>
             <wp:positionH relativeFrom="margin">
               <wp:align>center</wp:align>
@@ -4218,6 +4547,7 @@
           <w:highlight w:val="white"/>
         </w:rPr>
       </w:pPr>
+      <w:proofErr w:type="spellStart"/>
       <w:r>
         <w:rPr>
           <w:rFonts w:ascii="Courier New" w:hAnsi="Courier New" w:cs="Courier New"/>
@@ -4226,7 +4556,106 @@
           <w:szCs w:val="20"/>
           <w:highlight w:val="white"/>
         </w:rPr>
-        <w:t>StreetsMap(src: 54 dst: 549)          UniformCost                   time:   1.07   #dev: 17354   |space|: 17514    total_g_cost:  7465.52560   |path|: 137   path: [   54  ==&gt;     55  ==&gt;     56  ==&gt;     57  ==&gt;     58  ==&gt;     59  ==&gt;     60  ==&gt;  28893  ==&gt;  14580  ==&gt;  14590  ==&gt;  14591  ==&gt;  14592  ==&gt;  14593  ==&gt;  81892  ==&gt;  25814  ==&gt;     81  ==&gt;  26236  ==&gt;  26234  ==&gt;   1188  ==&gt;  33068  ==&gt;  33069  ==&gt;  33070  ==&gt;  15474  ==&gt;  33071  ==&gt;   5020  ==&gt;  21699  ==&gt;  33072  ==&gt;  33073  ==&gt;  33074  ==&gt;  16203  ==&gt;   9847  ==&gt;   9848  ==&gt;   9849  ==&gt;   9850  ==&gt;   9851  ==&gt;    335  ==&gt;   9852  ==&gt;  82906  ==&gt;  82907  ==&gt;  82908  ==&gt;  82909  ==&gt;  95454  ==&gt;  96539  ==&gt;  72369  ==&gt;  94627  ==&gt;  38553  ==&gt;  72367  ==&gt;  29007  ==&gt;  94632  ==&gt;  96540  ==&gt;   9269  ==&gt;  82890  ==&gt;  29049  ==&gt;  29026  ==&gt;  82682  ==&gt;  71897  ==&gt;  83380  ==&gt;  96541  ==&gt;  82904  ==&gt;  96542  ==&gt;  96543  ==&gt;  96544  ==&gt;  96545  ==&gt;  96546  ==&gt;  96547  ==&gt;  82911  ==&gt;  82928  ==&gt;  24841  ==&gt;  24842  ==&gt;  24843  ==&gt;   5215  ==&gt;  24844  ==&gt;   9274  ==&gt;  24845  ==&gt;  24846  ==&gt;  24847  ==&gt;  24848  ==&gt;  24849  ==&gt;  24850  ==&gt;  24851  ==&gt;  24852  ==&gt;  24853  ==&gt;  24854  ==&gt;  24855  ==&gt;  24856  ==&gt;  24857  ==&gt;  24858  ==&gt;  24859  ==&gt;  24860  ==&gt;  24861  ==&gt;  24862  ==&gt;  24863  ==&gt;  24864  ==&gt;  24865  ==&gt;  24866  ==&gt;  82208  ==&gt;  82209  ==&gt;  82210  ==&gt;  21518  ==&gt;  21431  ==&gt;  21432  ==&gt;  21433  ==&gt;  21434  ==&gt;  21435  ==&gt;  21436  ==&gt;  21437  ==&gt;  21438  ==&gt;  21439  ==&gt;  21440  ==&gt;  21441  ==&gt;  21442  ==&gt;  21443  ==&gt;  21444  ==&gt;  21445  ==&gt;  21446  ==&gt;  21447  ==&gt;  21448  ==&gt;  21449  ==&gt;  21450  ==&gt;  21451  ==&gt;    621  ==&gt;  21452  ==&gt;  21453  ==&gt;  21454  ==&gt;  21495  ==&gt;  21496  ==&gt;    539  ==&gt;    540  ==&gt;    541  ==&gt;    542  ==&gt;    543  ==&gt;    544  ==&gt;    545  ==&gt;    546  ==&gt;    547  ==&gt;    548  ==&gt;    549]</w:t>
+        <w:t>StreetsMap</w:t>
+      </w:r>
+      <w:proofErr w:type="spellEnd"/>
+      <w:r>
+        <w:rPr>
+          <w:rFonts w:ascii="Courier New" w:hAnsi="Courier New" w:cs="Courier New"/>
+          <w:color w:val="000000"/>
+          <w:sz w:val="20"/>
+          <w:szCs w:val="20"/>
+          <w:highlight w:val="white"/>
+        </w:rPr>
+        <w:t>(</w:t>
+      </w:r>
+      <w:proofErr w:type="spellStart"/>
+      <w:r>
+        <w:rPr>
+          <w:rFonts w:ascii="Courier New" w:hAnsi="Courier New" w:cs="Courier New"/>
+          <w:color w:val="000000"/>
+          <w:sz w:val="20"/>
+          <w:szCs w:val="20"/>
+          <w:highlight w:val="white"/>
+        </w:rPr>
+        <w:t>src</w:t>
+      </w:r>
+      <w:proofErr w:type="spellEnd"/>
+      <w:r>
+        <w:rPr>
+          <w:rFonts w:ascii="Courier New" w:hAnsi="Courier New" w:cs="Courier New"/>
+          <w:color w:val="000000"/>
+          <w:sz w:val="20"/>
+          <w:szCs w:val="20"/>
+          <w:highlight w:val="white"/>
+        </w:rPr>
+        <w:t xml:space="preserve">: 54 </w:t>
+      </w:r>
+      <w:proofErr w:type="spellStart"/>
+      <w:r>
+        <w:rPr>
+          <w:rFonts w:ascii="Courier New" w:hAnsi="Courier New" w:cs="Courier New"/>
+          <w:color w:val="000000"/>
+          <w:sz w:val="20"/>
+          <w:szCs w:val="20"/>
+          <w:highlight w:val="white"/>
+        </w:rPr>
+        <w:t>dst</w:t>
+      </w:r>
+      <w:proofErr w:type="spellEnd"/>
+      <w:r>
+        <w:rPr>
+          <w:rFonts w:ascii="Courier New" w:hAnsi="Courier New" w:cs="Courier New"/>
+          <w:color w:val="000000"/>
+          <w:sz w:val="20"/>
+          <w:szCs w:val="20"/>
+          <w:highlight w:val="white"/>
+        </w:rPr>
+        <w:t xml:space="preserve">: 549)          </w:t>
+      </w:r>
+      <w:proofErr w:type="spellStart"/>
+      <w:r>
+        <w:rPr>
+          <w:rFonts w:ascii="Courier New" w:hAnsi="Courier New" w:cs="Courier New"/>
+          <w:color w:val="000000"/>
+          <w:sz w:val="20"/>
+          <w:szCs w:val="20"/>
+          <w:highlight w:val="white"/>
+        </w:rPr>
+        <w:t>UniformCost</w:t>
+      </w:r>
+      <w:proofErr w:type="spellEnd"/>
+      <w:r>
+        <w:rPr>
+          <w:rFonts w:ascii="Courier New" w:hAnsi="Courier New" w:cs="Courier New"/>
+          <w:color w:val="000000"/>
+          <w:sz w:val="20"/>
+          <w:szCs w:val="20"/>
+          <w:highlight w:val="white"/>
+        </w:rPr>
+        <w:t xml:space="preserve">                   time:   1.07   #dev: 17354   |space|: 17514    </w:t>
+      </w:r>
+      <w:proofErr w:type="spellStart"/>
+      <w:r>
+        <w:rPr>
+          <w:rFonts w:ascii="Courier New" w:hAnsi="Courier New" w:cs="Courier New"/>
+          <w:color w:val="000000"/>
+          <w:sz w:val="20"/>
+          <w:szCs w:val="20"/>
+          <w:highlight w:val="white"/>
+        </w:rPr>
+        <w:t>total_g_cost</w:t>
+      </w:r>
+      <w:proofErr w:type="spellEnd"/>
+      <w:r>
+        <w:rPr>
+          <w:rFonts w:ascii="Courier New" w:hAnsi="Courier New" w:cs="Courier New"/>
+          <w:color w:val="000000"/>
+          <w:sz w:val="20"/>
+          <w:szCs w:val="20"/>
+          <w:highlight w:val="white"/>
+        </w:rPr>
+        <w:t>:  7465.52560   |path|: 137   path: [   54  ==&gt;     55  ==&gt;     56  ==&gt;     57  ==&gt;     58  ==&gt;     59  ==&gt;     60  ==&gt;  28893  ==&gt;  14580  ==&gt;  14590  ==&gt;  14591  ==&gt;  14592  ==&gt;  14593  ==&gt;  81892  ==&gt;  25814  ==&gt;     81  ==&gt;  26236  ==&gt;  26234  ==&gt;   1188  ==&gt;  33068  ==&gt;  33069  ==&gt;  33070  ==&gt;  15474  ==&gt;  33071  ==&gt;   5020  ==&gt;  21699  ==&gt;  33072  ==&gt;  33073  ==&gt;  33074  ==&gt;  16203  ==&gt;   9847  ==&gt;   9848  ==&gt;   9849  ==&gt;   9850  ==&gt;   9851  ==&gt;    335  ==&gt;   9852  ==&gt;  82906  ==&gt;  82907  ==&gt;  82908  ==&gt;  82909  ==&gt;  95454  ==&gt;  96539  ==&gt;  72369  ==&gt;  94627  ==&gt;  38553  ==&gt;  72367  ==&gt;  29007  ==&gt;  94632  ==&gt;  96540  ==&gt;   9269  ==&gt;  82890  ==&gt;  29049  ==&gt;  29026  ==&gt;  82682  ==&gt;  71897  ==&gt;  83380  ==&gt;  96541  ==&gt;  82904  ==&gt;  96542  ==&gt;  96543  ==&gt;  96544  ==&gt;  96545  ==&gt;  96546  ==&gt;  96547  ==&gt;  82911  ==&gt;  82928  ==&gt;  24841  ==&gt;  24842  ==&gt;  24843  ==&gt;   5215  ==&gt;  24844  ==&gt;   9274  ==&gt;  24845  ==&gt;  24846  ==&gt;  24847  ==&gt;  24848  ==&gt;  24849  ==&gt;  24850  ==&gt;  24851  ==&gt;  24852  ==&gt;  24853  ==&gt;  24854  ==&gt;  24855  ==&gt;  24856  ==&gt;  24857  ==&gt;  24858  ==&gt;  24859  ==&gt;  24860  ==&gt;  24861  ==&gt;  24862  ==&gt;  24863  ==&gt;  24864  ==&gt;  24865  ==&gt;  24866  ==&gt;  82208  ==&gt;  82209  ==&gt;  82210  ==&gt;  21518  ==&gt;  21431  ==&gt;  21432  ==&gt;  21433  ==&gt;  21434  ==&gt;  21435  ==&gt;  21436  ==&gt;  21437  ==&gt;  21438  ==&gt;  21439  ==&gt;  21440  ==&gt;  21441  ==&gt;  21442  ==&gt;  21443  ==&gt;  21444  ==&gt;  21445  ==&gt;  21446  ==&gt;  21447  ==&gt;  21448  ==&gt;  21449  ==&gt;  21450  ==&gt;  21451  ==&gt;    621  ==&gt;  21452  ==&gt;  21453  ==&gt;  21454  ==&gt;  21495  ==&gt;  21496  ==&gt;    539  ==&gt;    540  ==&gt;    541  ==&gt;    542  ==&gt;    543  ==&gt;    544  ==&gt;    545  ==&gt;    546  ==&gt;    547  ==&gt;    548  ==&gt;    549]</w:t>
       </w:r>
     </w:p>
     <w:p>
@@ -4244,6 +4673,7 @@
           <w:highlight w:val="white"/>
         </w:rPr>
       </w:pPr>
+      <w:proofErr w:type="spellStart"/>
       <w:r>
         <w:rPr>
           <w:rFonts w:ascii="Courier New" w:hAnsi="Courier New" w:cs="Courier New"/>
@@ -4252,8 +4682,9 @@
           <w:szCs w:val="20"/>
           <w:highlight w:val="white"/>
         </w:rPr>
-        <w:t xml:space="preserve">StreetsMap(src: 54 dst: 549)          A* (h=0, w=0.500)             time:   1.01   #dev: 17354   |space|: 17514    total_g_cost:  7465.52560   |path|: 137   path: [   54  ==&gt;     55  ==&gt;     56  ==&gt;     57  ==&gt;     58  ==&gt;     59  ==&gt;     60  ==&gt;  28893  ==&gt;  14580  ==&gt;  </w:t>
-      </w:r>
+        <w:t>StreetsMap</w:t>
+      </w:r>
+      <w:proofErr w:type="spellEnd"/>
       <w:r>
         <w:rPr>
           <w:rFonts w:ascii="Courier New" w:hAnsi="Courier New" w:cs="Courier New"/>
@@ -4262,6 +4693,82 @@
           <w:szCs w:val="20"/>
           <w:highlight w:val="white"/>
         </w:rPr>
+        <w:t>(</w:t>
+      </w:r>
+      <w:proofErr w:type="spellStart"/>
+      <w:r>
+        <w:rPr>
+          <w:rFonts w:ascii="Courier New" w:hAnsi="Courier New" w:cs="Courier New"/>
+          <w:color w:val="000000"/>
+          <w:sz w:val="20"/>
+          <w:szCs w:val="20"/>
+          <w:highlight w:val="white"/>
+        </w:rPr>
+        <w:t>src</w:t>
+      </w:r>
+      <w:proofErr w:type="spellEnd"/>
+      <w:r>
+        <w:rPr>
+          <w:rFonts w:ascii="Courier New" w:hAnsi="Courier New" w:cs="Courier New"/>
+          <w:color w:val="000000"/>
+          <w:sz w:val="20"/>
+          <w:szCs w:val="20"/>
+          <w:highlight w:val="white"/>
+        </w:rPr>
+        <w:t xml:space="preserve">: 54 </w:t>
+      </w:r>
+      <w:proofErr w:type="spellStart"/>
+      <w:r>
+        <w:rPr>
+          <w:rFonts w:ascii="Courier New" w:hAnsi="Courier New" w:cs="Courier New"/>
+          <w:color w:val="000000"/>
+          <w:sz w:val="20"/>
+          <w:szCs w:val="20"/>
+          <w:highlight w:val="white"/>
+        </w:rPr>
+        <w:t>dst</w:t>
+      </w:r>
+      <w:proofErr w:type="spellEnd"/>
+      <w:r>
+        <w:rPr>
+          <w:rFonts w:ascii="Courier New" w:hAnsi="Courier New" w:cs="Courier New"/>
+          <w:color w:val="000000"/>
+          <w:sz w:val="20"/>
+          <w:szCs w:val="20"/>
+          <w:highlight w:val="white"/>
+        </w:rPr>
+        <w:t xml:space="preserve">: 549)          A* (h=0, w=0.500)             time:   1.01   #dev: 17354   |space|: 17514    </w:t>
+      </w:r>
+      <w:proofErr w:type="spellStart"/>
+      <w:r>
+        <w:rPr>
+          <w:rFonts w:ascii="Courier New" w:hAnsi="Courier New" w:cs="Courier New"/>
+          <w:color w:val="000000"/>
+          <w:sz w:val="20"/>
+          <w:szCs w:val="20"/>
+          <w:highlight w:val="white"/>
+        </w:rPr>
+        <w:t>total_g_cost</w:t>
+      </w:r>
+      <w:proofErr w:type="spellEnd"/>
+      <w:r>
+        <w:rPr>
+          <w:rFonts w:ascii="Courier New" w:hAnsi="Courier New" w:cs="Courier New"/>
+          <w:color w:val="000000"/>
+          <w:sz w:val="20"/>
+          <w:szCs w:val="20"/>
+          <w:highlight w:val="white"/>
+        </w:rPr>
+        <w:t xml:space="preserve">:  7465.52560   |path|: 137   path: [   54  ==&gt;     55  ==&gt;     56  ==&gt;     57  ==&gt;     58  ==&gt;     59  ==&gt;     60  ==&gt;  28893  ==&gt;  14580  ==&gt;  </w:t>
+      </w:r>
+      <w:r>
+        <w:rPr>
+          <w:rFonts w:ascii="Courier New" w:hAnsi="Courier New" w:cs="Courier New"/>
+          <w:color w:val="000000"/>
+          <w:sz w:val="20"/>
+          <w:szCs w:val="20"/>
+          <w:highlight w:val="white"/>
+        </w:rPr>
         <w:lastRenderedPageBreak/>
         <w:t>14590  ==&gt;  14591  ==&gt;  14592  ==&gt;  14593  ==&gt;  81892  ==&gt;  25814  ==&gt;     81  ==&gt;  26236  ==&gt;  26234  ==&gt;   1188  ==&gt;  33068  ==&gt;  33069  ==&gt;  33070  ==&gt;  15474  ==&gt;  33071  ==&gt;   5020  ==&gt;  21699  ==&gt;  33072  ==&gt;  33073  ==&gt;  33074  ==&gt;  16203  ==&gt;   9847  ==&gt;   9848  ==&gt;   9849  ==&gt;   9850  ==&gt;   9851  ==&gt;    335  ==&gt;   9852  ==&gt;  82906  ==&gt;  82907  ==&gt;  82908  ==&gt;  82909  ==&gt;  95454  ==&gt;  96539  ==&gt;  72369  ==&gt;  94627  ==&gt;  38553  ==&gt;  72367  ==&gt;  29007  ==&gt;  94632  ==&gt;  96540  ==&gt;   9269  ==&gt;  82890  ==&gt;  29049  ==&gt;  29026  ==&gt;  82682  ==&gt;  71897  ==&gt;  83380  ==&gt;  96541  ==&gt;  82904  ==&gt;  96542  ==&gt;  96543  ==&gt;  96544  ==&gt;  96545  ==&gt;  96546  ==&gt;  96547  ==&gt;  82911  ==&gt;  82928  ==&gt;  24841  ==&gt;  24842  ==&gt;  24843  ==&gt;   5215  ==&gt;  24844  ==&gt;   9274  ==&gt;  24845  ==&gt;  24846  ==&gt;  24847  ==&gt;  24848  ==&gt;  24849  ==&gt;  24850  ==&gt;  24851  ==&gt;  24852  ==&gt;  24853  ==&gt;  24854  ==&gt;  24855  ==&gt;  24856  ==&gt;  24857  ==&gt;  24858  ==&gt;  24859  ==&gt;  24860  ==&gt;  24861  ==&gt;  24862  ==&gt;  24863  ==&gt;  24864  ==&gt;  24865  ==&gt;  24866  ==&gt;  82208  ==&gt;  82209  ==&gt;  82210  ==&gt;  21518  ==&gt;  21431  ==&gt;  21432  ==&gt;  21433  ==&gt;  21434  ==&gt;  21435  ==&gt;  21436  ==&gt;  21437  ==&gt;  21438  ==&gt;  21439  ==&gt;  21440  ==&gt;  21441  ==&gt;  21442  ==&gt;  21443  ==&gt;  21444  ==&gt;  21445  ==&gt;  21446  ==&gt;  21447  ==&gt;  21448  ==&gt;  21449  ==&gt;  21450  ==&gt;  21451  ==&gt;    621  ==&gt;  21452  ==&gt;  21453  ==&gt;  21454  ==&gt;  21495  ==&gt;  21496  ==&gt;    539  ==&gt;    540  ==&gt;    541  ==&gt;    542  ==&gt;    543  ==&gt;    544  ==&gt;    545  ==&gt;    546  ==&gt;    547  ==&gt;    548  ==&gt;    549]</w:t>
       </w:r>
@@ -4281,6 +4788,7 @@
           <w:highlight w:val="white"/>
         </w:rPr>
       </w:pPr>
+      <w:proofErr w:type="spellStart"/>
       <w:r>
         <w:rPr>
           <w:rFonts w:ascii="Courier New" w:hAnsi="Courier New" w:cs="Courier New"/>
@@ -4289,7 +4797,106 @@
           <w:szCs w:val="20"/>
           <w:highlight w:val="white"/>
         </w:rPr>
-        <w:t>StreetsMap(src: 54 dst: 549)          A* (h=AirDist, w=0.500)       time:   0.17   #dev: 2015    |space|: 2229     total_g_cost:  7465.52560   |path|: 137   path: [   54  ==&gt;     55  ==&gt;     56  ==&gt;     57  ==&gt;     58  ==&gt;     59  ==&gt;     60  ==&gt;  28893  ==&gt;  14580  ==&gt;  14590  ==&gt;  14591  ==&gt;  14592  ==&gt;  14593  ==&gt;  81892  ==&gt;  25814  ==&gt;     81  ==&gt;  26236  ==&gt;  26234  ==&gt;   1188  ==&gt;  33068  ==&gt;  33069  ==&gt;  33070  ==&gt;  15474  ==&gt;  33071  ==&gt;   5020  ==&gt;  21699  ==&gt;  33072  ==&gt;  33073  ==&gt;  33074  ==&gt;  16203  ==&gt;   9847  ==&gt;   9848  ==&gt;   9849  ==&gt;   9850  ==&gt;   9851  ==&gt;    335  ==&gt;   9852  ==&gt;  82906  ==&gt;  82907  ==&gt;  82908  ==&gt;  82909  ==&gt;  95454  ==&gt;  96539  ==&gt;  72369  ==&gt;  94627  ==&gt;  38553  ==&gt;  72367  ==&gt;  29007  ==&gt;  94632  ==&gt;  96540  ==&gt;   9269  ==&gt;  82890  ==&gt;  29049  ==&gt;  29026  ==&gt;  82682  ==&gt;  71897  ==&gt;  83380  ==&gt;  96541  ==&gt;  82904  ==&gt;  96542  ==&gt;  96543  ==&gt;  96544  ==&gt;  96545  ==&gt;  96546  ==&gt;  96547  ==&gt;  82911  ==&gt;  82928  ==&gt;  24841  ==&gt;  24842  ==&gt;  24843  ==&gt;   5215  ==&gt;  24844  ==&gt;   9274  ==&gt;  24845  ==&gt;  24846  ==&gt;  24847  ==&gt;  24848  ==&gt;  24849  ==&gt;  24850  ==&gt;  24851  ==&gt;  24852  ==&gt;  24853  ==&gt;  24854  ==&gt;  24855  ==&gt;  24856  ==&gt;  24857  ==&gt;  24858  ==&gt;  24859  ==&gt;  24860  ==&gt;  24861  ==&gt;  24862  ==&gt;  24863  ==&gt;  24864  ==&gt;  24865  ==&gt;  24866  ==&gt;  82208  ==&gt;  82209  ==&gt;  82210  ==&gt;  21518  ==&gt;  21431  ==&gt;  21432  ==&gt;  21433  ==&gt;  21434  ==&gt;  21435  ==&gt;  21436  ==&gt;  21437  ==&gt;  21438  ==&gt;  21439  ==&gt;  21440  ==&gt;  21441  ==&gt;  21442  ==&gt;  21443  ==&gt;  21444  ==&gt;  21445  ==&gt;  21446  ==&gt;  21447  ==&gt;  21448  ==&gt;  21449  ==&gt;  21450  ==&gt;  21451  ==&gt;    621  ==&gt;  21452  ==&gt;  21453  ==&gt;  21454  ==&gt;  21495  ==&gt;  21496  ==&gt;    539  ==&gt;    540  ==&gt;    541  ==&gt;    542  ==&gt;    543  ==&gt;    544  ==&gt;    545  ==&gt;    546  ==&gt;    547  ==&gt;    548  ==&gt;    549]</w:t>
+        <w:t>StreetsMap</w:t>
+      </w:r>
+      <w:proofErr w:type="spellEnd"/>
+      <w:r>
+        <w:rPr>
+          <w:rFonts w:ascii="Courier New" w:hAnsi="Courier New" w:cs="Courier New"/>
+          <w:color w:val="000000"/>
+          <w:sz w:val="20"/>
+          <w:szCs w:val="20"/>
+          <w:highlight w:val="white"/>
+        </w:rPr>
+        <w:t>(</w:t>
+      </w:r>
+      <w:proofErr w:type="spellStart"/>
+      <w:r>
+        <w:rPr>
+          <w:rFonts w:ascii="Courier New" w:hAnsi="Courier New" w:cs="Courier New"/>
+          <w:color w:val="000000"/>
+          <w:sz w:val="20"/>
+          <w:szCs w:val="20"/>
+          <w:highlight w:val="white"/>
+        </w:rPr>
+        <w:t>src</w:t>
+      </w:r>
+      <w:proofErr w:type="spellEnd"/>
+      <w:r>
+        <w:rPr>
+          <w:rFonts w:ascii="Courier New" w:hAnsi="Courier New" w:cs="Courier New"/>
+          <w:color w:val="000000"/>
+          <w:sz w:val="20"/>
+          <w:szCs w:val="20"/>
+          <w:highlight w:val="white"/>
+        </w:rPr>
+        <w:t xml:space="preserve">: 54 </w:t>
+      </w:r>
+      <w:proofErr w:type="spellStart"/>
+      <w:r>
+        <w:rPr>
+          <w:rFonts w:ascii="Courier New" w:hAnsi="Courier New" w:cs="Courier New"/>
+          <w:color w:val="000000"/>
+          <w:sz w:val="20"/>
+          <w:szCs w:val="20"/>
+          <w:highlight w:val="white"/>
+        </w:rPr>
+        <w:t>dst</w:t>
+      </w:r>
+      <w:proofErr w:type="spellEnd"/>
+      <w:r>
+        <w:rPr>
+          <w:rFonts w:ascii="Courier New" w:hAnsi="Courier New" w:cs="Courier New"/>
+          <w:color w:val="000000"/>
+          <w:sz w:val="20"/>
+          <w:szCs w:val="20"/>
+          <w:highlight w:val="white"/>
+        </w:rPr>
+        <w:t>: 549)          A* (h=</w:t>
+      </w:r>
+      <w:proofErr w:type="spellStart"/>
+      <w:r>
+        <w:rPr>
+          <w:rFonts w:ascii="Courier New" w:hAnsi="Courier New" w:cs="Courier New"/>
+          <w:color w:val="000000"/>
+          <w:sz w:val="20"/>
+          <w:szCs w:val="20"/>
+          <w:highlight w:val="white"/>
+        </w:rPr>
+        <w:t>AirDist</w:t>
+      </w:r>
+      <w:proofErr w:type="spellEnd"/>
+      <w:r>
+        <w:rPr>
+          <w:rFonts w:ascii="Courier New" w:hAnsi="Courier New" w:cs="Courier New"/>
+          <w:color w:val="000000"/>
+          <w:sz w:val="20"/>
+          <w:szCs w:val="20"/>
+          <w:highlight w:val="white"/>
+        </w:rPr>
+        <w:t xml:space="preserve">, w=0.500)       time:   0.17   #dev: 2015    |space|: 2229     </w:t>
+      </w:r>
+      <w:proofErr w:type="spellStart"/>
+      <w:r>
+        <w:rPr>
+          <w:rFonts w:ascii="Courier New" w:hAnsi="Courier New" w:cs="Courier New"/>
+          <w:color w:val="000000"/>
+          <w:sz w:val="20"/>
+          <w:szCs w:val="20"/>
+          <w:highlight w:val="white"/>
+        </w:rPr>
+        <w:t>total_g_cost</w:t>
+      </w:r>
+      <w:proofErr w:type="spellEnd"/>
+      <w:r>
+        <w:rPr>
+          <w:rFonts w:ascii="Courier New" w:hAnsi="Courier New" w:cs="Courier New"/>
+          <w:color w:val="000000"/>
+          <w:sz w:val="20"/>
+          <w:szCs w:val="20"/>
+          <w:highlight w:val="white"/>
+        </w:rPr>
+        <w:t>:  7465.52560   |path|: 137   path: [   54  ==&gt;     55  ==&gt;     56  ==&gt;     57  ==&gt;     58  ==&gt;     59  ==&gt;     60  ==&gt;  28893  ==&gt;  14580  ==&gt;  14590  ==&gt;  14591  ==&gt;  14592  ==&gt;  14593  ==&gt;  81892  ==&gt;  25814  ==&gt;     81  ==&gt;  26236  ==&gt;  26234  ==&gt;   1188  ==&gt;  33068  ==&gt;  33069  ==&gt;  33070  ==&gt;  15474  ==&gt;  33071  ==&gt;   5020  ==&gt;  21699  ==&gt;  33072  ==&gt;  33073  ==&gt;  33074  ==&gt;  16203  ==&gt;   9847  ==&gt;   9848  ==&gt;   9849  ==&gt;   9850  ==&gt;   9851  ==&gt;    335  ==&gt;   9852  ==&gt;  82906  ==&gt;  82907  ==&gt;  82908  ==&gt;  82909  ==&gt;  95454  ==&gt;  96539  ==&gt;  72369  ==&gt;  94627  ==&gt;  38553  ==&gt;  72367  ==&gt;  29007  ==&gt;  94632  ==&gt;  96540  ==&gt;   9269  ==&gt;  82890  ==&gt;  29049  ==&gt;  29026  ==&gt;  82682  ==&gt;  71897  ==&gt;  83380  ==&gt;  96541  ==&gt;  82904  ==&gt;  96542  ==&gt;  96543  ==&gt;  96544  ==&gt;  96545  ==&gt;  96546  ==&gt;  96547  ==&gt;  82911  ==&gt;  82928  ==&gt;  24841  ==&gt;  24842  ==&gt;  24843  ==&gt;   5215  ==&gt;  24844  ==&gt;   9274  ==&gt;  24845  ==&gt;  24846  ==&gt;  24847  ==&gt;  24848  ==&gt;  24849  ==&gt;  24850  ==&gt;  24851  ==&gt;  24852  ==&gt;  24853  ==&gt;  24854  ==&gt;  24855  ==&gt;  24856  ==&gt;  24857  ==&gt;  24858  ==&gt;  24859  ==&gt;  24860  ==&gt;  24861  ==&gt;  24862  ==&gt;  24863  ==&gt;  24864  ==&gt;  24865  ==&gt;  24866  ==&gt;  82208  ==&gt;  82209  ==&gt;  82210  ==&gt;  21518  ==&gt;  21431  ==&gt;  21432  ==&gt;  21433  ==&gt;  21434  ==&gt;  21435  ==&gt;  21436  ==&gt;  21437  ==&gt;  21438  ==&gt;  21439  ==&gt;  21440  ==&gt;  21441  ==&gt;  21442  ==&gt;  21443  ==&gt;  21444  ==&gt;  21445  ==&gt;  21446  ==&gt;  21447  ==&gt;  21448  ==&gt;  21449  ==&gt;  21450  ==&gt;  21451  ==&gt;    621  ==&gt;  21452  ==&gt;  21453  ==&gt;  21454  ==&gt;  21495  ==&gt;  21496  ==&gt;    539  ==&gt;    540  ==&gt;    541  ==&gt;    542  ==&gt;    543  ==&gt;    544  ==&gt;    545  ==&gt;    546  ==&gt;    547  ==&gt;    548  ==&gt;    549]</w:t>
       </w:r>
     </w:p>
     <w:p>
@@ -4431,7 +5038,7 @@
           <w:rtl/>
         </w:rPr>
         <w:drawing>
-          <wp:inline distT="0" distB="0" distL="0" distR="0" wp14:anchorId="056F2788" wp14:editId="48AE82B2">
+          <wp:inline distT="0" distB="0" distL="0" distR="0" wp14:anchorId="056F2788" wp14:editId="19883466">
             <wp:extent cx="5274310" cy="3971290"/>
             <wp:effectExtent l="0" t="0" r="2540" b="0"/>
             <wp:docPr id="3" name="Picture 3"/>
@@ -4568,7 +5175,23 @@
           <w:rFonts w:eastAsiaTheme="minorEastAsia" w:hint="cs"/>
           <w:rtl/>
         </w:rPr>
-        <w:t xml:space="preserve"> מספר הצמתים שנפתח קטן יותר (עד ערך מסויים של </w:t>
+        <w:t xml:space="preserve"> מספר הצמתים שנפתח קטן יותר (עד ערך </w:t>
+      </w:r>
+      <w:proofErr w:type="spellStart"/>
+      <w:r>
+        <w:rPr>
+          <w:rFonts w:eastAsiaTheme="minorEastAsia" w:hint="cs"/>
+          <w:rtl/>
+        </w:rPr>
+        <w:t>מסויים</w:t>
+      </w:r>
+      <w:proofErr w:type="spellEnd"/>
+      <w:r>
+        <w:rPr>
+          <w:rFonts w:eastAsiaTheme="minorEastAsia" w:hint="cs"/>
+          <w:rtl/>
+        </w:rPr>
+        <w:t xml:space="preserve"> של </w:t>
       </w:r>
       <w:r>
         <w:rPr>
@@ -4624,6 +5247,7 @@
         </w:rPr>
         <w:t xml:space="preserve"> נקבל את </w:t>
       </w:r>
+      <w:proofErr w:type="spellStart"/>
       <w:r>
         <w:rPr>
           <w:rFonts w:eastAsiaTheme="minorEastAsia" w:hint="cs"/>
@@ -4636,6 +5260,7 @@
         </w:rPr>
         <w:t>tar</w:t>
       </w:r>
+      <w:proofErr w:type="spellEnd"/>
       <w:r>
         <w:rPr>
           <w:rFonts w:eastAsiaTheme="minorEastAsia" w:hint="cs"/>
@@ -4684,6 +5309,7 @@
         </w:rPr>
         <w:t xml:space="preserve"> , ניתן לראות בגרף כי עבור ערך זה טיב הפתרון כמעט וזהה לטיב הפתרון האופטימלי, ובנוסף לעומת הפתרון האופטימלי שמתקבל על ידי </w:t>
       </w:r>
+      <w:proofErr w:type="spellStart"/>
       <w:r>
         <w:rPr>
           <w:rFonts w:eastAsiaTheme="minorEastAsia" w:hint="cs"/>
@@ -4696,6 +5322,7 @@
         </w:rPr>
         <w:t>Star</w:t>
       </w:r>
+      <w:proofErr w:type="spellEnd"/>
       <w:r>
         <w:rPr>
           <w:rFonts w:eastAsiaTheme="minorEastAsia" w:hint="cs"/>
@@ -4716,6 +5343,7 @@
         </w:rPr>
         <w:t xml:space="preserve"> זה הינו קטן בהרבה מאשר ב</w:t>
       </w:r>
+      <w:proofErr w:type="spellStart"/>
       <w:r>
         <w:rPr>
           <w:rFonts w:eastAsiaTheme="minorEastAsia" w:hint="cs"/>
@@ -4728,6 +5356,7 @@
         </w:rPr>
         <w:t>Star</w:t>
       </w:r>
+      <w:proofErr w:type="spellEnd"/>
       <w:r>
         <w:rPr>
           <w:rFonts w:eastAsiaTheme="minorEastAsia" w:hint="cs"/>
@@ -4868,6 +5497,7 @@
         </w:rPr>
         <w:t xml:space="preserve">נראה כי ההיוריסטיקה </w:t>
       </w:r>
+      <w:proofErr w:type="spellStart"/>
       <w:r>
         <w:rPr>
           <w:rFonts w:eastAsiaTheme="minorEastAsia" w:hint="cs"/>
@@ -4880,6 +5510,7 @@
         </w:rPr>
         <w:t>ruckDeliveriesMaxAirDistHeuristic</w:t>
       </w:r>
+      <w:proofErr w:type="spellEnd"/>
       <w:r>
         <w:rPr>
           <w:rFonts w:eastAsiaTheme="minorEastAsia" w:hint="cs"/>
@@ -5171,7 +5802,23 @@
           <w:rFonts w:eastAsiaTheme="minorEastAsia" w:hint="cs"/>
           <w:rtl/>
         </w:rPr>
-        <w:t xml:space="preserve"> קבוצת הנקודות שנותרו למשאית לעבור דרכם, כולל המיקום הנוכחי של המשאית, נניח בלי הגבלת הכלליות כי מיקום זה הוא </w:t>
+        <w:t xml:space="preserve"> קבוצת הנקודות שנותרו למשאית לעבור ד</w:t>
+      </w:r>
+      <w:proofErr w:type="spellStart"/>
+      <w:r>
+        <w:rPr>
+          <w:rFonts w:eastAsiaTheme="minorEastAsia" w:hint="cs"/>
+          <w:rtl/>
+        </w:rPr>
+        <w:t>רכם</w:t>
+      </w:r>
+      <w:proofErr w:type="spellEnd"/>
+      <w:r>
+        <w:rPr>
+          <w:rFonts w:eastAsiaTheme="minorEastAsia" w:hint="cs"/>
+          <w:rtl/>
+        </w:rPr>
+        <w:t xml:space="preserve">, כולל המיקום הנוכחי של המשאית, נניח בלי הגבלת הכלליות כי מיקום זה הוא </w:t>
       </w:r>
       <m:oMath>
         <m:sSub>
@@ -5335,7 +5982,25 @@
           <w:i/>
           <w:rtl/>
         </w:rPr>
-        <w:t xml:space="preserve">נניח בה"כ כי </w:t>
+        <w:t xml:space="preserve">נניח </w:t>
+      </w:r>
+      <w:proofErr w:type="spellStart"/>
+      <w:r>
+        <w:rPr>
+          <w:rFonts w:eastAsiaTheme="minorEastAsia" w:hint="cs"/>
+          <w:i/>
+          <w:rtl/>
+        </w:rPr>
+        <w:t>בה"כ</w:t>
+      </w:r>
+      <w:proofErr w:type="spellEnd"/>
+      <w:r>
+        <w:rPr>
+          <w:rFonts w:eastAsiaTheme="minorEastAsia" w:hint="cs"/>
+          <w:i/>
+          <w:rtl/>
+        </w:rPr>
+        <w:t xml:space="preserve"> כי </w:t>
       </w:r>
       <w:r>
         <w:rPr>
@@ -5842,7 +6507,25 @@
           <w:i/>
           <w:rtl/>
         </w:rPr>
-        <w:t xml:space="preserve"> עובר בכל הנק' לכן בהכרח עובר בשתי נק' אלה, נניח כי הסדר הוא כזה).</w:t>
+        <w:t xml:space="preserve"> עובר בכל </w:t>
+      </w:r>
+      <w:proofErr w:type="spellStart"/>
+      <w:r>
+        <w:rPr>
+          <w:rFonts w:eastAsiaTheme="minorEastAsia" w:hint="cs"/>
+          <w:i/>
+          <w:rtl/>
+        </w:rPr>
+        <w:t>הנק</w:t>
+      </w:r>
+      <w:proofErr w:type="spellEnd"/>
+      <w:r>
+        <w:rPr>
+          <w:rFonts w:eastAsiaTheme="minorEastAsia" w:hint="cs"/>
+          <w:i/>
+          <w:rtl/>
+        </w:rPr>
+        <w:t>' לכן בהכרח עובר בשתי נק' אלה, נניח כי הסדר הוא כזה).</w:t>
       </w:r>
       <w:r>
         <w:rPr>
@@ -6269,6 +6952,7 @@
         </w:rPr>
         <w:t xml:space="preserve">נראה כי ההיוריסטיקה </w:t>
       </w:r>
+      <w:proofErr w:type="spellStart"/>
       <w:r>
         <w:rPr>
           <w:rFonts w:eastAsiaTheme="minorEastAsia"/>
@@ -6276,6 +6960,7 @@
         </w:rPr>
         <w:t>TruckDeliveriesSumAirDistHeuristic</w:t>
       </w:r>
+      <w:proofErr w:type="spellEnd"/>
       <w:r>
         <w:rPr>
           <w:rFonts w:eastAsiaTheme="minorEastAsia" w:hint="cs"/>
@@ -6299,7 +6984,25 @@
           <w:i/>
           <w:rtl/>
         </w:rPr>
-        <w:t>כלומר נראה קבוצת נק' ונק' התחלה, כך שערך היוריסטיקה עבור נק' ההתחלה הינו גדול מאורך הפתרון האמיתי מנק' זו.</w:t>
+        <w:t xml:space="preserve">כלומר נראה קבוצת נק' ונק' התחלה, כך שערך היוריסטיקה עבור נק' ההתחלה הינו גדול מאורך הפתרון האמיתי </w:t>
+      </w:r>
+      <w:proofErr w:type="spellStart"/>
+      <w:r>
+        <w:rPr>
+          <w:rFonts w:eastAsiaTheme="minorEastAsia" w:hint="cs"/>
+          <w:i/>
+          <w:rtl/>
+        </w:rPr>
+        <w:t>מנק</w:t>
+      </w:r>
+      <w:proofErr w:type="spellEnd"/>
+      <w:r>
+        <w:rPr>
+          <w:rFonts w:eastAsiaTheme="minorEastAsia" w:hint="cs"/>
+          <w:i/>
+          <w:rtl/>
+        </w:rPr>
+        <w:t>' זו.</w:t>
       </w:r>
     </w:p>
     <w:p>
@@ -6318,7 +7021,7 @@
         <mc:AlternateContent>
           <mc:Choice Requires="wpg">
             <w:drawing>
-              <wp:anchor distT="0" distB="0" distL="114300" distR="114300" simplePos="0" relativeHeight="251678720" behindDoc="0" locked="0" layoutInCell="1" allowOverlap="1" wp14:anchorId="79783490" wp14:editId="7FA4D666">
+              <wp:anchor distT="0" distB="0" distL="114300" distR="114300" simplePos="0" relativeHeight="251674624" behindDoc="0" locked="0" layoutInCell="1" allowOverlap="1" wp14:anchorId="79783490" wp14:editId="194ED97D">
                 <wp:simplePos x="0" y="0"/>
                 <wp:positionH relativeFrom="column">
                   <wp:posOffset>946150</wp:posOffset>
@@ -9675,7 +10378,7 @@
           </mc:Choice>
           <mc:Fallback>
             <w:pict>
-              <v:group w14:anchorId="79783490" id="Group 141" o:spid="_x0000_s1026" style="position:absolute;left:0;text-align:left;margin-left:74.5pt;margin-top:4.7pt;width:237.5pt;height:174pt;z-index:251678720" coordsize="30162,22097" o:gfxdata="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">
+              <v:group w14:anchorId="79783490" id="Group 141" o:spid="_x0000_s1026" style="position:absolute;left:0;text-align:left;margin-left:74.5pt;margin-top:4.7pt;width:237.5pt;height:174pt;z-index:251674624" coordsize="30162,22097" o:gfxdata="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">
                 <v:shapetype id="_x0000_t202" coordsize="21600,21600" o:spt="202" path="m,l,21600r21600,l21600,xe">
                   <v:stroke joinstyle="miter"/>
                   <v:path gradientshapeok="t" o:connecttype="rect"/>
@@ -10297,7 +11000,25 @@
           <w:i/>
           <w:rtl/>
         </w:rPr>
-        <w:t>כלומר, מצאנו מסלול העובר בכל הנק', ואורכו קטן מהערך שההיוריסטיקה החזירה לנו.</w:t>
+        <w:t xml:space="preserve">כלומר, מצאנו מסלול העובר בכל </w:t>
+      </w:r>
+      <w:proofErr w:type="spellStart"/>
+      <w:r>
+        <w:rPr>
+          <w:rFonts w:eastAsiaTheme="minorEastAsia" w:hint="cs"/>
+          <w:i/>
+          <w:rtl/>
+        </w:rPr>
+        <w:t>הנק</w:t>
+      </w:r>
+      <w:proofErr w:type="spellEnd"/>
+      <w:r>
+        <w:rPr>
+          <w:rFonts w:eastAsiaTheme="minorEastAsia" w:hint="cs"/>
+          <w:i/>
+          <w:rtl/>
+        </w:rPr>
+        <w:t>', ואורכו קטן מהערך שההיוריסטיקה החזירה לנו.</w:t>
       </w:r>
     </w:p>
     <w:p>
@@ -10452,6 +11173,7 @@
         </w:rPr>
         <w:t xml:space="preserve">נראה כי ההיוריסטיקה </w:t>
       </w:r>
+      <w:proofErr w:type="spellStart"/>
       <w:r>
         <w:rPr>
           <w:rFonts w:eastAsiaTheme="minorEastAsia" w:hint="cs"/>
@@ -10464,6 +11186,7 @@
         </w:rPr>
         <w:t>ruckDeliveriesMSTAirDistHeuristic</w:t>
       </w:r>
+      <w:proofErr w:type="spellEnd"/>
       <w:r>
         <w:rPr>
           <w:rFonts w:eastAsiaTheme="minorEastAsia" w:hint="cs"/>
@@ -10879,7 +11602,25 @@
           <w:i/>
           <w:rtl/>
         </w:rPr>
-        <w:t>מחיר של פתרון הינו סכום האורכים של הקשתות במסלול העובר בכל הנק' ב</w:t>
+        <w:t xml:space="preserve">מחיר של פתרון הינו סכום האורכים של הקשתות במסלול העובר בכל </w:t>
+      </w:r>
+      <w:proofErr w:type="spellStart"/>
+      <w:r>
+        <w:rPr>
+          <w:rFonts w:eastAsiaTheme="minorEastAsia" w:hint="cs"/>
+          <w:i/>
+          <w:rtl/>
+        </w:rPr>
+        <w:t>הנק</w:t>
+      </w:r>
+      <w:proofErr w:type="spellEnd"/>
+      <w:r>
+        <w:rPr>
+          <w:rFonts w:eastAsiaTheme="minorEastAsia" w:hint="cs"/>
+          <w:i/>
+          <w:rtl/>
+        </w:rPr>
+        <w:t>' ב</w:t>
       </w:r>
       <w:r>
         <w:rPr>
@@ -11084,7 +11825,25 @@
           <w:i/>
           <w:rtl/>
         </w:rPr>
-        <w:t xml:space="preserve"> (נתעלם מכיוון הקשתות) , מפני שהמסלול קשיר ,ללא מעגלים ומכיל את כל צמתי </w:t>
+        <w:t xml:space="preserve"> (נתעלם מכיוון הקשתות) , מפני שהמסלול </w:t>
+      </w:r>
+      <w:proofErr w:type="spellStart"/>
+      <w:r>
+        <w:rPr>
+          <w:rFonts w:eastAsiaTheme="minorEastAsia" w:hint="cs"/>
+          <w:i/>
+          <w:rtl/>
+        </w:rPr>
+        <w:t>קשיר</w:t>
+      </w:r>
+      <w:proofErr w:type="spellEnd"/>
+      <w:r>
+        <w:rPr>
+          <w:rFonts w:eastAsiaTheme="minorEastAsia" w:hint="cs"/>
+          <w:i/>
+          <w:rtl/>
+        </w:rPr>
+        <w:t xml:space="preserve"> ,ללא מעגלים ומכיל את כל צמתי </w:t>
       </w:r>
       <w:r>
         <w:rPr>
@@ -11400,7 +12159,25 @@
           <w:i/>
           <w:rtl/>
         </w:rPr>
-        <w:t xml:space="preserve">עפ"י הגדרה עפ"מ הוא העץ הפורש בעל המשקל המינימלי עבור גרף </w:t>
+        <w:t xml:space="preserve">עפ"י הגדרה </w:t>
+      </w:r>
+      <w:proofErr w:type="spellStart"/>
+      <w:r>
+        <w:rPr>
+          <w:rFonts w:eastAsiaTheme="minorEastAsia" w:hint="cs"/>
+          <w:i/>
+          <w:rtl/>
+        </w:rPr>
+        <w:t>עפ"מ</w:t>
+      </w:r>
+      <w:proofErr w:type="spellEnd"/>
+      <w:r>
+        <w:rPr>
+          <w:rFonts w:eastAsiaTheme="minorEastAsia" w:hint="cs"/>
+          <w:i/>
+          <w:rtl/>
+        </w:rPr>
+        <w:t xml:space="preserve"> הוא העץ הפורש בעל המשקל המינימלי עבור גרף </w:t>
       </w:r>
       <w:r>
         <w:rPr>
@@ -11726,7 +12503,7 @@
           <w:noProof/>
         </w:rPr>
         <w:drawing>
-          <wp:anchor distT="0" distB="0" distL="114300" distR="114300" simplePos="0" relativeHeight="251679744" behindDoc="0" locked="0" layoutInCell="1" allowOverlap="1" wp14:anchorId="14FBE445" wp14:editId="6B19E494">
+          <wp:anchor distT="0" distB="0" distL="114300" distR="114300" simplePos="0" relativeHeight="251675648" behindDoc="0" locked="0" layoutInCell="1" allowOverlap="1" wp14:anchorId="14FBE445" wp14:editId="00FA5F3D">
             <wp:simplePos x="0" y="0"/>
             <wp:positionH relativeFrom="column">
               <wp:posOffset>298450</wp:posOffset>
@@ -12013,7 +12790,7 @@
           <w:noProof/>
         </w:rPr>
         <w:drawing>
-          <wp:anchor distT="0" distB="0" distL="114300" distR="114300" simplePos="0" relativeHeight="251680768" behindDoc="0" locked="0" layoutInCell="1" allowOverlap="1" wp14:anchorId="713DE6B9" wp14:editId="4F375607">
+          <wp:anchor distT="0" distB="0" distL="114300" distR="114300" simplePos="0" relativeHeight="251676672" behindDoc="0" locked="0" layoutInCell="1" allowOverlap="1" wp14:anchorId="713DE6B9" wp14:editId="20245DEF">
             <wp:simplePos x="0" y="0"/>
             <wp:positionH relativeFrom="margin">
               <wp:align>center</wp:align>
@@ -12411,7 +13188,139 @@
           <w:szCs w:val="20"/>
           <w:highlight w:val="white"/>
         </w:rPr>
-        <w:t xml:space="preserve">Deliveries(small_delivery(5):Time)    A* (h=TruckDeliveriesMSTAirDist, w=0.500)   time:  40.54   #dev: 425     |space|: 562      total_g_cost:    30.18082   total_cost: DeliveryCost(dist=  46771.762 meter, </w:t>
+        <w:t>Deliveries(</w:t>
+      </w:r>
+      <w:proofErr w:type="spellStart"/>
+      <w:r>
+        <w:rPr>
+          <w:rFonts w:ascii="Courier New" w:hAnsi="Courier New" w:cs="Courier New"/>
+          <w:color w:val="000000"/>
+          <w:sz w:val="20"/>
+          <w:szCs w:val="20"/>
+          <w:highlight w:val="white"/>
+        </w:rPr>
+        <w:t>small_delivery</w:t>
+      </w:r>
+      <w:proofErr w:type="spellEnd"/>
+      <w:r>
+        <w:rPr>
+          <w:rFonts w:ascii="Courier New" w:hAnsi="Courier New" w:cs="Courier New"/>
+          <w:color w:val="000000"/>
+          <w:sz w:val="20"/>
+          <w:szCs w:val="20"/>
+          <w:highlight w:val="white"/>
+        </w:rPr>
+        <w:t>(5):Time)    A* (h=</w:t>
+      </w:r>
+      <w:proofErr w:type="spellStart"/>
+      <w:r>
+        <w:rPr>
+          <w:rFonts w:ascii="Courier New" w:hAnsi="Courier New" w:cs="Courier New"/>
+          <w:color w:val="000000"/>
+          <w:sz w:val="20"/>
+          <w:szCs w:val="20"/>
+          <w:highlight w:val="white"/>
+        </w:rPr>
+        <w:t>TruckDeliveriesMSTAirDist</w:t>
+      </w:r>
+      <w:proofErr w:type="spellEnd"/>
+      <w:r>
+        <w:rPr>
+          <w:rFonts w:ascii="Courier New" w:hAnsi="Courier New" w:cs="Courier New"/>
+          <w:color w:val="000000"/>
+          <w:sz w:val="20"/>
+          <w:szCs w:val="20"/>
+          <w:highlight w:val="white"/>
+        </w:rPr>
+        <w:t xml:space="preserve">, w=0.500)   time:  40.54   #dev: 425     |space|: 562      </w:t>
+      </w:r>
+      <w:proofErr w:type="spellStart"/>
+      <w:r>
+        <w:rPr>
+          <w:rFonts w:ascii="Courier New" w:hAnsi="Courier New" w:cs="Courier New"/>
+          <w:color w:val="000000"/>
+          <w:sz w:val="20"/>
+          <w:szCs w:val="20"/>
+          <w:highlight w:val="white"/>
+        </w:rPr>
+        <w:t>total_g_cost</w:t>
+      </w:r>
+      <w:proofErr w:type="spellEnd"/>
+      <w:r>
+        <w:rPr>
+          <w:rFonts w:ascii="Courier New" w:hAnsi="Courier New" w:cs="Courier New"/>
+          <w:color w:val="000000"/>
+          <w:sz w:val="20"/>
+          <w:szCs w:val="20"/>
+          <w:highlight w:val="white"/>
+        </w:rPr>
+        <w:t xml:space="preserve">:    30.18082   </w:t>
+      </w:r>
+      <w:proofErr w:type="spellStart"/>
+      <w:r>
+        <w:rPr>
+          <w:rFonts w:ascii="Courier New" w:hAnsi="Courier New" w:cs="Courier New"/>
+          <w:color w:val="000000"/>
+          <w:sz w:val="20"/>
+          <w:szCs w:val="20"/>
+          <w:highlight w:val="white"/>
+        </w:rPr>
+        <w:t>total_cost</w:t>
+      </w:r>
+      <w:proofErr w:type="spellEnd"/>
+      <w:r>
+        <w:rPr>
+          <w:rFonts w:ascii="Courier New" w:hAnsi="Courier New" w:cs="Courier New"/>
+          <w:color w:val="000000"/>
+          <w:sz w:val="20"/>
+          <w:szCs w:val="20"/>
+          <w:highlight w:val="white"/>
+        </w:rPr>
+        <w:t xml:space="preserve">: </w:t>
+      </w:r>
+      <w:proofErr w:type="spellStart"/>
+      <w:r>
+        <w:rPr>
+          <w:rFonts w:ascii="Courier New" w:hAnsi="Courier New" w:cs="Courier New"/>
+          <w:color w:val="000000"/>
+          <w:sz w:val="20"/>
+          <w:szCs w:val="20"/>
+          <w:highlight w:val="white"/>
+        </w:rPr>
+        <w:t>DeliveryCost</w:t>
+      </w:r>
+      <w:proofErr w:type="spellEnd"/>
+      <w:r>
+        <w:rPr>
+          <w:rFonts w:ascii="Courier New" w:hAnsi="Courier New" w:cs="Courier New"/>
+          <w:color w:val="000000"/>
+          <w:sz w:val="20"/>
+          <w:szCs w:val="20"/>
+          <w:highlight w:val="white"/>
+        </w:rPr>
+        <w:t>(</w:t>
+      </w:r>
+      <w:proofErr w:type="spellStart"/>
+      <w:r>
+        <w:rPr>
+          <w:rFonts w:ascii="Courier New" w:hAnsi="Courier New" w:cs="Courier New"/>
+          <w:color w:val="000000"/>
+          <w:sz w:val="20"/>
+          <w:szCs w:val="20"/>
+          <w:highlight w:val="white"/>
+        </w:rPr>
+        <w:t>dist</w:t>
+      </w:r>
+      <w:proofErr w:type="spellEnd"/>
+      <w:r>
+        <w:rPr>
+          <w:rFonts w:ascii="Courier New" w:hAnsi="Courier New" w:cs="Courier New"/>
+          <w:color w:val="000000"/>
+          <w:sz w:val="20"/>
+          <w:szCs w:val="20"/>
+          <w:highlight w:val="white"/>
+        </w:rPr>
+        <w:t xml:space="preserve">=  46771.762 meter, </w:t>
       </w:r>
       <w:r>
         <w:rPr>
@@ -12455,7 +13364,29 @@
           <w:szCs w:val="20"/>
           <w:highlight w:val="white"/>
         </w:rPr>
-        <w:t xml:space="preserve">, money=    151.961 nis)   |path|: 11    </w:t>
+        <w:t xml:space="preserve">, money=    151.961 </w:t>
+      </w:r>
+      <w:proofErr w:type="spellStart"/>
+      <w:r>
+        <w:rPr>
+          <w:rFonts w:ascii="Courier New" w:hAnsi="Courier New" w:cs="Courier New"/>
+          <w:color w:val="000000"/>
+          <w:sz w:val="20"/>
+          <w:szCs w:val="20"/>
+          <w:highlight w:val="white"/>
+        </w:rPr>
+        <w:t>nis</w:t>
+      </w:r>
+      <w:proofErr w:type="spellEnd"/>
+      <w:r>
+        <w:rPr>
+          <w:rFonts w:ascii="Courier New" w:hAnsi="Courier New" w:cs="Courier New"/>
+          <w:color w:val="000000"/>
+          <w:sz w:val="20"/>
+          <w:szCs w:val="20"/>
+          <w:highlight w:val="white"/>
+        </w:rPr>
+        <w:t xml:space="preserve">)   |path|: 11    </w:t>
       </w:r>
     </w:p>
     <w:p>
@@ -12537,7 +13468,139 @@
           <w:szCs w:val="20"/>
           <w:highlight w:val="white"/>
         </w:rPr>
-        <w:t xml:space="preserve">Deliveries(small_delivery(5):Money)   A* (h=TruckDeliveriesMSTAirDist, w=0.500)   time:  61.70   #dev: 518     |space|: 591      total_g_cost:   104.23259   total_cost: DeliveryCost(dist=  46763.990 meter, time=     35.248 minutes, </w:t>
+        <w:t>Deliveries(</w:t>
+      </w:r>
+      <w:proofErr w:type="spellStart"/>
+      <w:r>
+        <w:rPr>
+          <w:rFonts w:ascii="Courier New" w:hAnsi="Courier New" w:cs="Courier New"/>
+          <w:color w:val="000000"/>
+          <w:sz w:val="20"/>
+          <w:szCs w:val="20"/>
+          <w:highlight w:val="white"/>
+        </w:rPr>
+        <w:t>small_delivery</w:t>
+      </w:r>
+      <w:proofErr w:type="spellEnd"/>
+      <w:r>
+        <w:rPr>
+          <w:rFonts w:ascii="Courier New" w:hAnsi="Courier New" w:cs="Courier New"/>
+          <w:color w:val="000000"/>
+          <w:sz w:val="20"/>
+          <w:szCs w:val="20"/>
+          <w:highlight w:val="white"/>
+        </w:rPr>
+        <w:t>(5):Money)   A* (h=</w:t>
+      </w:r>
+      <w:proofErr w:type="spellStart"/>
+      <w:r>
+        <w:rPr>
+          <w:rFonts w:ascii="Courier New" w:hAnsi="Courier New" w:cs="Courier New"/>
+          <w:color w:val="000000"/>
+          <w:sz w:val="20"/>
+          <w:szCs w:val="20"/>
+          <w:highlight w:val="white"/>
+        </w:rPr>
+        <w:t>TruckDeliveriesMSTAirDist</w:t>
+      </w:r>
+      <w:proofErr w:type="spellEnd"/>
+      <w:r>
+        <w:rPr>
+          <w:rFonts w:ascii="Courier New" w:hAnsi="Courier New" w:cs="Courier New"/>
+          <w:color w:val="000000"/>
+          <w:sz w:val="20"/>
+          <w:szCs w:val="20"/>
+          <w:highlight w:val="white"/>
+        </w:rPr>
+        <w:t xml:space="preserve">, w=0.500)   time:  61.70   #dev: 518     |space|: 591      </w:t>
+      </w:r>
+      <w:proofErr w:type="spellStart"/>
+      <w:r>
+        <w:rPr>
+          <w:rFonts w:ascii="Courier New" w:hAnsi="Courier New" w:cs="Courier New"/>
+          <w:color w:val="000000"/>
+          <w:sz w:val="20"/>
+          <w:szCs w:val="20"/>
+          <w:highlight w:val="white"/>
+        </w:rPr>
+        <w:t>total_g_cost</w:t>
+      </w:r>
+      <w:proofErr w:type="spellEnd"/>
+      <w:r>
+        <w:rPr>
+          <w:rFonts w:ascii="Courier New" w:hAnsi="Courier New" w:cs="Courier New"/>
+          <w:color w:val="000000"/>
+          <w:sz w:val="20"/>
+          <w:szCs w:val="20"/>
+          <w:highlight w:val="white"/>
+        </w:rPr>
+        <w:t xml:space="preserve">:   104.23259   </w:t>
+      </w:r>
+      <w:proofErr w:type="spellStart"/>
+      <w:r>
+        <w:rPr>
+          <w:rFonts w:ascii="Courier New" w:hAnsi="Courier New" w:cs="Courier New"/>
+          <w:color w:val="000000"/>
+          <w:sz w:val="20"/>
+          <w:szCs w:val="20"/>
+          <w:highlight w:val="white"/>
+        </w:rPr>
+        <w:t>total_cost</w:t>
+      </w:r>
+      <w:proofErr w:type="spellEnd"/>
+      <w:r>
+        <w:rPr>
+          <w:rFonts w:ascii="Courier New" w:hAnsi="Courier New" w:cs="Courier New"/>
+          <w:color w:val="000000"/>
+          <w:sz w:val="20"/>
+          <w:szCs w:val="20"/>
+          <w:highlight w:val="white"/>
+        </w:rPr>
+        <w:t xml:space="preserve">: </w:t>
+      </w:r>
+      <w:proofErr w:type="spellStart"/>
+      <w:r>
+        <w:rPr>
+          <w:rFonts w:ascii="Courier New" w:hAnsi="Courier New" w:cs="Courier New"/>
+          <w:color w:val="000000"/>
+          <w:sz w:val="20"/>
+          <w:szCs w:val="20"/>
+          <w:highlight w:val="white"/>
+        </w:rPr>
+        <w:t>DeliveryCost</w:t>
+      </w:r>
+      <w:proofErr w:type="spellEnd"/>
+      <w:r>
+        <w:rPr>
+          <w:rFonts w:ascii="Courier New" w:hAnsi="Courier New" w:cs="Courier New"/>
+          <w:color w:val="000000"/>
+          <w:sz w:val="20"/>
+          <w:szCs w:val="20"/>
+          <w:highlight w:val="white"/>
+        </w:rPr>
+        <w:t>(</w:t>
+      </w:r>
+      <w:proofErr w:type="spellStart"/>
+      <w:r>
+        <w:rPr>
+          <w:rFonts w:ascii="Courier New" w:hAnsi="Courier New" w:cs="Courier New"/>
+          <w:color w:val="000000"/>
+          <w:sz w:val="20"/>
+          <w:szCs w:val="20"/>
+          <w:highlight w:val="white"/>
+        </w:rPr>
+        <w:t>dist</w:t>
+      </w:r>
+      <w:proofErr w:type="spellEnd"/>
+      <w:r>
+        <w:rPr>
+          <w:rFonts w:ascii="Courier New" w:hAnsi="Courier New" w:cs="Courier New"/>
+          <w:color w:val="000000"/>
+          <w:sz w:val="20"/>
+          <w:szCs w:val="20"/>
+          <w:highlight w:val="white"/>
+        </w:rPr>
+        <w:t xml:space="preserve">=  46763.990 meter, time=     35.248 minutes, </w:t>
       </w:r>
       <w:r>
         <w:rPr>
@@ -12549,8 +13612,22 @@
           <w:szCs w:val="20"/>
           <w:highlight w:val="white"/>
         </w:rPr>
-        <w:t>money=    104.233 nis</w:t>
-      </w:r>
+        <w:t xml:space="preserve">money=    104.233 </w:t>
+      </w:r>
+      <w:proofErr w:type="spellStart"/>
+      <w:r>
+        <w:rPr>
+          <w:rFonts w:ascii="Courier New" w:hAnsi="Courier New" w:cs="Courier New"/>
+          <w:b/>
+          <w:bCs/>
+          <w:color w:val="000000"/>
+          <w:sz w:val="20"/>
+          <w:szCs w:val="20"/>
+          <w:highlight w:val="white"/>
+        </w:rPr>
+        <w:t>nis</w:t>
+      </w:r>
+      <w:proofErr w:type="spellEnd"/>
       <w:r>
         <w:rPr>
           <w:rFonts w:ascii="Courier New" w:hAnsi="Courier New" w:cs="Courier New"/>
@@ -12574,7 +13651,7 @@
     <w:p>
       <w:pPr>
         <w:rPr>
-          <w:rFonts w:eastAsiaTheme="minorEastAsia"/>
+          <w:rFonts w:eastAsiaTheme="minorEastAsia" w:hint="cs"/>
           <w:i/>
           <w:rtl/>
         </w:rPr>
@@ -12620,13 +13697,1259 @@
     </w:p>
     <w:p>
       <w:pPr>
+        <w:rPr>
+          <w:rFonts w:eastAsiaTheme="minorEastAsia"/>
+          <w:i/>
+          <w:rtl/>
+        </w:rPr>
+      </w:pPr>
+      <w:r>
+        <w:rPr>
+          <w:rFonts w:eastAsiaTheme="minorEastAsia" w:hint="cs"/>
+          <w:i/>
+          <w:rtl/>
+        </w:rPr>
+        <w:t>נראה דוגמא בה התוצאה המתקבלת אינה אופטימלית.</w:t>
+      </w:r>
+    </w:p>
+    <w:p>
+      <w:pPr>
+        <w:rPr>
+          <w:rFonts w:eastAsiaTheme="minorEastAsia" w:hint="cs"/>
+          <w:i/>
+          <w:rtl/>
+        </w:rPr>
+      </w:pPr>
+      <w:r>
+        <w:rPr>
+          <w:rFonts w:eastAsiaTheme="minorEastAsia" w:hint="cs"/>
+          <w:i/>
+          <w:rtl/>
+        </w:rPr>
+        <w:t>נ</w:t>
+      </w:r>
+      <w:r>
+        <w:rPr>
+          <w:rFonts w:eastAsiaTheme="minorEastAsia" w:hint="cs"/>
+          <w:i/>
+          <w:rtl/>
+        </w:rPr>
+        <w:t>סמ</w:t>
+      </w:r>
+      <w:r>
+        <w:rPr>
+          <w:rFonts w:eastAsiaTheme="minorEastAsia" w:hint="cs"/>
+          <w:i/>
+          <w:rtl/>
+        </w:rPr>
+        <w:t xml:space="preserve">ן ערך של קשת עבור </w:t>
+      </w:r>
+      <w:proofErr w:type="spellStart"/>
+      <w:r>
+        <w:rPr>
+          <w:rFonts w:eastAsiaTheme="minorEastAsia"/>
+          <w:i/>
+        </w:rPr>
+        <w:t>cost_money</w:t>
+      </w:r>
+      <w:proofErr w:type="spellEnd"/>
+      <w:r>
+        <w:rPr>
+          <w:rFonts w:eastAsiaTheme="minorEastAsia"/>
+          <w:i/>
+        </w:rPr>
+        <w:t xml:space="preserve"> </w:t>
+      </w:r>
+      <w:r>
+        <w:rPr>
+          <w:rFonts w:eastAsiaTheme="minorEastAsia" w:hint="cs"/>
+          <w:i/>
+          <w:rtl/>
+        </w:rPr>
+        <w:t xml:space="preserve"> ב</w:t>
+      </w:r>
+      <w:r>
+        <w:rPr>
+          <w:rFonts w:eastAsiaTheme="minorEastAsia"/>
+          <w:i/>
+        </w:rPr>
+        <w:t>money</w:t>
+      </w:r>
+      <w:r>
+        <w:rPr>
+          <w:rFonts w:eastAsiaTheme="minorEastAsia" w:hint="cs"/>
+          <w:i/>
+          <w:rtl/>
+        </w:rPr>
+        <w:t xml:space="preserve"> וערך עבור </w:t>
+      </w:r>
+      <w:proofErr w:type="spellStart"/>
+      <w:r>
+        <w:rPr>
+          <w:rFonts w:eastAsiaTheme="minorEastAsia"/>
+          <w:i/>
+        </w:rPr>
+        <w:t>cost_time</w:t>
+      </w:r>
+      <w:proofErr w:type="spellEnd"/>
+      <w:r>
+        <w:rPr>
+          <w:rFonts w:eastAsiaTheme="minorEastAsia"/>
+          <w:i/>
+        </w:rPr>
+        <w:t xml:space="preserve"> </w:t>
+      </w:r>
+      <w:r>
+        <w:rPr>
+          <w:rFonts w:eastAsiaTheme="minorEastAsia" w:hint="cs"/>
+          <w:i/>
+          <w:rtl/>
+        </w:rPr>
+        <w:t xml:space="preserve"> ב </w:t>
+      </w:r>
+      <w:r>
+        <w:rPr>
+          <w:rFonts w:eastAsiaTheme="minorEastAsia"/>
+          <w:i/>
+        </w:rPr>
+        <w:t>time</w:t>
+      </w:r>
+      <w:r>
+        <w:rPr>
+          <w:rFonts w:eastAsiaTheme="minorEastAsia" w:hint="cs"/>
+          <w:i/>
+          <w:rtl/>
+        </w:rPr>
+        <w:t xml:space="preserve"> </w:t>
+      </w:r>
+      <w:r>
+        <w:rPr>
+          <w:rFonts w:eastAsiaTheme="minorEastAsia" w:hint="cs"/>
+          <w:i/>
+          <w:rtl/>
+        </w:rPr>
+        <w:t>ונשתמש בהיוריסטיקה מושלמת עבור כל שלב.</w:t>
+      </w:r>
+    </w:p>
+    <w:p>
+      <w:pPr>
+        <w:rPr>
+          <w:rFonts w:eastAsiaTheme="minorEastAsia"/>
+          <w:i/>
+          <w:rtl/>
+        </w:rPr>
+      </w:pPr>
+      <w:r>
+        <w:rPr>
+          <w:rFonts w:eastAsiaTheme="minorEastAsia"/>
+          <w:i/>
+          <w:noProof/>
+          <w:rtl/>
+          <w:lang w:val="he-IL"/>
+        </w:rPr>
+        <mc:AlternateContent>
+          <mc:Choice Requires="wpg">
+            <w:drawing>
+              <wp:anchor distT="0" distB="0" distL="114300" distR="114300" simplePos="0" relativeHeight="251712512" behindDoc="0" locked="0" layoutInCell="1" allowOverlap="1" wp14:anchorId="678C5C41" wp14:editId="38BEE8C7">
+                <wp:simplePos x="0" y="0"/>
+                <wp:positionH relativeFrom="column">
+                  <wp:posOffset>844550</wp:posOffset>
+                </wp:positionH>
+                <wp:positionV relativeFrom="paragraph">
+                  <wp:posOffset>174625</wp:posOffset>
+                </wp:positionV>
+                <wp:extent cx="3022600" cy="2387600"/>
+                <wp:effectExtent l="0" t="0" r="25400" b="12700"/>
+                <wp:wrapNone/>
+                <wp:docPr id="196" name="Group 196"/>
+                <wp:cNvGraphicFramePr/>
+                <a:graphic xmlns:a="http://schemas.openxmlformats.org/drawingml/2006/main">
+                  <a:graphicData uri="http://schemas.microsoft.com/office/word/2010/wordprocessingGroup">
+                    <wpg:wgp>
+                      <wpg:cNvGrpSpPr/>
+                      <wpg:grpSpPr>
+                        <a:xfrm>
+                          <a:off x="0" y="0"/>
+                          <a:ext cx="3022600" cy="2387600"/>
+                          <a:chOff x="0" y="0"/>
+                          <a:chExt cx="3022600" cy="2387600"/>
+                        </a:xfrm>
+                      </wpg:grpSpPr>
+                      <wps:wsp>
+                        <wps:cNvPr id="150" name="Text Box 2"/>
+                        <wps:cNvSpPr txBox="1">
+                          <a:spLocks noChangeArrowheads="1"/>
+                        </wps:cNvSpPr>
+                        <wps:spPr bwMode="auto">
+                          <a:xfrm>
+                            <a:off x="2076450" y="311150"/>
+                            <a:ext cx="745490" cy="570230"/>
+                          </a:xfrm>
+                          <a:prstGeom prst="rect">
+                            <a:avLst/>
+                          </a:prstGeom>
+                          <a:solidFill>
+                            <a:srgbClr val="FFFFFF"/>
+                          </a:solidFill>
+                          <a:ln w="9525">
+                            <a:solidFill>
+                              <a:schemeClr val="bg1"/>
+                            </a:solidFill>
+                            <a:miter lim="800000"/>
+                            <a:headEnd/>
+                            <a:tailEnd/>
+                          </a:ln>
+                        </wps:spPr>
+                        <wps:txbx>
+                          <w:txbxContent>
+                            <w:p>
+                              <w:r>
+                                <w:t>money=1</w:t>
+                              </w:r>
+                              <w:r>
+                                <w:rPr>
+                                  <w:rtl/>
+                                </w:rPr>
+                                <w:br/>
+                              </w:r>
+                              <w:r>
+                                <w:t>time=1</w:t>
+                              </w:r>
+                            </w:p>
+                          </w:txbxContent>
+                        </wps:txbx>
+                        <wps:bodyPr rot="0" vert="horz" wrap="square" lIns="91440" tIns="45720" rIns="91440" bIns="45720" anchor="t" anchorCtr="0">
+                          <a:spAutoFit/>
+                        </wps:bodyPr>
+                      </wps:wsp>
+                      <wps:wsp>
+                        <wps:cNvPr id="152" name="Text Box 2"/>
+                        <wps:cNvSpPr txBox="1">
+                          <a:spLocks noChangeArrowheads="1"/>
+                        </wps:cNvSpPr>
+                        <wps:spPr bwMode="auto">
+                          <a:xfrm>
+                            <a:off x="755650" y="349250"/>
+                            <a:ext cx="745490" cy="570230"/>
+                          </a:xfrm>
+                          <a:prstGeom prst="rect">
+                            <a:avLst/>
+                          </a:prstGeom>
+                          <a:solidFill>
+                            <a:srgbClr val="FFFFFF"/>
+                          </a:solidFill>
+                          <a:ln w="9525">
+                            <a:solidFill>
+                              <a:schemeClr val="bg1"/>
+                            </a:solidFill>
+                            <a:miter lim="800000"/>
+                            <a:headEnd/>
+                            <a:tailEnd/>
+                          </a:ln>
+                        </wps:spPr>
+                        <wps:txbx>
+                          <w:txbxContent>
+                            <w:p>
+                              <w:r>
+                                <w:t>money=1</w:t>
+                              </w:r>
+                              <w:r>
+                                <w:rPr>
+                                  <w:rtl/>
+                                </w:rPr>
+                                <w:br/>
+                              </w:r>
+                              <w:r>
+                                <w:t>time=2</w:t>
+                              </w:r>
+                            </w:p>
+                          </w:txbxContent>
+                        </wps:txbx>
+                        <wps:bodyPr rot="0" vert="horz" wrap="square" lIns="91440" tIns="45720" rIns="91440" bIns="45720" anchor="t" anchorCtr="0">
+                          <a:spAutoFit/>
+                        </wps:bodyPr>
+                      </wps:wsp>
+                      <wps:wsp>
+                        <wps:cNvPr id="153" name="Text Box 2"/>
+                        <wps:cNvSpPr txBox="1">
+                          <a:spLocks noChangeArrowheads="1"/>
+                        </wps:cNvSpPr>
+                        <wps:spPr bwMode="auto">
+                          <a:xfrm>
+                            <a:off x="1790700" y="1447800"/>
+                            <a:ext cx="999490" cy="570230"/>
+                          </a:xfrm>
+                          <a:prstGeom prst="rect">
+                            <a:avLst/>
+                          </a:prstGeom>
+                          <a:solidFill>
+                            <a:srgbClr val="FFFFFF"/>
+                          </a:solidFill>
+                          <a:ln w="9525">
+                            <a:solidFill>
+                              <a:schemeClr val="bg1"/>
+                            </a:solidFill>
+                            <a:miter lim="800000"/>
+                            <a:headEnd/>
+                            <a:tailEnd/>
+                          </a:ln>
+                        </wps:spPr>
+                        <wps:txbx>
+                          <w:txbxContent>
+                            <w:p>
+                              <w:r>
+                                <w:t>money=1+</w:t>
+                              </w:r>
+                              <m:oMath>
+                                <m:r>
+                                  <w:rPr>
+                                    <w:rFonts w:ascii="Cambria Math" w:hAnsi="Cambria Math" w:cs="Cambria Math" w:hint="cs"/>
+                                    <w:rtl/>
+                                  </w:rPr>
+                                  <m:t>ε</m:t>
+                                </m:r>
+                              </m:oMath>
+                              <w:r>
+                                <w:rPr>
+                                  <w:rtl/>
+                                </w:rPr>
+                                <w:br/>
+                              </w:r>
+                              <w:r>
+                                <w:t>time=1</w:t>
+                              </w:r>
+                            </w:p>
+                          </w:txbxContent>
+                        </wps:txbx>
+                        <wps:bodyPr rot="0" vert="horz" wrap="square" lIns="91440" tIns="45720" rIns="91440" bIns="45720" anchor="t" anchorCtr="0">
+                          <a:spAutoFit/>
+                        </wps:bodyPr>
+                      </wps:wsp>
+                      <wps:wsp>
+                        <wps:cNvPr id="154" name="Text Box 2"/>
+                        <wps:cNvSpPr txBox="1">
+                          <a:spLocks noChangeArrowheads="1"/>
+                        </wps:cNvSpPr>
+                        <wps:spPr bwMode="auto">
+                          <a:xfrm>
+                            <a:off x="711200" y="1536700"/>
+                            <a:ext cx="745490" cy="570230"/>
+                          </a:xfrm>
+                          <a:prstGeom prst="rect">
+                            <a:avLst/>
+                          </a:prstGeom>
+                          <a:solidFill>
+                            <a:srgbClr val="FFFFFF"/>
+                          </a:solidFill>
+                          <a:ln w="9525">
+                            <a:solidFill>
+                              <a:schemeClr val="bg1"/>
+                            </a:solidFill>
+                            <a:miter lim="800000"/>
+                            <a:headEnd/>
+                            <a:tailEnd/>
+                          </a:ln>
+                        </wps:spPr>
+                        <wps:txbx>
+                          <w:txbxContent>
+                            <w:p>
+                              <w:r>
+                                <w:t>money=1</w:t>
+                              </w:r>
+                              <w:r>
+                                <w:rPr>
+                                  <w:rtl/>
+                                </w:rPr>
+                                <w:br/>
+                              </w:r>
+                              <w:r>
+                                <w:t>time=1</w:t>
+                              </w:r>
+                            </w:p>
+                          </w:txbxContent>
+                        </wps:txbx>
+                        <wps:bodyPr rot="0" vert="horz" wrap="square" lIns="91440" tIns="45720" rIns="91440" bIns="45720" anchor="t" anchorCtr="0">
+                          <a:spAutoFit/>
+                        </wps:bodyPr>
+                      </wps:wsp>
+                      <wpg:grpSp>
+                        <wpg:cNvPr id="195" name="Group 195"/>
+                        <wpg:cNvGrpSpPr/>
+                        <wpg:grpSpPr>
+                          <a:xfrm>
+                            <a:off x="0" y="0"/>
+                            <a:ext cx="3022600" cy="2387600"/>
+                            <a:chOff x="0" y="0"/>
+                            <a:chExt cx="3022600" cy="2387600"/>
+                          </a:xfrm>
+                        </wpg:grpSpPr>
+                        <wpg:grpSp>
+                          <wpg:cNvPr id="192" name="Group 192"/>
+                          <wpg:cNvGrpSpPr/>
+                          <wpg:grpSpPr>
+                            <a:xfrm>
+                              <a:off x="482600" y="0"/>
+                              <a:ext cx="2540000" cy="2387600"/>
+                              <a:chOff x="0" y="0"/>
+                              <a:chExt cx="2540000" cy="2387600"/>
+                            </a:xfrm>
+                          </wpg:grpSpPr>
+                          <wpg:grpSp>
+                            <wpg:cNvPr id="149" name="Group 149"/>
+                            <wpg:cNvGrpSpPr/>
+                            <wpg:grpSpPr>
+                              <a:xfrm>
+                                <a:off x="0" y="0"/>
+                                <a:ext cx="2540000" cy="2387600"/>
+                                <a:chOff x="0" y="0"/>
+                                <a:chExt cx="2540000" cy="2387600"/>
+                              </a:xfrm>
+                            </wpg:grpSpPr>
+                            <wps:wsp>
+                              <wps:cNvPr id="139" name="Oval 139"/>
+                              <wps:cNvSpPr/>
+                              <wps:spPr>
+                                <a:xfrm>
+                                  <a:off x="1085850" y="0"/>
+                                  <a:ext cx="457200" cy="463550"/>
+                                </a:xfrm>
+                                <a:prstGeom prst="ellipse">
+                                  <a:avLst/>
+                                </a:prstGeom>
+                                <a:solidFill>
+                                  <a:schemeClr val="bg1"/>
+                                </a:solidFill>
+                              </wps:spPr>
+                              <wps:style>
+                                <a:lnRef idx="2">
+                                  <a:schemeClr val="accent1">
+                                    <a:shade val="50000"/>
+                                  </a:schemeClr>
+                                </a:lnRef>
+                                <a:fillRef idx="1">
+                                  <a:schemeClr val="accent1"/>
+                                </a:fillRef>
+                                <a:effectRef idx="0">
+                                  <a:schemeClr val="accent1"/>
+                                </a:effectRef>
+                                <a:fontRef idx="minor">
+                                  <a:schemeClr val="lt1"/>
+                                </a:fontRef>
+                              </wps:style>
+                              <wps:txbx>
+                                <w:txbxContent>
+                                  <w:p>
+                                    <w:pPr>
+                                      <w:rPr>
+                                        <w:rFonts w:hint="cs"/>
+                                        <w:rtl/>
+                                      </w:rPr>
+                                    </w:pPr>
+                                  </w:p>
+                                </w:txbxContent>
+                              </wps:txbx>
+                              <wps:bodyPr rot="0" spcFirstLastPara="0" vertOverflow="overflow" horzOverflow="overflow" vert="horz" wrap="square" lIns="91440" tIns="45720" rIns="91440" bIns="45720" numCol="1" spcCol="0" rtlCol="1" fromWordArt="0" anchor="ctr" anchorCtr="0" forceAA="0" compatLnSpc="1">
+                                <a:prstTxWarp prst="textNoShape">
+                                  <a:avLst/>
+                                </a:prstTxWarp>
+                                <a:noAutofit/>
+                              </wps:bodyPr>
+                            </wps:wsp>
+                            <wps:wsp>
+                              <wps:cNvPr id="142" name="Oval 142"/>
+                              <wps:cNvSpPr/>
+                              <wps:spPr>
+                                <a:xfrm>
+                                  <a:off x="0" y="939800"/>
+                                  <a:ext cx="457200" cy="463550"/>
+                                </a:xfrm>
+                                <a:prstGeom prst="ellipse">
+                                  <a:avLst/>
+                                </a:prstGeom>
+                                <a:solidFill>
+                                  <a:schemeClr val="bg1"/>
+                                </a:solidFill>
+                              </wps:spPr>
+                              <wps:style>
+                                <a:lnRef idx="2">
+                                  <a:schemeClr val="accent1">
+                                    <a:shade val="50000"/>
+                                  </a:schemeClr>
+                                </a:lnRef>
+                                <a:fillRef idx="1">
+                                  <a:schemeClr val="accent1"/>
+                                </a:fillRef>
+                                <a:effectRef idx="0">
+                                  <a:schemeClr val="accent1"/>
+                                </a:effectRef>
+                                <a:fontRef idx="minor">
+                                  <a:schemeClr val="lt1"/>
+                                </a:fontRef>
+                              </wps:style>
+                              <wps:bodyPr rot="0" spcFirstLastPara="0" vertOverflow="overflow" horzOverflow="overflow" vert="horz" wrap="square" lIns="91440" tIns="45720" rIns="91440" bIns="45720" numCol="1" spcCol="0" rtlCol="1" fromWordArt="0" anchor="ctr" anchorCtr="0" forceAA="0" compatLnSpc="1">
+                                <a:prstTxWarp prst="textNoShape">
+                                  <a:avLst/>
+                                </a:prstTxWarp>
+                                <a:noAutofit/>
+                              </wps:bodyPr>
+                            </wps:wsp>
+                            <wps:wsp>
+                              <wps:cNvPr id="143" name="Oval 143"/>
+                              <wps:cNvSpPr/>
+                              <wps:spPr>
+                                <a:xfrm>
+                                  <a:off x="2082800" y="958850"/>
+                                  <a:ext cx="457200" cy="463550"/>
+                                </a:xfrm>
+                                <a:prstGeom prst="ellipse">
+                                  <a:avLst/>
+                                </a:prstGeom>
+                                <a:solidFill>
+                                  <a:schemeClr val="bg1"/>
+                                </a:solidFill>
+                              </wps:spPr>
+                              <wps:style>
+                                <a:lnRef idx="2">
+                                  <a:schemeClr val="accent1">
+                                    <a:shade val="50000"/>
+                                  </a:schemeClr>
+                                </a:lnRef>
+                                <a:fillRef idx="1">
+                                  <a:schemeClr val="accent1"/>
+                                </a:fillRef>
+                                <a:effectRef idx="0">
+                                  <a:schemeClr val="accent1"/>
+                                </a:effectRef>
+                                <a:fontRef idx="minor">
+                                  <a:schemeClr val="lt1"/>
+                                </a:fontRef>
+                              </wps:style>
+                              <wps:bodyPr rot="0" spcFirstLastPara="0" vertOverflow="overflow" horzOverflow="overflow" vert="horz" wrap="square" lIns="91440" tIns="45720" rIns="91440" bIns="45720" numCol="1" spcCol="0" rtlCol="1" fromWordArt="0" anchor="ctr" anchorCtr="0" forceAA="0" compatLnSpc="1">
+                                <a:prstTxWarp prst="textNoShape">
+                                  <a:avLst/>
+                                </a:prstTxWarp>
+                                <a:noAutofit/>
+                              </wps:bodyPr>
+                            </wps:wsp>
+                            <wps:wsp>
+                              <wps:cNvPr id="144" name="Oval 144"/>
+                              <wps:cNvSpPr/>
+                              <wps:spPr>
+                                <a:xfrm>
+                                  <a:off x="1098550" y="1924050"/>
+                                  <a:ext cx="457200" cy="463550"/>
+                                </a:xfrm>
+                                <a:prstGeom prst="ellipse">
+                                  <a:avLst/>
+                                </a:prstGeom>
+                                <a:solidFill>
+                                  <a:schemeClr val="bg1"/>
+                                </a:solidFill>
+                              </wps:spPr>
+                              <wps:style>
+                                <a:lnRef idx="2">
+                                  <a:schemeClr val="accent1">
+                                    <a:shade val="50000"/>
+                                  </a:schemeClr>
+                                </a:lnRef>
+                                <a:fillRef idx="1">
+                                  <a:schemeClr val="accent1"/>
+                                </a:fillRef>
+                                <a:effectRef idx="0">
+                                  <a:schemeClr val="accent1"/>
+                                </a:effectRef>
+                                <a:fontRef idx="minor">
+                                  <a:schemeClr val="lt1"/>
+                                </a:fontRef>
+                              </wps:style>
+                              <wps:bodyPr rot="0" spcFirstLastPara="0" vertOverflow="overflow" horzOverflow="overflow" vert="horz" wrap="square" lIns="91440" tIns="45720" rIns="91440" bIns="45720" numCol="1" spcCol="0" rtlCol="1" fromWordArt="0" anchor="ctr" anchorCtr="0" forceAA="0" compatLnSpc="1">
+                                <a:prstTxWarp prst="textNoShape">
+                                  <a:avLst/>
+                                </a:prstTxWarp>
+                                <a:noAutofit/>
+                              </wps:bodyPr>
+                            </wps:wsp>
+                            <wps:wsp>
+                              <wps:cNvPr id="145" name="Straight Connector 145"/>
+                              <wps:cNvCnPr/>
+                              <wps:spPr>
+                                <a:xfrm flipH="1">
+                                  <a:off x="406400" y="336550"/>
+                                  <a:ext cx="704850" cy="654050"/>
+                                </a:xfrm>
+                                <a:prstGeom prst="line">
+                                  <a:avLst/>
+                                </a:prstGeom>
+                              </wps:spPr>
+                              <wps:style>
+                                <a:lnRef idx="1">
+                                  <a:schemeClr val="accent1"/>
+                                </a:lnRef>
+                                <a:fillRef idx="0">
+                                  <a:schemeClr val="accent1"/>
+                                </a:fillRef>
+                                <a:effectRef idx="0">
+                                  <a:schemeClr val="accent1"/>
+                                </a:effectRef>
+                                <a:fontRef idx="minor">
+                                  <a:schemeClr val="tx1"/>
+                                </a:fontRef>
+                              </wps:style>
+                              <wps:bodyPr/>
+                            </wps:wsp>
+                            <wps:wsp>
+                              <wps:cNvPr id="146" name="Straight Connector 146"/>
+                              <wps:cNvCnPr/>
+                              <wps:spPr>
+                                <a:xfrm flipH="1">
+                                  <a:off x="1460500" y="1352550"/>
+                                  <a:ext cx="704850" cy="654050"/>
+                                </a:xfrm>
+                                <a:prstGeom prst="line">
+                                  <a:avLst/>
+                                </a:prstGeom>
+                              </wps:spPr>
+                              <wps:style>
+                                <a:lnRef idx="1">
+                                  <a:schemeClr val="accent1"/>
+                                </a:lnRef>
+                                <a:fillRef idx="0">
+                                  <a:schemeClr val="accent1"/>
+                                </a:fillRef>
+                                <a:effectRef idx="0">
+                                  <a:schemeClr val="accent1"/>
+                                </a:effectRef>
+                                <a:fontRef idx="minor">
+                                  <a:schemeClr val="tx1"/>
+                                </a:fontRef>
+                              </wps:style>
+                              <wps:bodyPr/>
+                            </wps:wsp>
+                            <wps:wsp>
+                              <wps:cNvPr id="147" name="Straight Connector 147"/>
+                              <wps:cNvCnPr/>
+                              <wps:spPr>
+                                <a:xfrm>
+                                  <a:off x="1504950" y="368300"/>
+                                  <a:ext cx="654050" cy="647700"/>
+                                </a:xfrm>
+                                <a:prstGeom prst="line">
+                                  <a:avLst/>
+                                </a:prstGeom>
+                              </wps:spPr>
+                              <wps:style>
+                                <a:lnRef idx="1">
+                                  <a:schemeClr val="accent1"/>
+                                </a:lnRef>
+                                <a:fillRef idx="0">
+                                  <a:schemeClr val="accent1"/>
+                                </a:fillRef>
+                                <a:effectRef idx="0">
+                                  <a:schemeClr val="accent1"/>
+                                </a:effectRef>
+                                <a:fontRef idx="minor">
+                                  <a:schemeClr val="tx1"/>
+                                </a:fontRef>
+                              </wps:style>
+                              <wps:bodyPr/>
+                            </wps:wsp>
+                            <wps:wsp>
+                              <wps:cNvPr id="148" name="Straight Connector 148"/>
+                              <wps:cNvCnPr/>
+                              <wps:spPr>
+                                <a:xfrm>
+                                  <a:off x="393700" y="1327150"/>
+                                  <a:ext cx="736600" cy="660400"/>
+                                </a:xfrm>
+                                <a:prstGeom prst="line">
+                                  <a:avLst/>
+                                </a:prstGeom>
+                              </wps:spPr>
+                              <wps:style>
+                                <a:lnRef idx="1">
+                                  <a:schemeClr val="accent1"/>
+                                </a:lnRef>
+                                <a:fillRef idx="0">
+                                  <a:schemeClr val="accent1"/>
+                                </a:fillRef>
+                                <a:effectRef idx="0">
+                                  <a:schemeClr val="accent1"/>
+                                </a:effectRef>
+                                <a:fontRef idx="minor">
+                                  <a:schemeClr val="tx1"/>
+                                </a:fontRef>
+                              </wps:style>
+                              <wps:bodyPr/>
+                            </wps:wsp>
+                          </wpg:grpSp>
+                          <wps:wsp>
+                            <wps:cNvPr id="156" name="Text Box 2"/>
+                            <wps:cNvSpPr txBox="1">
+                              <a:spLocks noChangeArrowheads="1"/>
+                            </wps:cNvSpPr>
+                            <wps:spPr bwMode="auto">
+                              <a:xfrm>
+                                <a:off x="1155700" y="88900"/>
+                                <a:ext cx="300990" cy="266700"/>
+                              </a:xfrm>
+                              <a:prstGeom prst="rect">
+                                <a:avLst/>
+                              </a:prstGeom>
+                              <a:solidFill>
+                                <a:srgbClr val="FFFFFF"/>
+                              </a:solidFill>
+                              <a:ln w="9525">
+                                <a:solidFill>
+                                  <a:schemeClr val="bg1"/>
+                                </a:solidFill>
+                                <a:miter lim="800000"/>
+                                <a:headEnd/>
+                                <a:tailEnd/>
+                              </a:ln>
+                            </wps:spPr>
+                            <wps:txbx>
+                              <w:txbxContent>
+                                <w:p>
+                                  <w:pPr>
+                                    <w:rPr>
+                                      <w:rFonts w:hint="cs"/>
+                                      <w:rtl/>
+                                    </w:rPr>
+                                  </w:pPr>
+                                  <w:r>
+                                    <w:rPr>
+                                      <w:rFonts w:hint="cs"/>
+                                    </w:rPr>
+                                    <w:t>A</w:t>
+                                  </w:r>
+                                </w:p>
+                              </w:txbxContent>
+                            </wps:txbx>
+                            <wps:bodyPr rot="0" vert="horz" wrap="square" lIns="91440" tIns="45720" rIns="91440" bIns="45720" anchor="t" anchorCtr="0">
+                              <a:noAutofit/>
+                            </wps:bodyPr>
+                          </wps:wsp>
+                          <wps:wsp>
+                            <wps:cNvPr id="157" name="Text Box 2"/>
+                            <wps:cNvSpPr txBox="1">
+                              <a:spLocks noChangeArrowheads="1"/>
+                            </wps:cNvSpPr>
+                            <wps:spPr bwMode="auto">
+                              <a:xfrm>
+                                <a:off x="2159000" y="1041400"/>
+                                <a:ext cx="300990" cy="266700"/>
+                              </a:xfrm>
+                              <a:prstGeom prst="rect">
+                                <a:avLst/>
+                              </a:prstGeom>
+                              <a:solidFill>
+                                <a:srgbClr val="FFFFFF"/>
+                              </a:solidFill>
+                              <a:ln w="9525">
+                                <a:solidFill>
+                                  <a:schemeClr val="bg1"/>
+                                </a:solidFill>
+                                <a:miter lim="800000"/>
+                                <a:headEnd/>
+                                <a:tailEnd/>
+                              </a:ln>
+                            </wps:spPr>
+                            <wps:txbx>
+                              <w:txbxContent>
+                                <w:p>
+                                  <w:pPr>
+                                    <w:rPr>
+                                      <w:rFonts w:hint="cs"/>
+                                      <w:rtl/>
+                                    </w:rPr>
+                                  </w:pPr>
+                                  <w:r>
+                                    <w:rPr>
+                                      <w:rFonts w:hint="cs"/>
+                                    </w:rPr>
+                                    <w:t>B</w:t>
+                                  </w:r>
+                                </w:p>
+                              </w:txbxContent>
+                            </wps:txbx>
+                            <wps:bodyPr rot="0" vert="horz" wrap="square" lIns="91440" tIns="45720" rIns="91440" bIns="45720" anchor="t" anchorCtr="0">
+                              <a:noAutofit/>
+                            </wps:bodyPr>
+                          </wps:wsp>
+                          <wps:wsp>
+                            <wps:cNvPr id="158" name="Text Box 2"/>
+                            <wps:cNvSpPr txBox="1">
+                              <a:spLocks noChangeArrowheads="1"/>
+                            </wps:cNvSpPr>
+                            <wps:spPr bwMode="auto">
+                              <a:xfrm>
+                                <a:off x="69850" y="1028700"/>
+                                <a:ext cx="300990" cy="266700"/>
+                              </a:xfrm>
+                              <a:prstGeom prst="rect">
+                                <a:avLst/>
+                              </a:prstGeom>
+                              <a:solidFill>
+                                <a:srgbClr val="FFFFFF"/>
+                              </a:solidFill>
+                              <a:ln w="9525">
+                                <a:solidFill>
+                                  <a:schemeClr val="bg1"/>
+                                </a:solidFill>
+                                <a:miter lim="800000"/>
+                                <a:headEnd/>
+                                <a:tailEnd/>
+                              </a:ln>
+                            </wps:spPr>
+                            <wps:txbx>
+                              <w:txbxContent>
+                                <w:p>
+                                  <w:pPr>
+                                    <w:rPr>
+                                      <w:rFonts w:hint="cs"/>
+                                      <w:rtl/>
+                                    </w:rPr>
+                                  </w:pPr>
+                                  <w:r>
+                                    <w:rPr>
+                                      <w:rFonts w:hint="cs"/>
+                                    </w:rPr>
+                                    <w:t>C</w:t>
+                                  </w:r>
+                                </w:p>
+                              </w:txbxContent>
+                            </wps:txbx>
+                            <wps:bodyPr rot="0" vert="horz" wrap="square" lIns="91440" tIns="45720" rIns="91440" bIns="45720" anchor="t" anchorCtr="0">
+                              <a:noAutofit/>
+                            </wps:bodyPr>
+                          </wps:wsp>
+                          <wps:wsp>
+                            <wps:cNvPr id="159" name="Text Box 2"/>
+                            <wps:cNvSpPr txBox="1">
+                              <a:spLocks noChangeArrowheads="1"/>
+                            </wps:cNvSpPr>
+                            <wps:spPr bwMode="auto">
+                              <a:xfrm>
+                                <a:off x="1174750" y="2006600"/>
+                                <a:ext cx="300990" cy="266700"/>
+                              </a:xfrm>
+                              <a:prstGeom prst="rect">
+                                <a:avLst/>
+                              </a:prstGeom>
+                              <a:solidFill>
+                                <a:srgbClr val="FFFFFF"/>
+                              </a:solidFill>
+                              <a:ln w="9525">
+                                <a:solidFill>
+                                  <a:schemeClr val="bg1"/>
+                                </a:solidFill>
+                                <a:miter lim="800000"/>
+                                <a:headEnd/>
+                                <a:tailEnd/>
+                              </a:ln>
+                            </wps:spPr>
+                            <wps:txbx>
+                              <w:txbxContent>
+                                <w:p>
+                                  <w:pPr>
+                                    <w:rPr>
+                                      <w:rFonts w:hint="cs"/>
+                                      <w:rtl/>
+                                    </w:rPr>
+                                  </w:pPr>
+                                  <w:r>
+                                    <w:t>D</w:t>
+                                  </w:r>
+                                </w:p>
+                              </w:txbxContent>
+                            </wps:txbx>
+                            <wps:bodyPr rot="0" vert="horz" wrap="square" lIns="91440" tIns="45720" rIns="91440" bIns="45720" anchor="t" anchorCtr="0">
+                              <a:noAutofit/>
+                            </wps:bodyPr>
+                          </wps:wsp>
+                        </wpg:grpSp>
+                        <wps:wsp>
+                          <wps:cNvPr id="193" name="Arrow: Right 193"/>
+                          <wps:cNvSpPr/>
+                          <wps:spPr>
+                            <a:xfrm>
+                              <a:off x="1104900" y="88900"/>
+                              <a:ext cx="419100" cy="228600"/>
+                            </a:xfrm>
+                            <a:prstGeom prst="rightArrow">
+                              <a:avLst/>
+                            </a:prstGeom>
+                          </wps:spPr>
+                          <wps:style>
+                            <a:lnRef idx="2">
+                              <a:schemeClr val="accent1">
+                                <a:shade val="50000"/>
+                              </a:schemeClr>
+                            </a:lnRef>
+                            <a:fillRef idx="1">
+                              <a:schemeClr val="accent1"/>
+                            </a:fillRef>
+                            <a:effectRef idx="0">
+                              <a:schemeClr val="accent1"/>
+                            </a:effectRef>
+                            <a:fontRef idx="minor">
+                              <a:schemeClr val="lt1"/>
+                            </a:fontRef>
+                          </wps:style>
+                          <wps:bodyPr rot="0" spcFirstLastPara="0" vertOverflow="overflow" horzOverflow="overflow" vert="horz" wrap="square" lIns="91440" tIns="45720" rIns="91440" bIns="45720" numCol="1" spcCol="0" rtlCol="1" fromWordArt="0" anchor="ctr" anchorCtr="0" forceAA="0" compatLnSpc="1">
+                            <a:prstTxWarp prst="textNoShape">
+                              <a:avLst/>
+                            </a:prstTxWarp>
+                            <a:noAutofit/>
+                          </wps:bodyPr>
+                        </wps:wsp>
+                        <wps:wsp>
+                          <wps:cNvPr id="194" name="Text Box 2"/>
+                          <wps:cNvSpPr txBox="1">
+                            <a:spLocks noChangeArrowheads="1"/>
+                          </wps:cNvSpPr>
+                          <wps:spPr bwMode="auto">
+                            <a:xfrm>
+                              <a:off x="0" y="69850"/>
+                              <a:ext cx="1037590" cy="375285"/>
+                            </a:xfrm>
+                            <a:prstGeom prst="rect">
+                              <a:avLst/>
+                            </a:prstGeom>
+                            <a:solidFill>
+                              <a:srgbClr val="FFFFFF"/>
+                            </a:solidFill>
+                            <a:ln w="9525">
+                              <a:solidFill>
+                                <a:schemeClr val="bg1"/>
+                              </a:solidFill>
+                              <a:miter lim="800000"/>
+                              <a:headEnd/>
+                              <a:tailEnd/>
+                            </a:ln>
+                          </wps:spPr>
+                          <wps:txbx>
+                            <w:txbxContent>
+                              <w:p>
+                                <w:pPr>
+                                  <w:rPr>
+                                    <w:rFonts w:hint="cs"/>
+                                    <w:rtl/>
+                                  </w:rPr>
+                                </w:pPr>
+                                <w:r>
+                                  <w:rPr>
+                                    <w:rFonts w:hint="cs"/>
+                                    <w:rtl/>
+                                  </w:rPr>
+                                  <w:t>צומת התחלה</w:t>
+                                </w:r>
+                              </w:p>
+                            </w:txbxContent>
+                          </wps:txbx>
+                          <wps:bodyPr rot="0" vert="horz" wrap="square" lIns="91440" tIns="45720" rIns="91440" bIns="45720" anchor="t" anchorCtr="0">
+                            <a:spAutoFit/>
+                          </wps:bodyPr>
+                        </wps:wsp>
+                      </wpg:grpSp>
+                    </wpg:wgp>
+                  </a:graphicData>
+                </a:graphic>
+              </wp:anchor>
+            </w:drawing>
+          </mc:Choice>
+          <mc:Fallback>
+            <w:pict>
+              <v:group w14:anchorId="678C5C41" id="Group 196" o:spid="_x0000_s1163" style="position:absolute;left:0;text-align:left;margin-left:66.5pt;margin-top:13.75pt;width:238pt;height:188pt;z-index:251712512" coordsize="30226,23876" o:gfxdata="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">
+                <v:shape id="Text Box 2" o:spid="_x0000_s1164" type="#_x0000_t202" style="position:absolute;left:20764;top:3111;width:7455;height:5702;visibility:visible;mso-wrap-style:square;v-text-anchor:top" o:gfxdata="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" strokecolor="white [3212]">
+                  <v:textbox style="mso-fit-shape-to-text:t">
+                    <w:txbxContent>
+                      <w:p>
+                        <w:r>
+                          <w:t>money=1</w:t>
+                        </w:r>
+                        <w:r>
+                          <w:rPr>
+                            <w:rtl/>
+                          </w:rPr>
+                          <w:br/>
+                        </w:r>
+                        <w:r>
+                          <w:t>time=1</w:t>
+                        </w:r>
+                      </w:p>
+                    </w:txbxContent>
+                  </v:textbox>
+                </v:shape>
+                <v:shape id="Text Box 2" o:spid="_x0000_s1165" type="#_x0000_t202" style="position:absolute;left:7556;top:3492;width:7455;height:5702;visibility:visible;mso-wrap-style:square;v-text-anchor:top" o:gfxdata="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" strokecolor="white [3212]">
+                  <v:textbox style="mso-fit-shape-to-text:t">
+                    <w:txbxContent>
+                      <w:p>
+                        <w:r>
+                          <w:t>money=1</w:t>
+                        </w:r>
+                        <w:r>
+                          <w:rPr>
+                            <w:rtl/>
+                          </w:rPr>
+                          <w:br/>
+                        </w:r>
+                        <w:r>
+                          <w:t>time=2</w:t>
+                        </w:r>
+                      </w:p>
+                    </w:txbxContent>
+                  </v:textbox>
+                </v:shape>
+                <v:shape id="Text Box 2" o:spid="_x0000_s1166" type="#_x0000_t202" style="position:absolute;left:17907;top:14478;width:9994;height:5702;visibility:visible;mso-wrap-style:square;v-text-anchor:top" o:gfxdata="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" strokecolor="white [3212]">
+                  <v:textbox style="mso-fit-shape-to-text:t">
+                    <w:txbxContent>
+                      <w:p>
+                        <w:r>
+                          <w:t>money=1+</w:t>
+                        </w:r>
+                        <m:oMath>
+                          <m:r>
+                            <w:rPr>
+                              <w:rFonts w:ascii="Cambria Math" w:hAnsi="Cambria Math" w:cs="Cambria Math" w:hint="cs"/>
+                              <w:rtl/>
+                            </w:rPr>
+                            <m:t>ε</m:t>
+                          </m:r>
+                        </m:oMath>
+                        <w:r>
+                          <w:rPr>
+                            <w:rtl/>
+                          </w:rPr>
+                          <w:br/>
+                        </w:r>
+                        <w:r>
+                          <w:t>time=1</w:t>
+                        </w:r>
+                      </w:p>
+                    </w:txbxContent>
+                  </v:textbox>
+                </v:shape>
+                <v:shape id="Text Box 2" o:spid="_x0000_s1167" type="#_x0000_t202" style="position:absolute;left:7112;top:15367;width:7454;height:5702;visibility:visible;mso-wrap-style:square;v-text-anchor:top" o:gfxdata="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" strokecolor="white [3212]">
+                  <v:textbox style="mso-fit-shape-to-text:t">
+                    <w:txbxContent>
+                      <w:p>
+                        <w:r>
+                          <w:t>money=1</w:t>
+                        </w:r>
+                        <w:r>
+                          <w:rPr>
+                            <w:rtl/>
+                          </w:rPr>
+                          <w:br/>
+                        </w:r>
+                        <w:r>
+                          <w:t>time=1</w:t>
+                        </w:r>
+                      </w:p>
+                    </w:txbxContent>
+                  </v:textbox>
+                </v:shape>
+                <v:group id="Group 195" o:spid="_x0000_s1168" style="position:absolute;width:30226;height:23876" coordsize="30226,23876" o:gfxdata="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">
+                  <v:group id="Group 192" o:spid="_x0000_s1169" style="position:absolute;left:4826;width:25400;height:23876" coordsize="25400,23876" o:gfxdata="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">
+                    <v:group id="Group 149" o:spid="_x0000_s1170" style="position:absolute;width:25400;height:23876" coordsize="25400,23876" o:gfxdata="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">
+                      <v:oval id="Oval 139" o:spid="_x0000_s1171" style="position:absolute;left:10858;width:4572;height:4635;visibility:visible;mso-wrap-style:square;v-text-anchor:middle" o:gfxdata="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" fillcolor="white [3212]" strokecolor="#1f3763 [1604]" strokeweight="1pt">
+                        <v:stroke joinstyle="miter"/>
+                        <v:textbox>
+                          <w:txbxContent>
+                            <w:p>
+                              <w:pPr>
+                                <w:rPr>
+                                  <w:rFonts w:hint="cs"/>
+                                  <w:rtl/>
+                                </w:rPr>
+                              </w:pPr>
+                            </w:p>
+                          </w:txbxContent>
+                        </v:textbox>
+                      </v:oval>
+                      <v:oval id="Oval 142" o:spid="_x0000_s1172" style="position:absolute;top:9398;width:4572;height:4635;visibility:visible;mso-wrap-style:square;v-text-anchor:middle" o:gfxdata="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" fillcolor="white [3212]" strokecolor="#1f3763 [1604]" strokeweight="1pt">
+                        <v:stroke joinstyle="miter"/>
+                      </v:oval>
+                      <v:oval id="Oval 143" o:spid="_x0000_s1173" style="position:absolute;left:20828;top:9588;width:4572;height:4636;visibility:visible;mso-wrap-style:square;v-text-anchor:middle" o:gfxdata="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" fillcolor="white [3212]" strokecolor="#1f3763 [1604]" strokeweight="1pt">
+                        <v:stroke joinstyle="miter"/>
+                      </v:oval>
+                      <v:oval id="Oval 144" o:spid="_x0000_s1174" style="position:absolute;left:10985;top:19240;width:4572;height:4636;visibility:visible;mso-wrap-style:square;v-text-anchor:middle" o:gfxdata="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" fillcolor="white [3212]" strokecolor="#1f3763 [1604]" strokeweight="1pt">
+                        <v:stroke joinstyle="miter"/>
+                      </v:oval>
+                      <v:line id="Straight Connector 145" o:spid="_x0000_s1175" style="position:absolute;flip:x;visibility:visible;mso-wrap-style:square" from="4064,3365" to="11112,9906" o:connectortype="straight" o:gfxdata="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" strokecolor="#4472c4 [3204]" strokeweight=".5pt">
+                        <v:stroke joinstyle="miter"/>
+                      </v:line>
+                      <v:line id="Straight Connector 146" o:spid="_x0000_s1176" style="position:absolute;flip:x;visibility:visible;mso-wrap-style:square" from="14605,13525" to="21653,20066" o:connectortype="straight" o:gfxdata="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" strokecolor="#4472c4 [3204]" strokeweight=".5pt">
+                        <v:stroke joinstyle="miter"/>
+                      </v:line>
+                      <v:line id="Straight Connector 147" o:spid="_x0000_s1177" style="position:absolute;visibility:visible;mso-wrap-style:square" from="15049,3683" to="21590,10160" o:connectortype="straight" o:gfxdata="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" strokecolor="#4472c4 [3204]" strokeweight=".5pt">
+                        <v:stroke joinstyle="miter"/>
+                      </v:line>
+                      <v:line id="Straight Connector 148" o:spid="_x0000_s1178" style="position:absolute;visibility:visible;mso-wrap-style:square" from="3937,13271" to="11303,19875" o:connectortype="straight" o:gfxdata="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" strokecolor="#4472c4 [3204]" strokeweight=".5pt">
+                        <v:stroke joinstyle="miter"/>
+                      </v:line>
+                    </v:group>
+                    <v:shape id="Text Box 2" o:spid="_x0000_s1179" type="#_x0000_t202" style="position:absolute;left:11557;top:889;width:3009;height:2667;visibility:visible;mso-wrap-style:square;v-text-anchor:top" o:gfxdata="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" strokecolor="white [3212]">
+                      <v:textbox>
+                        <w:txbxContent>
+                          <w:p>
+                            <w:pPr>
+                              <w:rPr>
+                                <w:rFonts w:hint="cs"/>
+                                <w:rtl/>
+                              </w:rPr>
+                            </w:pPr>
+                            <w:r>
+                              <w:rPr>
+                                <w:rFonts w:hint="cs"/>
+                              </w:rPr>
+                              <w:t>A</w:t>
+                            </w:r>
+                          </w:p>
+                        </w:txbxContent>
+                      </v:textbox>
+                    </v:shape>
+                    <v:shape id="Text Box 2" o:spid="_x0000_s1180" type="#_x0000_t202" style="position:absolute;left:21590;top:10414;width:3009;height:2667;visibility:visible;mso-wrap-style:square;v-text-anchor:top" o:gfxdata="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" strokecolor="white [3212]">
+                      <v:textbox>
+                        <w:txbxContent>
+                          <w:p>
+                            <w:pPr>
+                              <w:rPr>
+                                <w:rFonts w:hint="cs"/>
+                                <w:rtl/>
+                              </w:rPr>
+                            </w:pPr>
+                            <w:r>
+                              <w:rPr>
+                                <w:rFonts w:hint="cs"/>
+                              </w:rPr>
+                              <w:t>B</w:t>
+                            </w:r>
+                          </w:p>
+                        </w:txbxContent>
+                      </v:textbox>
+                    </v:shape>
+                    <v:shape id="Text Box 2" o:spid="_x0000_s1181" type="#_x0000_t202" style="position:absolute;left:698;top:10287;width:3010;height:2667;visibility:visible;mso-wrap-style:square;v-text-anchor:top" o:gfxdata="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" strokecolor="white [3212]">
+                      <v:textbox>
+                        <w:txbxContent>
+                          <w:p>
+                            <w:pPr>
+                              <w:rPr>
+                                <w:rFonts w:hint="cs"/>
+                                <w:rtl/>
+                              </w:rPr>
+                            </w:pPr>
+                            <w:r>
+                              <w:rPr>
+                                <w:rFonts w:hint="cs"/>
+                              </w:rPr>
+                              <w:t>C</w:t>
+                            </w:r>
+                          </w:p>
+                        </w:txbxContent>
+                      </v:textbox>
+                    </v:shape>
+                    <v:shape id="Text Box 2" o:spid="_x0000_s1182" type="#_x0000_t202" style="position:absolute;left:11747;top:20066;width:3010;height:2667;visibility:visible;mso-wrap-style:square;v-text-anchor:top" o:gfxdata="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" strokecolor="white [3212]">
+                      <v:textbox>
+                        <w:txbxContent>
+                          <w:p>
+                            <w:pPr>
+                              <w:rPr>
+                                <w:rFonts w:hint="cs"/>
+                                <w:rtl/>
+                              </w:rPr>
+                            </w:pPr>
+                            <w:r>
+                              <w:t>D</w:t>
+                            </w:r>
+                          </w:p>
+                        </w:txbxContent>
+                      </v:textbox>
+                    </v:shape>
+                  </v:group>
+                  <v:shape id="Arrow: Right 193" o:spid="_x0000_s1183" type="#_x0000_t13" style="position:absolute;left:11049;top:889;width:4191;height:2286;visibility:visible;mso-wrap-style:square;v-text-anchor:middle" o:gfxdata="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" adj="15709" fillcolor="#4472c4 [3204]" strokecolor="#1f3763 [1604]" strokeweight="1pt"/>
+                  <v:shape id="Text Box 2" o:spid="_x0000_s1184" type="#_x0000_t202" style="position:absolute;top:698;width:10375;height:3753;visibility:visible;mso-wrap-style:square;v-text-anchor:top" o:gfxdata="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" strokecolor="white [3212]">
+                    <v:textbox style="mso-fit-shape-to-text:t">
+                      <w:txbxContent>
+                        <w:p>
+                          <w:pPr>
+                            <w:rPr>
+                              <w:rFonts w:hint="cs"/>
+                              <w:rtl/>
+                            </w:rPr>
+                          </w:pPr>
+                          <w:r>
+                            <w:rPr>
+                              <w:rFonts w:hint="cs"/>
+                              <w:rtl/>
+                            </w:rPr>
+                            <w:t>צומת התחלה</w:t>
+                          </w:r>
+                        </w:p>
+                      </w:txbxContent>
+                    </v:textbox>
+                  </v:shape>
+                </v:group>
+              </v:group>
+            </w:pict>
+          </mc:Fallback>
+        </mc:AlternateContent>
+      </w:r>
+    </w:p>
+    <w:p>
+      <w:pPr>
+        <w:rPr>
+          <w:rFonts w:eastAsiaTheme="minorEastAsia"/>
+          <w:i/>
+          <w:rtl/>
+        </w:rPr>
+      </w:pPr>
+    </w:p>
+    <w:p>
+      <w:pPr>
+        <w:rPr>
+          <w:rFonts w:eastAsiaTheme="minorEastAsia"/>
+          <w:i/>
+          <w:rtl/>
+        </w:rPr>
+      </w:pPr>
+    </w:p>
+    <w:p>
+      <w:pPr>
+        <w:rPr>
+          <w:rFonts w:eastAsiaTheme="minorEastAsia" w:hint="cs"/>
+          <w:i/>
+          <w:rtl/>
+        </w:rPr>
+      </w:pPr>
+    </w:p>
+    <w:p>
+      <w:pPr>
+        <w:rPr>
+          <w:rFonts w:eastAsiaTheme="minorEastAsia"/>
+          <w:i/>
+          <w:rtl/>
+        </w:rPr>
+      </w:pPr>
+    </w:p>
+    <w:p>
+      <w:pPr>
+        <w:rPr>
+          <w:rFonts w:eastAsiaTheme="minorEastAsia"/>
+          <w:i/>
+          <w:rtl/>
+        </w:rPr>
+      </w:pPr>
+    </w:p>
+    <w:p>
+      <w:pPr>
         <w:bidi w:val="0"/>
         <w:rPr>
           <w:rFonts w:eastAsiaTheme="minorEastAsia"/>
           <w:b/>
           <w:bCs/>
           <w:i/>
-          <w:rtl/>
         </w:rPr>
       </w:pPr>
       <w:r>
@@ -12644,21 +14967,512 @@
       <w:pPr>
         <w:rPr>
           <w:rFonts w:eastAsiaTheme="minorEastAsia"/>
+          <w:i/>
+          <w:rtl/>
+        </w:rPr>
+      </w:pPr>
+      <w:r>
+        <w:rPr>
+          <w:rFonts w:eastAsiaTheme="minorEastAsia" w:hint="cs"/>
+          <w:i/>
+          <w:rtl/>
+        </w:rPr>
+        <w:lastRenderedPageBreak/>
+        <w:t>נסתכל על הדוגמא שהראנו ונראה כי אינה מחזירה פתרון אופטימלי לפי המדד החדש:</w:t>
+      </w:r>
+    </w:p>
+    <w:p>
+      <w:pPr>
+        <w:rPr>
+          <w:rFonts w:eastAsiaTheme="minorEastAsia"/>
+          <w:i/>
+          <w:rtl/>
+        </w:rPr>
+      </w:pPr>
+      <w:r>
+        <w:rPr>
+          <w:rFonts w:eastAsiaTheme="minorEastAsia" w:hint="cs"/>
+          <w:i/>
+          <w:rtl/>
+        </w:rPr>
+        <w:t xml:space="preserve">בשלב הראשון </w:t>
+      </w:r>
+      <w:r>
+        <w:rPr>
+          <w:rFonts w:eastAsiaTheme="minorEastAsia" w:hint="cs"/>
+          <w:i/>
+        </w:rPr>
+        <w:t>A</w:t>
+      </w:r>
+      <w:r>
+        <w:rPr>
+          <w:rFonts w:eastAsiaTheme="minorEastAsia" w:hint="cs"/>
+          <w:i/>
+          <w:rtl/>
+        </w:rPr>
+        <w:t xml:space="preserve"> נמצא ב</w:t>
+      </w:r>
+      <w:r>
+        <w:rPr>
+          <w:rFonts w:eastAsiaTheme="minorEastAsia" w:hint="cs"/>
+          <w:i/>
+        </w:rPr>
+        <w:t>OP</w:t>
+      </w:r>
+      <w:r>
+        <w:rPr>
+          <w:rFonts w:eastAsiaTheme="minorEastAsia"/>
+          <w:i/>
+        </w:rPr>
+        <w:t xml:space="preserve">EN </w:t>
+      </w:r>
+      <w:r>
+        <w:rPr>
+          <w:rFonts w:eastAsiaTheme="minorEastAsia" w:hint="cs"/>
+          <w:i/>
+          <w:rtl/>
+        </w:rPr>
+        <w:t xml:space="preserve"> והינו היחיד ולכן יבחר , לאחר מכן </w:t>
+      </w:r>
+      <w:r>
+        <w:rPr>
+          <w:rFonts w:eastAsiaTheme="minorEastAsia" w:hint="cs"/>
+          <w:i/>
+        </w:rPr>
+        <w:t>OPEN</w:t>
+      </w:r>
+      <w:r>
+        <w:rPr>
+          <w:rFonts w:eastAsiaTheme="minorEastAsia" w:hint="cs"/>
+          <w:i/>
+          <w:rtl/>
+        </w:rPr>
+        <w:t xml:space="preserve"> יכיל את </w:t>
+      </w:r>
+      <w:r>
+        <w:rPr>
+          <w:rFonts w:eastAsiaTheme="minorEastAsia" w:hint="cs"/>
+          <w:i/>
+        </w:rPr>
+        <w:t>B</w:t>
+      </w:r>
+      <w:r>
+        <w:rPr>
+          <w:rFonts w:eastAsiaTheme="minorEastAsia" w:hint="cs"/>
+          <w:i/>
+          <w:rtl/>
+        </w:rPr>
+        <w:t xml:space="preserve"> ו </w:t>
+      </w:r>
+      <w:r>
+        <w:rPr>
+          <w:rFonts w:eastAsiaTheme="minorEastAsia" w:hint="cs"/>
+          <w:i/>
+        </w:rPr>
+        <w:t>C</w:t>
+      </w:r>
+    </w:p>
+    <w:p>
+      <w:pPr>
+        <w:rPr>
+          <w:rFonts w:eastAsiaTheme="minorEastAsia"/>
+          <w:i/>
+          <w:rtl/>
+        </w:rPr>
+      </w:pPr>
+      <w:r>
+        <w:rPr>
+          <w:rFonts w:eastAsiaTheme="minorEastAsia" w:hint="cs"/>
+          <w:i/>
+          <w:rtl/>
+        </w:rPr>
+        <w:t>כעת שניהם בעלי אותו מחיר כספי ולכן יופיעו ב</w:t>
+      </w:r>
+      <w:r>
+        <w:rPr>
+          <w:rFonts w:eastAsiaTheme="minorEastAsia" w:hint="cs"/>
+          <w:i/>
+        </w:rPr>
+        <w:t>FOCAL</w:t>
+      </w:r>
+      <w:r>
+        <w:rPr>
+          <w:rFonts w:eastAsiaTheme="minorEastAsia" w:hint="cs"/>
+          <w:i/>
+          <w:rtl/>
+        </w:rPr>
+        <w:t xml:space="preserve"> ונבחר את </w:t>
+      </w:r>
+      <w:r>
+        <w:rPr>
+          <w:rFonts w:eastAsiaTheme="minorEastAsia" w:hint="cs"/>
+          <w:i/>
+        </w:rPr>
+        <w:t>B</w:t>
+      </w:r>
+      <w:r>
+        <w:rPr>
+          <w:rFonts w:eastAsiaTheme="minorEastAsia" w:hint="cs"/>
+          <w:i/>
+          <w:rtl/>
+        </w:rPr>
+        <w:t xml:space="preserve"> לפיתוח הבא בגלל שמחירו בזמן נמוך יותר.</w:t>
+      </w:r>
+    </w:p>
+    <w:p>
+      <w:pPr>
+        <w:rPr>
+          <w:rFonts w:eastAsiaTheme="minorEastAsia"/>
+          <w:i/>
+          <w:rtl/>
+        </w:rPr>
+      </w:pPr>
+      <w:r>
+        <w:rPr>
+          <w:rFonts w:eastAsiaTheme="minorEastAsia" w:hint="cs"/>
+          <w:i/>
+          <w:rtl/>
+        </w:rPr>
+        <w:t xml:space="preserve">כעת </w:t>
+      </w:r>
+      <w:r>
+        <w:rPr>
+          <w:rFonts w:eastAsiaTheme="minorEastAsia" w:hint="cs"/>
+          <w:i/>
+        </w:rPr>
+        <w:t>OPEN</w:t>
+      </w:r>
+      <w:r>
+        <w:rPr>
+          <w:rFonts w:eastAsiaTheme="minorEastAsia" w:hint="cs"/>
+          <w:i/>
+          <w:rtl/>
+        </w:rPr>
+        <w:t xml:space="preserve"> מכיל את </w:t>
+      </w:r>
+      <w:r>
+        <w:rPr>
+          <w:rFonts w:eastAsiaTheme="minorEastAsia" w:hint="cs"/>
+          <w:i/>
+        </w:rPr>
+        <w:t>C</w:t>
+      </w:r>
+      <w:r>
+        <w:rPr>
+          <w:rFonts w:eastAsiaTheme="minorEastAsia" w:hint="cs"/>
+          <w:i/>
+          <w:rtl/>
+        </w:rPr>
+        <w:t xml:space="preserve"> ו </w:t>
+      </w:r>
+      <w:r>
+        <w:rPr>
+          <w:rFonts w:eastAsiaTheme="minorEastAsia" w:hint="cs"/>
+          <w:i/>
+        </w:rPr>
+        <w:t>D</w:t>
+      </w:r>
+      <w:r>
+        <w:rPr>
+          <w:rFonts w:eastAsiaTheme="minorEastAsia" w:hint="cs"/>
+          <w:i/>
+          <w:rtl/>
+        </w:rPr>
+        <w:t xml:space="preserve"> , נבחר את </w:t>
+      </w:r>
+      <w:r>
+        <w:rPr>
+          <w:rFonts w:eastAsiaTheme="minorEastAsia" w:hint="cs"/>
+          <w:i/>
+        </w:rPr>
+        <w:t>C</w:t>
+      </w:r>
+      <w:r>
+        <w:rPr>
+          <w:rFonts w:eastAsiaTheme="minorEastAsia" w:hint="cs"/>
+          <w:i/>
+          <w:rtl/>
+        </w:rPr>
+        <w:t xml:space="preserve"> לפיתוח כי המחיר הכספי שלו נמוך יותר (1 לעומת 2+אפסילון) .</w:t>
+      </w:r>
+    </w:p>
+    <w:p>
+      <w:pPr>
+        <w:rPr>
+          <w:rFonts w:eastAsiaTheme="minorEastAsia"/>
+          <w:i/>
+          <w:rtl/>
+        </w:rPr>
+      </w:pPr>
+      <w:r>
+        <w:rPr>
+          <w:rFonts w:eastAsiaTheme="minorEastAsia" w:hint="cs"/>
+          <w:i/>
+          <w:rtl/>
+        </w:rPr>
+        <w:t xml:space="preserve">כעת בפיתוח </w:t>
+      </w:r>
+      <w:r>
+        <w:rPr>
+          <w:rFonts w:eastAsiaTheme="minorEastAsia" w:hint="cs"/>
+          <w:i/>
+        </w:rPr>
+        <w:t>C</w:t>
+      </w:r>
+      <w:r>
+        <w:rPr>
+          <w:rFonts w:eastAsiaTheme="minorEastAsia" w:hint="cs"/>
+          <w:i/>
+          <w:rtl/>
+        </w:rPr>
+        <w:t xml:space="preserve"> נפתח את </w:t>
+      </w:r>
+      <w:r>
+        <w:rPr>
+          <w:rFonts w:eastAsiaTheme="minorEastAsia" w:hint="cs"/>
+          <w:i/>
+        </w:rPr>
+        <w:t>D</w:t>
+      </w:r>
+      <w:r>
+        <w:rPr>
+          <w:rFonts w:eastAsiaTheme="minorEastAsia" w:hint="cs"/>
+          <w:i/>
+          <w:rtl/>
+        </w:rPr>
+        <w:t xml:space="preserve"> שוב, ונבדוק האם שיפרנו את המדד של המחיר הכספי ונראה כי אכן שיפרנו באפסילון, כלומר נשנה לצומת </w:t>
+      </w:r>
+      <w:r>
+        <w:rPr>
+          <w:rFonts w:eastAsiaTheme="minorEastAsia" w:hint="cs"/>
+          <w:i/>
+        </w:rPr>
+        <w:t>D</w:t>
+      </w:r>
+      <w:r>
+        <w:rPr>
+          <w:rFonts w:eastAsiaTheme="minorEastAsia" w:hint="cs"/>
+          <w:i/>
+          <w:rtl/>
+        </w:rPr>
+        <w:t xml:space="preserve"> את האב להיות </w:t>
+      </w:r>
+      <w:r>
+        <w:rPr>
+          <w:rFonts w:eastAsiaTheme="minorEastAsia" w:hint="cs"/>
+          <w:i/>
+        </w:rPr>
+        <w:t>C</w:t>
+      </w:r>
+      <w:r>
+        <w:rPr>
+          <w:rFonts w:eastAsiaTheme="minorEastAsia" w:hint="cs"/>
+          <w:i/>
+          <w:rtl/>
+        </w:rPr>
+        <w:t xml:space="preserve"> במקום </w:t>
+      </w:r>
+      <w:r>
+        <w:rPr>
+          <w:rFonts w:eastAsiaTheme="minorEastAsia" w:hint="cs"/>
+          <w:i/>
+        </w:rPr>
+        <w:t>B</w:t>
+      </w:r>
+      <w:r>
+        <w:rPr>
+          <w:rFonts w:eastAsiaTheme="minorEastAsia" w:hint="cs"/>
+          <w:i/>
+          <w:rtl/>
+        </w:rPr>
+        <w:t xml:space="preserve"> ובכך נסיים בעצם כי </w:t>
+      </w:r>
+      <w:r>
+        <w:rPr>
+          <w:rFonts w:eastAsiaTheme="minorEastAsia" w:hint="cs"/>
+          <w:i/>
+        </w:rPr>
+        <w:t>D</w:t>
+      </w:r>
+      <w:r>
+        <w:rPr>
+          <w:rFonts w:eastAsiaTheme="minorEastAsia" w:hint="cs"/>
+          <w:i/>
+          <w:rtl/>
+        </w:rPr>
+        <w:t xml:space="preserve"> הינה צומת סיום והינה היחידה ב</w:t>
+      </w:r>
+      <w:r>
+        <w:rPr>
+          <w:rFonts w:eastAsiaTheme="minorEastAsia" w:hint="cs"/>
+          <w:i/>
+        </w:rPr>
+        <w:t>OPEN</w:t>
+      </w:r>
+      <w:r>
+        <w:rPr>
+          <w:rFonts w:eastAsiaTheme="minorEastAsia" w:hint="cs"/>
+          <w:i/>
+          <w:rtl/>
+        </w:rPr>
+        <w:t>.</w:t>
+      </w:r>
+    </w:p>
+    <w:p>
+      <w:pPr>
+        <w:rPr>
+          <w:rFonts w:eastAsiaTheme="minorEastAsia" w:hint="cs"/>
+          <w:i/>
+          <w:rtl/>
+        </w:rPr>
+      </w:pPr>
+      <w:r>
+        <w:rPr>
+          <w:rFonts w:eastAsiaTheme="minorEastAsia" w:hint="cs"/>
+          <w:i/>
+          <w:rtl/>
+        </w:rPr>
+        <w:t xml:space="preserve">כעת נסתכל על הפתרון שקיבלנו : </w:t>
+      </w:r>
+      <m:oMath>
+        <m:r>
+          <w:rPr>
+            <w:rFonts w:ascii="Cambria Math" w:eastAsiaTheme="minorEastAsia" w:hAnsi="Cambria Math"/>
+          </w:rPr>
+          <m:t>A→C→D</m:t>
+        </m:r>
+      </m:oMath>
+    </w:p>
+    <w:p>
+      <w:pPr>
+        <w:rPr>
+          <w:rFonts w:eastAsiaTheme="minorEastAsia"/>
+          <w:i/>
+          <w:rtl/>
+        </w:rPr>
+      </w:pPr>
+      <w:r>
+        <w:rPr>
+          <w:rFonts w:eastAsiaTheme="minorEastAsia" w:hint="cs"/>
+          <w:i/>
+          <w:rtl/>
+        </w:rPr>
+        <w:t>מחירו בכסף הינו 2, ומחירו בזמן הינו 3.</w:t>
+      </w:r>
+    </w:p>
+    <w:p>
+      <w:pPr>
+        <w:rPr>
+          <w:rFonts w:eastAsiaTheme="minorEastAsia"/>
+          <w:i/>
+          <w:rtl/>
+        </w:rPr>
+      </w:pPr>
+      <w:r>
+        <w:rPr>
+          <w:rFonts w:eastAsiaTheme="minorEastAsia" w:hint="cs"/>
+          <w:i/>
+          <w:rtl/>
+        </w:rPr>
+        <w:t xml:space="preserve">נסתכל על פתרון אחר : </w:t>
+      </w:r>
+      <m:oMath>
+        <m:r>
+          <w:rPr>
+            <w:rFonts w:ascii="Cambria Math" w:eastAsiaTheme="minorEastAsia" w:hAnsi="Cambria Math"/>
+          </w:rPr>
+          <m:t>A→B→D</m:t>
+        </m:r>
+      </m:oMath>
+    </w:p>
+    <w:p>
+      <w:pPr>
+        <w:rPr>
+          <w:rFonts w:eastAsiaTheme="minorEastAsia"/>
+          <w:i/>
+          <w:rtl/>
+        </w:rPr>
+      </w:pPr>
+      <w:r>
+        <w:rPr>
+          <w:rFonts w:eastAsiaTheme="minorEastAsia" w:hint="cs"/>
+          <w:i/>
+          <w:rtl/>
+        </w:rPr>
+        <w:t xml:space="preserve">מחירו בכסף הינו </w:t>
+      </w:r>
+      <m:oMath>
+        <m:r>
+          <w:rPr>
+            <w:rFonts w:ascii="Cambria Math" w:eastAsiaTheme="minorEastAsia" w:hAnsi="Cambria Math"/>
+          </w:rPr>
+          <m:t>2+ε</m:t>
+        </m:r>
+      </m:oMath>
+      <w:r>
+        <w:rPr>
+          <w:rFonts w:eastAsiaTheme="minorEastAsia" w:hint="cs"/>
+          <w:i/>
+          <w:rtl/>
+        </w:rPr>
+        <w:t>, ומחירו בזמן הינו 2.</w:t>
+      </w:r>
+    </w:p>
+    <w:p>
+      <w:pPr>
+        <w:rPr>
+          <w:rFonts w:eastAsiaTheme="minorEastAsia"/>
+          <w:i/>
+          <w:rtl/>
+        </w:rPr>
+      </w:pPr>
+      <w:r>
+        <w:rPr>
+          <w:rFonts w:eastAsiaTheme="minorEastAsia" w:hint="cs"/>
+          <w:i/>
+          <w:rtl/>
+        </w:rPr>
+        <w:t>כלומר מצאנו כי קיים פתרון שונה מהפתרון שהחזיר האלגוריתם, והוא פתרון אופטימלי יותר במדדים שקבענו.</w:t>
+      </w:r>
+    </w:p>
+    <w:p>
+      <w:pPr>
+        <w:rPr>
+          <w:rFonts w:eastAsiaTheme="minorEastAsia" w:hint="cs"/>
+          <w:i/>
+          <w:rtl/>
+        </w:rPr>
+      </w:pPr>
+    </w:p>
+    <w:p>
+      <w:pPr>
+        <w:rPr>
+          <w:rFonts w:eastAsiaTheme="minorEastAsia"/>
           <w:b/>
           <w:bCs/>
           <w:i/>
           <w:rtl/>
         </w:rPr>
       </w:pPr>
-      <w:r>
-        <w:rPr>
-          <w:rFonts w:eastAsiaTheme="minorEastAsia" w:hint="cs"/>
+    </w:p>
+    <w:p>
+      <w:pPr>
+        <w:rPr>
+          <w:rFonts w:eastAsiaTheme="minorEastAsia"/>
           <w:b/>
           <w:bCs/>
           <w:i/>
           <w:rtl/>
         </w:rPr>
-        <w:lastRenderedPageBreak/>
+      </w:pPr>
+      <w:r>
+        <w:rPr>
+          <w:rFonts w:eastAsiaTheme="minorEastAsia" w:hint="cs"/>
+          <w:b/>
+          <w:bCs/>
+          <w:i/>
+          <w:rtl/>
+        </w:rPr>
         <w:t>תרגיל 31</w:t>
       </w:r>
     </w:p>
@@ -12678,6 +15492,7 @@
         </w:rPr>
         <w:t xml:space="preserve">נציע עדכון לאלגוריתם </w:t>
       </w:r>
+      <w:proofErr w:type="spellStart"/>
       <w:r>
         <w:rPr>
           <w:rFonts w:eastAsiaTheme="minorEastAsia" w:hint="cs"/>
@@ -12690,16 +15505,35 @@
           <w:rFonts w:eastAsiaTheme="minorEastAsia"/>
           <w:i/>
         </w:rPr>
-        <w:t xml:space="preserve">star </w:t>
-      </w:r>
-      <w:r>
-        <w:rPr>
-          <w:rFonts w:eastAsiaTheme="minorEastAsia" w:hint="cs"/>
-          <w:i/>
-          <w:rtl/>
-        </w:rPr>
-        <w:t xml:space="preserve"> על מנת לקבל פתרון אופטימלי על פי המדד שהוגדר, כלומר לקבל פתרון בעל </w:t>
-      </w:r>
+        <w:t>star</w:t>
+      </w:r>
+      <w:proofErr w:type="spellEnd"/>
+      <w:r>
+        <w:rPr>
+          <w:rFonts w:eastAsiaTheme="minorEastAsia"/>
+          <w:i/>
+        </w:rPr>
+        <w:t xml:space="preserve"> </w:t>
+      </w:r>
+      <w:r>
+        <w:rPr>
+          <w:rFonts w:eastAsiaTheme="minorEastAsia" w:hint="cs"/>
+          <w:i/>
+          <w:rtl/>
+        </w:rPr>
+        <w:t xml:space="preserve"> על מנת לקבל פתרון אופ</w:t>
+      </w:r>
+      <w:bookmarkStart w:id="0" w:name="_GoBack"/>
+      <w:bookmarkEnd w:id="0"/>
+      <w:r>
+        <w:rPr>
+          <w:rFonts w:eastAsiaTheme="minorEastAsia" w:hint="cs"/>
+          <w:i/>
+          <w:rtl/>
+        </w:rPr>
+        <w:t xml:space="preserve">טימלי על פי המדד שהוגדר, כלומר לקבל פתרון בעל </w:t>
+      </w:r>
+      <w:proofErr w:type="spellStart"/>
       <w:r>
         <w:rPr>
           <w:rFonts w:eastAsiaTheme="minorEastAsia"/>
@@ -12707,6 +15541,7 @@
         </w:rPr>
         <w:t>cost_time</w:t>
       </w:r>
+      <w:proofErr w:type="spellEnd"/>
       <w:r>
         <w:rPr>
           <w:rFonts w:eastAsiaTheme="minorEastAsia" w:hint="cs"/>
@@ -12715,6 +15550,7 @@
         </w:rPr>
         <w:t xml:space="preserve"> מינימלי מבין הפתרונות עם </w:t>
       </w:r>
+      <w:proofErr w:type="spellStart"/>
       <w:r>
         <w:rPr>
           <w:rFonts w:eastAsiaTheme="minorEastAsia"/>
@@ -12722,6 +15558,7 @@
         </w:rPr>
         <w:t>cost_money</w:t>
       </w:r>
+      <w:proofErr w:type="spellEnd"/>
       <w:r>
         <w:rPr>
           <w:rFonts w:eastAsiaTheme="minorEastAsia" w:hint="cs"/>
@@ -12928,6 +15765,7 @@
         </w:rPr>
         <w:t xml:space="preserve"> נשמור את הפתרון ב </w:t>
       </w:r>
+      <w:proofErr w:type="spellStart"/>
       <w:r>
         <w:rPr>
           <w:rFonts w:eastAsiaTheme="minorEastAsia"/>
@@ -12935,6 +15773,7 @@
         </w:rPr>
         <w:t>solution_best</w:t>
       </w:r>
+      <w:proofErr w:type="spellEnd"/>
       <w:r>
         <w:rPr>
           <w:rFonts w:eastAsiaTheme="minorEastAsia" w:hint="cs"/>
@@ -12996,8 +15835,17 @@
           <w:rFonts w:eastAsiaTheme="minorEastAsia"/>
           <w:i/>
         </w:rPr>
-        <w:t xml:space="preserve"> best_time</w:t>
-      </w:r>
+        <w:t xml:space="preserve"> </w:t>
+      </w:r>
+      <w:proofErr w:type="spellStart"/>
+      <w:r>
+        <w:rPr>
+          <w:rFonts w:eastAsiaTheme="minorEastAsia"/>
+          <w:i/>
+        </w:rPr>
+        <w:t>best_time</w:t>
+      </w:r>
+      <w:proofErr w:type="spellEnd"/>
       <w:r>
         <w:rPr>
           <w:rFonts w:eastAsiaTheme="minorEastAsia" w:hint="cs"/>
@@ -13021,6 +15869,7 @@
         </w:rPr>
         <w:t xml:space="preserve"> שלו במשתנה </w:t>
       </w:r>
+      <w:proofErr w:type="spellStart"/>
       <w:r>
         <w:rPr>
           <w:rFonts w:eastAsiaTheme="minorEastAsia"/>
@@ -13028,6 +15877,7 @@
         </w:rPr>
         <w:t>best_money</w:t>
       </w:r>
+      <w:proofErr w:type="spellEnd"/>
     </w:p>
     <w:p>
       <w:pPr>
@@ -13100,7 +15950,25 @@
           <w:i/>
           <w:rtl/>
         </w:rPr>
-        <w:t xml:space="preserve">בזמן הריצה כל פעם שנמצא פתרון חדש שאינו מקיים את תנאי העצירה נסמנו ב </w:t>
+        <w:t xml:space="preserve">בזמן הריצה כל פעם שנמצא פתרון חדש שאינו מקיים את תנאי העצירה </w:t>
+      </w:r>
+      <w:proofErr w:type="spellStart"/>
+      <w:r>
+        <w:rPr>
+          <w:rFonts w:eastAsiaTheme="minorEastAsia" w:hint="cs"/>
+          <w:i/>
+          <w:rtl/>
+        </w:rPr>
+        <w:t>נסמנו</w:t>
+      </w:r>
+      <w:proofErr w:type="spellEnd"/>
+      <w:r>
+        <w:rPr>
+          <w:rFonts w:eastAsiaTheme="minorEastAsia" w:hint="cs"/>
+          <w:i/>
+          <w:rtl/>
+        </w:rPr>
+        <w:t xml:space="preserve"> ב </w:t>
       </w:r>
       <w:r>
         <w:rPr>
@@ -13117,6 +15985,7 @@
         </w:rPr>
         <w:t xml:space="preserve">, נבדוק את </w:t>
       </w:r>
+      <w:proofErr w:type="spellStart"/>
       <w:r>
         <w:rPr>
           <w:rFonts w:eastAsiaTheme="minorEastAsia"/>
@@ -13124,6 +15993,7 @@
         </w:rPr>
         <w:t>cost_time</w:t>
       </w:r>
+      <w:proofErr w:type="spellEnd"/>
       <w:r>
         <w:rPr>
           <w:rFonts w:eastAsiaTheme="minorEastAsia" w:hint="cs"/>
@@ -13198,6 +16068,7 @@
         </w:rPr>
         <w:t xml:space="preserve"> נעדכן את </w:t>
       </w:r>
+      <w:proofErr w:type="spellStart"/>
       <w:r>
         <w:rPr>
           <w:rFonts w:eastAsiaTheme="minorEastAsia"/>
@@ -13205,6 +16076,7 @@
         </w:rPr>
         <w:t>solution_best</w:t>
       </w:r>
+      <w:proofErr w:type="spellEnd"/>
       <w:r>
         <w:rPr>
           <w:rFonts w:eastAsiaTheme="minorEastAsia" w:hint="cs"/>
@@ -13230,6 +16102,7 @@
         </w:rPr>
         <w:t>בסיום האלגוריתם נחזיר את ה</w:t>
       </w:r>
+      <w:proofErr w:type="spellStart"/>
       <w:r>
         <w:rPr>
           <w:rFonts w:eastAsiaTheme="minorEastAsia"/>
@@ -13237,6 +16110,7 @@
         </w:rPr>
         <w:t>solution_best</w:t>
       </w:r>
+      <w:proofErr w:type="spellEnd"/>
       <w:r>
         <w:rPr>
           <w:rFonts w:eastAsiaTheme="minorEastAsia" w:hint="cs"/>
@@ -13274,15 +16148,32 @@
           <w:i/>
           <w:rtl/>
         </w:rPr>
-        <w:t xml:space="preserve"> שלהם הוא במקסימום אפסילון גדול יותר מהפתרון המקסימלי, וימצא את הפתרון כך שמחיר הזמן שלו הינו מינימלי מביניהם.</w:t>
-      </w:r>
-    </w:p>
-    <w:p>
-      <w:pPr>
-        <w:rPr>
-          <w:rFonts w:eastAsiaTheme="minorEastAsia" w:hint="cs"/>
-          <w:i/>
-          <w:rtl/>
+        <w:t xml:space="preserve"> שלהם הוא במקסימום אפסילון גדול יותר מהפתרון המקסימלי, וימצא את הפתרון כך שמחיר הזמן שלו הינו מינימלי </w:t>
+      </w:r>
+      <w:proofErr w:type="spellStart"/>
+      <w:r>
+        <w:rPr>
+          <w:rFonts w:eastAsiaTheme="minorEastAsia" w:hint="cs"/>
+          <w:i/>
+          <w:rtl/>
+        </w:rPr>
+        <w:t>מביניהם</w:t>
+      </w:r>
+      <w:proofErr w:type="spellEnd"/>
+      <w:r>
+        <w:rPr>
+          <w:rFonts w:eastAsiaTheme="minorEastAsia" w:hint="cs"/>
+          <w:i/>
+          <w:rtl/>
+        </w:rPr>
+        <w:t>.</w:t>
+      </w:r>
+    </w:p>
+    <w:p>
+      <w:pPr>
+        <w:rPr>
+          <w:rFonts w:eastAsiaTheme="minorEastAsia" w:hint="cs"/>
+          <w:i/>
         </w:rPr>
       </w:pPr>
       <w:r>
@@ -13309,6 +16200,7 @@
         </w:rPr>
         <w:t xml:space="preserve">לעומת </w:t>
       </w:r>
+      <w:proofErr w:type="spellStart"/>
       <w:r>
         <w:rPr>
           <w:rFonts w:eastAsiaTheme="minorEastAsia" w:hint="cs"/>
@@ -13323,6 +16215,7 @@
         </w:rPr>
         <w:t>star</w:t>
       </w:r>
+      <w:proofErr w:type="spellEnd"/>
       <w:r>
         <w:rPr>
           <w:rFonts w:eastAsiaTheme="minorEastAsia" w:hint="cs"/>
@@ -13355,8 +16248,6 @@
         </w:rPr>
         <w:t>המשך חיפוש זה יכול לקחת המון זמן ובמקרה הגרוע ייתכן כי כל הפתרונות הקיימים מקיימים תנאי זה ולכן יהיה עלינו לעבור על כל הפתרונות האפשריים על מנת למצוא פתרון אופטימלי ביחס למדד החדש שהוגדר.</w:t>
       </w:r>
-      <w:bookmarkStart w:id="0" w:name="_GoBack"/>
-      <w:bookmarkEnd w:id="0"/>
     </w:p>
     <w:p>
       <w:pPr>
@@ -13455,7 +16346,161 @@
           <w:szCs w:val="20"/>
           <w:highlight w:val="white"/>
         </w:rPr>
-        <w:t xml:space="preserve">Deliveries(moderate_delivery(8):Distance)   A* (h=TruckDeliveriesMSTAirDist, w=0.500)   time:  10.58   #dev: 6376    |space|: 9045     total_g_cost: 65062.81195   total_cost: DeliveryCost(dist=  65062.812 meter, time=     42.946 minutes, money=    210.589 nis)   |path|: 17    </w:t>
+        <w:t>Deliveries(</w:t>
+      </w:r>
+      <w:proofErr w:type="spellStart"/>
+      <w:r>
+        <w:rPr>
+          <w:rFonts w:ascii="Courier New" w:hAnsi="Courier New" w:cs="Courier New"/>
+          <w:color w:val="000000"/>
+          <w:sz w:val="20"/>
+          <w:szCs w:val="20"/>
+          <w:highlight w:val="white"/>
+        </w:rPr>
+        <w:t>moderate_delivery</w:t>
+      </w:r>
+      <w:proofErr w:type="spellEnd"/>
+      <w:r>
+        <w:rPr>
+          <w:rFonts w:ascii="Courier New" w:hAnsi="Courier New" w:cs="Courier New"/>
+          <w:color w:val="000000"/>
+          <w:sz w:val="20"/>
+          <w:szCs w:val="20"/>
+          <w:highlight w:val="white"/>
+        </w:rPr>
+        <w:t>(8):Distance)   A* (h=</w:t>
+      </w:r>
+      <w:proofErr w:type="spellStart"/>
+      <w:r>
+        <w:rPr>
+          <w:rFonts w:ascii="Courier New" w:hAnsi="Courier New" w:cs="Courier New"/>
+          <w:color w:val="000000"/>
+          <w:sz w:val="20"/>
+          <w:szCs w:val="20"/>
+          <w:highlight w:val="white"/>
+        </w:rPr>
+        <w:t>TruckDeliveriesMSTAirDist</w:t>
+      </w:r>
+      <w:proofErr w:type="spellEnd"/>
+      <w:r>
+        <w:rPr>
+          <w:rFonts w:ascii="Courier New" w:hAnsi="Courier New" w:cs="Courier New"/>
+          <w:color w:val="000000"/>
+          <w:sz w:val="20"/>
+          <w:szCs w:val="20"/>
+          <w:highlight w:val="white"/>
+        </w:rPr>
+        <w:t xml:space="preserve">, w=0.500)   time:  10.58   #dev: 6376    |space|: 9045     </w:t>
+      </w:r>
+      <w:proofErr w:type="spellStart"/>
+      <w:r>
+        <w:rPr>
+          <w:rFonts w:ascii="Courier New" w:hAnsi="Courier New" w:cs="Courier New"/>
+          <w:color w:val="000000"/>
+          <w:sz w:val="20"/>
+          <w:szCs w:val="20"/>
+          <w:highlight w:val="white"/>
+        </w:rPr>
+        <w:t>total_g_cost</w:t>
+      </w:r>
+      <w:proofErr w:type="spellEnd"/>
+      <w:r>
+        <w:rPr>
+          <w:rFonts w:ascii="Courier New" w:hAnsi="Courier New" w:cs="Courier New"/>
+          <w:color w:val="000000"/>
+          <w:sz w:val="20"/>
+          <w:szCs w:val="20"/>
+          <w:highlight w:val="white"/>
+        </w:rPr>
+        <w:t xml:space="preserve">: 65062.81195   </w:t>
+      </w:r>
+      <w:proofErr w:type="spellStart"/>
+      <w:r>
+        <w:rPr>
+          <w:rFonts w:ascii="Courier New" w:hAnsi="Courier New" w:cs="Courier New"/>
+          <w:color w:val="000000"/>
+          <w:sz w:val="20"/>
+          <w:szCs w:val="20"/>
+          <w:highlight w:val="white"/>
+        </w:rPr>
+        <w:t>total_cost</w:t>
+      </w:r>
+      <w:proofErr w:type="spellEnd"/>
+      <w:r>
+        <w:rPr>
+          <w:rFonts w:ascii="Courier New" w:hAnsi="Courier New" w:cs="Courier New"/>
+          <w:color w:val="000000"/>
+          <w:sz w:val="20"/>
+          <w:szCs w:val="20"/>
+          <w:highlight w:val="white"/>
+        </w:rPr>
+        <w:t xml:space="preserve">: </w:t>
+      </w:r>
+      <w:proofErr w:type="spellStart"/>
+      <w:r>
+        <w:rPr>
+          <w:rFonts w:ascii="Courier New" w:hAnsi="Courier New" w:cs="Courier New"/>
+          <w:color w:val="000000"/>
+          <w:sz w:val="20"/>
+          <w:szCs w:val="20"/>
+          <w:highlight w:val="white"/>
+        </w:rPr>
+        <w:t>DeliveryCost</w:t>
+      </w:r>
+      <w:proofErr w:type="spellEnd"/>
+      <w:r>
+        <w:rPr>
+          <w:rFonts w:ascii="Courier New" w:hAnsi="Courier New" w:cs="Courier New"/>
+          <w:color w:val="000000"/>
+          <w:sz w:val="20"/>
+          <w:szCs w:val="20"/>
+          <w:highlight w:val="white"/>
+        </w:rPr>
+        <w:t>(</w:t>
+      </w:r>
+      <w:proofErr w:type="spellStart"/>
+      <w:r>
+        <w:rPr>
+          <w:rFonts w:ascii="Courier New" w:hAnsi="Courier New" w:cs="Courier New"/>
+          <w:color w:val="000000"/>
+          <w:sz w:val="20"/>
+          <w:szCs w:val="20"/>
+          <w:highlight w:val="white"/>
+        </w:rPr>
+        <w:t>dist</w:t>
+      </w:r>
+      <w:proofErr w:type="spellEnd"/>
+      <w:r>
+        <w:rPr>
+          <w:rFonts w:ascii="Courier New" w:hAnsi="Courier New" w:cs="Courier New"/>
+          <w:color w:val="000000"/>
+          <w:sz w:val="20"/>
+          <w:szCs w:val="20"/>
+          <w:highlight w:val="white"/>
+        </w:rPr>
+        <w:t xml:space="preserve">=  65062.812 meter, time=     42.946 minutes, money=    210.589 </w:t>
+      </w:r>
+      <w:proofErr w:type="spellStart"/>
+      <w:r>
+        <w:rPr>
+          <w:rFonts w:ascii="Courier New" w:hAnsi="Courier New" w:cs="Courier New"/>
+          <w:color w:val="000000"/>
+          <w:sz w:val="20"/>
+          <w:szCs w:val="20"/>
+          <w:highlight w:val="white"/>
+        </w:rPr>
+        <w:t>nis</w:t>
+      </w:r>
+      <w:proofErr w:type="spellEnd"/>
+      <w:r>
+        <w:rPr>
+          <w:rFonts w:ascii="Courier New" w:hAnsi="Courier New" w:cs="Courier New"/>
+          <w:color w:val="000000"/>
+          <w:sz w:val="20"/>
+          <w:szCs w:val="20"/>
+          <w:highlight w:val="white"/>
+        </w:rPr>
+        <w:t xml:space="preserve">)   |path|: 17    </w:t>
       </w:r>
     </w:p>
     <w:p>
@@ -13497,33 +16542,205 @@
           <w:szCs w:val="20"/>
           <w:highlight w:val="white"/>
         </w:rPr>
-        <w:t xml:space="preserve">Deliveries(moderate_delivery(8):Distance)   A*eps (h=TruckDeliveriesMSTAirDist, w=0.500)   time:  58.33   #dev: 6339    |space|: 9025     total_g_cost: 65062.81195   total_cost: DeliveryCost(dist=  65062.812 meter, time=     42.946 minutes, money=    210.589 nis)   |path|: 17    </w:t>
-      </w:r>
-    </w:p>
-    <w:p>
-      <w:pPr>
-        <w:rPr>
-          <w:rFonts w:eastAsiaTheme="minorEastAsia"/>
-          <w:i/>
-          <w:rtl/>
-        </w:rPr>
-      </w:pPr>
-    </w:p>
-    <w:p>
-      <w:pPr>
-        <w:rPr>
-          <w:rFonts w:eastAsiaTheme="minorEastAsia"/>
-          <w:i/>
-          <w:rtl/>
-        </w:rPr>
-      </w:pPr>
-      <w:r>
-        <w:rPr>
-          <w:rFonts w:eastAsiaTheme="minorEastAsia" w:hint="cs"/>
-          <w:i/>
-          <w:rtl/>
-        </w:rPr>
-        <w:t>ניתן לראות כי אכן חסכנו בפיתוחים, יש הבדל של 37 צמתים בפיתוח לטובת הפתרון שמשתמש בשתי ההיוריסטיקות.</w:t>
+        <w:t>Deliveries(</w:t>
+      </w:r>
+      <w:proofErr w:type="spellStart"/>
+      <w:r>
+        <w:rPr>
+          <w:rFonts w:ascii="Courier New" w:hAnsi="Courier New" w:cs="Courier New"/>
+          <w:color w:val="000000"/>
+          <w:sz w:val="20"/>
+          <w:szCs w:val="20"/>
+          <w:highlight w:val="white"/>
+        </w:rPr>
+        <w:t>moderate_delivery</w:t>
+      </w:r>
+      <w:proofErr w:type="spellEnd"/>
+      <w:r>
+        <w:rPr>
+          <w:rFonts w:ascii="Courier New" w:hAnsi="Courier New" w:cs="Courier New"/>
+          <w:color w:val="000000"/>
+          <w:sz w:val="20"/>
+          <w:szCs w:val="20"/>
+          <w:highlight w:val="white"/>
+        </w:rPr>
+        <w:t>(8):Distance)   A*eps (h=</w:t>
+      </w:r>
+      <w:proofErr w:type="spellStart"/>
+      <w:r>
+        <w:rPr>
+          <w:rFonts w:ascii="Courier New" w:hAnsi="Courier New" w:cs="Courier New"/>
+          <w:color w:val="000000"/>
+          <w:sz w:val="20"/>
+          <w:szCs w:val="20"/>
+          <w:highlight w:val="white"/>
+        </w:rPr>
+        <w:t>TruckDeliveriesMSTAirDist</w:t>
+      </w:r>
+      <w:proofErr w:type="spellEnd"/>
+      <w:r>
+        <w:rPr>
+          <w:rFonts w:ascii="Courier New" w:hAnsi="Courier New" w:cs="Courier New"/>
+          <w:color w:val="000000"/>
+          <w:sz w:val="20"/>
+          <w:szCs w:val="20"/>
+          <w:highlight w:val="white"/>
+        </w:rPr>
+        <w:t xml:space="preserve">, w=0.500)   time:  58.33   #dev: 6339    |space|: 9025     </w:t>
+      </w:r>
+      <w:proofErr w:type="spellStart"/>
+      <w:r>
+        <w:rPr>
+          <w:rFonts w:ascii="Courier New" w:hAnsi="Courier New" w:cs="Courier New"/>
+          <w:color w:val="000000"/>
+          <w:sz w:val="20"/>
+          <w:szCs w:val="20"/>
+          <w:highlight w:val="white"/>
+        </w:rPr>
+        <w:t>total_g_cost</w:t>
+      </w:r>
+      <w:proofErr w:type="spellEnd"/>
+      <w:r>
+        <w:rPr>
+          <w:rFonts w:ascii="Courier New" w:hAnsi="Courier New" w:cs="Courier New"/>
+          <w:color w:val="000000"/>
+          <w:sz w:val="20"/>
+          <w:szCs w:val="20"/>
+          <w:highlight w:val="white"/>
+        </w:rPr>
+        <w:t xml:space="preserve">: 65062.81195   </w:t>
+      </w:r>
+      <w:proofErr w:type="spellStart"/>
+      <w:r>
+        <w:rPr>
+          <w:rFonts w:ascii="Courier New" w:hAnsi="Courier New" w:cs="Courier New"/>
+          <w:color w:val="000000"/>
+          <w:sz w:val="20"/>
+          <w:szCs w:val="20"/>
+          <w:highlight w:val="white"/>
+        </w:rPr>
+        <w:t>total_cost</w:t>
+      </w:r>
+      <w:proofErr w:type="spellEnd"/>
+      <w:r>
+        <w:rPr>
+          <w:rFonts w:ascii="Courier New" w:hAnsi="Courier New" w:cs="Courier New"/>
+          <w:color w:val="000000"/>
+          <w:sz w:val="20"/>
+          <w:szCs w:val="20"/>
+          <w:highlight w:val="white"/>
+        </w:rPr>
+        <w:t xml:space="preserve">: </w:t>
+      </w:r>
+      <w:proofErr w:type="spellStart"/>
+      <w:r>
+        <w:rPr>
+          <w:rFonts w:ascii="Courier New" w:hAnsi="Courier New" w:cs="Courier New"/>
+          <w:color w:val="000000"/>
+          <w:sz w:val="20"/>
+          <w:szCs w:val="20"/>
+          <w:highlight w:val="white"/>
+        </w:rPr>
+        <w:t>DeliveryCost</w:t>
+      </w:r>
+      <w:proofErr w:type="spellEnd"/>
+      <w:r>
+        <w:rPr>
+          <w:rFonts w:ascii="Courier New" w:hAnsi="Courier New" w:cs="Courier New"/>
+          <w:color w:val="000000"/>
+          <w:sz w:val="20"/>
+          <w:szCs w:val="20"/>
+          <w:highlight w:val="white"/>
+        </w:rPr>
+        <w:t>(</w:t>
+      </w:r>
+      <w:proofErr w:type="spellStart"/>
+      <w:r>
+        <w:rPr>
+          <w:rFonts w:ascii="Courier New" w:hAnsi="Courier New" w:cs="Courier New"/>
+          <w:color w:val="000000"/>
+          <w:sz w:val="20"/>
+          <w:szCs w:val="20"/>
+          <w:highlight w:val="white"/>
+        </w:rPr>
+        <w:t>dist</w:t>
+      </w:r>
+      <w:proofErr w:type="spellEnd"/>
+      <w:r>
+        <w:rPr>
+          <w:rFonts w:ascii="Courier New" w:hAnsi="Courier New" w:cs="Courier New"/>
+          <w:color w:val="000000"/>
+          <w:sz w:val="20"/>
+          <w:szCs w:val="20"/>
+          <w:highlight w:val="white"/>
+        </w:rPr>
+        <w:t xml:space="preserve">=  65062.812 meter, time=     42.946 minutes, money=    210.589 </w:t>
+      </w:r>
+      <w:proofErr w:type="spellStart"/>
+      <w:r>
+        <w:rPr>
+          <w:rFonts w:ascii="Courier New" w:hAnsi="Courier New" w:cs="Courier New"/>
+          <w:color w:val="000000"/>
+          <w:sz w:val="20"/>
+          <w:szCs w:val="20"/>
+          <w:highlight w:val="white"/>
+        </w:rPr>
+        <w:t>nis</w:t>
+      </w:r>
+      <w:proofErr w:type="spellEnd"/>
+      <w:r>
+        <w:rPr>
+          <w:rFonts w:ascii="Courier New" w:hAnsi="Courier New" w:cs="Courier New"/>
+          <w:color w:val="000000"/>
+          <w:sz w:val="20"/>
+          <w:szCs w:val="20"/>
+          <w:highlight w:val="white"/>
+        </w:rPr>
+        <w:t xml:space="preserve">)   |path|: 17    </w:t>
+      </w:r>
+    </w:p>
+    <w:p>
+      <w:pPr>
+        <w:rPr>
+          <w:rFonts w:eastAsiaTheme="minorEastAsia"/>
+          <w:i/>
+          <w:rtl/>
+        </w:rPr>
+      </w:pPr>
+    </w:p>
+    <w:p>
+      <w:pPr>
+        <w:rPr>
+          <w:rFonts w:eastAsiaTheme="minorEastAsia"/>
+          <w:i/>
+          <w:rtl/>
+        </w:rPr>
+      </w:pPr>
+      <w:r>
+        <w:rPr>
+          <w:rFonts w:eastAsiaTheme="minorEastAsia" w:hint="cs"/>
+          <w:i/>
+          <w:rtl/>
+        </w:rPr>
+        <w:t xml:space="preserve">ניתן לראות כי אכן חסכנו בפיתוחים, יש הבדל של 37 צמתים בפיתוח לטובת הפתרון שמשתמש בשתי </w:t>
+      </w:r>
+      <w:proofErr w:type="spellStart"/>
+      <w:r>
+        <w:rPr>
+          <w:rFonts w:eastAsiaTheme="minorEastAsia" w:hint="cs"/>
+          <w:i/>
+          <w:rtl/>
+        </w:rPr>
+        <w:t>ההיוריסטיקות</w:t>
+      </w:r>
+      <w:proofErr w:type="spellEnd"/>
+      <w:r>
+        <w:rPr>
+          <w:rFonts w:eastAsiaTheme="minorEastAsia" w:hint="cs"/>
+          <w:i/>
+          <w:rtl/>
+        </w:rPr>
+        <w:t>.</w:t>
       </w:r>
     </w:p>
     <w:p>
@@ -13556,7 +16773,25 @@
           <w:i/>
           <w:rtl/>
         </w:rPr>
-        <w:t xml:space="preserve">בנוסף, אפשרנו לפתח צמתים שאינם הצמתים המינימלים, כלומר אפשרו </w:t>
+        <w:t xml:space="preserve">בנוסף, אפשרנו לפתח צמתים שאינם הצמתים </w:t>
+      </w:r>
+      <w:proofErr w:type="spellStart"/>
+      <w:r>
+        <w:rPr>
+          <w:rFonts w:eastAsiaTheme="minorEastAsia" w:hint="cs"/>
+          <w:i/>
+          <w:rtl/>
+        </w:rPr>
+        <w:t>המינימלים</w:t>
+      </w:r>
+      <w:proofErr w:type="spellEnd"/>
+      <w:r>
+        <w:rPr>
+          <w:rFonts w:eastAsiaTheme="minorEastAsia" w:hint="cs"/>
+          <w:i/>
+          <w:rtl/>
+        </w:rPr>
+        <w:t xml:space="preserve">, כלומר אפשרו </w:t>
       </w:r>
       <w:r>
         <w:rPr>
@@ -13696,7 +16931,23 @@
           <w:rFonts w:eastAsiaTheme="minorEastAsia"/>
           <w:i/>
         </w:rPr>
-        <w:t>Solve the truck deliveries problem (moderate input, only distance objective, Anytime-A*, MSTAirDist heuristics)</w:t>
+        <w:t xml:space="preserve">Solve the truck deliveries problem (moderate input, only distance objective, Anytime-A*, </w:t>
+      </w:r>
+      <w:proofErr w:type="spellStart"/>
+      <w:r>
+        <w:rPr>
+          <w:rFonts w:eastAsiaTheme="minorEastAsia"/>
+          <w:i/>
+        </w:rPr>
+        <w:t>MSTAirDist</w:t>
+      </w:r>
+      <w:proofErr w:type="spellEnd"/>
+      <w:r>
+        <w:rPr>
+          <w:rFonts w:eastAsiaTheme="minorEastAsia"/>
+          <w:i/>
+        </w:rPr>
+        <w:t xml:space="preserve"> heuristics)</w:t>
       </w:r>
       <w:r>
         <w:rPr>
@@ -13719,31 +16970,175 @@
           <w:rFonts w:eastAsiaTheme="minorEastAsia"/>
           <w:i/>
         </w:rPr>
-        <w:t xml:space="preserve">Deliveries(moderate_delivery(8):Distance)   Anytime-A* (h=TruckDeliveriesMSTAirDist, w=0.688)   time:   1.08   #dev: 335     |space|: 200      total_g_cost: 65459.89155   total_cost: DeliveryCost(dist=  65459.892 meter, time=     43.581 minutes, money=    212.405 nis)   |path|: 17    </w:t>
-      </w:r>
-    </w:p>
-    <w:p>
-      <w:pPr>
-        <w:rPr>
-          <w:rFonts w:eastAsiaTheme="minorEastAsia"/>
-          <w:i/>
-          <w:rtl/>
-        </w:rPr>
-      </w:pPr>
-    </w:p>
-    <w:p>
-      <w:pPr>
-        <w:rPr>
-          <w:rFonts w:eastAsiaTheme="minorEastAsia"/>
-          <w:i/>
-        </w:rPr>
-      </w:pPr>
-      <w:r>
-        <w:rPr>
-          <w:rFonts w:eastAsiaTheme="minorEastAsia"/>
-          <w:i/>
-        </w:rPr>
-        <w:t>Solve the truck deliveries problem (big input, only distance objective, Anytime-A*, SumAirDist &amp; MSTAirDist heuristics)</w:t>
+        <w:t>Deliveries(</w:t>
+      </w:r>
+      <w:proofErr w:type="spellStart"/>
+      <w:r>
+        <w:rPr>
+          <w:rFonts w:eastAsiaTheme="minorEastAsia"/>
+          <w:i/>
+        </w:rPr>
+        <w:t>moderate_delivery</w:t>
+      </w:r>
+      <w:proofErr w:type="spellEnd"/>
+      <w:r>
+        <w:rPr>
+          <w:rFonts w:eastAsiaTheme="minorEastAsia"/>
+          <w:i/>
+        </w:rPr>
+        <w:t>(8):Distance)   Anytime-A* (h=</w:t>
+      </w:r>
+      <w:proofErr w:type="spellStart"/>
+      <w:r>
+        <w:rPr>
+          <w:rFonts w:eastAsiaTheme="minorEastAsia"/>
+          <w:i/>
+        </w:rPr>
+        <w:t>TruckDeliveriesMSTAirDist</w:t>
+      </w:r>
+      <w:proofErr w:type="spellEnd"/>
+      <w:r>
+        <w:rPr>
+          <w:rFonts w:eastAsiaTheme="minorEastAsia"/>
+          <w:i/>
+        </w:rPr>
+        <w:t xml:space="preserve">, w=0.688)   time:   1.08   #dev: 335     |space|: 200      </w:t>
+      </w:r>
+      <w:proofErr w:type="spellStart"/>
+      <w:r>
+        <w:rPr>
+          <w:rFonts w:eastAsiaTheme="minorEastAsia"/>
+          <w:i/>
+        </w:rPr>
+        <w:t>total_g_cost</w:t>
+      </w:r>
+      <w:proofErr w:type="spellEnd"/>
+      <w:r>
+        <w:rPr>
+          <w:rFonts w:eastAsiaTheme="minorEastAsia"/>
+          <w:i/>
+        </w:rPr>
+        <w:t xml:space="preserve">: 65459.89155   </w:t>
+      </w:r>
+      <w:proofErr w:type="spellStart"/>
+      <w:r>
+        <w:rPr>
+          <w:rFonts w:eastAsiaTheme="minorEastAsia"/>
+          <w:i/>
+        </w:rPr>
+        <w:t>total_cost</w:t>
+      </w:r>
+      <w:proofErr w:type="spellEnd"/>
+      <w:r>
+        <w:rPr>
+          <w:rFonts w:eastAsiaTheme="minorEastAsia"/>
+          <w:i/>
+        </w:rPr>
+        <w:t xml:space="preserve">: </w:t>
+      </w:r>
+      <w:proofErr w:type="spellStart"/>
+      <w:r>
+        <w:rPr>
+          <w:rFonts w:eastAsiaTheme="minorEastAsia"/>
+          <w:i/>
+        </w:rPr>
+        <w:t>DeliveryCost</w:t>
+      </w:r>
+      <w:proofErr w:type="spellEnd"/>
+      <w:r>
+        <w:rPr>
+          <w:rFonts w:eastAsiaTheme="minorEastAsia"/>
+          <w:i/>
+        </w:rPr>
+        <w:t>(</w:t>
+      </w:r>
+      <w:proofErr w:type="spellStart"/>
+      <w:r>
+        <w:rPr>
+          <w:rFonts w:eastAsiaTheme="minorEastAsia"/>
+          <w:i/>
+        </w:rPr>
+        <w:t>dist</w:t>
+      </w:r>
+      <w:proofErr w:type="spellEnd"/>
+      <w:r>
+        <w:rPr>
+          <w:rFonts w:eastAsiaTheme="minorEastAsia"/>
+          <w:i/>
+        </w:rPr>
+        <w:t xml:space="preserve">=  65459.892 meter, time=     43.581 minutes, money=    212.405 </w:t>
+      </w:r>
+      <w:proofErr w:type="spellStart"/>
+      <w:r>
+        <w:rPr>
+          <w:rFonts w:eastAsiaTheme="minorEastAsia"/>
+          <w:i/>
+        </w:rPr>
+        <w:t>nis</w:t>
+      </w:r>
+      <w:proofErr w:type="spellEnd"/>
+      <w:r>
+        <w:rPr>
+          <w:rFonts w:eastAsiaTheme="minorEastAsia"/>
+          <w:i/>
+        </w:rPr>
+        <w:t xml:space="preserve">)   |path|: 17    </w:t>
+      </w:r>
+    </w:p>
+    <w:p>
+      <w:pPr>
+        <w:rPr>
+          <w:rFonts w:eastAsiaTheme="minorEastAsia"/>
+          <w:i/>
+          <w:rtl/>
+        </w:rPr>
+      </w:pPr>
+    </w:p>
+    <w:p>
+      <w:pPr>
+        <w:rPr>
+          <w:rFonts w:eastAsiaTheme="minorEastAsia"/>
+          <w:i/>
+        </w:rPr>
+      </w:pPr>
+      <w:r>
+        <w:rPr>
+          <w:rFonts w:eastAsiaTheme="minorEastAsia"/>
+          <w:i/>
+        </w:rPr>
+        <w:t xml:space="preserve">Solve the truck deliveries problem (big input, only distance objective, Anytime-A*, </w:t>
+      </w:r>
+      <w:proofErr w:type="spellStart"/>
+      <w:r>
+        <w:rPr>
+          <w:rFonts w:eastAsiaTheme="minorEastAsia"/>
+          <w:i/>
+        </w:rPr>
+        <w:t>SumAirDist</w:t>
+      </w:r>
+      <w:proofErr w:type="spellEnd"/>
+      <w:r>
+        <w:rPr>
+          <w:rFonts w:eastAsiaTheme="minorEastAsia"/>
+          <w:i/>
+        </w:rPr>
+        <w:t xml:space="preserve"> &amp; </w:t>
+      </w:r>
+      <w:proofErr w:type="spellStart"/>
+      <w:r>
+        <w:rPr>
+          <w:rFonts w:eastAsiaTheme="minorEastAsia"/>
+          <w:i/>
+        </w:rPr>
+        <w:t>MSTAirDist</w:t>
+      </w:r>
+      <w:proofErr w:type="spellEnd"/>
+      <w:r>
+        <w:rPr>
+          <w:rFonts w:eastAsiaTheme="minorEastAsia"/>
+          <w:i/>
+        </w:rPr>
+        <w:t xml:space="preserve"> heuristics)</w:t>
       </w:r>
       <w:r>
         <w:rPr>
@@ -13766,23 +17161,247 @@
           <w:rFonts w:eastAsiaTheme="minorEastAsia"/>
           <w:i/>
         </w:rPr>
-        <w:t xml:space="preserve">Deliveries(big_delivery(15):Distance)   Anytime-A* (h=TruckDeliveriesSumAirDist, w=0.844)   time: 196.05   #dev: 2031    |space|: 1861     total_g_cost: 155572.84122   total_cost: DeliveryCost(dist= 155572.841 meter, time=    103.868 minutes, money=    508.621 nis)   |path|: 31   </w:t>
-      </w:r>
-    </w:p>
-    <w:p>
-      <w:pPr>
-        <w:rPr>
-          <w:rFonts w:eastAsiaTheme="minorEastAsia"/>
-          <w:i/>
-          <w:rtl/>
-        </w:rPr>
-      </w:pPr>
-      <w:r>
-        <w:rPr>
-          <w:rFonts w:eastAsiaTheme="minorEastAsia"/>
-          <w:i/>
-        </w:rPr>
-        <w:t xml:space="preserve">Deliveries(big_delivery(15):Distance)   Anytime-A* (h=TruckDeliveriesMSTAirDist, w=0.875)   time:  43.95   #dev: 2399    |space|: 1848     total_g_cost: 147869.82115   total_cost: DeliveryCost(dist= 147869.821 meter, time=     98.608 minutes, money=    483.292 nis)   |path|: 31    </w:t>
+        <w:t>Deliveries(</w:t>
+      </w:r>
+      <w:proofErr w:type="spellStart"/>
+      <w:r>
+        <w:rPr>
+          <w:rFonts w:eastAsiaTheme="minorEastAsia"/>
+          <w:i/>
+        </w:rPr>
+        <w:t>big_delivery</w:t>
+      </w:r>
+      <w:proofErr w:type="spellEnd"/>
+      <w:r>
+        <w:rPr>
+          <w:rFonts w:eastAsiaTheme="minorEastAsia"/>
+          <w:i/>
+        </w:rPr>
+        <w:t>(15):Distance)   Anytime-A* (h=</w:t>
+      </w:r>
+      <w:proofErr w:type="spellStart"/>
+      <w:r>
+        <w:rPr>
+          <w:rFonts w:eastAsiaTheme="minorEastAsia"/>
+          <w:i/>
+        </w:rPr>
+        <w:t>TruckDeliveriesSumAirDist</w:t>
+      </w:r>
+      <w:proofErr w:type="spellEnd"/>
+      <w:r>
+        <w:rPr>
+          <w:rFonts w:eastAsiaTheme="minorEastAsia"/>
+          <w:i/>
+        </w:rPr>
+        <w:t xml:space="preserve">, w=0.844)   time: 196.05   #dev: 2031    |space|: 1861     </w:t>
+      </w:r>
+      <w:proofErr w:type="spellStart"/>
+      <w:r>
+        <w:rPr>
+          <w:rFonts w:eastAsiaTheme="minorEastAsia"/>
+          <w:i/>
+        </w:rPr>
+        <w:t>total_g_cost</w:t>
+      </w:r>
+      <w:proofErr w:type="spellEnd"/>
+      <w:r>
+        <w:rPr>
+          <w:rFonts w:eastAsiaTheme="minorEastAsia"/>
+          <w:i/>
+        </w:rPr>
+        <w:t xml:space="preserve">: 155572.84122   </w:t>
+      </w:r>
+      <w:proofErr w:type="spellStart"/>
+      <w:r>
+        <w:rPr>
+          <w:rFonts w:eastAsiaTheme="minorEastAsia"/>
+          <w:i/>
+        </w:rPr>
+        <w:t>total_cost</w:t>
+      </w:r>
+      <w:proofErr w:type="spellEnd"/>
+      <w:r>
+        <w:rPr>
+          <w:rFonts w:eastAsiaTheme="minorEastAsia"/>
+          <w:i/>
+        </w:rPr>
+        <w:t xml:space="preserve">: </w:t>
+      </w:r>
+      <w:proofErr w:type="spellStart"/>
+      <w:r>
+        <w:rPr>
+          <w:rFonts w:eastAsiaTheme="minorEastAsia"/>
+          <w:i/>
+        </w:rPr>
+        <w:t>DeliveryCost</w:t>
+      </w:r>
+      <w:proofErr w:type="spellEnd"/>
+      <w:r>
+        <w:rPr>
+          <w:rFonts w:eastAsiaTheme="minorEastAsia"/>
+          <w:i/>
+        </w:rPr>
+        <w:t>(</w:t>
+      </w:r>
+      <w:proofErr w:type="spellStart"/>
+      <w:r>
+        <w:rPr>
+          <w:rFonts w:eastAsiaTheme="minorEastAsia"/>
+          <w:i/>
+        </w:rPr>
+        <w:t>dist</w:t>
+      </w:r>
+      <w:proofErr w:type="spellEnd"/>
+      <w:r>
+        <w:rPr>
+          <w:rFonts w:eastAsiaTheme="minorEastAsia"/>
+          <w:i/>
+        </w:rPr>
+        <w:t xml:space="preserve">= 155572.841 meter, time=    103.868 minutes, money=    508.621 </w:t>
+      </w:r>
+      <w:proofErr w:type="spellStart"/>
+      <w:r>
+        <w:rPr>
+          <w:rFonts w:eastAsiaTheme="minorEastAsia"/>
+          <w:i/>
+        </w:rPr>
+        <w:t>nis</w:t>
+      </w:r>
+      <w:proofErr w:type="spellEnd"/>
+      <w:r>
+        <w:rPr>
+          <w:rFonts w:eastAsiaTheme="minorEastAsia"/>
+          <w:i/>
+        </w:rPr>
+        <w:t xml:space="preserve">)   |path|: 31   </w:t>
+      </w:r>
+    </w:p>
+    <w:p>
+      <w:pPr>
+        <w:rPr>
+          <w:rFonts w:eastAsiaTheme="minorEastAsia"/>
+          <w:i/>
+          <w:rtl/>
+        </w:rPr>
+      </w:pPr>
+      <w:r>
+        <w:rPr>
+          <w:rFonts w:eastAsiaTheme="minorEastAsia"/>
+          <w:i/>
+        </w:rPr>
+        <w:t>Deliveries(</w:t>
+      </w:r>
+      <w:proofErr w:type="spellStart"/>
+      <w:r>
+        <w:rPr>
+          <w:rFonts w:eastAsiaTheme="minorEastAsia"/>
+          <w:i/>
+        </w:rPr>
+        <w:t>big_delivery</w:t>
+      </w:r>
+      <w:proofErr w:type="spellEnd"/>
+      <w:r>
+        <w:rPr>
+          <w:rFonts w:eastAsiaTheme="minorEastAsia"/>
+          <w:i/>
+        </w:rPr>
+        <w:t>(15):Distance)   Anytime-A* (h=</w:t>
+      </w:r>
+      <w:proofErr w:type="spellStart"/>
+      <w:r>
+        <w:rPr>
+          <w:rFonts w:eastAsiaTheme="minorEastAsia"/>
+          <w:i/>
+        </w:rPr>
+        <w:t>TruckDeliveriesMSTAirDist</w:t>
+      </w:r>
+      <w:proofErr w:type="spellEnd"/>
+      <w:r>
+        <w:rPr>
+          <w:rFonts w:eastAsiaTheme="minorEastAsia"/>
+          <w:i/>
+        </w:rPr>
+        <w:t xml:space="preserve">, w=0.875)   time:  43.95   #dev: 2399    |space|: 1848     </w:t>
+      </w:r>
+      <w:proofErr w:type="spellStart"/>
+      <w:r>
+        <w:rPr>
+          <w:rFonts w:eastAsiaTheme="minorEastAsia"/>
+          <w:i/>
+        </w:rPr>
+        <w:t>total_g_cost</w:t>
+      </w:r>
+      <w:proofErr w:type="spellEnd"/>
+      <w:r>
+        <w:rPr>
+          <w:rFonts w:eastAsiaTheme="minorEastAsia"/>
+          <w:i/>
+        </w:rPr>
+        <w:t xml:space="preserve">: 147869.82115   </w:t>
+      </w:r>
+      <w:proofErr w:type="spellStart"/>
+      <w:r>
+        <w:rPr>
+          <w:rFonts w:eastAsiaTheme="minorEastAsia"/>
+          <w:i/>
+        </w:rPr>
+        <w:t>total_cost</w:t>
+      </w:r>
+      <w:proofErr w:type="spellEnd"/>
+      <w:r>
+        <w:rPr>
+          <w:rFonts w:eastAsiaTheme="minorEastAsia"/>
+          <w:i/>
+        </w:rPr>
+        <w:t xml:space="preserve">: </w:t>
+      </w:r>
+      <w:proofErr w:type="spellStart"/>
+      <w:r>
+        <w:rPr>
+          <w:rFonts w:eastAsiaTheme="minorEastAsia"/>
+          <w:i/>
+        </w:rPr>
+        <w:t>DeliveryCost</w:t>
+      </w:r>
+      <w:proofErr w:type="spellEnd"/>
+      <w:r>
+        <w:rPr>
+          <w:rFonts w:eastAsiaTheme="minorEastAsia"/>
+          <w:i/>
+        </w:rPr>
+        <w:t>(</w:t>
+      </w:r>
+      <w:proofErr w:type="spellStart"/>
+      <w:r>
+        <w:rPr>
+          <w:rFonts w:eastAsiaTheme="minorEastAsia"/>
+          <w:i/>
+        </w:rPr>
+        <w:t>dist</w:t>
+      </w:r>
+      <w:proofErr w:type="spellEnd"/>
+      <w:r>
+        <w:rPr>
+          <w:rFonts w:eastAsiaTheme="minorEastAsia"/>
+          <w:i/>
+        </w:rPr>
+        <w:t xml:space="preserve">= 147869.821 meter, time=     98.608 minutes, money=    483.292 </w:t>
+      </w:r>
+      <w:proofErr w:type="spellStart"/>
+      <w:r>
+        <w:rPr>
+          <w:rFonts w:eastAsiaTheme="minorEastAsia"/>
+          <w:i/>
+        </w:rPr>
+        <w:t>nis</w:t>
+      </w:r>
+      <w:proofErr w:type="spellEnd"/>
+      <w:r>
+        <w:rPr>
+          <w:rFonts w:eastAsiaTheme="minorEastAsia"/>
+          <w:i/>
+        </w:rPr>
+        <w:t xml:space="preserve">)   |path|: 31    </w:t>
       </w:r>
     </w:p>
     <w:p>
@@ -14640,7 +18259,7 @@
 </file>
 
 <file path=customXml/itemProps1.xml><?xml version="1.0" encoding="utf-8"?>
-<ds:datastoreItem xmlns:ds="http://schemas.openxmlformats.org/officeDocument/2006/customXml" ds:itemID="{57A7EE4E-EC0F-4D0A-AAE2-FD546F79773D}">
+<ds:datastoreItem xmlns:ds="http://schemas.openxmlformats.org/officeDocument/2006/customXml" ds:itemID="{D51A9590-1608-42E3-9792-77354866B08F}">
   <ds:schemaRefs>
     <ds:schemaRef ds:uri="http://schemas.openxmlformats.org/officeDocument/2006/bibliography"/>
   </ds:schemaRefs>

</xml_diff>